<commit_message>
adding project plan to proposal
</commit_message>
<xml_diff>
--- a/Deliverables/DissertationProposal.docx
+++ b/Deliverables/DissertationProposal.docx
@@ -1,6 +1,6 @@
 
 <file path=word/document.xml><?xml version="1.0" encoding="utf-8"?>
-<w:document xmlns:wpc="http://schemas.microsoft.com/office/word/2010/wordprocessingCanvas" xmlns:mo="http://schemas.microsoft.com/office/mac/office/2008/main" xmlns:mc="http://schemas.openxmlformats.org/markup-compatibility/2006" xmlns:mv="urn:schemas-microsoft-com:mac:vml" xmlns:o="urn:schemas-microsoft-com:office:office" xmlns:r="http://schemas.openxmlformats.org/officeDocument/2006/relationships" xmlns:m="http://schemas.openxmlformats.org/officeDocument/2006/math" xmlns:v="urn:schemas-microsoft-com:vml" xmlns:wp14="http://schemas.microsoft.com/office/word/2010/wordprocessingDrawing" xmlns:wp="http://schemas.openxmlformats.org/drawingml/2006/wordprocessingDrawing" xmlns:w10="urn:schemas-microsoft-com:office:word" xmlns:w="http://schemas.openxmlformats.org/wordprocessingml/2006/main" xmlns:w14="http://schemas.microsoft.com/office/word/2010/wordml" xmlns:w15="http://schemas.microsoft.com/office/word/2012/wordml" xmlns:wpg="http://schemas.microsoft.com/office/word/2010/wordprocessingGroup" xmlns:wpi="http://schemas.microsoft.com/office/word/2010/wordprocessingInk" xmlns:wne="http://schemas.microsoft.com/office/word/2006/wordml" xmlns:wps="http://schemas.microsoft.com/office/word/2010/wordprocessingShape" mc:Ignorable="w14 w15 wp14">
+<w:document xmlns:wpc="http://schemas.microsoft.com/office/word/2010/wordprocessingCanvas" xmlns:cx="http://schemas.microsoft.com/office/drawing/2014/chartex" xmlns:cx1="http://schemas.microsoft.com/office/drawing/2015/9/8/chartex" xmlns:mc="http://schemas.openxmlformats.org/markup-compatibility/2006" xmlns:o="urn:schemas-microsoft-com:office:office" xmlns:r="http://schemas.openxmlformats.org/officeDocument/2006/relationships" xmlns:m="http://schemas.openxmlformats.org/officeDocument/2006/math" xmlns:v="urn:schemas-microsoft-com:vml" xmlns:wp14="http://schemas.microsoft.com/office/word/2010/wordprocessingDrawing" xmlns:wp="http://schemas.openxmlformats.org/drawingml/2006/wordprocessingDrawing" xmlns:w10="urn:schemas-microsoft-com:office:word" xmlns:w="http://schemas.openxmlformats.org/wordprocessingml/2006/main" xmlns:w14="http://schemas.microsoft.com/office/word/2010/wordml" xmlns:w15="http://schemas.microsoft.com/office/word/2012/wordml" xmlns:w16se="http://schemas.microsoft.com/office/word/2015/wordml/symex" xmlns:wpg="http://schemas.microsoft.com/office/word/2010/wordprocessingGroup" xmlns:wpi="http://schemas.microsoft.com/office/word/2010/wordprocessingInk" xmlns:wne="http://schemas.microsoft.com/office/word/2006/wordml" xmlns:wps="http://schemas.microsoft.com/office/word/2010/wordprocessingShape" mc:Ignorable="w14 w15 w16se wp14">
   <w:body>
     <w:p>
       <w:pPr>
@@ -440,14 +440,7 @@
           <w:color w:val="000000"/>
           <w:shd w:val="clear" w:color="auto" w:fill="FFFFFF"/>
         </w:rPr>
-        <w:t xml:space="preserve"> </w:t>
-      </w:r>
-      <w:r>
-        <w:rPr>
-          <w:color w:val="000000"/>
-          <w:shd w:val="clear" w:color="auto" w:fill="FFFFFF"/>
-        </w:rPr>
-        <w:t>I will confine the problem to a single room environment with a set of configured subjects for facial recognition.</w:t>
+        <w:t xml:space="preserve"> I will confine the problem to a single room environment with a set of configured subjects for facial recognition.</w:t>
       </w:r>
     </w:p>
     <w:p>
@@ -683,23 +676,7 @@
     </w:p>
     <w:p>
       <w:r>
-        <w:t xml:space="preserve">//general of what I should be doing at the moment, </w:t>
-      </w:r>
-      <w:proofErr w:type="spellStart"/>
-      <w:r>
-        <w:t>whats</w:t>
-      </w:r>
-      <w:proofErr w:type="spellEnd"/>
-      <w:r>
-        <w:t xml:space="preserve"> expected and what existing work I can say </w:t>
-      </w:r>
-      <w:proofErr w:type="spellStart"/>
-      <w:r>
-        <w:t>im</w:t>
-      </w:r>
-      <w:proofErr w:type="spellEnd"/>
-      <w:r>
-        <w:t xml:space="preserve"> focusing on? </w:t>
+        <w:t xml:space="preserve">//general of what I should be doing at the moment, whats expected and what existing work I can say im focusing on? </w:t>
       </w:r>
     </w:p>
     <w:p>
@@ -717,42 +694,92 @@
     </w:p>
     <w:p>
       <w:r>
-        <w:t xml:space="preserve">//when it comes to background </w:t>
-      </w:r>
-      <w:proofErr w:type="spellStart"/>
-      <w:r>
-        <w:t>lets</w:t>
-      </w:r>
-      <w:proofErr w:type="spellEnd"/>
-      <w:r>
-        <w:t xml:space="preserve"> look for micro service based architecture</w:t>
+        <w:t>//when it comes to background lets look for micro service based architecture</w:t>
+      </w:r>
+    </w:p>
+    <w:p/>
+    <w:p/>
+    <w:p>
+      <w:pPr>
+        <w:pStyle w:val="Heading2"/>
+      </w:pPr>
+      <w:r>
+        <w:lastRenderedPageBreak/>
+        <w:t>Project Plan</w:t>
+      </w:r>
+    </w:p>
+    <w:p>
+      <w:r>
+        <w:rPr>
+          <w:noProof/>
+          <w:lang w:eastAsia="en-GB"/>
+        </w:rPr>
+        <w:drawing>
+          <wp:inline distT="0" distB="0" distL="0" distR="0" wp14:anchorId="057ABCF5" wp14:editId="74414286">
+            <wp:extent cx="6564468" cy="7029450"/>
+            <wp:effectExtent l="0" t="0" r="8255" b="0"/>
+            <wp:docPr id="1" name="Picture 1"/>
+            <wp:cNvGraphicFramePr>
+              <a:graphicFrameLocks xmlns:a="http://schemas.openxmlformats.org/drawingml/2006/main" noChangeAspect="1"/>
+            </wp:cNvGraphicFramePr>
+            <a:graphic xmlns:a="http://schemas.openxmlformats.org/drawingml/2006/main">
+              <a:graphicData uri="http://schemas.openxmlformats.org/drawingml/2006/picture">
+                <pic:pic xmlns:pic="http://schemas.openxmlformats.org/drawingml/2006/picture">
+                  <pic:nvPicPr>
+                    <pic:cNvPr id="1" name=""/>
+                    <pic:cNvPicPr/>
+                  </pic:nvPicPr>
+                  <pic:blipFill rotWithShape="1">
+                    <a:blip r:embed="rId7"/>
+                    <a:srcRect l="12796" t="12704" r="47319" b="11366"/>
+                    <a:stretch/>
+                  </pic:blipFill>
+                  <pic:spPr bwMode="auto">
+                    <a:xfrm>
+                      <a:off x="0" y="0"/>
+                      <a:ext cx="6588640" cy="7055334"/>
+                    </a:xfrm>
+                    <a:prstGeom prst="rect">
+                      <a:avLst/>
+                    </a:prstGeom>
+                    <a:ln>
+                      <a:noFill/>
+                    </a:ln>
+                    <a:extLst>
+                      <a:ext uri="{53640926-AAD7-44D8-BBD7-CCE9431645EC}">
+                        <a14:shadowObscured xmlns:a14="http://schemas.microsoft.com/office/drawing/2010/main"/>
+                      </a:ext>
+                    </a:extLst>
+                  </pic:spPr>
+                </pic:pic>
+              </a:graphicData>
+            </a:graphic>
+          </wp:inline>
+        </w:drawing>
+      </w:r>
+    </w:p>
+    <w:p>
+      <w:r>
+        <w:t>//description of what has been done so far? Why i</w:t>
+      </w:r>
+      <w:r>
+        <w:t>s the plan structured this way?</w:t>
+      </w:r>
+      <w:r>
+        <w:t xml:space="preserve"> ADD KEY</w:t>
       </w:r>
       <w:bookmarkStart w:id="0" w:name="_GoBack"/>
       <w:bookmarkEnd w:id="0"/>
     </w:p>
+    <w:p/>
+    <w:p/>
+    <w:p/>
     <w:p>
       <w:pPr>
         <w:pStyle w:val="Heading2"/>
       </w:pPr>
       <w:r>
-        <w:t>Project Plan</w:t>
-      </w:r>
-    </w:p>
-    <w:p>
-      <w:r>
-        <w:t xml:space="preserve">//activities Gantt chart bullshit </w:t>
-      </w:r>
-    </w:p>
-    <w:p>
-      <w:r>
-        <w:t xml:space="preserve">//description of what has been done so far? Why is the plan structured this way? </w:t>
-      </w:r>
-    </w:p>
-    <w:p>
-      <w:pPr>
-        <w:pStyle w:val="Heading2"/>
-      </w:pPr>
-      <w:r>
+        <w:lastRenderedPageBreak/>
         <w:t>References</w:t>
       </w:r>
     </w:p>
@@ -767,21 +794,7 @@
         <w:rPr>
           <w:shd w:val="clear" w:color="auto" w:fill="FFFFFF"/>
         </w:rPr>
-        <w:t xml:space="preserve">Clive Norris, Michael McCahill; CCTV: Beyond Penal </w:t>
-      </w:r>
-      <w:proofErr w:type="gramStart"/>
-      <w:r>
-        <w:rPr>
-          <w:shd w:val="clear" w:color="auto" w:fill="FFFFFF"/>
-        </w:rPr>
-        <w:t>Modernism?,</w:t>
-      </w:r>
-      <w:proofErr w:type="gramEnd"/>
-      <w:r>
-        <w:rPr>
-          <w:shd w:val="clear" w:color="auto" w:fill="FFFFFF"/>
-        </w:rPr>
-        <w:t> </w:t>
+        <w:t>Clive Norris, Michael McCahill; CCTV: Beyond Penal Modernism?, </w:t>
       </w:r>
       <w:r>
         <w:rPr>
@@ -811,7 +824,7 @@
         </w:rPr>
         <w:t>Retrieved from </w:t>
       </w:r>
-      <w:hyperlink r:id="rId7" w:history="1">
+      <w:hyperlink r:id="rId8" w:history="1">
         <w:r>
           <w:rPr>
             <w:rStyle w:val="Hyperlink"/>
@@ -885,7 +898,7 @@
         </w:rPr>
         <w:t xml:space="preserve"> from: </w:t>
       </w:r>
-      <w:hyperlink r:id="rId8" w:history="1">
+      <w:hyperlink r:id="rId9" w:history="1">
         <w:r>
           <w:rPr>
             <w:rStyle w:val="Hyperlink"/>
@@ -1007,7 +1020,7 @@
         <w:tab/>
         <w:t xml:space="preserve">Retrieved from: </w:t>
       </w:r>
-      <w:hyperlink r:id="rId9" w:history="1">
+      <w:hyperlink r:id="rId10" w:history="1">
         <w:r>
           <w:rPr>
             <w:rStyle w:val="Hyperlink"/>
@@ -1065,8 +1078,6 @@
         <w:t xml:space="preserve">//Project plan one and half pages </w:t>
       </w:r>
     </w:p>
-    <w:p/>
-    <w:p/>
     <w:p>
       <w:r>
         <w:t>//applications of technology</w:t>
@@ -1094,21 +1105,12 @@
     </w:p>
     <w:p>
       <w:r>
-        <w:lastRenderedPageBreak/>
         <w:t>//expand to keep video</w:t>
       </w:r>
     </w:p>
     <w:p>
       <w:r>
-        <w:t xml:space="preserve">//no </w:t>
-      </w:r>
-      <w:proofErr w:type="spellStart"/>
-      <w:r>
-        <w:t>gantt</w:t>
-      </w:r>
-      <w:proofErr w:type="spellEnd"/>
-      <w:r>
-        <w:t xml:space="preserve"> chart use feasibility, proof of concept, implementation with feature priorities and time complexity of each feature </w:t>
+        <w:t xml:space="preserve">//no gantt chart use feasibility, proof of concept, implementation with feature priorities and time complexity of each feature </w:t>
       </w:r>
       <w:r>
         <w:t xml:space="preserve"> </w:t>
@@ -1121,7 +1123,7 @@
     </w:p>
     <w:p/>
     <w:sectPr>
-      <w:headerReference w:type="default" r:id="rId10"/>
+      <w:headerReference w:type="default" r:id="rId11"/>
       <w:pgSz w:w="11906" w:h="16838"/>
       <w:pgMar w:top="1440" w:right="1440" w:bottom="1440" w:left="1440" w:header="708" w:footer="708" w:gutter="0"/>
       <w:cols w:space="708"/>
@@ -1132,7 +1134,7 @@
 </file>
 
 <file path=word/endnotes.xml><?xml version="1.0" encoding="utf-8"?>
-<w:endnotes xmlns:wpc="http://schemas.microsoft.com/office/word/2010/wordprocessingCanvas" xmlns:mo="http://schemas.microsoft.com/office/mac/office/2008/main" xmlns:mc="http://schemas.openxmlformats.org/markup-compatibility/2006" xmlns:mv="urn:schemas-microsoft-com:mac:vml" xmlns:o="urn:schemas-microsoft-com:office:office" xmlns:r="http://schemas.openxmlformats.org/officeDocument/2006/relationships" xmlns:m="http://schemas.openxmlformats.org/officeDocument/2006/math" xmlns:v="urn:schemas-microsoft-com:vml" xmlns:wp14="http://schemas.microsoft.com/office/word/2010/wordprocessingDrawing" xmlns:wp="http://schemas.openxmlformats.org/drawingml/2006/wordprocessingDrawing" xmlns:w10="urn:schemas-microsoft-com:office:word" xmlns:w="http://schemas.openxmlformats.org/wordprocessingml/2006/main" xmlns:w14="http://schemas.microsoft.com/office/word/2010/wordml" xmlns:w15="http://schemas.microsoft.com/office/word/2012/wordml" xmlns:wpg="http://schemas.microsoft.com/office/word/2010/wordprocessingGroup" xmlns:wpi="http://schemas.microsoft.com/office/word/2010/wordprocessingInk" xmlns:wne="http://schemas.microsoft.com/office/word/2006/wordml" xmlns:wps="http://schemas.microsoft.com/office/word/2010/wordprocessingShape" mc:Ignorable="w14 w15 wp14">
+<w:endnotes xmlns:wpc="http://schemas.microsoft.com/office/word/2010/wordprocessingCanvas" xmlns:cx="http://schemas.microsoft.com/office/drawing/2014/chartex" xmlns:cx1="http://schemas.microsoft.com/office/drawing/2015/9/8/chartex" xmlns:mc="http://schemas.openxmlformats.org/markup-compatibility/2006" xmlns:o="urn:schemas-microsoft-com:office:office" xmlns:r="http://schemas.openxmlformats.org/officeDocument/2006/relationships" xmlns:m="http://schemas.openxmlformats.org/officeDocument/2006/math" xmlns:v="urn:schemas-microsoft-com:vml" xmlns:wp14="http://schemas.microsoft.com/office/word/2010/wordprocessingDrawing" xmlns:wp="http://schemas.openxmlformats.org/drawingml/2006/wordprocessingDrawing" xmlns:w10="urn:schemas-microsoft-com:office:word" xmlns:w="http://schemas.openxmlformats.org/wordprocessingml/2006/main" xmlns:w14="http://schemas.microsoft.com/office/word/2010/wordml" xmlns:w15="http://schemas.microsoft.com/office/word/2012/wordml" xmlns:w16se="http://schemas.microsoft.com/office/word/2015/wordml/symex" xmlns:wpg="http://schemas.microsoft.com/office/word/2010/wordprocessingGroup" xmlns:wpi="http://schemas.microsoft.com/office/word/2010/wordprocessingInk" xmlns:wne="http://schemas.microsoft.com/office/word/2006/wordml" xmlns:wps="http://schemas.microsoft.com/office/word/2010/wordprocessingShape" mc:Ignorable="w14 w15 w16se wp14">
   <w:endnote w:type="separator" w:id="-1">
     <w:p>
       <w:pPr>
@@ -1157,7 +1159,7 @@
 </file>
 
 <file path=word/footnotes.xml><?xml version="1.0" encoding="utf-8"?>
-<w:footnotes xmlns:wpc="http://schemas.microsoft.com/office/word/2010/wordprocessingCanvas" xmlns:mo="http://schemas.microsoft.com/office/mac/office/2008/main" xmlns:mc="http://schemas.openxmlformats.org/markup-compatibility/2006" xmlns:mv="urn:schemas-microsoft-com:mac:vml" xmlns:o="urn:schemas-microsoft-com:office:office" xmlns:r="http://schemas.openxmlformats.org/officeDocument/2006/relationships" xmlns:m="http://schemas.openxmlformats.org/officeDocument/2006/math" xmlns:v="urn:schemas-microsoft-com:vml" xmlns:wp14="http://schemas.microsoft.com/office/word/2010/wordprocessingDrawing" xmlns:wp="http://schemas.openxmlformats.org/drawingml/2006/wordprocessingDrawing" xmlns:w10="urn:schemas-microsoft-com:office:word" xmlns:w="http://schemas.openxmlformats.org/wordprocessingml/2006/main" xmlns:w14="http://schemas.microsoft.com/office/word/2010/wordml" xmlns:w15="http://schemas.microsoft.com/office/word/2012/wordml" xmlns:wpg="http://schemas.microsoft.com/office/word/2010/wordprocessingGroup" xmlns:wpi="http://schemas.microsoft.com/office/word/2010/wordprocessingInk" xmlns:wne="http://schemas.microsoft.com/office/word/2006/wordml" xmlns:wps="http://schemas.microsoft.com/office/word/2010/wordprocessingShape" mc:Ignorable="w14 w15 wp14">
+<w:footnotes xmlns:wpc="http://schemas.microsoft.com/office/word/2010/wordprocessingCanvas" xmlns:cx="http://schemas.microsoft.com/office/drawing/2014/chartex" xmlns:cx1="http://schemas.microsoft.com/office/drawing/2015/9/8/chartex" xmlns:mc="http://schemas.openxmlformats.org/markup-compatibility/2006" xmlns:o="urn:schemas-microsoft-com:office:office" xmlns:r="http://schemas.openxmlformats.org/officeDocument/2006/relationships" xmlns:m="http://schemas.openxmlformats.org/officeDocument/2006/math" xmlns:v="urn:schemas-microsoft-com:vml" xmlns:wp14="http://schemas.microsoft.com/office/word/2010/wordprocessingDrawing" xmlns:wp="http://schemas.openxmlformats.org/drawingml/2006/wordprocessingDrawing" xmlns:w10="urn:schemas-microsoft-com:office:word" xmlns:w="http://schemas.openxmlformats.org/wordprocessingml/2006/main" xmlns:w14="http://schemas.microsoft.com/office/word/2010/wordml" xmlns:w15="http://schemas.microsoft.com/office/word/2012/wordml" xmlns:w16se="http://schemas.microsoft.com/office/word/2015/wordml/symex" xmlns:wpg="http://schemas.microsoft.com/office/word/2010/wordprocessingGroup" xmlns:wpi="http://schemas.microsoft.com/office/word/2010/wordprocessingInk" xmlns:wne="http://schemas.microsoft.com/office/word/2006/wordml" xmlns:wps="http://schemas.microsoft.com/office/word/2010/wordprocessingShape" mc:Ignorable="w14 w15 w16se wp14">
   <w:footnote w:type="separator" w:id="-1">
     <w:p>
       <w:pPr>
@@ -1182,7 +1184,7 @@
 </file>
 
 <file path=word/header1.xml><?xml version="1.0" encoding="utf-8"?>
-<w:hdr xmlns:wpc="http://schemas.microsoft.com/office/word/2010/wordprocessingCanvas" xmlns:mo="http://schemas.microsoft.com/office/mac/office/2008/main" xmlns:mc="http://schemas.openxmlformats.org/markup-compatibility/2006" xmlns:mv="urn:schemas-microsoft-com:mac:vml" xmlns:o="urn:schemas-microsoft-com:office:office" xmlns:r="http://schemas.openxmlformats.org/officeDocument/2006/relationships" xmlns:m="http://schemas.openxmlformats.org/officeDocument/2006/math" xmlns:v="urn:schemas-microsoft-com:vml" xmlns:wp14="http://schemas.microsoft.com/office/word/2010/wordprocessingDrawing" xmlns:wp="http://schemas.openxmlformats.org/drawingml/2006/wordprocessingDrawing" xmlns:w10="urn:schemas-microsoft-com:office:word" xmlns:w="http://schemas.openxmlformats.org/wordprocessingml/2006/main" xmlns:w14="http://schemas.microsoft.com/office/word/2010/wordml" xmlns:w15="http://schemas.microsoft.com/office/word/2012/wordml" xmlns:wpg="http://schemas.microsoft.com/office/word/2010/wordprocessingGroup" xmlns:wpi="http://schemas.microsoft.com/office/word/2010/wordprocessingInk" xmlns:wne="http://schemas.microsoft.com/office/word/2006/wordml" xmlns:wps="http://schemas.microsoft.com/office/word/2010/wordprocessingShape" mc:Ignorable="w14 w15 wp14">
+<w:hdr xmlns:wpc="http://schemas.microsoft.com/office/word/2010/wordprocessingCanvas" xmlns:cx="http://schemas.microsoft.com/office/drawing/2014/chartex" xmlns:cx1="http://schemas.microsoft.com/office/drawing/2015/9/8/chartex" xmlns:mc="http://schemas.openxmlformats.org/markup-compatibility/2006" xmlns:o="urn:schemas-microsoft-com:office:office" xmlns:r="http://schemas.openxmlformats.org/officeDocument/2006/relationships" xmlns:m="http://schemas.openxmlformats.org/officeDocument/2006/math" xmlns:v="urn:schemas-microsoft-com:vml" xmlns:wp14="http://schemas.microsoft.com/office/word/2010/wordprocessingDrawing" xmlns:wp="http://schemas.openxmlformats.org/drawingml/2006/wordprocessingDrawing" xmlns:w10="urn:schemas-microsoft-com:office:word" xmlns:w="http://schemas.openxmlformats.org/wordprocessingml/2006/main" xmlns:w14="http://schemas.microsoft.com/office/word/2010/wordml" xmlns:w15="http://schemas.microsoft.com/office/word/2012/wordml" xmlns:w16se="http://schemas.microsoft.com/office/word/2015/wordml/symex" xmlns:wpg="http://schemas.microsoft.com/office/word/2010/wordprocessingGroup" xmlns:wpi="http://schemas.microsoft.com/office/word/2010/wordprocessingInk" xmlns:wne="http://schemas.microsoft.com/office/word/2006/wordml" xmlns:wps="http://schemas.microsoft.com/office/word/2010/wordprocessingShape" mc:Ignorable="w14 w15 w16se wp14">
   <w:p>
     <w:pPr>
       <w:pStyle w:val="Header"/>
@@ -1203,8 +1205,8 @@
 </file>
 
 <file path=word/numbering.xml><?xml version="1.0" encoding="utf-8"?>
-<w:numbering xmlns:wpc="http://schemas.microsoft.com/office/word/2010/wordprocessingCanvas" xmlns:mo="http://schemas.microsoft.com/office/mac/office/2008/main" xmlns:mc="http://schemas.openxmlformats.org/markup-compatibility/2006" xmlns:mv="urn:schemas-microsoft-com:mac:vml" xmlns:o="urn:schemas-microsoft-com:office:office" xmlns:r="http://schemas.openxmlformats.org/officeDocument/2006/relationships" xmlns:m="http://schemas.openxmlformats.org/officeDocument/2006/math" xmlns:v="urn:schemas-microsoft-com:vml" xmlns:wp14="http://schemas.microsoft.com/office/word/2010/wordprocessingDrawing" xmlns:wp="http://schemas.openxmlformats.org/drawingml/2006/wordprocessingDrawing" xmlns:w10="urn:schemas-microsoft-com:office:word" xmlns:w="http://schemas.openxmlformats.org/wordprocessingml/2006/main" xmlns:w14="http://schemas.microsoft.com/office/word/2010/wordml" xmlns:w15="http://schemas.microsoft.com/office/word/2012/wordml" xmlns:wpg="http://schemas.microsoft.com/office/word/2010/wordprocessingGroup" xmlns:wpi="http://schemas.microsoft.com/office/word/2010/wordprocessingInk" xmlns:wne="http://schemas.microsoft.com/office/word/2006/wordml" xmlns:wps="http://schemas.microsoft.com/office/word/2010/wordprocessingShape" mc:Ignorable="w14 w15 wp14">
-  <w:abstractNum w:abstractNumId="0">
+<w:numbering xmlns:wpc="http://schemas.microsoft.com/office/word/2010/wordprocessingCanvas" xmlns:cx="http://schemas.microsoft.com/office/drawing/2014/chartex" xmlns:cx1="http://schemas.microsoft.com/office/drawing/2015/9/8/chartex" xmlns:mc="http://schemas.openxmlformats.org/markup-compatibility/2006" xmlns:o="urn:schemas-microsoft-com:office:office" xmlns:r="http://schemas.openxmlformats.org/officeDocument/2006/relationships" xmlns:m="http://schemas.openxmlformats.org/officeDocument/2006/math" xmlns:v="urn:schemas-microsoft-com:vml" xmlns:wp14="http://schemas.microsoft.com/office/word/2010/wordprocessingDrawing" xmlns:wp="http://schemas.openxmlformats.org/drawingml/2006/wordprocessingDrawing" xmlns:w10="urn:schemas-microsoft-com:office:word" xmlns:w="http://schemas.openxmlformats.org/wordprocessingml/2006/main" xmlns:w14="http://schemas.microsoft.com/office/word/2010/wordml" xmlns:w15="http://schemas.microsoft.com/office/word/2012/wordml" xmlns:w16se="http://schemas.microsoft.com/office/word/2015/wordml/symex" xmlns:wpg="http://schemas.microsoft.com/office/word/2010/wordprocessingGroup" xmlns:wpi="http://schemas.microsoft.com/office/word/2010/wordprocessingInk" xmlns:wne="http://schemas.microsoft.com/office/word/2006/wordml" xmlns:wps="http://schemas.microsoft.com/office/word/2010/wordprocessingShape" mc:Ignorable="w14 w15 w16se wp14">
+  <w:abstractNum w:abstractNumId="0" w15:restartNumberingAfterBreak="0">
     <w:nsid w:val="3993745E"/>
     <w:multiLevelType w:val="hybridMultilevel"/>
     <w:tmpl w:val="8858227C"/>
@@ -1300,7 +1302,7 @@
 </file>
 
 <file path=word/styles.xml><?xml version="1.0" encoding="utf-8"?>
-<w:styles xmlns:mc="http://schemas.openxmlformats.org/markup-compatibility/2006" xmlns:r="http://schemas.openxmlformats.org/officeDocument/2006/relationships" xmlns:w="http://schemas.openxmlformats.org/wordprocessingml/2006/main" xmlns:w14="http://schemas.microsoft.com/office/word/2010/wordml" xmlns:w15="http://schemas.microsoft.com/office/word/2012/wordml" mc:Ignorable="w14 w15">
+<w:styles xmlns:mc="http://schemas.openxmlformats.org/markup-compatibility/2006" xmlns:r="http://schemas.openxmlformats.org/officeDocument/2006/relationships" xmlns:w="http://schemas.openxmlformats.org/wordprocessingml/2006/main" xmlns:w14="http://schemas.microsoft.com/office/word/2010/wordml" xmlns:w15="http://schemas.microsoft.com/office/word/2012/wordml" xmlns:w16se="http://schemas.microsoft.com/office/word/2015/wordml/symex" mc:Ignorable="w14 w15 w16se">
   <w:docDefaults>
     <w:rPrDefault>
       <w:rPr>
@@ -1316,7 +1318,7 @@
       </w:pPr>
     </w:pPrDefault>
   </w:docDefaults>
-  <w:latentStyles w:defLockedState="0" w:defUIPriority="99" w:defSemiHidden="0" w:defUnhideWhenUsed="0" w:defQFormat="0" w:count="382">
+  <w:latentStyles w:defLockedState="0" w:defUIPriority="99" w:defSemiHidden="0" w:defUnhideWhenUsed="0" w:defQFormat="0" w:count="371">
     <w:lsdException w:name="Normal" w:uiPriority="0" w:qFormat="1"/>
     <w:lsdException w:name="heading 1" w:uiPriority="9" w:qFormat="1"/>
     <w:lsdException w:name="heading 2" w:semiHidden="1" w:uiPriority="9" w:unhideWhenUsed="1" w:qFormat="1"/>
@@ -1422,6 +1424,7 @@
     <w:lsdException w:name="HTML Sample" w:semiHidden="1" w:unhideWhenUsed="1"/>
     <w:lsdException w:name="HTML Typewriter" w:semiHidden="1" w:unhideWhenUsed="1"/>
     <w:lsdException w:name="HTML Variable" w:semiHidden="1" w:unhideWhenUsed="1"/>
+    <w:lsdException w:name="Normal Table" w:semiHidden="1" w:unhideWhenUsed="1"/>
     <w:lsdException w:name="annotation subject" w:semiHidden="1" w:unhideWhenUsed="1"/>
     <w:lsdException w:name="No List" w:semiHidden="1" w:unhideWhenUsed="1"/>
     <w:lsdException w:name="Outline List 1" w:semiHidden="1" w:unhideWhenUsed="1"/>
@@ -1467,9 +1470,11 @@
     <w:lsdException w:name="Table Subtle 1" w:semiHidden="1" w:unhideWhenUsed="1"/>
     <w:lsdException w:name="Table Subtle 2" w:semiHidden="1" w:unhideWhenUsed="1"/>
     <w:lsdException w:name="Table Web 1" w:semiHidden="1" w:unhideWhenUsed="1"/>
+    <w:lsdException w:name="Table Web 2" w:semiHidden="1" w:unhideWhenUsed="1"/>
     <w:lsdException w:name="Table Web 3" w:semiHidden="1" w:unhideWhenUsed="1"/>
     <w:lsdException w:name="Balloon Text" w:semiHidden="1" w:unhideWhenUsed="1"/>
     <w:lsdException w:name="Table Grid" w:uiPriority="39"/>
+    <w:lsdException w:name="Table Theme" w:semiHidden="1" w:unhideWhenUsed="1"/>
     <w:lsdException w:name="Placeholder Text" w:semiHidden="1"/>
     <w:lsdException w:name="No Spacing" w:uiPriority="1" w:qFormat="1"/>
     <w:lsdException w:name="Light Shading" w:uiPriority="60"/>
@@ -1685,8 +1690,6 @@
     <w:lsdException w:name="List Table 5 Dark Accent 6" w:uiPriority="50"/>
     <w:lsdException w:name="List Table 6 Colorful Accent 6" w:uiPriority="51"/>
     <w:lsdException w:name="List Table 7 Colorful Accent 6" w:uiPriority="52"/>
-    <w:lsdException w:name="Mention" w:semiHidden="1" w:unhideWhenUsed="1"/>
-    <w:lsdException w:name="Smart Hyperlink" w:semiHidden="1" w:unhideWhenUsed="1"/>
   </w:latentStyles>
   <w:style w:type="paragraph" w:default="1" w:styleId="Normal">
     <w:name w:val="Normal"/>

</xml_diff>

<commit_message>
project proposal with diagrams
</commit_message>
<xml_diff>
--- a/Deliverables/DissertationProposal.docx
+++ b/Deliverables/DissertationProposal.docx
@@ -1,6 +1,6 @@
 
 <file path=word/document.xml><?xml version="1.0" encoding="utf-8"?>
-<w:document xmlns:wpc="http://schemas.microsoft.com/office/word/2010/wordprocessingCanvas" xmlns:mo="http://schemas.microsoft.com/office/mac/office/2008/main" xmlns:mc="http://schemas.openxmlformats.org/markup-compatibility/2006" xmlns:mv="urn:schemas-microsoft-com:mac:vml" xmlns:o="urn:schemas-microsoft-com:office:office" xmlns:r="http://schemas.openxmlformats.org/officeDocument/2006/relationships" xmlns:m="http://schemas.openxmlformats.org/officeDocument/2006/math" xmlns:v="urn:schemas-microsoft-com:vml" xmlns:wp14="http://schemas.microsoft.com/office/word/2010/wordprocessingDrawing" xmlns:wp="http://schemas.openxmlformats.org/drawingml/2006/wordprocessingDrawing" xmlns:w10="urn:schemas-microsoft-com:office:word" xmlns:w="http://schemas.openxmlformats.org/wordprocessingml/2006/main" xmlns:w14="http://schemas.microsoft.com/office/word/2010/wordml" xmlns:w15="http://schemas.microsoft.com/office/word/2012/wordml" xmlns:wpg="http://schemas.microsoft.com/office/word/2010/wordprocessingGroup" xmlns:wpi="http://schemas.microsoft.com/office/word/2010/wordprocessingInk" xmlns:wne="http://schemas.microsoft.com/office/word/2006/wordml" xmlns:wps="http://schemas.microsoft.com/office/word/2010/wordprocessingShape" mc:Ignorable="w14 w15 wp14">
+<w:document xmlns:wpc="http://schemas.microsoft.com/office/word/2010/wordprocessingCanvas" xmlns:cx="http://schemas.microsoft.com/office/drawing/2014/chartex" xmlns:cx1="http://schemas.microsoft.com/office/drawing/2015/9/8/chartex" xmlns:mc="http://schemas.openxmlformats.org/markup-compatibility/2006" xmlns:o="urn:schemas-microsoft-com:office:office" xmlns:r="http://schemas.openxmlformats.org/officeDocument/2006/relationships" xmlns:m="http://schemas.openxmlformats.org/officeDocument/2006/math" xmlns:v="urn:schemas-microsoft-com:vml" xmlns:wp14="http://schemas.microsoft.com/office/word/2010/wordprocessingDrawing" xmlns:wp="http://schemas.openxmlformats.org/drawingml/2006/wordprocessingDrawing" xmlns:w10="urn:schemas-microsoft-com:office:word" xmlns:w="http://schemas.openxmlformats.org/wordprocessingml/2006/main" xmlns:w14="http://schemas.microsoft.com/office/word/2010/wordml" xmlns:w15="http://schemas.microsoft.com/office/word/2012/wordml" xmlns:w16se="http://schemas.microsoft.com/office/word/2015/wordml/symex" xmlns:wpg="http://schemas.microsoft.com/office/word/2010/wordprocessingGroup" xmlns:wpi="http://schemas.microsoft.com/office/word/2010/wordprocessingInk" xmlns:wne="http://schemas.microsoft.com/office/word/2006/wordml" xmlns:wps="http://schemas.microsoft.com/office/word/2010/wordprocessingShape" mc:Ignorable="w14 w15 w16se wp14">
   <w:body>
     <w:p>
       <w:pPr>
@@ -134,14 +134,30 @@
           <w:color w:val="000000"/>
           <w:shd w:val="clear" w:color="auto" w:fill="FFFFFF"/>
         </w:rPr>
-        <w:t xml:space="preserve">ideo footage for evidence. This illuminates the problem at hand; CCTV is solely </w:t>
-      </w:r>
-      <w:r>
-        <w:rPr>
-          <w:color w:val="000000"/>
-          <w:shd w:val="clear" w:color="auto" w:fill="FFFFFF"/>
-        </w:rPr>
-        <w:t xml:space="preserve">deployed </w:t>
+        <w:t xml:space="preserve">ideo footage for evidence. This illuminates the problem at hand; CCTV </w:t>
+      </w:r>
+      <w:proofErr w:type="gramStart"/>
+      <w:r>
+        <w:rPr>
+          <w:color w:val="000000"/>
+          <w:shd w:val="clear" w:color="auto" w:fill="FFFFFF"/>
+        </w:rPr>
+        <w:t xml:space="preserve">is solely </w:t>
+      </w:r>
+      <w:r>
+        <w:rPr>
+          <w:color w:val="000000"/>
+          <w:shd w:val="clear" w:color="auto" w:fill="FFFFFF"/>
+        </w:rPr>
+        <w:t>deployed</w:t>
+      </w:r>
+      <w:proofErr w:type="gramEnd"/>
+      <w:r>
+        <w:rPr>
+          <w:color w:val="000000"/>
+          <w:shd w:val="clear" w:color="auto" w:fill="FFFFFF"/>
+        </w:rPr>
+        <w:t xml:space="preserve"> </w:t>
       </w:r>
       <w:r>
         <w:rPr>
@@ -277,7 +293,23 @@
           <w:color w:val="000000"/>
           <w:shd w:val="clear" w:color="auto" w:fill="FFFFFF"/>
         </w:rPr>
-        <w:t xml:space="preserve">, once presented with a set of data points representing the events that have occurred in a video frame, how can we detect whether what we are shown is anomalous </w:t>
+        <w:t xml:space="preserve">, once presented with a set of data points representing the events that have occurred in a video frame, how can we detect whether what we </w:t>
+      </w:r>
+      <w:proofErr w:type="gramStart"/>
+      <w:r>
+        <w:rPr>
+          <w:color w:val="000000"/>
+          <w:shd w:val="clear" w:color="auto" w:fill="FFFFFF"/>
+        </w:rPr>
+        <w:t>are shown</w:t>
+      </w:r>
+      <w:proofErr w:type="gramEnd"/>
+      <w:r>
+        <w:rPr>
+          <w:color w:val="000000"/>
+          <w:shd w:val="clear" w:color="auto" w:fill="FFFFFF"/>
+        </w:rPr>
+        <w:t xml:space="preserve"> is anomalous </w:t>
       </w:r>
       <w:r>
         <w:rPr>
@@ -319,7 +351,23 @@
           <w:color w:val="000000"/>
           <w:shd w:val="clear" w:color="auto" w:fill="FFFFFF"/>
         </w:rPr>
-        <w:t xml:space="preserve"> anomaly in real-time, allowing for the event to be investigated and any necessary a</w:t>
+        <w:t xml:space="preserve"> anomaly in real-time, allowing </w:t>
+      </w:r>
+      <w:proofErr w:type="gramStart"/>
+      <w:r>
+        <w:rPr>
+          <w:color w:val="000000"/>
+          <w:shd w:val="clear" w:color="auto" w:fill="FFFFFF"/>
+        </w:rPr>
+        <w:t>for the</w:t>
+      </w:r>
+      <w:proofErr w:type="gramEnd"/>
+      <w:r>
+        <w:rPr>
+          <w:color w:val="000000"/>
+          <w:shd w:val="clear" w:color="auto" w:fill="FFFFFF"/>
+        </w:rPr>
+        <w:t xml:space="preserve"> event to be investigated and any necessary a</w:t>
       </w:r>
       <w:r>
         <w:rPr>
@@ -370,7 +418,23 @@
           <w:color w:val="000000"/>
           <w:shd w:val="clear" w:color="auto" w:fill="FFFFFF"/>
         </w:rPr>
-        <w:t>My approach will be to develop a system that can detect users in a video stream, extrapolate data points about them, and then apply machine learning models to classify their behaviour as anomalous or normal.</w:t>
+        <w:t xml:space="preserve">My approach will be to develop a system that can detect users in a video stream, extrapolate data points about them, and then apply </w:t>
+      </w:r>
+      <w:proofErr w:type="gramStart"/>
+      <w:r>
+        <w:rPr>
+          <w:color w:val="000000"/>
+          <w:shd w:val="clear" w:color="auto" w:fill="FFFFFF"/>
+        </w:rPr>
+        <w:t>machine learning</w:t>
+      </w:r>
+      <w:proofErr w:type="gramEnd"/>
+      <w:r>
+        <w:rPr>
+          <w:color w:val="000000"/>
+          <w:shd w:val="clear" w:color="auto" w:fill="FFFFFF"/>
+        </w:rPr>
+        <w:t xml:space="preserve"> models to classify their behaviour as anomalous or normal.</w:t>
       </w:r>
       <w:r>
         <w:rPr>
@@ -412,7 +476,23 @@
           <w:color w:val="000000"/>
           <w:shd w:val="clear" w:color="auto" w:fill="FFFFFF"/>
         </w:rPr>
-        <w:t>The system will use a micro-service based architecture in order to provide scalability and high-performance data throughput, a key success criteria for a real-time system.</w:t>
+        <w:t xml:space="preserve">The system will use a micro-service based architecture in order to provide scalability and high-performance data throughput, </w:t>
+      </w:r>
+      <w:proofErr w:type="gramStart"/>
+      <w:r>
+        <w:rPr>
+          <w:color w:val="000000"/>
+          <w:shd w:val="clear" w:color="auto" w:fill="FFFFFF"/>
+        </w:rPr>
+        <w:t>a key success criteria</w:t>
+      </w:r>
+      <w:proofErr w:type="gramEnd"/>
+      <w:r>
+        <w:rPr>
+          <w:color w:val="000000"/>
+          <w:shd w:val="clear" w:color="auto" w:fill="FFFFFF"/>
+        </w:rPr>
+        <w:t xml:space="preserve"> for a real-time system.</w:t>
       </w:r>
       <w:r>
         <w:rPr>
@@ -503,7 +583,15 @@
         </w:numPr>
       </w:pPr>
       <w:r>
-        <w:t xml:space="preserve">To research machine learning techniques for detecting anomalies in time series data that can be applied to data sets produced from objective 1. </w:t>
+        <w:t xml:space="preserve">To research </w:t>
+      </w:r>
+      <w:proofErr w:type="gramStart"/>
+      <w:r>
+        <w:t>machine learning</w:t>
+      </w:r>
+      <w:proofErr w:type="gramEnd"/>
+      <w:r>
+        <w:t xml:space="preserve"> techniques for detecting anomalies in time series data that can be applied to data sets produced from objective 1. </w:t>
       </w:r>
     </w:p>
     <w:p>
@@ -551,7 +639,15 @@
         </w:numPr>
       </w:pPr>
       <w:r>
-        <w:t xml:space="preserve">Using the test scenarios defined in objective 3, evaluate the applications ability to detect anomalies and alert users in real-time. </w:t>
+        <w:t xml:space="preserve">Using the test scenarios defined in objective </w:t>
+      </w:r>
+      <w:proofErr w:type="gramStart"/>
+      <w:r>
+        <w:t>3</w:t>
+      </w:r>
+      <w:proofErr w:type="gramEnd"/>
+      <w:r>
+        <w:t xml:space="preserve">, evaluate the applications ability to detect anomalies and alert users in real-time. </w:t>
       </w:r>
     </w:p>
     <w:p>
@@ -589,7 +685,7 @@
     </w:p>
     <w:p>
       <w:pPr>
-        <w:ind w:firstLine="360"/>
+        <w:pStyle w:val="NoSpacing"/>
       </w:pPr>
       <w:r>
         <w:lastRenderedPageBreak/>
@@ -623,7 +719,15 @@
         <w:t xml:space="preserve"> objective</w:t>
       </w:r>
       <w:r>
-        <w:t>s; 3, 4</w:t>
+        <w:t xml:space="preserve">s; </w:t>
+      </w:r>
+      <w:proofErr w:type="gramStart"/>
+      <w:r>
+        <w:t>3</w:t>
+      </w:r>
+      <w:proofErr w:type="gramEnd"/>
+      <w:r>
+        <w:t>, 4</w:t>
       </w:r>
       <w:r>
         <w:t xml:space="preserve">, </w:t>
@@ -665,7 +769,15 @@
         <w:t xml:space="preserve"> chance of success, </w:t>
       </w:r>
       <w:r>
-        <w:t xml:space="preserve">but time could be withdrawn from </w:t>
+        <w:t xml:space="preserve">but time </w:t>
+      </w:r>
+      <w:proofErr w:type="gramStart"/>
+      <w:r>
+        <w:t>could be withdrawn</w:t>
+      </w:r>
+      <w:proofErr w:type="gramEnd"/>
+      <w:r>
+        <w:t xml:space="preserve"> from </w:t>
       </w:r>
       <w:r>
         <w:t xml:space="preserve">them once a single </w:t>
@@ -676,6 +788,232 @@
     </w:p>
     <w:p>
       <w:pPr>
+        <w:pStyle w:val="NoSpacing"/>
+        <w:ind w:firstLine="720"/>
+      </w:pPr>
+      <w:r>
+        <w:rPr>
+          <w:noProof/>
+          <w:lang w:eastAsia="en-GB"/>
+        </w:rPr>
+        <w:drawing>
+          <wp:anchor distT="0" distB="0" distL="114300" distR="114300" simplePos="0" relativeHeight="251658240" behindDoc="0" locked="0" layoutInCell="1" allowOverlap="1" wp14:anchorId="70F527AA" wp14:editId="7766AB80">
+            <wp:simplePos x="0" y="0"/>
+            <wp:positionH relativeFrom="column">
+              <wp:posOffset>1247140</wp:posOffset>
+            </wp:positionH>
+            <wp:positionV relativeFrom="paragraph">
+              <wp:posOffset>758190</wp:posOffset>
+            </wp:positionV>
+            <wp:extent cx="3172460" cy="2124075"/>
+            <wp:effectExtent l="0" t="0" r="8890" b="0"/>
+            <wp:wrapTopAndBottom/>
+            <wp:docPr id="2" name="Picture 2" descr="C:\Users\B3029153\AppData\Local\Microsoft\Windows\INetCache\Content.Word\ServiceArchitecture.png"/>
+            <wp:cNvGraphicFramePr>
+              <a:graphicFrameLocks xmlns:a="http://schemas.openxmlformats.org/drawingml/2006/main" noChangeAspect="1"/>
+            </wp:cNvGraphicFramePr>
+            <a:graphic xmlns:a="http://schemas.openxmlformats.org/drawingml/2006/main">
+              <a:graphicData uri="http://schemas.openxmlformats.org/drawingml/2006/picture">
+                <pic:pic xmlns:pic="http://schemas.openxmlformats.org/drawingml/2006/picture">
+                  <pic:nvPicPr>
+                    <pic:cNvPr id="0" name="Picture 27" descr="C:\Users\B3029153\AppData\Local\Microsoft\Windows\INetCache\Content.Word\ServiceArchitecture.png"/>
+                    <pic:cNvPicPr>
+                      <a:picLocks noChangeAspect="1" noChangeArrowheads="1"/>
+                    </pic:cNvPicPr>
+                  </pic:nvPicPr>
+                  <pic:blipFill rotWithShape="1">
+                    <a:blip r:embed="rId7">
+                      <a:extLst>
+                        <a:ext uri="{28A0092B-C50C-407E-A947-70E740481C1C}">
+                          <a14:useLocalDpi xmlns:a14="http://schemas.microsoft.com/office/drawing/2010/main" val="0"/>
+                        </a:ext>
+                      </a:extLst>
+                    </a:blip>
+                    <a:srcRect r="1233" b="31009"/>
+                    <a:stretch/>
+                  </pic:blipFill>
+                  <pic:spPr bwMode="auto">
+                    <a:xfrm>
+                      <a:off x="0" y="0"/>
+                      <a:ext cx="3172460" cy="2124075"/>
+                    </a:xfrm>
+                    <a:prstGeom prst="rect">
+                      <a:avLst/>
+                    </a:prstGeom>
+                    <a:noFill/>
+                    <a:ln>
+                      <a:noFill/>
+                    </a:ln>
+                    <a:extLst>
+                      <a:ext uri="{53640926-AAD7-44D8-BBD7-CCE9431645EC}">
+                        <a14:shadowObscured xmlns:a14="http://schemas.microsoft.com/office/drawing/2010/main"/>
+                      </a:ext>
+                    </a:extLst>
+                  </pic:spPr>
+                </pic:pic>
+              </a:graphicData>
+            </a:graphic>
+            <wp14:sizeRelH relativeFrom="margin">
+              <wp14:pctWidth>0</wp14:pctWidth>
+            </wp14:sizeRelH>
+            <wp14:sizeRelV relativeFrom="margin">
+              <wp14:pctHeight>0</wp14:pctHeight>
+            </wp14:sizeRelV>
+          </wp:anchor>
+        </w:drawing>
+      </w:r>
+      <w:r>
+        <w:t xml:space="preserve">Through my initial work on my dissertation, I have been able to </w:t>
+      </w:r>
+      <w:r>
+        <w:t>produce</w:t>
+      </w:r>
+      <w:r>
+        <w:t xml:space="preserve"> first architectural diagram of my proposed solution based off the papers described in the background section of this document. </w:t>
+      </w:r>
+      <w:r>
+        <w:t>This sh</w:t>
+      </w:r>
+      <w:r>
+        <w:t>ould aid in the description of what a</w:t>
+      </w:r>
+      <w:r>
+        <w:t xml:space="preserve"> microservice based architecture</w:t>
+      </w:r>
+      <w:r>
+        <w:t xml:space="preserve"> looks like</w:t>
+      </w:r>
+      <w:r>
+        <w:t xml:space="preserve"> and show initial direction towards the final solutions shape. </w:t>
+      </w:r>
+    </w:p>
+    <w:p>
+      <w:pPr>
+        <w:pStyle w:val="NoSpacing"/>
+      </w:pPr>
+    </w:p>
+    <w:p>
+      <w:pPr>
+        <w:pStyle w:val="NoSpacing"/>
+      </w:pPr>
+      <w:r>
+        <w:tab/>
+        <w:t xml:space="preserve">In the diagram above, you can see how we can utilise microservices by running the different components of our application independently of each other, solely relying on the common event bus provided by Apache Kafka </w:t>
+      </w:r>
+      <w:r>
+        <w:t>for communication</w:t>
+      </w:r>
+      <w:r>
+        <w:t xml:space="preserve">. This means, during the Delivery phase of my project, I will be unrestricted when considering tools to implement features </w:t>
+      </w:r>
+      <w:r>
+        <w:t xml:space="preserve">required </w:t>
+      </w:r>
+      <w:r>
+        <w:t xml:space="preserve">of my final solution.  </w:t>
+      </w:r>
+    </w:p>
+    <w:p>
+      <w:pPr>
+        <w:pStyle w:val="NoSpacing"/>
+        <w:ind w:firstLine="720"/>
+      </w:pPr>
+      <w:r>
+        <w:t xml:space="preserve">In the diagram </w:t>
+      </w:r>
+      <w:r>
+        <w:t>below</w:t>
+      </w:r>
+      <w:r>
+        <w:t>, you can see how we can leverage the cloud to perform the task</w:t>
+      </w:r>
+      <w:r>
+        <w:t>s</w:t>
+      </w:r>
+      <w:r>
+        <w:t xml:space="preserve"> of</w:t>
+      </w:r>
+      <w:r>
+        <w:t>;</w:t>
+      </w:r>
+      <w:r>
+        <w:t xml:space="preserve"> providing </w:t>
+      </w:r>
+      <w:r>
+        <w:t>an</w:t>
+      </w:r>
+      <w:r>
+        <w:t xml:space="preserve"> interface to the solution</w:t>
+      </w:r>
+      <w:r>
+        <w:t>;</w:t>
+      </w:r>
+      <w:r>
+        <w:t xml:space="preserve"> and </w:t>
+      </w:r>
+      <w:r>
+        <w:t xml:space="preserve">running </w:t>
+      </w:r>
+      <w:r>
+        <w:t>machine learning models</w:t>
+      </w:r>
+      <w:r>
+        <w:t xml:space="preserve"> over received data</w:t>
+      </w:r>
+      <w:r>
+        <w:t>. You can further see how we defer the video processing complexity to the video source, meaning we only transmit the event data to the cloud, reducing the storage and network traffic required to supply this solution.</w:t>
+      </w:r>
+    </w:p>
+    <w:p>
+      <w:pPr>
+        <w:pStyle w:val="NoSpacing"/>
+      </w:pPr>
+      <w:r>
+        <w:tab/>
+      </w:r>
+      <w:r>
+        <w:pict w14:anchorId="3F8372F0">
+          <v:shapetype id="_x0000_t75" coordsize="21600,21600" o:spt="75" o:preferrelative="t" path="m@4@5l@4@11@9@11@9@5xe" filled="f" stroked="f">
+            <v:stroke joinstyle="miter"/>
+            <v:formulas>
+              <v:f eqn="if lineDrawn pixelLineWidth 0"/>
+              <v:f eqn="sum @0 1 0"/>
+              <v:f eqn="sum 0 0 @1"/>
+              <v:f eqn="prod @2 1 2"/>
+              <v:f eqn="prod @3 21600 pixelWidth"/>
+              <v:f eqn="prod @3 21600 pixelHeight"/>
+              <v:f eqn="sum @0 0 1"/>
+              <v:f eqn="prod @6 1 2"/>
+              <v:f eqn="prod @7 21600 pixelWidth"/>
+              <v:f eqn="sum @8 21600 0"/>
+              <v:f eqn="prod @7 21600 pixelHeight"/>
+              <v:f eqn="sum @10 21600 0"/>
+            </v:formulas>
+            <v:path o:extrusionok="f" gradientshapeok="t" o:connecttype="rect"/>
+            <o:lock v:ext="edit" aspectratio="t"/>
+          </v:shapetype>
+          <v:shape id="_x0000_i1067" type="#_x0000_t75" style="width:411pt;height:241.5pt">
+            <v:imagedata r:id="rId8" o:title="InfrastructureDiagram" cropbottom="15381f" cropright="306f"/>
+          </v:shape>
+        </w:pict>
+      </w:r>
+    </w:p>
+    <w:p>
+      <w:pPr>
+        <w:pStyle w:val="NoSpacing"/>
+      </w:pPr>
+      <w:r>
+        <w:tab/>
+        <w:t xml:space="preserve"> </w:t>
+      </w:r>
+    </w:p>
+    <w:p>
+      <w:pPr>
+        <w:pStyle w:val="NoSpacing"/>
+      </w:pPr>
+    </w:p>
+    <w:p>
+      <w:pPr>
         <w:pStyle w:val="Heading2"/>
       </w:pPr>
       <w:r>
@@ -705,7 +1043,10 @@
         <w:t xml:space="preserve"> </w:t>
       </w:r>
       <w:r>
-        <w:t>A survey on Behaviour Analysis in Video Surveillance for Homeland Security Applications</w:t>
+        <w:t>A S</w:t>
+      </w:r>
+      <w:r>
+        <w:t>urvey on Behaviour Analysis in Video Surveillance for Homeland Security Applications</w:t>
       </w:r>
     </w:p>
     <w:p>
@@ -733,8 +1074,343 @@
         <w:t xml:space="preserve">Relevance: </w:t>
       </w:r>
       <w:r>
-        <w:t xml:space="preserve">My project will have to utilise a lot of the discussed algorithms, and this paper gives a great insight into high level overviews of possible algorithms when attempting to extrapolate information from real-time video streams. </w:t>
-      </w:r>
+        <w:t xml:space="preserve">My project will have to utilise </w:t>
+      </w:r>
+      <w:r>
+        <w:t>many</w:t>
+      </w:r>
+      <w:r>
+        <w:t xml:space="preserve"> of the discussed algorithms, and this paper gives a great insight into </w:t>
+      </w:r>
+      <w:r>
+        <w:t>high-level</w:t>
+      </w:r>
+      <w:r>
+        <w:t xml:space="preserve"> overviews of possible algorithms when attempting to extrapolate information from real-time video streams. </w:t>
+      </w:r>
+      <w:r>
+        <w:t xml:space="preserve">It also proposes architecture diagrams of the layers required in video processing, from initial capture of images to making intelligent decisions. I can leverage this information in my own architecture design. </w:t>
+      </w:r>
+    </w:p>
+    <w:p>
+      <w:pPr>
+        <w:pStyle w:val="NoSpacing"/>
+      </w:pPr>
+    </w:p>
+    <w:p>
+      <w:pPr>
+        <w:pStyle w:val="NoSpacing"/>
+      </w:pPr>
+      <w:r>
+        <w:rPr>
+          <w:b/>
+        </w:rPr>
+        <w:t>Paper:</w:t>
+      </w:r>
+      <w:r>
+        <w:rPr>
+          <w:b/>
+        </w:rPr>
+        <w:t xml:space="preserve"> </w:t>
+      </w:r>
+      <w:r>
+        <w:t>Video Behaviour Profiling for Anomaly Detection</w:t>
+      </w:r>
+    </w:p>
+    <w:p>
+      <w:pPr>
+        <w:pStyle w:val="NoSpacing"/>
+      </w:pPr>
+      <w:r>
+        <w:rPr>
+          <w:b/>
+        </w:rPr>
+        <w:t>Description:</w:t>
+      </w:r>
+      <w:r>
+        <w:rPr>
+          <w:b/>
+        </w:rPr>
+        <w:t xml:space="preserve"> </w:t>
+      </w:r>
+      <w:r>
+        <w:t xml:space="preserve">The paper looks at modelling video behaviour </w:t>
+      </w:r>
+      <w:r>
+        <w:t>captured in surveillance videos for the applications of online normal behaviour recognition and anomaly detection. It proposes a novel solution to automatic behaviour profiling and anomaly detection without labelling of training data.</w:t>
+      </w:r>
+    </w:p>
+    <w:p>
+      <w:pPr>
+        <w:pStyle w:val="NoSpacing"/>
+      </w:pPr>
+      <w:r>
+        <w:rPr>
+          <w:b/>
+        </w:rPr>
+        <w:t>Relevance:</w:t>
+      </w:r>
+      <w:r>
+        <w:rPr>
+          <w:b/>
+        </w:rPr>
+        <w:t xml:space="preserve"> </w:t>
+      </w:r>
+      <w:r>
+        <w:t>This paper shows a direct approach to solving anomaly detection in real-time, a key focus of my own work. I will look at building on some of their proposed methodologies with the goal of increasing performance and accuracy</w:t>
+      </w:r>
+      <w:r>
+        <w:t xml:space="preserve"> within the constraints of </w:t>
+      </w:r>
+      <w:r>
+        <w:t xml:space="preserve">my own test scenarios. </w:t>
+      </w:r>
+      <w:r>
+        <w:t xml:space="preserve">This paper also shows a comparison between supervised and unsupervised based models, concluding in favour of using an unsupervised approach, creating confidence in the feasibility of my dissertation. </w:t>
+      </w:r>
+    </w:p>
+    <w:p>
+      <w:pPr>
+        <w:pStyle w:val="NoSpacing"/>
+      </w:pPr>
+    </w:p>
+    <w:p>
+      <w:pPr>
+        <w:pStyle w:val="NoSpacing"/>
+      </w:pPr>
+      <w:r>
+        <w:rPr>
+          <w:b/>
+        </w:rPr>
+        <w:t xml:space="preserve">Paper: </w:t>
+      </w:r>
+      <w:r>
+        <w:t>A Comparative Evaluation of Unsupervised Anomaly Detection Algorithms for Multivariate Data</w:t>
+      </w:r>
+    </w:p>
+    <w:p>
+      <w:pPr>
+        <w:pStyle w:val="NoSpacing"/>
+      </w:pPr>
+      <w:r>
+        <w:rPr>
+          <w:b/>
+        </w:rPr>
+        <w:t xml:space="preserve">Description: </w:t>
+      </w:r>
+      <w:r>
+        <w:t>The paper aims to achieve a comparative universal evaluation between the most common unsupervised learning models based on common public domain datasets.</w:t>
+      </w:r>
+    </w:p>
+    <w:p>
+      <w:pPr>
+        <w:pStyle w:val="NoSpacing"/>
+      </w:pPr>
+      <w:r>
+        <w:rPr>
+          <w:b/>
+        </w:rPr>
+        <w:t xml:space="preserve">Relevance: </w:t>
+      </w:r>
+      <w:r>
+        <w:t xml:space="preserve">During my work, I will be required to detect anomalies in human behaviour within video feeds. This paper gives a good basis for selecting and exploring known </w:t>
+      </w:r>
+      <w:r>
+        <w:t xml:space="preserve">machine learning </w:t>
+      </w:r>
+      <w:r>
+        <w:t>models within this space</w:t>
+      </w:r>
+      <w:r>
+        <w:t xml:space="preserve">, looking </w:t>
+      </w:r>
+      <w:r>
+        <w:t>at not only accuracy and success</w:t>
+      </w:r>
+      <w:r>
+        <w:t xml:space="preserve"> of the models but also on their performance</w:t>
+      </w:r>
+      <w:r>
+        <w:t>.</w:t>
+      </w:r>
+    </w:p>
+    <w:p>
+      <w:pPr>
+        <w:pStyle w:val="NoSpacing"/>
+      </w:pPr>
+    </w:p>
+    <w:p>
+      <w:pPr>
+        <w:pStyle w:val="NoSpacing"/>
+      </w:pPr>
+      <w:r>
+        <w:rPr>
+          <w:b/>
+        </w:rPr>
+        <w:t xml:space="preserve">Paper: </w:t>
+      </w:r>
+      <w:r>
+        <w:t xml:space="preserve">Real-Time Network Anomaly Detection System Using Machine Learning </w:t>
+      </w:r>
+    </w:p>
+    <w:p>
+      <w:pPr>
+        <w:pStyle w:val="NoSpacing"/>
+      </w:pPr>
+      <w:r>
+        <w:rPr>
+          <w:b/>
+        </w:rPr>
+        <w:t xml:space="preserve">Description: </w:t>
+      </w:r>
+      <w:r>
+        <w:t xml:space="preserve">The paper proposes a novel framework for real-time network traffic anomaly detection using </w:t>
+      </w:r>
+      <w:proofErr w:type="gramStart"/>
+      <w:r>
+        <w:t>machine learning</w:t>
+      </w:r>
+      <w:proofErr w:type="gramEnd"/>
+      <w:r>
+        <w:t xml:space="preserve"> algorithms. </w:t>
+      </w:r>
+    </w:p>
+    <w:p>
+      <w:pPr>
+        <w:pStyle w:val="NoSpacing"/>
+      </w:pPr>
+      <w:r>
+        <w:rPr>
+          <w:b/>
+        </w:rPr>
+        <w:t xml:space="preserve">Relevance: </w:t>
+      </w:r>
+      <w:r>
+        <w:t>The paper proposes a suitable architecture for my dissertation project, though with a slightly different aim and data source. It will allow me a basis</w:t>
+      </w:r>
+      <w:r>
+        <w:t xml:space="preserve"> to work from</w:t>
+      </w:r>
+      <w:r>
+        <w:t xml:space="preserve"> and insight into problems to overcome when attempting to provide real-time processing of data streams. </w:t>
+      </w:r>
+    </w:p>
+    <w:p>
+      <w:pPr>
+        <w:pStyle w:val="NoSpacing"/>
+      </w:pPr>
+    </w:p>
+    <w:p>
+      <w:pPr>
+        <w:pStyle w:val="NoSpacing"/>
+      </w:pPr>
+      <w:r>
+        <w:rPr>
+          <w:b/>
+        </w:rPr>
+        <w:t xml:space="preserve">Paper: </w:t>
+      </w:r>
+      <w:r>
+        <w:t>Microservice Architectures for Scalability, Agility and Reliability in E-Commerce</w:t>
+      </w:r>
+    </w:p>
+    <w:p>
+      <w:pPr>
+        <w:pStyle w:val="NoSpacing"/>
+      </w:pPr>
+      <w:r>
+        <w:rPr>
+          <w:b/>
+        </w:rPr>
+        <w:t xml:space="preserve">Description: </w:t>
+      </w:r>
+      <w:r>
+        <w:t xml:space="preserve">The paper presents how microservice architectures facilitate scalability, agility and reliability using an industrial case study.  </w:t>
+      </w:r>
+    </w:p>
+    <w:p>
+      <w:pPr>
+        <w:pStyle w:val="NoSpacing"/>
+      </w:pPr>
+      <w:r>
+        <w:rPr>
+          <w:b/>
+        </w:rPr>
+        <w:t xml:space="preserve">Relevance: </w:t>
+      </w:r>
+      <w:r>
+        <w:t xml:space="preserve">My dissertation will need the key features of the </w:t>
+      </w:r>
+      <w:r>
+        <w:t>microservice-based</w:t>
+      </w:r>
+      <w:r>
+        <w:t xml:space="preserve"> architecture</w:t>
+      </w:r>
+      <w:r>
+        <w:t>,</w:t>
+      </w:r>
+      <w:r>
+        <w:t xml:space="preserve"> mainly focused on scalability and agility. This paper allows a firm understanding of how we can achieve this and the design </w:t>
+      </w:r>
+      <w:r>
+        <w:t>decision required to create a successful solution.</w:t>
+      </w:r>
+      <w:r>
+        <w:t xml:space="preserve"> It also provides a real world success story based on this approach, which allows me confidence in the achievability of my solution.</w:t>
+      </w:r>
+    </w:p>
+    <w:p>
+      <w:pPr>
+        <w:pStyle w:val="NoSpacing"/>
+      </w:pPr>
+    </w:p>
+    <w:p>
+      <w:pPr>
+        <w:pStyle w:val="NoSpacing"/>
+      </w:pPr>
+      <w:r>
+        <w:rPr>
+          <w:b/>
+        </w:rPr>
+        <w:t xml:space="preserve">Paper: </w:t>
+      </w:r>
+      <w:r>
+        <w:t>About Microservices, Containers and their Underestimated Impact on Network Performance</w:t>
+      </w:r>
+    </w:p>
+    <w:p>
+      <w:pPr>
+        <w:pStyle w:val="NoSpacing"/>
+      </w:pPr>
+      <w:r>
+        <w:rPr>
+          <w:b/>
+        </w:rPr>
+        <w:t xml:space="preserve">Description: </w:t>
+      </w:r>
+      <w:r>
+        <w:t xml:space="preserve">This paper aims to investigate the cost associated with using a container-based approach within a microservice-based architecture. It sets out to prove that although microservices provide scalable high performance systems, there is a cost associated with them. </w:t>
+      </w:r>
+    </w:p>
+    <w:p>
+      <w:pPr>
+        <w:pStyle w:val="NoSpacing"/>
+      </w:pPr>
+      <w:r>
+        <w:rPr>
+          <w:b/>
+        </w:rPr>
+        <w:t xml:space="preserve">Relevance: </w:t>
+      </w:r>
+      <w:r>
+        <w:t xml:space="preserve">As my dissertation will require high performance and to achieve this I will be adopting a microservice architecture, this paper allows me the appropriate information in the cost I incur in making that decision. It can also provide reason if performance issues are encountered during the development of the final solution. </w:t>
+      </w:r>
+    </w:p>
+    <w:p>
+      <w:pPr>
+        <w:pStyle w:val="NoSpacing"/>
+      </w:pPr>
     </w:p>
     <w:p>
       <w:pPr>
@@ -752,8 +1428,8 @@
           <w:lang w:eastAsia="en-GB"/>
         </w:rPr>
         <w:drawing>
-          <wp:inline distT="0" distB="0" distL="0" distR="0" wp14:anchorId="057ABCF5" wp14:editId="74414286">
-            <wp:extent cx="6564468" cy="7029450"/>
+          <wp:inline distT="0" distB="0" distL="0" distR="0" wp14:anchorId="51D46567" wp14:editId="458EC1D3">
+            <wp:extent cx="6183393" cy="6677025"/>
             <wp:effectExtent l="0" t="0" r="8255" b="0"/>
             <wp:docPr id="1" name="Picture 1"/>
             <wp:cNvGraphicFramePr>
@@ -767,14 +1443,14 @@
                     <pic:cNvPicPr/>
                   </pic:nvPicPr>
                   <pic:blipFill rotWithShape="1">
-                    <a:blip r:embed="rId7"/>
-                    <a:srcRect l="12796" t="12704" r="47319" b="11366"/>
+                    <a:blip r:embed="rId9"/>
+                    <a:srcRect l="13295" t="12704" r="47153" b="11366"/>
                     <a:stretch/>
                   </pic:blipFill>
                   <pic:spPr bwMode="auto">
                     <a:xfrm>
                       <a:off x="0" y="0"/>
-                      <a:ext cx="6588640" cy="7055334"/>
+                      <a:ext cx="6207633" cy="6703200"/>
                     </a:xfrm>
                     <a:prstGeom prst="rect">
                       <a:avLst/>
@@ -882,24 +1558,21 @@
         <w:t xml:space="preserve">diagram, based on the Enterprise Agile model (BJSS, </w:t>
       </w:r>
       <w:r>
-        <w:t xml:space="preserve">2008), that I have completed tasks within </w:t>
-      </w:r>
+        <w:t>2008), that I have completed tasks within the feasibility stage of the project and will be moving onto the discover</w:t>
+      </w:r>
+      <w:r>
+        <w:t xml:space="preserve">y phase after the January exam period. </w:t>
+      </w:r>
+      <w:r>
+        <w:t xml:space="preserve"> </w:t>
+      </w:r>
+    </w:p>
+    <w:p>
+      <w:pPr>
+        <w:pStyle w:val="NoSpacing"/>
+      </w:pPr>
       <w:r>
         <w:lastRenderedPageBreak/>
-        <w:t>the feasibility stage of the project and will be moving onto the discover</w:t>
-      </w:r>
-      <w:r>
-        <w:t xml:space="preserve">y phase after the January exam period. </w:t>
-      </w:r>
-      <w:r>
-        <w:t xml:space="preserve"> </w:t>
-      </w:r>
-    </w:p>
-    <w:p>
-      <w:pPr>
-        <w:pStyle w:val="NoSpacing"/>
-      </w:pPr>
-      <w:r>
         <w:tab/>
         <w:t xml:space="preserve">I have chosen this </w:t>
       </w:r>
@@ -910,10 +1583,24 @@
         <w:t xml:space="preserve"> as it allows me an achievable and measurable journey to completion, while allowing the flexibility to adapt to change as I move through the phases of delivery. The Discovery phase enables me to prove the technologies are compatible</w:t>
       </w:r>
       <w:r>
-        <w:t xml:space="preserve"> and work for their chosen tasks, and if they don’t I am able to pivot quickly to replace them. This development style is</w:t>
-      </w:r>
-      <w:r>
-        <w:t xml:space="preserve"> also known as a fail fast approach. </w:t>
+        <w:t xml:space="preserve"> and work for their chosen tasks, and if they </w:t>
+      </w:r>
+      <w:r>
+        <w:t>do not</w:t>
+      </w:r>
+      <w:r>
+        <w:t xml:space="preserve"> I am able to pivot quickly to replace them. This development style </w:t>
+      </w:r>
+      <w:proofErr w:type="gramStart"/>
+      <w:r>
+        <w:t xml:space="preserve">is </w:t>
+      </w:r>
+      <w:r>
+        <w:t>known</w:t>
+      </w:r>
+      <w:proofErr w:type="gramEnd"/>
+      <w:r>
+        <w:t xml:space="preserve"> as a fail fast approach. </w:t>
       </w:r>
     </w:p>
     <w:p>
@@ -934,18 +1621,23 @@
         <w:t xml:space="preserve"> or future knowledge gain</w:t>
       </w:r>
       <w:r>
-        <w:t>. I believe this gives me the greatest chance of success, not only in completing the dissertation, but in producing a viable end result.</w:t>
-      </w:r>
-    </w:p>
-    <w:p>
-      <w:pPr>
-        <w:pStyle w:val="NoSpacing"/>
-      </w:pPr>
-    </w:p>
-    <w:p>
-      <w:pPr>
-        <w:pStyle w:val="NoSpacing"/>
-      </w:pPr>
+        <w:t xml:space="preserve">. I believe this gives me the greatest chance of success, not only in completing the dissertation, </w:t>
+      </w:r>
+      <w:r>
+        <w:t>but also</w:t>
+      </w:r>
+      <w:r>
+        <w:t xml:space="preserve"> in producing a viable </w:t>
+      </w:r>
+      <w:r>
+        <w:t>product</w:t>
+      </w:r>
+      <w:r>
+        <w:t>.</w:t>
+      </w:r>
+      <w:r>
+        <w:t xml:space="preserve"> </w:t>
+      </w:r>
     </w:p>
     <w:p>
       <w:pPr>
@@ -1142,7 +1834,21 @@
         <w:rPr>
           <w:shd w:val="clear" w:color="auto" w:fill="FFFFFF"/>
         </w:rPr>
-        <w:t>Clive Norris, Michael McCahill; CCTV: Beyond Penal Modernism?, </w:t>
+        <w:t>Clive Norris, Michael McCahill; CCTV: Beyond Penal Modernism</w:t>
+      </w:r>
+      <w:proofErr w:type="gramStart"/>
+      <w:r>
+        <w:rPr>
+          <w:shd w:val="clear" w:color="auto" w:fill="FFFFFF"/>
+        </w:rPr>
+        <w:t>?,</w:t>
+      </w:r>
+      <w:proofErr w:type="gramEnd"/>
+      <w:r>
+        <w:rPr>
+          <w:shd w:val="clear" w:color="auto" w:fill="FFFFFF"/>
+        </w:rPr>
+        <w:t> </w:t>
       </w:r>
       <w:r>
         <w:rPr>
@@ -1172,7 +1878,7 @@
         </w:rPr>
         <w:t>Retrieved from </w:t>
       </w:r>
-      <w:hyperlink r:id="rId8" w:history="1">
+      <w:hyperlink r:id="rId10" w:history="1">
         <w:r>
           <w:rPr>
             <w:rStyle w:val="Hyperlink"/>
@@ -1246,7 +1952,7 @@
         </w:rPr>
         <w:t xml:space="preserve"> from: </w:t>
       </w:r>
-      <w:hyperlink r:id="rId9" w:history="1">
+      <w:hyperlink r:id="rId11" w:history="1">
         <w:r>
           <w:rPr>
             <w:rStyle w:val="Hyperlink"/>
@@ -1366,7 +2072,7 @@
         <w:tab/>
         <w:t xml:space="preserve">Retrieved from: </w:t>
       </w:r>
-      <w:hyperlink r:id="rId10" w:history="1">
+      <w:hyperlink r:id="rId12" w:history="1">
         <w:r>
           <w:rPr>
             <w:rStyle w:val="Hyperlink"/>
@@ -1400,7 +2106,7 @@
     </w:p>
     <w:p>
       <w:pPr>
-        <w:spacing w:after="0" w:line="240" w:lineRule="auto"/>
+        <w:pStyle w:val="NoSpacing"/>
         <w:rPr>
           <w:rFonts w:ascii="Arial" w:eastAsia="Times New Roman" w:hAnsi="Arial" w:cs="Arial"/>
           <w:color w:val="000000"/>
@@ -1413,7 +2119,7 @@
     </w:p>
     <w:p>
       <w:pPr>
-        <w:spacing w:after="0" w:line="240" w:lineRule="auto"/>
+        <w:pStyle w:val="NoSpacing"/>
         <w:rPr>
           <w:rFonts w:eastAsia="Times New Roman" w:cs="Times New Roman"/>
           <w:lang w:eastAsia="en-GB"/>
@@ -1446,8 +2152,9 @@
           <w:shd w:val="clear" w:color="auto" w:fill="FFFFFF"/>
           <w:lang w:eastAsia="en-GB"/>
         </w:rPr>
-        <w:t>, 4th edition</w:t>
-      </w:r>
+        <w:t xml:space="preserve">, 4th </w:t>
+      </w:r>
+      <w:proofErr w:type="gramStart"/>
       <w:r>
         <w:rPr>
           <w:rFonts w:eastAsia="Times New Roman" w:cs="Arial"/>
@@ -1455,7 +2162,26 @@
           <w:shd w:val="clear" w:color="auto" w:fill="FFFFFF"/>
           <w:lang w:eastAsia="en-GB"/>
         </w:rPr>
-        <w:t>., Leeds, United Kingdom: BJSS Limited.</w:t>
+        <w:t>edition</w:t>
+      </w:r>
+      <w:r>
+        <w:rPr>
+          <w:rFonts w:eastAsia="Times New Roman" w:cs="Arial"/>
+          <w:color w:val="000000"/>
+          <w:shd w:val="clear" w:color="auto" w:fill="FFFFFF"/>
+          <w:lang w:eastAsia="en-GB"/>
+        </w:rPr>
+        <w:t>.,</w:t>
+      </w:r>
+      <w:proofErr w:type="gramEnd"/>
+      <w:r>
+        <w:rPr>
+          <w:rFonts w:eastAsia="Times New Roman" w:cs="Arial"/>
+          <w:color w:val="000000"/>
+          <w:shd w:val="clear" w:color="auto" w:fill="FFFFFF"/>
+          <w:lang w:eastAsia="en-GB"/>
+        </w:rPr>
+        <w:t xml:space="preserve"> Leeds, United Kingdom: BJSS Limited.</w:t>
       </w:r>
     </w:p>
     <w:p>
@@ -1482,11 +2208,500 @@
     <w:p>
       <w:pPr>
         <w:pStyle w:val="NoSpacing"/>
-        <w:ind w:firstLine="720"/>
-        <w:rPr>
-          <w:shd w:val="clear" w:color="auto" w:fill="FFFFFF"/>
-        </w:rPr>
-      </w:pPr>
+        <w:rPr>
+          <w:shd w:val="clear" w:color="auto" w:fill="FFFFFF"/>
+        </w:rPr>
+      </w:pPr>
+    </w:p>
+    <w:p>
+      <w:pPr>
+        <w:pStyle w:val="NoSpacing"/>
+        <w:rPr>
+          <w:rFonts w:cstheme="minorHAnsi"/>
+          <w:color w:val="222222"/>
+          <w:shd w:val="clear" w:color="auto" w:fill="FFFFFF"/>
+        </w:rPr>
+      </w:pPr>
+      <w:proofErr w:type="spellStart"/>
+      <w:proofErr w:type="gramStart"/>
+      <w:r>
+        <w:rPr>
+          <w:rFonts w:cstheme="minorHAnsi"/>
+          <w:color w:val="222222"/>
+          <w:shd w:val="clear" w:color="auto" w:fill="FFFFFF"/>
+        </w:rPr>
+        <w:t>Ko</w:t>
+      </w:r>
+      <w:proofErr w:type="spellEnd"/>
+      <w:proofErr w:type="gramEnd"/>
+      <w:r>
+        <w:rPr>
+          <w:rFonts w:cstheme="minorHAnsi"/>
+          <w:color w:val="222222"/>
+          <w:shd w:val="clear" w:color="auto" w:fill="FFFFFF"/>
+        </w:rPr>
+        <w:t xml:space="preserve">, T., 2008, October. A survey on </w:t>
+      </w:r>
+      <w:proofErr w:type="spellStart"/>
+      <w:r>
+        <w:rPr>
+          <w:rFonts w:cstheme="minorHAnsi"/>
+          <w:color w:val="222222"/>
+          <w:shd w:val="clear" w:color="auto" w:fill="FFFFFF"/>
+        </w:rPr>
+        <w:t>behavior</w:t>
+      </w:r>
+      <w:proofErr w:type="spellEnd"/>
+      <w:r>
+        <w:rPr>
+          <w:rFonts w:cstheme="minorHAnsi"/>
+          <w:color w:val="222222"/>
+          <w:shd w:val="clear" w:color="auto" w:fill="FFFFFF"/>
+        </w:rPr>
+        <w:t xml:space="preserve"> analysis in video surveillance for homeland security applications. In </w:t>
+      </w:r>
+      <w:r>
+        <w:rPr>
+          <w:rFonts w:cstheme="minorHAnsi"/>
+          <w:i/>
+          <w:iCs/>
+          <w:color w:val="222222"/>
+          <w:shd w:val="clear" w:color="auto" w:fill="FFFFFF"/>
+        </w:rPr>
+        <w:t xml:space="preserve">Applied Imagery Pattern Recognition Workshop, 2008. AIPR'08. </w:t>
+      </w:r>
+      <w:proofErr w:type="gramStart"/>
+      <w:r>
+        <w:rPr>
+          <w:rFonts w:cstheme="minorHAnsi"/>
+          <w:i/>
+          <w:iCs/>
+          <w:color w:val="222222"/>
+          <w:shd w:val="clear" w:color="auto" w:fill="FFFFFF"/>
+        </w:rPr>
+        <w:t>37th</w:t>
+      </w:r>
+      <w:proofErr w:type="gramEnd"/>
+      <w:r>
+        <w:rPr>
+          <w:rFonts w:cstheme="minorHAnsi"/>
+          <w:i/>
+          <w:iCs/>
+          <w:color w:val="222222"/>
+          <w:shd w:val="clear" w:color="auto" w:fill="FFFFFF"/>
+        </w:rPr>
+        <w:t xml:space="preserve"> IEEE</w:t>
+      </w:r>
+      <w:r>
+        <w:rPr>
+          <w:rFonts w:cstheme="minorHAnsi"/>
+          <w:color w:val="222222"/>
+          <w:shd w:val="clear" w:color="auto" w:fill="FFFFFF"/>
+        </w:rPr>
+        <w:t> (pp. 1-8). IEEE.</w:t>
+      </w:r>
+    </w:p>
+    <w:p>
+      <w:pPr>
+        <w:pStyle w:val="NoSpacing"/>
+        <w:rPr>
+          <w:rFonts w:cstheme="minorHAnsi"/>
+          <w:color w:val="222222"/>
+          <w:shd w:val="clear" w:color="auto" w:fill="FFFFFF"/>
+        </w:rPr>
+      </w:pPr>
+    </w:p>
+    <w:p>
+      <w:pPr>
+        <w:pStyle w:val="NoSpacing"/>
+        <w:rPr>
+          <w:rFonts w:cstheme="minorHAnsi"/>
+          <w:shd w:val="clear" w:color="auto" w:fill="FFFFFF"/>
+        </w:rPr>
+      </w:pPr>
+      <w:r>
+        <w:rPr>
+          <w:rFonts w:cstheme="minorHAnsi"/>
+          <w:color w:val="222222"/>
+          <w:shd w:val="clear" w:color="auto" w:fill="FFFFFF"/>
+        </w:rPr>
+        <w:t xml:space="preserve">Xiang, T. and Gong, S., 2008. Video </w:t>
+      </w:r>
+      <w:proofErr w:type="spellStart"/>
+      <w:r>
+        <w:rPr>
+          <w:rFonts w:cstheme="minorHAnsi"/>
+          <w:color w:val="222222"/>
+          <w:shd w:val="clear" w:color="auto" w:fill="FFFFFF"/>
+        </w:rPr>
+        <w:t>behavior</w:t>
+      </w:r>
+      <w:proofErr w:type="spellEnd"/>
+      <w:r>
+        <w:rPr>
+          <w:rFonts w:cstheme="minorHAnsi"/>
+          <w:color w:val="222222"/>
+          <w:shd w:val="clear" w:color="auto" w:fill="FFFFFF"/>
+        </w:rPr>
+        <w:t xml:space="preserve"> profiling for anomaly detection. </w:t>
+      </w:r>
+      <w:r>
+        <w:rPr>
+          <w:rFonts w:cstheme="minorHAnsi"/>
+          <w:i/>
+          <w:iCs/>
+          <w:color w:val="222222"/>
+          <w:shd w:val="clear" w:color="auto" w:fill="FFFFFF"/>
+        </w:rPr>
+        <w:t>IEEE transactions on pattern analysis and machine intelligence</w:t>
+      </w:r>
+      <w:r>
+        <w:rPr>
+          <w:rFonts w:cstheme="minorHAnsi"/>
+          <w:color w:val="222222"/>
+          <w:shd w:val="clear" w:color="auto" w:fill="FFFFFF"/>
+        </w:rPr>
+        <w:t>, </w:t>
+      </w:r>
+      <w:r>
+        <w:rPr>
+          <w:rFonts w:cstheme="minorHAnsi"/>
+          <w:i/>
+          <w:iCs/>
+          <w:color w:val="222222"/>
+          <w:shd w:val="clear" w:color="auto" w:fill="FFFFFF"/>
+        </w:rPr>
+        <w:t>30</w:t>
+      </w:r>
+      <w:r>
+        <w:rPr>
+          <w:rFonts w:cstheme="minorHAnsi"/>
+          <w:color w:val="222222"/>
+          <w:shd w:val="clear" w:color="auto" w:fill="FFFFFF"/>
+        </w:rPr>
+        <w:t>(5), pp.893-908.</w:t>
+      </w:r>
+    </w:p>
+    <w:p>
+      <w:pPr>
+        <w:pStyle w:val="NoSpacing"/>
+        <w:rPr>
+          <w:rFonts w:cstheme="minorHAnsi"/>
+        </w:rPr>
+      </w:pPr>
+    </w:p>
+    <w:p>
+      <w:pPr>
+        <w:pStyle w:val="NoSpacing"/>
+        <w:rPr>
+          <w:rFonts w:cstheme="minorHAnsi"/>
+          <w:color w:val="222222"/>
+          <w:shd w:val="clear" w:color="auto" w:fill="FFFFFF"/>
+        </w:rPr>
+      </w:pPr>
+      <w:r>
+        <w:rPr>
+          <w:rFonts w:cstheme="minorHAnsi"/>
+          <w:color w:val="222222"/>
+          <w:shd w:val="clear" w:color="auto" w:fill="FFFFFF"/>
+        </w:rPr>
+        <w:t>Goldstein, M. and Uchida, S., 2016. A comparative evaluation of unsupervised anomaly detection algorithms for multivariate data. </w:t>
+      </w:r>
+      <w:proofErr w:type="spellStart"/>
+      <w:r>
+        <w:rPr>
+          <w:rFonts w:cstheme="minorHAnsi"/>
+          <w:i/>
+          <w:iCs/>
+          <w:color w:val="222222"/>
+          <w:shd w:val="clear" w:color="auto" w:fill="FFFFFF"/>
+        </w:rPr>
+        <w:t>PloS</w:t>
+      </w:r>
+      <w:proofErr w:type="spellEnd"/>
+      <w:r>
+        <w:rPr>
+          <w:rFonts w:cstheme="minorHAnsi"/>
+          <w:i/>
+          <w:iCs/>
+          <w:color w:val="222222"/>
+          <w:shd w:val="clear" w:color="auto" w:fill="FFFFFF"/>
+        </w:rPr>
+        <w:t xml:space="preserve"> one</w:t>
+      </w:r>
+      <w:r>
+        <w:rPr>
+          <w:rFonts w:cstheme="minorHAnsi"/>
+          <w:color w:val="222222"/>
+          <w:shd w:val="clear" w:color="auto" w:fill="FFFFFF"/>
+        </w:rPr>
+        <w:t>, </w:t>
+      </w:r>
+      <w:r>
+        <w:rPr>
+          <w:rFonts w:cstheme="minorHAnsi"/>
+          <w:i/>
+          <w:iCs/>
+          <w:color w:val="222222"/>
+          <w:shd w:val="clear" w:color="auto" w:fill="FFFFFF"/>
+        </w:rPr>
+        <w:t>11</w:t>
+      </w:r>
+      <w:r>
+        <w:rPr>
+          <w:rFonts w:cstheme="minorHAnsi"/>
+          <w:color w:val="222222"/>
+          <w:shd w:val="clear" w:color="auto" w:fill="FFFFFF"/>
+        </w:rPr>
+        <w:t>(4), p.e0152173.</w:t>
+      </w:r>
+    </w:p>
+    <w:p>
+      <w:pPr>
+        <w:pStyle w:val="NoSpacing"/>
+        <w:rPr>
+          <w:rFonts w:cstheme="minorHAnsi"/>
+          <w:color w:val="222222"/>
+          <w:shd w:val="clear" w:color="auto" w:fill="FFFFFF"/>
+        </w:rPr>
+      </w:pPr>
+    </w:p>
+    <w:p>
+      <w:pPr>
+        <w:pStyle w:val="NoSpacing"/>
+        <w:rPr>
+          <w:rFonts w:cstheme="minorHAnsi"/>
+        </w:rPr>
+      </w:pPr>
+      <w:r>
+        <w:rPr>
+          <w:rFonts w:cstheme="minorHAnsi"/>
+          <w:color w:val="222222"/>
+          <w:shd w:val="clear" w:color="auto" w:fill="FFFFFF"/>
+        </w:rPr>
+        <w:t xml:space="preserve">Zhao, S., </w:t>
+      </w:r>
+      <w:proofErr w:type="spellStart"/>
+      <w:r>
+        <w:rPr>
+          <w:rFonts w:cstheme="minorHAnsi"/>
+          <w:color w:val="222222"/>
+          <w:shd w:val="clear" w:color="auto" w:fill="FFFFFF"/>
+        </w:rPr>
+        <w:t>Chandrashekar</w:t>
+      </w:r>
+      <w:proofErr w:type="spellEnd"/>
+      <w:r>
+        <w:rPr>
+          <w:rFonts w:cstheme="minorHAnsi"/>
+          <w:color w:val="222222"/>
+          <w:shd w:val="clear" w:color="auto" w:fill="FFFFFF"/>
+        </w:rPr>
+        <w:t xml:space="preserve">, M., Lee, Y. and </w:t>
+      </w:r>
+      <w:proofErr w:type="spellStart"/>
+      <w:r>
+        <w:rPr>
+          <w:rFonts w:cstheme="minorHAnsi"/>
+          <w:color w:val="222222"/>
+          <w:shd w:val="clear" w:color="auto" w:fill="FFFFFF"/>
+        </w:rPr>
+        <w:t>Medhi</w:t>
+      </w:r>
+      <w:proofErr w:type="spellEnd"/>
+      <w:r>
+        <w:rPr>
+          <w:rFonts w:cstheme="minorHAnsi"/>
+          <w:color w:val="222222"/>
+          <w:shd w:val="clear" w:color="auto" w:fill="FFFFFF"/>
+        </w:rPr>
+        <w:t xml:space="preserve">, D., 2015, March. Real-time </w:t>
+      </w:r>
+      <w:proofErr w:type="gramStart"/>
+      <w:r>
+        <w:rPr>
+          <w:rFonts w:cstheme="minorHAnsi"/>
+          <w:color w:val="222222"/>
+          <w:shd w:val="clear" w:color="auto" w:fill="FFFFFF"/>
+        </w:rPr>
+        <w:t>network anomaly detection system</w:t>
+      </w:r>
+      <w:proofErr w:type="gramEnd"/>
+      <w:r>
+        <w:rPr>
+          <w:rFonts w:cstheme="minorHAnsi"/>
+          <w:color w:val="222222"/>
+          <w:shd w:val="clear" w:color="auto" w:fill="FFFFFF"/>
+        </w:rPr>
+        <w:t xml:space="preserve"> using machine learning. In </w:t>
+      </w:r>
+      <w:r>
+        <w:rPr>
+          <w:rFonts w:cstheme="minorHAnsi"/>
+          <w:i/>
+          <w:iCs/>
+          <w:color w:val="222222"/>
+          <w:shd w:val="clear" w:color="auto" w:fill="FFFFFF"/>
+        </w:rPr>
+        <w:t xml:space="preserve">Design of Reliable Communication Networks (DRCN), 2015 11th International Conference on </w:t>
+      </w:r>
+      <w:proofErr w:type="gramStart"/>
+      <w:r>
+        <w:rPr>
+          <w:rFonts w:cstheme="minorHAnsi"/>
+          <w:i/>
+          <w:iCs/>
+          <w:color w:val="222222"/>
+          <w:shd w:val="clear" w:color="auto" w:fill="FFFFFF"/>
+        </w:rPr>
+        <w:t>the</w:t>
+      </w:r>
+      <w:r>
+        <w:rPr>
+          <w:rFonts w:cstheme="minorHAnsi"/>
+          <w:color w:val="222222"/>
+          <w:shd w:val="clear" w:color="auto" w:fill="FFFFFF"/>
+        </w:rPr>
+        <w:t>(</w:t>
+      </w:r>
+      <w:proofErr w:type="gramEnd"/>
+      <w:r>
+        <w:rPr>
+          <w:rFonts w:cstheme="minorHAnsi"/>
+          <w:color w:val="222222"/>
+          <w:shd w:val="clear" w:color="auto" w:fill="FFFFFF"/>
+        </w:rPr>
+        <w:t>pp. 267-270). IEEE.</w:t>
+      </w:r>
+    </w:p>
+    <w:p>
+      <w:pPr>
+        <w:pStyle w:val="NoSpacing"/>
+      </w:pPr>
+    </w:p>
+    <w:p>
+      <w:pPr>
+        <w:pStyle w:val="NoSpacing"/>
+        <w:rPr>
+          <w:rFonts w:cstheme="minorHAnsi"/>
+          <w:shd w:val="clear" w:color="auto" w:fill="FFFFFF"/>
+        </w:rPr>
+      </w:pPr>
+      <w:proofErr w:type="spellStart"/>
+      <w:r>
+        <w:rPr>
+          <w:rFonts w:cstheme="minorHAnsi"/>
+          <w:shd w:val="clear" w:color="auto" w:fill="FFFFFF"/>
+        </w:rPr>
+        <w:t>Hasselbring</w:t>
+      </w:r>
+      <w:proofErr w:type="spellEnd"/>
+      <w:r>
+        <w:rPr>
+          <w:rFonts w:cstheme="minorHAnsi"/>
+          <w:shd w:val="clear" w:color="auto" w:fill="FFFFFF"/>
+        </w:rPr>
+        <w:t xml:space="preserve">, W. and </w:t>
+      </w:r>
+      <w:proofErr w:type="spellStart"/>
+      <w:r>
+        <w:rPr>
+          <w:rFonts w:cstheme="minorHAnsi"/>
+          <w:shd w:val="clear" w:color="auto" w:fill="FFFFFF"/>
+        </w:rPr>
+        <w:t>Steinacker</w:t>
+      </w:r>
+      <w:proofErr w:type="spellEnd"/>
+      <w:r>
+        <w:rPr>
+          <w:rFonts w:cstheme="minorHAnsi"/>
+          <w:shd w:val="clear" w:color="auto" w:fill="FFFFFF"/>
+        </w:rPr>
+        <w:t>, G., 2017, April. Microservice Architectures for Scalability, Agility and Reliability in E-Commerce. In </w:t>
+      </w:r>
+      <w:r>
+        <w:rPr>
+          <w:rFonts w:cstheme="minorHAnsi"/>
+          <w:i/>
+          <w:iCs/>
+          <w:shd w:val="clear" w:color="auto" w:fill="FFFFFF"/>
+        </w:rPr>
+        <w:t>Software Architecture Workshops (ICSAW), 2017 IEEE International Conference on</w:t>
+      </w:r>
+      <w:r>
+        <w:rPr>
+          <w:rFonts w:cstheme="minorHAnsi"/>
+          <w:shd w:val="clear" w:color="auto" w:fill="FFFFFF"/>
+        </w:rPr>
+        <w:t> (pp. 243-246). IEEE.</w:t>
+      </w:r>
+    </w:p>
+    <w:p>
+      <w:pPr>
+        <w:pStyle w:val="NoSpacing"/>
+        <w:rPr>
+          <w:rFonts w:cstheme="minorHAnsi"/>
+          <w:shd w:val="clear" w:color="auto" w:fill="FFFFFF"/>
+        </w:rPr>
+      </w:pPr>
+    </w:p>
+    <w:p>
+      <w:pPr>
+        <w:pStyle w:val="NoSpacing"/>
+        <w:rPr>
+          <w:rFonts w:cstheme="minorHAnsi"/>
+        </w:rPr>
+      </w:pPr>
+      <w:proofErr w:type="spellStart"/>
+      <w:r>
+        <w:rPr>
+          <w:rFonts w:cstheme="minorHAnsi"/>
+          <w:color w:val="222222"/>
+          <w:shd w:val="clear" w:color="auto" w:fill="FFFFFF"/>
+        </w:rPr>
+        <w:t>Kratzke</w:t>
+      </w:r>
+      <w:proofErr w:type="spellEnd"/>
+      <w:r>
+        <w:rPr>
+          <w:rFonts w:cstheme="minorHAnsi"/>
+          <w:color w:val="222222"/>
+          <w:shd w:val="clear" w:color="auto" w:fill="FFFFFF"/>
+        </w:rPr>
+        <w:t>, N., 2017. About microservices, containers and their underestimated impact on network performance. </w:t>
+      </w:r>
+      <w:proofErr w:type="spellStart"/>
+      <w:proofErr w:type="gramStart"/>
+      <w:r>
+        <w:rPr>
+          <w:rFonts w:cstheme="minorHAnsi"/>
+          <w:i/>
+          <w:iCs/>
+          <w:color w:val="222222"/>
+          <w:shd w:val="clear" w:color="auto" w:fill="FFFFFF"/>
+        </w:rPr>
+        <w:t>arXiv</w:t>
+      </w:r>
+      <w:proofErr w:type="spellEnd"/>
+      <w:proofErr w:type="gramEnd"/>
+      <w:r>
+        <w:rPr>
+          <w:rFonts w:cstheme="minorHAnsi"/>
+          <w:i/>
+          <w:iCs/>
+          <w:color w:val="222222"/>
+          <w:shd w:val="clear" w:color="auto" w:fill="FFFFFF"/>
+        </w:rPr>
+        <w:t xml:space="preserve"> preprint arXiv:1710.04049</w:t>
+      </w:r>
+      <w:r>
+        <w:rPr>
+          <w:rFonts w:cstheme="minorHAnsi"/>
+          <w:color w:val="222222"/>
+          <w:shd w:val="clear" w:color="auto" w:fill="FFFFFF"/>
+        </w:rPr>
+        <w:t>.</w:t>
+      </w:r>
     </w:p>
     <w:p/>
     <w:p/>
@@ -1497,19 +2712,10 @@
     <w:p/>
     <w:p/>
     <w:p/>
-    <w:p/>
-    <w:p/>
-    <w:p/>
-    <w:p/>
-    <w:p/>
-    <w:p/>
-    <w:p/>
-    <w:p/>
-    <w:p/>
-    <w:p/>
-    <w:p/>
-    <w:p/>
-    <w:p/>
+    <w:p>
+      <w:bookmarkStart w:id="0" w:name="_GoBack"/>
+      <w:bookmarkEnd w:id="0"/>
+    </w:p>
     <w:p>
       <w:r>
         <w:lastRenderedPageBreak/>
@@ -1581,12 +2787,28 @@
     </w:p>
     <w:p>
       <w:r>
-        <w:t xml:space="preserve">//keep important parts of the data over the original video as that’s important </w:t>
-      </w:r>
-    </w:p>
-    <w:p>
-      <w:r>
-        <w:t>//when it comes to background lets look for micro service based architecture</w:t>
+        <w:t xml:space="preserve">//keep important parts of the data over the original video as </w:t>
+      </w:r>
+      <w:proofErr w:type="gramStart"/>
+      <w:r>
+        <w:t>that’s</w:t>
+      </w:r>
+      <w:proofErr w:type="gramEnd"/>
+      <w:r>
+        <w:t xml:space="preserve"> important </w:t>
+      </w:r>
+    </w:p>
+    <w:p>
+      <w:r>
+        <w:t xml:space="preserve">//when it comes to background </w:t>
+      </w:r>
+      <w:proofErr w:type="spellStart"/>
+      <w:r>
+        <w:t>lets</w:t>
+      </w:r>
+      <w:proofErr w:type="spellEnd"/>
+      <w:r>
+        <w:t xml:space="preserve"> look for micro service based architecture</w:t>
       </w:r>
     </w:p>
     <w:p/>
@@ -1604,7 +2826,7 @@
         </w:numPr>
       </w:pPr>
       <w:r>
-        <w:t>Update diagram with newest version of project</w:t>
+        <w:t xml:space="preserve">Finish reading and researching background material </w:t>
       </w:r>
     </w:p>
     <w:p>
@@ -1616,7 +2838,7 @@
         </w:numPr>
       </w:pPr>
       <w:r>
-        <w:t xml:space="preserve">Finish reading and researching background material </w:t>
+        <w:t xml:space="preserve">Add references for all background papers </w:t>
       </w:r>
     </w:p>
     <w:p>
@@ -1628,25 +2850,11 @@
         </w:numPr>
       </w:pPr>
       <w:r>
-        <w:t xml:space="preserve">Add references for all background papers </w:t>
-      </w:r>
-    </w:p>
-    <w:p>
-      <w:pPr>
-        <w:pStyle w:val="ListParagraph"/>
-        <w:numPr>
-          <w:ilvl w:val="0"/>
-          <w:numId w:val="2"/>
-        </w:numPr>
-      </w:pPr>
-      <w:r>
         <w:t>Apply all of Mats comments found above</w:t>
       </w:r>
-      <w:bookmarkStart w:id="0" w:name="_GoBack"/>
-      <w:bookmarkEnd w:id="0"/>
     </w:p>
     <w:sectPr>
-      <w:headerReference w:type="default" r:id="rId11"/>
+      <w:headerReference w:type="default" r:id="rId13"/>
       <w:pgSz w:w="11906" w:h="16838"/>
       <w:pgMar w:top="1440" w:right="1440" w:bottom="1440" w:left="1440" w:header="708" w:footer="708" w:gutter="0"/>
       <w:cols w:space="708"/>
@@ -1657,7 +2865,7 @@
 </file>
 
 <file path=word/endnotes.xml><?xml version="1.0" encoding="utf-8"?>
-<w:endnotes xmlns:wpc="http://schemas.microsoft.com/office/word/2010/wordprocessingCanvas" xmlns:mo="http://schemas.microsoft.com/office/mac/office/2008/main" xmlns:mc="http://schemas.openxmlformats.org/markup-compatibility/2006" xmlns:mv="urn:schemas-microsoft-com:mac:vml" xmlns:o="urn:schemas-microsoft-com:office:office" xmlns:r="http://schemas.openxmlformats.org/officeDocument/2006/relationships" xmlns:m="http://schemas.openxmlformats.org/officeDocument/2006/math" xmlns:v="urn:schemas-microsoft-com:vml" xmlns:wp14="http://schemas.microsoft.com/office/word/2010/wordprocessingDrawing" xmlns:wp="http://schemas.openxmlformats.org/drawingml/2006/wordprocessingDrawing" xmlns:w10="urn:schemas-microsoft-com:office:word" xmlns:w="http://schemas.openxmlformats.org/wordprocessingml/2006/main" xmlns:w14="http://schemas.microsoft.com/office/word/2010/wordml" xmlns:w15="http://schemas.microsoft.com/office/word/2012/wordml" xmlns:wpg="http://schemas.microsoft.com/office/word/2010/wordprocessingGroup" xmlns:wpi="http://schemas.microsoft.com/office/word/2010/wordprocessingInk" xmlns:wne="http://schemas.microsoft.com/office/word/2006/wordml" xmlns:wps="http://schemas.microsoft.com/office/word/2010/wordprocessingShape" mc:Ignorable="w14 w15 wp14">
+<w:endnotes xmlns:wpc="http://schemas.microsoft.com/office/word/2010/wordprocessingCanvas" xmlns:cx="http://schemas.microsoft.com/office/drawing/2014/chartex" xmlns:cx1="http://schemas.microsoft.com/office/drawing/2015/9/8/chartex" xmlns:mc="http://schemas.openxmlformats.org/markup-compatibility/2006" xmlns:o="urn:schemas-microsoft-com:office:office" xmlns:r="http://schemas.openxmlformats.org/officeDocument/2006/relationships" xmlns:m="http://schemas.openxmlformats.org/officeDocument/2006/math" xmlns:v="urn:schemas-microsoft-com:vml" xmlns:wp14="http://schemas.microsoft.com/office/word/2010/wordprocessingDrawing" xmlns:wp="http://schemas.openxmlformats.org/drawingml/2006/wordprocessingDrawing" xmlns:w10="urn:schemas-microsoft-com:office:word" xmlns:w="http://schemas.openxmlformats.org/wordprocessingml/2006/main" xmlns:w14="http://schemas.microsoft.com/office/word/2010/wordml" xmlns:w15="http://schemas.microsoft.com/office/word/2012/wordml" xmlns:w16se="http://schemas.microsoft.com/office/word/2015/wordml/symex" xmlns:wpg="http://schemas.microsoft.com/office/word/2010/wordprocessingGroup" xmlns:wpi="http://schemas.microsoft.com/office/word/2010/wordprocessingInk" xmlns:wne="http://schemas.microsoft.com/office/word/2006/wordml" xmlns:wps="http://schemas.microsoft.com/office/word/2010/wordprocessingShape" mc:Ignorable="w14 w15 w16se wp14">
   <w:endnote w:type="separator" w:id="-1">
     <w:p>
       <w:pPr>
@@ -1682,7 +2890,7 @@
 </file>
 
 <file path=word/footnotes.xml><?xml version="1.0" encoding="utf-8"?>
-<w:footnotes xmlns:wpc="http://schemas.microsoft.com/office/word/2010/wordprocessingCanvas" xmlns:mo="http://schemas.microsoft.com/office/mac/office/2008/main" xmlns:mc="http://schemas.openxmlformats.org/markup-compatibility/2006" xmlns:mv="urn:schemas-microsoft-com:mac:vml" xmlns:o="urn:schemas-microsoft-com:office:office" xmlns:r="http://schemas.openxmlformats.org/officeDocument/2006/relationships" xmlns:m="http://schemas.openxmlformats.org/officeDocument/2006/math" xmlns:v="urn:schemas-microsoft-com:vml" xmlns:wp14="http://schemas.microsoft.com/office/word/2010/wordprocessingDrawing" xmlns:wp="http://schemas.openxmlformats.org/drawingml/2006/wordprocessingDrawing" xmlns:w10="urn:schemas-microsoft-com:office:word" xmlns:w="http://schemas.openxmlformats.org/wordprocessingml/2006/main" xmlns:w14="http://schemas.microsoft.com/office/word/2010/wordml" xmlns:w15="http://schemas.microsoft.com/office/word/2012/wordml" xmlns:wpg="http://schemas.microsoft.com/office/word/2010/wordprocessingGroup" xmlns:wpi="http://schemas.microsoft.com/office/word/2010/wordprocessingInk" xmlns:wne="http://schemas.microsoft.com/office/word/2006/wordml" xmlns:wps="http://schemas.microsoft.com/office/word/2010/wordprocessingShape" mc:Ignorable="w14 w15 wp14">
+<w:footnotes xmlns:wpc="http://schemas.microsoft.com/office/word/2010/wordprocessingCanvas" xmlns:cx="http://schemas.microsoft.com/office/drawing/2014/chartex" xmlns:cx1="http://schemas.microsoft.com/office/drawing/2015/9/8/chartex" xmlns:mc="http://schemas.openxmlformats.org/markup-compatibility/2006" xmlns:o="urn:schemas-microsoft-com:office:office" xmlns:r="http://schemas.openxmlformats.org/officeDocument/2006/relationships" xmlns:m="http://schemas.openxmlformats.org/officeDocument/2006/math" xmlns:v="urn:schemas-microsoft-com:vml" xmlns:wp14="http://schemas.microsoft.com/office/word/2010/wordprocessingDrawing" xmlns:wp="http://schemas.openxmlformats.org/drawingml/2006/wordprocessingDrawing" xmlns:w10="urn:schemas-microsoft-com:office:word" xmlns:w="http://schemas.openxmlformats.org/wordprocessingml/2006/main" xmlns:w14="http://schemas.microsoft.com/office/word/2010/wordml" xmlns:w15="http://schemas.microsoft.com/office/word/2012/wordml" xmlns:w16se="http://schemas.microsoft.com/office/word/2015/wordml/symex" xmlns:wpg="http://schemas.microsoft.com/office/word/2010/wordprocessingGroup" xmlns:wpi="http://schemas.microsoft.com/office/word/2010/wordprocessingInk" xmlns:wne="http://schemas.microsoft.com/office/word/2006/wordml" xmlns:wps="http://schemas.microsoft.com/office/word/2010/wordprocessingShape" mc:Ignorable="w14 w15 w16se wp14">
   <w:footnote w:type="separator" w:id="-1">
     <w:p>
       <w:pPr>
@@ -1707,7 +2915,7 @@
 </file>
 
 <file path=word/header1.xml><?xml version="1.0" encoding="utf-8"?>
-<w:hdr xmlns:wpc="http://schemas.microsoft.com/office/word/2010/wordprocessingCanvas" xmlns:mo="http://schemas.microsoft.com/office/mac/office/2008/main" xmlns:mc="http://schemas.openxmlformats.org/markup-compatibility/2006" xmlns:mv="urn:schemas-microsoft-com:mac:vml" xmlns:o="urn:schemas-microsoft-com:office:office" xmlns:r="http://schemas.openxmlformats.org/officeDocument/2006/relationships" xmlns:m="http://schemas.openxmlformats.org/officeDocument/2006/math" xmlns:v="urn:schemas-microsoft-com:vml" xmlns:wp14="http://schemas.microsoft.com/office/word/2010/wordprocessingDrawing" xmlns:wp="http://schemas.openxmlformats.org/drawingml/2006/wordprocessingDrawing" xmlns:w10="urn:schemas-microsoft-com:office:word" xmlns:w="http://schemas.openxmlformats.org/wordprocessingml/2006/main" xmlns:w14="http://schemas.microsoft.com/office/word/2010/wordml" xmlns:w15="http://schemas.microsoft.com/office/word/2012/wordml" xmlns:wpg="http://schemas.microsoft.com/office/word/2010/wordprocessingGroup" xmlns:wpi="http://schemas.microsoft.com/office/word/2010/wordprocessingInk" xmlns:wne="http://schemas.microsoft.com/office/word/2006/wordml" xmlns:wps="http://schemas.microsoft.com/office/word/2010/wordprocessingShape" mc:Ignorable="w14 w15 wp14">
+<w:hdr xmlns:wpc="http://schemas.microsoft.com/office/word/2010/wordprocessingCanvas" xmlns:cx="http://schemas.microsoft.com/office/drawing/2014/chartex" xmlns:cx1="http://schemas.microsoft.com/office/drawing/2015/9/8/chartex" xmlns:mc="http://schemas.openxmlformats.org/markup-compatibility/2006" xmlns:o="urn:schemas-microsoft-com:office:office" xmlns:r="http://schemas.openxmlformats.org/officeDocument/2006/relationships" xmlns:m="http://schemas.openxmlformats.org/officeDocument/2006/math" xmlns:v="urn:schemas-microsoft-com:vml" xmlns:wp14="http://schemas.microsoft.com/office/word/2010/wordprocessingDrawing" xmlns:wp="http://schemas.openxmlformats.org/drawingml/2006/wordprocessingDrawing" xmlns:w10="urn:schemas-microsoft-com:office:word" xmlns:w="http://schemas.openxmlformats.org/wordprocessingml/2006/main" xmlns:w14="http://schemas.microsoft.com/office/word/2010/wordml" xmlns:w15="http://schemas.microsoft.com/office/word/2012/wordml" xmlns:w16se="http://schemas.microsoft.com/office/word/2015/wordml/symex" xmlns:wpg="http://schemas.microsoft.com/office/word/2010/wordprocessingGroup" xmlns:wpi="http://schemas.microsoft.com/office/word/2010/wordprocessingInk" xmlns:wne="http://schemas.microsoft.com/office/word/2006/wordml" xmlns:wps="http://schemas.microsoft.com/office/word/2010/wordprocessingShape" mc:Ignorable="w14 w15 w16se wp14">
   <w:p>
     <w:pPr>
       <w:pStyle w:val="Header"/>
@@ -1728,8 +2936,8 @@
 </file>
 
 <file path=word/numbering.xml><?xml version="1.0" encoding="utf-8"?>
-<w:numbering xmlns:wpc="http://schemas.microsoft.com/office/word/2010/wordprocessingCanvas" xmlns:mo="http://schemas.microsoft.com/office/mac/office/2008/main" xmlns:mc="http://schemas.openxmlformats.org/markup-compatibility/2006" xmlns:mv="urn:schemas-microsoft-com:mac:vml" xmlns:o="urn:schemas-microsoft-com:office:office" xmlns:r="http://schemas.openxmlformats.org/officeDocument/2006/relationships" xmlns:m="http://schemas.openxmlformats.org/officeDocument/2006/math" xmlns:v="urn:schemas-microsoft-com:vml" xmlns:wp14="http://schemas.microsoft.com/office/word/2010/wordprocessingDrawing" xmlns:wp="http://schemas.openxmlformats.org/drawingml/2006/wordprocessingDrawing" xmlns:w10="urn:schemas-microsoft-com:office:word" xmlns:w="http://schemas.openxmlformats.org/wordprocessingml/2006/main" xmlns:w14="http://schemas.microsoft.com/office/word/2010/wordml" xmlns:w15="http://schemas.microsoft.com/office/word/2012/wordml" xmlns:wpg="http://schemas.microsoft.com/office/word/2010/wordprocessingGroup" xmlns:wpi="http://schemas.microsoft.com/office/word/2010/wordprocessingInk" xmlns:wne="http://schemas.microsoft.com/office/word/2006/wordml" xmlns:wps="http://schemas.microsoft.com/office/word/2010/wordprocessingShape" mc:Ignorable="w14 w15 wp14">
-  <w:abstractNum w:abstractNumId="0">
+<w:numbering xmlns:wpc="http://schemas.microsoft.com/office/word/2010/wordprocessingCanvas" xmlns:cx="http://schemas.microsoft.com/office/drawing/2014/chartex" xmlns:cx1="http://schemas.microsoft.com/office/drawing/2015/9/8/chartex" xmlns:mc="http://schemas.openxmlformats.org/markup-compatibility/2006" xmlns:o="urn:schemas-microsoft-com:office:office" xmlns:r="http://schemas.openxmlformats.org/officeDocument/2006/relationships" xmlns:m="http://schemas.openxmlformats.org/officeDocument/2006/math" xmlns:v="urn:schemas-microsoft-com:vml" xmlns:wp14="http://schemas.microsoft.com/office/word/2010/wordprocessingDrawing" xmlns:wp="http://schemas.openxmlformats.org/drawingml/2006/wordprocessingDrawing" xmlns:w10="urn:schemas-microsoft-com:office:word" xmlns:w="http://schemas.openxmlformats.org/wordprocessingml/2006/main" xmlns:w14="http://schemas.microsoft.com/office/word/2010/wordml" xmlns:w15="http://schemas.microsoft.com/office/word/2012/wordml" xmlns:w16se="http://schemas.microsoft.com/office/word/2015/wordml/symex" xmlns:wpg="http://schemas.microsoft.com/office/word/2010/wordprocessingGroup" xmlns:wpi="http://schemas.microsoft.com/office/word/2010/wordprocessingInk" xmlns:wne="http://schemas.microsoft.com/office/word/2006/wordml" xmlns:wps="http://schemas.microsoft.com/office/word/2010/wordprocessingShape" mc:Ignorable="w14 w15 w16se wp14">
+  <w:abstractNum w:abstractNumId="0" w15:restartNumberingAfterBreak="0">
     <w:nsid w:val="245102DF"/>
     <w:multiLevelType w:val="hybridMultilevel"/>
     <w:tmpl w:val="8F80891E"/>
@@ -1841,7 +3049,7 @@
       </w:rPr>
     </w:lvl>
   </w:abstractNum>
-  <w:abstractNum w:abstractNumId="1">
+  <w:abstractNum w:abstractNumId="1" w15:restartNumberingAfterBreak="0">
     <w:nsid w:val="3993745E"/>
     <w:multiLevelType w:val="hybridMultilevel"/>
     <w:tmpl w:val="8858227C"/>
@@ -1940,7 +3148,7 @@
 </file>
 
 <file path=word/styles.xml><?xml version="1.0" encoding="utf-8"?>
-<w:styles xmlns:mc="http://schemas.openxmlformats.org/markup-compatibility/2006" xmlns:r="http://schemas.openxmlformats.org/officeDocument/2006/relationships" xmlns:w="http://schemas.openxmlformats.org/wordprocessingml/2006/main" xmlns:w14="http://schemas.microsoft.com/office/word/2010/wordml" xmlns:w15="http://schemas.microsoft.com/office/word/2012/wordml" mc:Ignorable="w14 w15">
+<w:styles xmlns:mc="http://schemas.openxmlformats.org/markup-compatibility/2006" xmlns:r="http://schemas.openxmlformats.org/officeDocument/2006/relationships" xmlns:w="http://schemas.openxmlformats.org/wordprocessingml/2006/main" xmlns:w14="http://schemas.microsoft.com/office/word/2010/wordml" xmlns:w15="http://schemas.microsoft.com/office/word/2012/wordml" xmlns:w16se="http://schemas.microsoft.com/office/word/2015/wordml/symex" mc:Ignorable="w14 w15 w16se">
   <w:docDefaults>
     <w:rPrDefault>
       <w:rPr>
@@ -1956,7 +3164,7 @@
       </w:pPr>
     </w:pPrDefault>
   </w:docDefaults>
-  <w:latentStyles w:defLockedState="0" w:defUIPriority="99" w:defSemiHidden="0" w:defUnhideWhenUsed="0" w:defQFormat="0" w:count="382">
+  <w:latentStyles w:defLockedState="0" w:defUIPriority="99" w:defSemiHidden="0" w:defUnhideWhenUsed="0" w:defQFormat="0" w:count="371">
     <w:lsdException w:name="Normal" w:uiPriority="0" w:qFormat="1"/>
     <w:lsdException w:name="heading 1" w:uiPriority="9" w:qFormat="1"/>
     <w:lsdException w:name="heading 2" w:semiHidden="1" w:uiPriority="9" w:unhideWhenUsed="1" w:qFormat="1"/>
@@ -2062,6 +3270,7 @@
     <w:lsdException w:name="HTML Sample" w:semiHidden="1" w:unhideWhenUsed="1"/>
     <w:lsdException w:name="HTML Typewriter" w:semiHidden="1" w:unhideWhenUsed="1"/>
     <w:lsdException w:name="HTML Variable" w:semiHidden="1" w:unhideWhenUsed="1"/>
+    <w:lsdException w:name="Normal Table" w:semiHidden="1" w:unhideWhenUsed="1"/>
     <w:lsdException w:name="annotation subject" w:semiHidden="1" w:unhideWhenUsed="1"/>
     <w:lsdException w:name="No List" w:semiHidden="1" w:unhideWhenUsed="1"/>
     <w:lsdException w:name="Outline List 1" w:semiHidden="1" w:unhideWhenUsed="1"/>
@@ -2107,9 +3316,11 @@
     <w:lsdException w:name="Table Subtle 1" w:semiHidden="1" w:unhideWhenUsed="1"/>
     <w:lsdException w:name="Table Subtle 2" w:semiHidden="1" w:unhideWhenUsed="1"/>
     <w:lsdException w:name="Table Web 1" w:semiHidden="1" w:unhideWhenUsed="1"/>
+    <w:lsdException w:name="Table Web 2" w:semiHidden="1" w:unhideWhenUsed="1"/>
     <w:lsdException w:name="Table Web 3" w:semiHidden="1" w:unhideWhenUsed="1"/>
     <w:lsdException w:name="Balloon Text" w:semiHidden="1" w:unhideWhenUsed="1"/>
     <w:lsdException w:name="Table Grid" w:uiPriority="39"/>
+    <w:lsdException w:name="Table Theme" w:semiHidden="1" w:unhideWhenUsed="1"/>
     <w:lsdException w:name="Placeholder Text" w:semiHidden="1"/>
     <w:lsdException w:name="No Spacing" w:uiPriority="1" w:qFormat="1"/>
     <w:lsdException w:name="Light Shading" w:uiPriority="60"/>
@@ -2325,8 +3536,6 @@
     <w:lsdException w:name="List Table 5 Dark Accent 6" w:uiPriority="50"/>
     <w:lsdException w:name="List Table 6 Colorful Accent 6" w:uiPriority="51"/>
     <w:lsdException w:name="List Table 7 Colorful Accent 6" w:uiPriority="52"/>
-    <w:lsdException w:name="Mention" w:semiHidden="1" w:unhideWhenUsed="1"/>
-    <w:lsdException w:name="Smart Hyperlink" w:semiHidden="1" w:unhideWhenUsed="1"/>
   </w:latentStyles>
   <w:style w:type="paragraph" w:default="1" w:styleId="Normal">
     <w:name w:val="Normal"/>

</xml_diff>

<commit_message>
proposal changes from review
</commit_message>
<xml_diff>
--- a/Deliverables/DissertationProposal.docx
+++ b/Deliverables/DissertationProposal.docx
@@ -1,6 +1,6 @@
 
 <file path=word/document.xml><?xml version="1.0" encoding="utf-8"?>
-<w:document xmlns:wpc="http://schemas.microsoft.com/office/word/2010/wordprocessingCanvas" xmlns:mo="http://schemas.microsoft.com/office/mac/office/2008/main" xmlns:mc="http://schemas.openxmlformats.org/markup-compatibility/2006" xmlns:mv="urn:schemas-microsoft-com:mac:vml" xmlns:o="urn:schemas-microsoft-com:office:office" xmlns:r="http://schemas.openxmlformats.org/officeDocument/2006/relationships" xmlns:m="http://schemas.openxmlformats.org/officeDocument/2006/math" xmlns:v="urn:schemas-microsoft-com:vml" xmlns:wp14="http://schemas.microsoft.com/office/word/2010/wordprocessingDrawing" xmlns:wp="http://schemas.openxmlformats.org/drawingml/2006/wordprocessingDrawing" xmlns:w10="urn:schemas-microsoft-com:office:word" xmlns:w="http://schemas.openxmlformats.org/wordprocessingml/2006/main" xmlns:w14="http://schemas.microsoft.com/office/word/2010/wordml" xmlns:w15="http://schemas.microsoft.com/office/word/2012/wordml" xmlns:wpg="http://schemas.microsoft.com/office/word/2010/wordprocessingGroup" xmlns:wpi="http://schemas.microsoft.com/office/word/2010/wordprocessingInk" xmlns:wne="http://schemas.microsoft.com/office/word/2006/wordml" xmlns:wps="http://schemas.microsoft.com/office/word/2010/wordprocessingShape" mc:Ignorable="w14 w15 wp14">
+<w:document xmlns:wpc="http://schemas.microsoft.com/office/word/2010/wordprocessingCanvas" xmlns:cx="http://schemas.microsoft.com/office/drawing/2014/chartex" xmlns:cx1="http://schemas.microsoft.com/office/drawing/2015/9/8/chartex" xmlns:mc="http://schemas.openxmlformats.org/markup-compatibility/2006" xmlns:o="urn:schemas-microsoft-com:office:office" xmlns:r="http://schemas.openxmlformats.org/officeDocument/2006/relationships" xmlns:m="http://schemas.openxmlformats.org/officeDocument/2006/math" xmlns:v="urn:schemas-microsoft-com:vml" xmlns:wp14="http://schemas.microsoft.com/office/word/2010/wordprocessingDrawing" xmlns:wp="http://schemas.openxmlformats.org/drawingml/2006/wordprocessingDrawing" xmlns:w10="urn:schemas-microsoft-com:office:word" xmlns:w="http://schemas.openxmlformats.org/wordprocessingml/2006/main" xmlns:w14="http://schemas.microsoft.com/office/word/2010/wordml" xmlns:w15="http://schemas.microsoft.com/office/word/2012/wordml" xmlns:w16se="http://schemas.microsoft.com/office/word/2015/wordml/symex" xmlns:wpg="http://schemas.microsoft.com/office/word/2010/wordprocessingGroup" xmlns:wpi="http://schemas.microsoft.com/office/word/2010/wordprocessingInk" xmlns:wne="http://schemas.microsoft.com/office/word/2006/wordml" xmlns:wps="http://schemas.microsoft.com/office/word/2010/wordprocessingShape" mc:Ignorable="w14 w15 w16se wp14">
   <w:body>
     <w:p>
       <w:pPr>
@@ -17,6 +17,7 @@
     <w:p>
       <w:pPr>
         <w:pStyle w:val="Heading2"/>
+        <w:jc w:val="both"/>
       </w:pPr>
       <w:r>
         <w:t xml:space="preserve">Motivation </w:t>
@@ -26,6 +27,7 @@
       <w:pPr>
         <w:pStyle w:val="NoSpacing"/>
         <w:ind w:firstLine="720"/>
+        <w:jc w:val="both"/>
         <w:rPr>
           <w:color w:val="000000"/>
           <w:shd w:val="clear" w:color="auto" w:fill="FFFFFF"/>
@@ -44,7 +46,15 @@
         <w:t xml:space="preserve"> </w:t>
       </w:r>
       <w:r>
-        <w:t>an estimated 4.2 million surveillance cameras watch us every day (Clive Norris &amp; Michael McCahill, 2006)</w:t>
+        <w:t xml:space="preserve">an estimated 4.2 million surveillance cameras watch us every day (Clive Norris &amp; Michael </w:t>
+      </w:r>
+      <w:proofErr w:type="spellStart"/>
+      <w:r>
+        <w:t>McCahill</w:t>
+      </w:r>
+      <w:proofErr w:type="spellEnd"/>
+      <w:r>
+        <w:t>, 2006)</w:t>
       </w:r>
       <w:r>
         <w:t>.</w:t>
@@ -78,7 +88,10 @@
         <w:t xml:space="preserve">1000 </w:t>
       </w:r>
       <w:r>
-        <w:t>crimes. (</w:t>
+        <w:t xml:space="preserve">crimes </w:t>
+      </w:r>
+      <w:r>
+        <w:t>(</w:t>
       </w:r>
       <w:r>
         <w:rPr>
@@ -99,6 +112,13 @@
           <w:color w:val="000000"/>
           <w:shd w:val="clear" w:color="auto" w:fill="FFFFFF"/>
         </w:rPr>
+        <w:t>.</w:t>
+      </w:r>
+      <w:r>
+        <w:rPr>
+          <w:color w:val="000000"/>
+          <w:shd w:val="clear" w:color="auto" w:fill="FFFFFF"/>
+        </w:rPr>
         <w:t xml:space="preserve"> It is fair to say that the </w:t>
       </w:r>
       <w:r>
@@ -106,6 +126,13 @@
           <w:color w:val="000000"/>
           <w:shd w:val="clear" w:color="auto" w:fill="FFFFFF"/>
         </w:rPr>
+        <w:t xml:space="preserve">large </w:t>
+      </w:r>
+      <w:r>
+        <w:rPr>
+          <w:color w:val="000000"/>
+          <w:shd w:val="clear" w:color="auto" w:fill="FFFFFF"/>
+        </w:rPr>
         <w:t>work force</w:t>
       </w:r>
       <w:r>
@@ -134,14 +161,30 @@
           <w:color w:val="000000"/>
           <w:shd w:val="clear" w:color="auto" w:fill="FFFFFF"/>
         </w:rPr>
-        <w:t xml:space="preserve">ideo footage for evidence. This illuminates the problem at hand; CCTV is solely </w:t>
-      </w:r>
-      <w:r>
-        <w:rPr>
-          <w:color w:val="000000"/>
-          <w:shd w:val="clear" w:color="auto" w:fill="FFFFFF"/>
-        </w:rPr>
-        <w:t xml:space="preserve">deployed </w:t>
+        <w:t xml:space="preserve">ideo footage for evidence. This illuminates the problem at hand; CCTV </w:t>
+      </w:r>
+      <w:proofErr w:type="gramStart"/>
+      <w:r>
+        <w:rPr>
+          <w:color w:val="000000"/>
+          <w:shd w:val="clear" w:color="auto" w:fill="FFFFFF"/>
+        </w:rPr>
+        <w:t xml:space="preserve">is solely </w:t>
+      </w:r>
+      <w:r>
+        <w:rPr>
+          <w:color w:val="000000"/>
+          <w:shd w:val="clear" w:color="auto" w:fill="FFFFFF"/>
+        </w:rPr>
+        <w:t>deployed</w:t>
+      </w:r>
+      <w:proofErr w:type="gramEnd"/>
+      <w:r>
+        <w:rPr>
+          <w:color w:val="000000"/>
+          <w:shd w:val="clear" w:color="auto" w:fill="FFFFFF"/>
+        </w:rPr>
+        <w:t xml:space="preserve"> </w:t>
       </w:r>
       <w:r>
         <w:rPr>
@@ -252,6 +295,7 @@
     <w:p>
       <w:pPr>
         <w:pStyle w:val="NoSpacing"/>
+        <w:jc w:val="both"/>
         <w:rPr>
           <w:color w:val="000000"/>
           <w:shd w:val="clear" w:color="auto" w:fill="FFFFFF"/>
@@ -277,7 +321,23 @@
           <w:color w:val="000000"/>
           <w:shd w:val="clear" w:color="auto" w:fill="FFFFFF"/>
         </w:rPr>
-        <w:t xml:space="preserve">, once presented with a set of data points representing the events that have occurred in a video frame, how can we detect whether what we are shown is anomalous </w:t>
+        <w:t xml:space="preserve">, once presented with a set of data points representing the events that have occurred in a video frame, how can we detect whether what we </w:t>
+      </w:r>
+      <w:proofErr w:type="gramStart"/>
+      <w:r>
+        <w:rPr>
+          <w:color w:val="000000"/>
+          <w:shd w:val="clear" w:color="auto" w:fill="FFFFFF"/>
+        </w:rPr>
+        <w:t>are shown</w:t>
+      </w:r>
+      <w:proofErr w:type="gramEnd"/>
+      <w:r>
+        <w:rPr>
+          <w:color w:val="000000"/>
+          <w:shd w:val="clear" w:color="auto" w:fill="FFFFFF"/>
+        </w:rPr>
+        <w:t xml:space="preserve"> is anomalous </w:t>
       </w:r>
       <w:r>
         <w:rPr>
@@ -319,7 +379,23 @@
           <w:color w:val="000000"/>
           <w:shd w:val="clear" w:color="auto" w:fill="FFFFFF"/>
         </w:rPr>
-        <w:t xml:space="preserve"> anomaly in real-time, allowing for the event to be investigated and any necessary a</w:t>
+        <w:t xml:space="preserve"> anomaly in real-time, allowing </w:t>
+      </w:r>
+      <w:proofErr w:type="gramStart"/>
+      <w:r>
+        <w:rPr>
+          <w:color w:val="000000"/>
+          <w:shd w:val="clear" w:color="auto" w:fill="FFFFFF"/>
+        </w:rPr>
+        <w:t>for the</w:t>
+      </w:r>
+      <w:proofErr w:type="gramEnd"/>
+      <w:r>
+        <w:rPr>
+          <w:color w:val="000000"/>
+          <w:shd w:val="clear" w:color="auto" w:fill="FFFFFF"/>
+        </w:rPr>
+        <w:t xml:space="preserve"> event to be investigated and any necessary a</w:t>
       </w:r>
       <w:r>
         <w:rPr>
@@ -353,6 +429,7 @@
     <w:p>
       <w:pPr>
         <w:pStyle w:val="NoSpacing"/>
+        <w:jc w:val="both"/>
         <w:rPr>
           <w:color w:val="000000"/>
           <w:shd w:val="clear" w:color="auto" w:fill="FFFFFF"/>
@@ -370,7 +447,23 @@
           <w:color w:val="000000"/>
           <w:shd w:val="clear" w:color="auto" w:fill="FFFFFF"/>
         </w:rPr>
-        <w:t>My approach will be to develop a system that can detect users in a video stream, extrapolate data points about them, and then apply machine learning models to classify their behaviour as anomalous or normal.</w:t>
+        <w:t xml:space="preserve">My approach will be to develop a system that can detect users in a video stream, extrapolate data points about them, and then apply </w:t>
+      </w:r>
+      <w:proofErr w:type="gramStart"/>
+      <w:r>
+        <w:rPr>
+          <w:color w:val="000000"/>
+          <w:shd w:val="clear" w:color="auto" w:fill="FFFFFF"/>
+        </w:rPr>
+        <w:t>machine learning</w:t>
+      </w:r>
+      <w:proofErr w:type="gramEnd"/>
+      <w:r>
+        <w:rPr>
+          <w:color w:val="000000"/>
+          <w:shd w:val="clear" w:color="auto" w:fill="FFFFFF"/>
+        </w:rPr>
+        <w:t xml:space="preserve"> models to classify their behaviour as anomalous or normal.</w:t>
       </w:r>
       <w:r>
         <w:rPr>
@@ -398,7 +491,21 @@
           <w:color w:val="000000"/>
           <w:shd w:val="clear" w:color="auto" w:fill="FFFFFF"/>
         </w:rPr>
-        <w:t xml:space="preserve"> while being as high performance as possible</w:t>
+        <w:t xml:space="preserve"> while being as high </w:t>
+      </w:r>
+      <w:r>
+        <w:rPr>
+          <w:color w:val="000000"/>
+          <w:shd w:val="clear" w:color="auto" w:fill="FFFFFF"/>
+        </w:rPr>
+        <w:t>performant</w:t>
+      </w:r>
+      <w:r>
+        <w:rPr>
+          <w:color w:val="000000"/>
+          <w:shd w:val="clear" w:color="auto" w:fill="FFFFFF"/>
+        </w:rPr>
+        <w:t xml:space="preserve"> as possible</w:t>
       </w:r>
       <w:r>
         <w:rPr>
@@ -447,6 +554,7 @@
       <w:pPr>
         <w:pStyle w:val="NoSpacing"/>
         <w:ind w:firstLine="720"/>
+        <w:jc w:val="both"/>
         <w:rPr>
           <w:color w:val="000000"/>
           <w:shd w:val="clear" w:color="auto" w:fill="FFFFFF"/>
@@ -498,6 +606,7 @@
     <w:p>
       <w:pPr>
         <w:pStyle w:val="Heading2"/>
+        <w:jc w:val="both"/>
       </w:pPr>
       <w:r>
         <w:t>Aim and Objectives</w:t>
@@ -506,6 +615,7 @@
     <w:p>
       <w:pPr>
         <w:pStyle w:val="NoSpacing"/>
+        <w:jc w:val="both"/>
       </w:pPr>
       <w:r>
         <w:rPr>
@@ -523,6 +633,7 @@
     <w:p>
       <w:pPr>
         <w:pStyle w:val="NoSpacing"/>
+        <w:jc w:val="both"/>
         <w:rPr>
           <w:b/>
         </w:rPr>
@@ -541,6 +652,7 @@
           <w:ilvl w:val="0"/>
           <w:numId w:val="1"/>
         </w:numPr>
+        <w:jc w:val="both"/>
       </w:pPr>
       <w:r>
         <w:t>To research existing video processing techniques and available software in order to obtain as many data points with the highest degree of accuracy from a video stream.</w:t>
@@ -553,9 +665,18 @@
           <w:ilvl w:val="0"/>
           <w:numId w:val="1"/>
         </w:numPr>
-      </w:pPr>
-      <w:r>
-        <w:t xml:space="preserve">To research machine learning techniques for detecting anomalies in time series data that can be applied to data sets produced from objective 1. </w:t>
+        <w:jc w:val="both"/>
+      </w:pPr>
+      <w:r>
+        <w:t xml:space="preserve">To research </w:t>
+      </w:r>
+      <w:proofErr w:type="gramStart"/>
+      <w:r>
+        <w:t>machine learning</w:t>
+      </w:r>
+      <w:proofErr w:type="gramEnd"/>
+      <w:r>
+        <w:t xml:space="preserve"> techniques for detecting anomalies in time series data that can be applied to data sets produced from objective 1. </w:t>
       </w:r>
     </w:p>
     <w:p>
@@ -565,6 +686,7 @@
           <w:ilvl w:val="0"/>
           <w:numId w:val="1"/>
         </w:numPr>
+        <w:jc w:val="both"/>
       </w:pPr>
       <w:r>
         <w:t>Develop testing scenarios that will allow the evaluation of machine learning models in their ability to detect anomalies in real-time.</w:t>
@@ -577,6 +699,7 @@
           <w:ilvl w:val="0"/>
           <w:numId w:val="1"/>
         </w:numPr>
+        <w:jc w:val="both"/>
       </w:pPr>
       <w:r>
         <w:t>Develop a micro-service based solution</w:t>
@@ -601,9 +724,18 @@
           <w:ilvl w:val="0"/>
           <w:numId w:val="1"/>
         </w:numPr>
-      </w:pPr>
-      <w:r>
-        <w:t xml:space="preserve">Using the test scenarios defined in objective 3, evaluate the applications ability to detect anomalies and alert users in real-time. </w:t>
+        <w:jc w:val="both"/>
+      </w:pPr>
+      <w:r>
+        <w:t xml:space="preserve">Using the test scenarios defined in objective </w:t>
+      </w:r>
+      <w:proofErr w:type="gramStart"/>
+      <w:r>
+        <w:t>3</w:t>
+      </w:r>
+      <w:proofErr w:type="gramEnd"/>
+      <w:r>
+        <w:t xml:space="preserve">, evaluate the applications ability to detect anomalies and alert users in real-time. </w:t>
       </w:r>
     </w:p>
     <w:p>
@@ -613,6 +745,7 @@
           <w:ilvl w:val="0"/>
           <w:numId w:val="1"/>
         </w:numPr>
+        <w:jc w:val="both"/>
       </w:pPr>
       <w:r>
         <w:lastRenderedPageBreak/>
@@ -643,6 +776,8 @@
     <w:p>
       <w:pPr>
         <w:pStyle w:val="NoSpacing"/>
+        <w:ind w:firstLine="360"/>
+        <w:jc w:val="both"/>
       </w:pPr>
       <w:r>
         <w:t xml:space="preserve">We are aiming to </w:t>
@@ -675,7 +810,15 @@
         <w:t xml:space="preserve"> objective</w:t>
       </w:r>
       <w:r>
-        <w:t>s; 3, 4</w:t>
+        <w:t xml:space="preserve">s; </w:t>
+      </w:r>
+      <w:proofErr w:type="gramStart"/>
+      <w:r>
+        <w:t>3</w:t>
+      </w:r>
+      <w:proofErr w:type="gramEnd"/>
+      <w:r>
+        <w:t>, 4</w:t>
       </w:r>
       <w:r>
         <w:t xml:space="preserve">, </w:t>
@@ -717,7 +860,15 @@
         <w:t xml:space="preserve"> chance of success, </w:t>
       </w:r>
       <w:r>
-        <w:t xml:space="preserve">but time could be withdrawn from </w:t>
+        <w:t xml:space="preserve">but time </w:t>
+      </w:r>
+      <w:proofErr w:type="gramStart"/>
+      <w:r>
+        <w:t>could be withdrawn</w:t>
+      </w:r>
+      <w:proofErr w:type="gramEnd"/>
+      <w:r>
+        <w:t xml:space="preserve"> from </w:t>
       </w:r>
       <w:r>
         <w:t xml:space="preserve">them once a single </w:t>
@@ -730,6 +881,7 @@
       <w:pPr>
         <w:pStyle w:val="NoSpacing"/>
         <w:ind w:firstLine="720"/>
+        <w:jc w:val="both"/>
       </w:pPr>
       <w:r>
         <w:rPr>
@@ -827,11 +979,13 @@
     <w:p>
       <w:pPr>
         <w:pStyle w:val="NoSpacing"/>
-      </w:pPr>
-    </w:p>
-    <w:p>
-      <w:pPr>
-        <w:pStyle w:val="NoSpacing"/>
+        <w:jc w:val="both"/>
+      </w:pPr>
+    </w:p>
+    <w:p>
+      <w:pPr>
+        <w:pStyle w:val="NoSpacing"/>
+        <w:jc w:val="both"/>
       </w:pPr>
       <w:r>
         <w:tab/>
@@ -854,6 +1008,7 @@
       <w:pPr>
         <w:pStyle w:val="NoSpacing"/>
         <w:ind w:firstLine="720"/>
+        <w:jc w:val="both"/>
       </w:pPr>
       <w:r>
         <w:t>In the diagram below, you can see how we can leverage the cloud to perform the task</w:t>
@@ -892,6 +1047,7 @@
     <w:p>
       <w:pPr>
         <w:pStyle w:val="NoSpacing"/>
+        <w:jc w:val="both"/>
       </w:pPr>
       <w:r>
         <w:tab/>
@@ -917,7 +1073,7 @@
             <v:path o:extrusionok="f" gradientshapeok="t" o:connecttype="rect"/>
             <o:lock v:ext="edit" aspectratio="t"/>
           </v:shapetype>
-          <v:shape id="_x0000_i1025" type="#_x0000_t75" style="width:376pt;height:220pt">
+          <v:shape id="_x0000_i1029" type="#_x0000_t75" style="width:375.75pt;height:219.75pt">
             <v:imagedata r:id="rId8" o:title="InfrastructureDiagram" cropbottom="15381f" cropright="306f"/>
           </v:shape>
         </w:pict>
@@ -926,6 +1082,7 @@
     <w:p>
       <w:pPr>
         <w:pStyle w:val="Heading2"/>
+        <w:jc w:val="both"/>
       </w:pPr>
       <w:r>
         <w:lastRenderedPageBreak/>
@@ -935,6 +1092,7 @@
     <w:p>
       <w:pPr>
         <w:pStyle w:val="NoSpacing"/>
+        <w:jc w:val="both"/>
       </w:pPr>
       <w:r>
         <w:rPr>
@@ -960,10 +1118,39 @@
       <w:r>
         <w:t>urvey on Behaviour Analysis in Video Surveillance for Homeland Security Applications</w:t>
       </w:r>
-    </w:p>
-    <w:p>
-      <w:pPr>
-        <w:pStyle w:val="NoSpacing"/>
+      <w:r>
+        <w:t xml:space="preserve"> (</w:t>
+      </w:r>
+      <w:proofErr w:type="spellStart"/>
+      <w:proofErr w:type="gramStart"/>
+      <w:r>
+        <w:rPr>
+          <w:rFonts w:cstheme="minorHAnsi"/>
+          <w:shd w:val="clear" w:color="auto" w:fill="FFFFFF"/>
+        </w:rPr>
+        <w:t>Ko</w:t>
+      </w:r>
+      <w:proofErr w:type="spellEnd"/>
+      <w:proofErr w:type="gramEnd"/>
+      <w:r>
+        <w:rPr>
+          <w:rFonts w:cstheme="minorHAnsi"/>
+          <w:shd w:val="clear" w:color="auto" w:fill="FFFFFF"/>
+        </w:rPr>
+        <w:t>, T., 2008</w:t>
+      </w:r>
+      <w:r>
+        <w:rPr>
+          <w:rFonts w:cstheme="minorHAnsi"/>
+          <w:shd w:val="clear" w:color="auto" w:fill="FFFFFF"/>
+        </w:rPr>
+        <w:t>)</w:t>
+      </w:r>
+    </w:p>
+    <w:p>
+      <w:pPr>
+        <w:pStyle w:val="NoSpacing"/>
+        <w:jc w:val="both"/>
       </w:pPr>
       <w:r>
         <w:rPr>
@@ -978,6 +1165,7 @@
     <w:p>
       <w:pPr>
         <w:pStyle w:val="NoSpacing"/>
+        <w:jc w:val="both"/>
       </w:pPr>
       <w:r>
         <w:rPr>
@@ -989,17 +1177,25 @@
         <w:t>The paper proposes a general architectural design from the initi</w:t>
       </w:r>
       <w:r>
-        <w:t>al capture of video, making sense of what is in the feed to then making smart decisions based off this information. The paper examines the most common approaches to object detection and classification, the extraction of motion information and how to apply behaviour analysis and understanding. I will be using this paper for its capacity in behaviour analysis, giving me a high-level overview of some of the most effective models in behaviour classification.</w:t>
-      </w:r>
-    </w:p>
-    <w:p>
-      <w:pPr>
-        <w:pStyle w:val="NoSpacing"/>
-      </w:pPr>
-    </w:p>
-    <w:p>
-      <w:pPr>
-        <w:pStyle w:val="NoSpacing"/>
+        <w:t>al capture of video, making sense of what is in the feed to then making smart decisions based off this information.</w:t>
+      </w:r>
+      <w:r>
+        <w:t xml:space="preserve"> The paper, with its insights into computer vision, give me a general basis of the requirements found in processing real-time video. </w:t>
+      </w:r>
+      <w:r>
+        <w:t>I will be using this paper for its capacity in behaviour analysis, giving me a high-level overview of some of the most effective models in behaviour classification.</w:t>
+      </w:r>
+    </w:p>
+    <w:p>
+      <w:pPr>
+        <w:pStyle w:val="NoSpacing"/>
+        <w:jc w:val="both"/>
+      </w:pPr>
+    </w:p>
+    <w:p>
+      <w:pPr>
+        <w:pStyle w:val="NoSpacing"/>
+        <w:jc w:val="both"/>
       </w:pPr>
       <w:r>
         <w:rPr>
@@ -1010,10 +1206,28 @@
       <w:r>
         <w:t>A Comparative Evaluation of Unsupervised Anomaly Detection Algorithms for Multivariate Data</w:t>
       </w:r>
-    </w:p>
-    <w:p>
-      <w:pPr>
-        <w:pStyle w:val="NoSpacing"/>
+      <w:r>
+        <w:t xml:space="preserve"> (</w:t>
+      </w:r>
+      <w:r>
+        <w:rPr>
+          <w:rFonts w:cstheme="minorHAnsi"/>
+          <w:shd w:val="clear" w:color="auto" w:fill="FFFFFF"/>
+        </w:rPr>
+        <w:t>Goldstein, M. and Uchida, S., 2016</w:t>
+      </w:r>
+      <w:r>
+        <w:rPr>
+          <w:rFonts w:cstheme="minorHAnsi"/>
+          <w:shd w:val="clear" w:color="auto" w:fill="FFFFFF"/>
+        </w:rPr>
+        <w:t>)</w:t>
+      </w:r>
+    </w:p>
+    <w:p>
+      <w:pPr>
+        <w:pStyle w:val="NoSpacing"/>
+        <w:jc w:val="both"/>
       </w:pPr>
       <w:r>
         <w:rPr>
@@ -1040,6 +1254,7 @@
     <w:p>
       <w:pPr>
         <w:pStyle w:val="NoSpacing"/>
+        <w:jc w:val="both"/>
       </w:pPr>
       <w:r>
         <w:rPr>
@@ -1075,11 +1290,13 @@
     <w:p>
       <w:pPr>
         <w:pStyle w:val="NoSpacing"/>
-      </w:pPr>
-    </w:p>
-    <w:p>
-      <w:pPr>
-        <w:pStyle w:val="NoSpacing"/>
+        <w:jc w:val="both"/>
+      </w:pPr>
+    </w:p>
+    <w:p>
+      <w:pPr>
+        <w:pStyle w:val="NoSpacing"/>
+        <w:jc w:val="both"/>
       </w:pPr>
       <w:r>
         <w:rPr>
@@ -1093,10 +1310,58 @@
       <w:r>
         <w:t>ystem</w:t>
       </w:r>
-    </w:p>
-    <w:p>
-      <w:pPr>
-        <w:pStyle w:val="NoSpacing"/>
+      <w:r>
+        <w:t xml:space="preserve"> (</w:t>
+      </w:r>
+      <w:proofErr w:type="spellStart"/>
+      <w:r>
+        <w:rPr>
+          <w:rFonts w:eastAsia="Times New Roman" w:cstheme="minorHAnsi"/>
+          <w:shd w:val="clear" w:color="auto" w:fill="FFFFFF"/>
+          <w:lang w:eastAsia="en-GB"/>
+        </w:rPr>
+        <w:t>Zanero</w:t>
+      </w:r>
+      <w:proofErr w:type="spellEnd"/>
+      <w:r>
+        <w:rPr>
+          <w:rFonts w:eastAsia="Times New Roman" w:cstheme="minorHAnsi"/>
+          <w:shd w:val="clear" w:color="auto" w:fill="FFFFFF"/>
+          <w:lang w:eastAsia="en-GB"/>
+        </w:rPr>
+        <w:t xml:space="preserve">, S. and </w:t>
+      </w:r>
+      <w:proofErr w:type="spellStart"/>
+      <w:r>
+        <w:rPr>
+          <w:rFonts w:eastAsia="Times New Roman" w:cstheme="minorHAnsi"/>
+          <w:shd w:val="clear" w:color="auto" w:fill="FFFFFF"/>
+          <w:lang w:eastAsia="en-GB"/>
+        </w:rPr>
+        <w:t>Savaresi</w:t>
+      </w:r>
+      <w:proofErr w:type="spellEnd"/>
+      <w:r>
+        <w:rPr>
+          <w:rFonts w:eastAsia="Times New Roman" w:cstheme="minorHAnsi"/>
+          <w:shd w:val="clear" w:color="auto" w:fill="FFFFFF"/>
+          <w:lang w:eastAsia="en-GB"/>
+        </w:rPr>
+        <w:t>, S.M., 2004</w:t>
+      </w:r>
+      <w:r>
+        <w:rPr>
+          <w:rFonts w:eastAsia="Times New Roman" w:cstheme="minorHAnsi"/>
+          <w:shd w:val="clear" w:color="auto" w:fill="FFFFFF"/>
+          <w:lang w:eastAsia="en-GB"/>
+        </w:rPr>
+        <w:t>)</w:t>
+      </w:r>
+    </w:p>
+    <w:p>
+      <w:pPr>
+        <w:pStyle w:val="NoSpacing"/>
+        <w:jc w:val="both"/>
       </w:pPr>
       <w:r>
         <w:rPr>
@@ -1114,6 +1379,7 @@
     <w:p>
       <w:pPr>
         <w:pStyle w:val="NoSpacing"/>
+        <w:jc w:val="both"/>
       </w:pPr>
       <w:r>
         <w:rPr>
@@ -1122,17 +1388,43 @@
         <w:t xml:space="preserve">Relevance: </w:t>
       </w:r>
       <w:r>
-        <w:t>The mentioned paper investigates the use of unsupervised machine learning models; K-means algorithm, Principle Direction Partitioning and Self Organising Maps, in order to provide anomaly detection on network traffic. The investigation of these models is extremely useful for my work, when evaluating which methodologies to adopt when detecting anomalous human behaviour. It further proposes an architectural approach that adopts an initial filtering of data using clustering algorithms to then enable more traditional anomaly detection methods. This approach is relevant to my work as I will be looking at how best to gain real-time analysis of video streams, which may require data transformations to make possible, and this approach could be adopted to my work.</w:t>
-      </w:r>
-    </w:p>
-    <w:p>
-      <w:pPr>
-        <w:pStyle w:val="NoSpacing"/>
-      </w:pPr>
-    </w:p>
-    <w:p>
-      <w:pPr>
-        <w:pStyle w:val="NoSpacing"/>
+        <w:t>The mentioned paper investigates the use of unsupervised machine learning models</w:t>
+      </w:r>
+      <w:proofErr w:type="gramStart"/>
+      <w:r>
+        <w:t>;</w:t>
+      </w:r>
+      <w:proofErr w:type="gramEnd"/>
+      <w:r>
+        <w:t xml:space="preserve"> K-means algorithm, Principle Direction Partitioning and Self Organising Maps, in order to provide anomaly detection on network traffic. The investigation of these models is extremely useful for my work, when evaluating which methodologies to adopt when detecting anomalous human behaviour. It further proposes an architectural approach that adopts an initial filtering of data using clustering algorithms </w:t>
+      </w:r>
+      <w:proofErr w:type="gramStart"/>
+      <w:r>
+        <w:t>to then enable</w:t>
+      </w:r>
+      <w:proofErr w:type="gramEnd"/>
+      <w:r>
+        <w:t xml:space="preserve"> more traditional anomaly detection methods. This approach is relevant to my work as I will be looking at how best to gain real-time analysis of video streams, which may require data transformations to make possible, and this approach </w:t>
+      </w:r>
+      <w:proofErr w:type="gramStart"/>
+      <w:r>
+        <w:t>could be adopted</w:t>
+      </w:r>
+      <w:proofErr w:type="gramEnd"/>
+      <w:r>
+        <w:t xml:space="preserve"> to my work.</w:t>
+      </w:r>
+    </w:p>
+    <w:p>
+      <w:pPr>
+        <w:pStyle w:val="NoSpacing"/>
+        <w:jc w:val="both"/>
+      </w:pPr>
+    </w:p>
+    <w:p>
+      <w:pPr>
+        <w:pStyle w:val="NoSpacing"/>
+        <w:jc w:val="both"/>
       </w:pPr>
       <w:r>
         <w:rPr>
@@ -1143,10 +1435,42 @@
       <w:r>
         <w:t xml:space="preserve">Real-Time Network Anomaly Detection System Using Machine Learning </w:t>
       </w:r>
-    </w:p>
-    <w:p>
-      <w:pPr>
-        <w:pStyle w:val="NoSpacing"/>
+      <w:r>
+        <w:t>(</w:t>
+      </w:r>
+      <w:r>
+        <w:rPr>
+          <w:rFonts w:cstheme="minorHAnsi"/>
+          <w:shd w:val="clear" w:color="auto" w:fill="FFFFFF"/>
+        </w:rPr>
+        <w:t>Zhao, S</w:t>
+      </w:r>
+      <w:r>
+        <w:rPr>
+          <w:rFonts w:cstheme="minorHAnsi"/>
+          <w:shd w:val="clear" w:color="auto" w:fill="FFFFFF"/>
+        </w:rPr>
+        <w:t>. et al</w:t>
+      </w:r>
+      <w:r>
+        <w:rPr>
+          <w:rFonts w:cstheme="minorHAnsi"/>
+          <w:shd w:val="clear" w:color="auto" w:fill="FFFFFF"/>
+        </w:rPr>
+        <w:t>., 2015</w:t>
+      </w:r>
+      <w:r>
+        <w:rPr>
+          <w:rFonts w:cstheme="minorHAnsi"/>
+          <w:shd w:val="clear" w:color="auto" w:fill="FFFFFF"/>
+        </w:rPr>
+        <w:t>)</w:t>
+      </w:r>
+    </w:p>
+    <w:p>
+      <w:pPr>
+        <w:pStyle w:val="NoSpacing"/>
+        <w:jc w:val="both"/>
       </w:pPr>
       <w:r>
         <w:rPr>
@@ -1155,12 +1479,21 @@
         <w:t xml:space="preserve">Description: </w:t>
       </w:r>
       <w:r>
-        <w:t xml:space="preserve">The paper proposes a novel framework for real-time network traffic anomaly detection using machine learning algorithms. </w:t>
-      </w:r>
-    </w:p>
-    <w:p>
-      <w:pPr>
-        <w:pStyle w:val="NoSpacing"/>
+        <w:t xml:space="preserve">The paper proposes a novel framework for real-time network traffic anomaly detection using </w:t>
+      </w:r>
+      <w:proofErr w:type="gramStart"/>
+      <w:r>
+        <w:t>machine learning</w:t>
+      </w:r>
+      <w:proofErr w:type="gramEnd"/>
+      <w:r>
+        <w:t xml:space="preserve"> algorithms. </w:t>
+      </w:r>
+    </w:p>
+    <w:p>
+      <w:pPr>
+        <w:pStyle w:val="NoSpacing"/>
+        <w:jc w:val="both"/>
       </w:pPr>
       <w:r>
         <w:rPr>
@@ -1199,11 +1532,13 @@
     <w:p>
       <w:pPr>
         <w:pStyle w:val="NoSpacing"/>
-      </w:pPr>
-    </w:p>
-    <w:p>
-      <w:pPr>
-        <w:pStyle w:val="NoSpacing"/>
+        <w:jc w:val="both"/>
+      </w:pPr>
+    </w:p>
+    <w:p>
+      <w:pPr>
+        <w:pStyle w:val="NoSpacing"/>
+        <w:jc w:val="both"/>
       </w:pPr>
       <w:r>
         <w:rPr>
@@ -1214,10 +1549,53 @@
       <w:r>
         <w:t>Microservice Architectures for Scalability, Agility and Reliability in E-Commerce</w:t>
       </w:r>
-    </w:p>
-    <w:p>
-      <w:pPr>
-        <w:pStyle w:val="NoSpacing"/>
+      <w:r>
+        <w:t xml:space="preserve"> (</w:t>
+      </w:r>
+      <w:proofErr w:type="spellStart"/>
+      <w:r>
+        <w:rPr>
+          <w:rFonts w:cstheme="minorHAnsi"/>
+          <w:shd w:val="clear" w:color="auto" w:fill="FFFFFF"/>
+        </w:rPr>
+        <w:t>Hasselbring</w:t>
+      </w:r>
+      <w:proofErr w:type="spellEnd"/>
+      <w:r>
+        <w:rPr>
+          <w:rFonts w:cstheme="minorHAnsi"/>
+          <w:shd w:val="clear" w:color="auto" w:fill="FFFFFF"/>
+        </w:rPr>
+        <w:t xml:space="preserve">, W. and </w:t>
+      </w:r>
+      <w:proofErr w:type="spellStart"/>
+      <w:r>
+        <w:rPr>
+          <w:rFonts w:cstheme="minorHAnsi"/>
+          <w:shd w:val="clear" w:color="auto" w:fill="FFFFFF"/>
+        </w:rPr>
+        <w:t>Steinacker</w:t>
+      </w:r>
+      <w:proofErr w:type="spellEnd"/>
+      <w:r>
+        <w:rPr>
+          <w:rFonts w:cstheme="minorHAnsi"/>
+          <w:shd w:val="clear" w:color="auto" w:fill="FFFFFF"/>
+        </w:rPr>
+        <w:t>, G., 2017</w:t>
+      </w:r>
+      <w:r>
+        <w:rPr>
+          <w:rFonts w:cstheme="minorHAnsi"/>
+          <w:shd w:val="clear" w:color="auto" w:fill="FFFFFF"/>
+        </w:rPr>
+        <w:t>)</w:t>
+      </w:r>
+    </w:p>
+    <w:p>
+      <w:pPr>
+        <w:pStyle w:val="NoSpacing"/>
+        <w:jc w:val="both"/>
       </w:pPr>
       <w:r>
         <w:rPr>
@@ -1232,11 +1610,13 @@
     <w:p>
       <w:pPr>
         <w:pStyle w:val="NoSpacing"/>
+        <w:jc w:val="both"/>
       </w:pPr>
       <w:r>
         <w:rPr>
           <w:b/>
         </w:rPr>
+        <w:lastRenderedPageBreak/>
         <w:t xml:space="preserve">Relevance: </w:t>
       </w:r>
       <w:r>
@@ -1252,11 +1632,7 @@
         <w:t>,</w:t>
       </w:r>
       <w:r>
-        <w:t xml:space="preserve"> mainly focused on scalability and agility. This paper allows a firm understanding of how we can achieve this </w:t>
-      </w:r>
-      <w:r>
-        <w:lastRenderedPageBreak/>
-        <w:t xml:space="preserve">and the design </w:t>
+        <w:t xml:space="preserve"> mainly focused on scalability and agility. This paper allows a firm understanding of how we can achieve this and the design </w:t>
       </w:r>
       <w:r>
         <w:t>decision required to create a successful solution.</w:t>
@@ -1274,11 +1650,13 @@
     <w:p>
       <w:pPr>
         <w:pStyle w:val="NoSpacing"/>
-      </w:pPr>
-    </w:p>
-    <w:p>
-      <w:pPr>
-        <w:pStyle w:val="NoSpacing"/>
+        <w:jc w:val="both"/>
+      </w:pPr>
+    </w:p>
+    <w:p>
+      <w:pPr>
+        <w:pStyle w:val="NoSpacing"/>
+        <w:jc w:val="both"/>
       </w:pPr>
       <w:r>
         <w:rPr>
@@ -1289,10 +1667,37 @@
       <w:r>
         <w:t>About Microservices, Containers and their Underestimated Impact on Network Performance</w:t>
       </w:r>
-    </w:p>
-    <w:p>
-      <w:pPr>
-        <w:pStyle w:val="NoSpacing"/>
+      <w:r>
+        <w:t xml:space="preserve"> (</w:t>
+      </w:r>
+      <w:proofErr w:type="spellStart"/>
+      <w:r>
+        <w:rPr>
+          <w:rFonts w:cstheme="minorHAnsi"/>
+          <w:shd w:val="clear" w:color="auto" w:fill="FFFFFF"/>
+        </w:rPr>
+        <w:t>Kratzke</w:t>
+      </w:r>
+      <w:proofErr w:type="spellEnd"/>
+      <w:r>
+        <w:rPr>
+          <w:rFonts w:cstheme="minorHAnsi"/>
+          <w:shd w:val="clear" w:color="auto" w:fill="FFFFFF"/>
+        </w:rPr>
+        <w:t>, N., 2017</w:t>
+      </w:r>
+      <w:r>
+        <w:rPr>
+          <w:rFonts w:cstheme="minorHAnsi"/>
+          <w:shd w:val="clear" w:color="auto" w:fill="FFFFFF"/>
+        </w:rPr>
+        <w:t>)</w:t>
+      </w:r>
+    </w:p>
+    <w:p>
+      <w:pPr>
+        <w:pStyle w:val="NoSpacing"/>
+        <w:jc w:val="both"/>
       </w:pPr>
       <w:r>
         <w:rPr>
@@ -1313,6 +1718,7 @@
     <w:p>
       <w:pPr>
         <w:pStyle w:val="NoSpacing"/>
+        <w:jc w:val="both"/>
       </w:pPr>
       <w:r>
         <w:rPr>
@@ -1321,7 +1727,7 @@
         <w:t xml:space="preserve">Relevance: </w:t>
       </w:r>
       <w:r>
-        <w:t>As my</w:t>
+        <w:t>My</w:t>
       </w:r>
       <w:r>
         <w:t xml:space="preserve"> dissertation will require high-</w:t>
@@ -1330,20 +1736,52 @@
         <w:t>performance</w:t>
       </w:r>
       <w:r>
-        <w:t xml:space="preserve"> to be viable, </w:t>
-      </w:r>
-      <w:r>
-        <w:t xml:space="preserve">and to achieve this I will be adopting a microservice architecture, this paper allows me the appropriate information in the cost I incur in making that decision. It can also provide reason if performance issues are encountered during the development of the final solution. </w:t>
-      </w:r>
-      <w:r>
-        <w:t>This is a good counter argument to containerisation, and shows the considerations that need to be made for horizontal scalability.</w:t>
-      </w:r>
-      <w:bookmarkStart w:id="0" w:name="_GoBack"/>
-      <w:bookmarkEnd w:id="0"/>
-    </w:p>
-    <w:p>
-      <w:pPr>
-        <w:pStyle w:val="NoSpacing"/>
+        <w:t xml:space="preserve"> to be </w:t>
+      </w:r>
+      <w:r>
+        <w:t>viable; we need to detect anomalies while we still have to act on them.</w:t>
+      </w:r>
+      <w:r>
+        <w:t xml:space="preserve"> </w:t>
+      </w:r>
+      <w:r>
+        <w:t>T</w:t>
+      </w:r>
+      <w:r>
+        <w:t xml:space="preserve">o achieve this I will be </w:t>
+      </w:r>
+      <w:r>
+        <w:t xml:space="preserve">considering a microservice architecture and </w:t>
+      </w:r>
+      <w:r>
+        <w:t xml:space="preserve">this paper allows me the appropriate information in the cost I incur in </w:t>
+      </w:r>
+      <w:r>
+        <w:t>adopting this design</w:t>
+      </w:r>
+      <w:r>
+        <w:t xml:space="preserve">. It can also provide reason if performance issues are encountered during the development of the final solution. </w:t>
+      </w:r>
+      <w:r>
+        <w:t xml:space="preserve">This is a good counter argument to containerisation, and shows the considerations </w:t>
+      </w:r>
+      <w:r>
+        <w:t>to account</w:t>
+      </w:r>
+      <w:r>
+        <w:t xml:space="preserve"> for </w:t>
+      </w:r>
+      <w:r>
+        <w:t xml:space="preserve">when trying to achieve </w:t>
+      </w:r>
+      <w:r>
+        <w:t>horizontal scalability.</w:t>
+      </w:r>
+    </w:p>
+    <w:p>
+      <w:pPr>
+        <w:pStyle w:val="NoSpacing"/>
+        <w:jc w:val="both"/>
       </w:pPr>
     </w:p>
     <w:p>
@@ -1362,9 +1800,9 @@
           <w:lang w:eastAsia="en-GB"/>
         </w:rPr>
         <w:drawing>
-          <wp:inline distT="0" distB="0" distL="0" distR="0" wp14:anchorId="51D46567" wp14:editId="458EC1D3">
-            <wp:extent cx="6183393" cy="6677025"/>
-            <wp:effectExtent l="0" t="0" r="8255" b="0"/>
+          <wp:inline distT="0" distB="0" distL="0" distR="0" wp14:anchorId="08A20752" wp14:editId="7D478A54">
+            <wp:extent cx="6499770" cy="6991350"/>
+            <wp:effectExtent l="0" t="0" r="0" b="0"/>
             <wp:docPr id="1" name="Picture 1"/>
             <wp:cNvGraphicFramePr>
               <a:graphicFrameLocks xmlns:a="http://schemas.openxmlformats.org/drawingml/2006/main" noChangeAspect="1"/>
@@ -1378,13 +1816,13 @@
                   </pic:nvPicPr>
                   <pic:blipFill rotWithShape="1">
                     <a:blip r:embed="rId9"/>
-                    <a:srcRect l="13295" t="12704" r="47153" b="11366"/>
+                    <a:srcRect l="13461" t="13000" r="46986" b="11365"/>
                     <a:stretch/>
                   </pic:blipFill>
                   <pic:spPr bwMode="auto">
                     <a:xfrm>
                       <a:off x="0" y="0"/>
-                      <a:ext cx="6207633" cy="6703200"/>
+                      <a:ext cx="6524886" cy="7018366"/>
                     </a:xfrm>
                     <a:prstGeom prst="rect">
                       <a:avLst/>
@@ -1408,6 +1846,7 @@
     <w:p>
       <w:pPr>
         <w:pStyle w:val="NoSpacing"/>
+        <w:jc w:val="both"/>
       </w:pPr>
       <w:r>
         <w:t xml:space="preserve">KEY: </w:t>
@@ -1420,6 +1859,7 @@
           <w:ilvl w:val="0"/>
           <w:numId w:val="2"/>
         </w:numPr>
+        <w:jc w:val="both"/>
       </w:pPr>
       <w:r>
         <w:t xml:space="preserve">(NUMBER) </w:t>
@@ -1450,6 +1890,7 @@
           <w:ilvl w:val="0"/>
           <w:numId w:val="2"/>
         </w:numPr>
+        <w:jc w:val="both"/>
       </w:pPr>
       <w:r>
         <w:t xml:space="preserve">(N/NUMBER) </w:t>
@@ -1468,20 +1909,31 @@
           <w:ilvl w:val="0"/>
           <w:numId w:val="2"/>
         </w:numPr>
-      </w:pPr>
-      <w:r>
-        <w:t>PoC = Proof of Concept</w:t>
-      </w:r>
-    </w:p>
-    <w:p>
-      <w:pPr>
-        <w:pStyle w:val="NoSpacing"/>
-      </w:pPr>
-    </w:p>
-    <w:p>
-      <w:pPr>
-        <w:pStyle w:val="NoSpacing"/>
-      </w:pPr>
+        <w:jc w:val="both"/>
+      </w:pPr>
+      <w:proofErr w:type="spellStart"/>
+      <w:r>
+        <w:t>PoC</w:t>
+      </w:r>
+      <w:proofErr w:type="spellEnd"/>
+      <w:r>
+        <w:t xml:space="preserve"> = Proof of Concept</w:t>
+      </w:r>
+    </w:p>
+    <w:p>
+      <w:pPr>
+        <w:pStyle w:val="NoSpacing"/>
+        <w:jc w:val="both"/>
+      </w:pPr>
+    </w:p>
+    <w:p>
+      <w:pPr>
+        <w:pStyle w:val="NoSpacing"/>
+        <w:ind w:firstLine="360"/>
+        <w:jc w:val="both"/>
+      </w:pPr>
+      <w:bookmarkStart w:id="0" w:name="_GoBack"/>
+      <w:bookmarkEnd w:id="0"/>
       <w:r>
         <w:t>I am currently working through the feasibility phase of the project lifecycle.</w:t>
       </w:r>
@@ -1504,6 +1956,7 @@
     <w:p>
       <w:pPr>
         <w:pStyle w:val="NoSpacing"/>
+        <w:jc w:val="both"/>
       </w:pPr>
       <w:r>
         <w:lastRenderedPageBreak/>
@@ -1525,17 +1978,23 @@
       <w:r>
         <w:t xml:space="preserve"> I am able to pivot quickly to replace them. This development style </w:t>
       </w:r>
+      <w:proofErr w:type="gramStart"/>
       <w:r>
         <w:t xml:space="preserve">is </w:t>
       </w:r>
       <w:r>
-        <w:t xml:space="preserve">known as a fail fast approach. </w:t>
+        <w:t>known</w:t>
+      </w:r>
+      <w:proofErr w:type="gramEnd"/>
+      <w:r>
+        <w:t xml:space="preserve"> as a fail fast approach. </w:t>
       </w:r>
     </w:p>
     <w:p>
       <w:pPr>
         <w:pStyle w:val="NoSpacing"/>
         <w:ind w:firstLine="720"/>
+        <w:jc w:val="both"/>
       </w:pPr>
       <w:r>
         <w:t>Once I have a proven technology stack I move on to the core of the implementation, developing features in the p</w:t>
@@ -1571,11 +2030,13 @@
     <w:p>
       <w:pPr>
         <w:pStyle w:val="NoSpacing"/>
-      </w:pPr>
-    </w:p>
-    <w:p>
-      <w:pPr>
-        <w:pStyle w:val="NoSpacing"/>
+        <w:jc w:val="both"/>
+      </w:pPr>
+    </w:p>
+    <w:p>
+      <w:pPr>
+        <w:pStyle w:val="NoSpacing"/>
+        <w:jc w:val="both"/>
       </w:pPr>
     </w:p>
     <w:p>
@@ -1775,21 +2236,55 @@
     <w:p>
       <w:pPr>
         <w:pStyle w:val="NoSpacing"/>
-        <w:rPr>
-          <w:shd w:val="clear" w:color="auto" w:fill="FFFFFF"/>
-        </w:rPr>
-      </w:pPr>
-      <w:r>
-        <w:rPr>
-          <w:shd w:val="clear" w:color="auto" w:fill="FFFFFF"/>
-        </w:rPr>
-        <w:t>Clive Norris, Michael McCahill; CCTV: Beyond Penal Modernism?, </w:t>
+        <w:jc w:val="both"/>
+        <w:rPr>
+          <w:rFonts w:cstheme="minorHAnsi"/>
+          <w:shd w:val="clear" w:color="auto" w:fill="FFFFFF"/>
+        </w:rPr>
+      </w:pPr>
+      <w:r>
+        <w:rPr>
+          <w:rFonts w:cstheme="minorHAnsi"/>
+          <w:shd w:val="clear" w:color="auto" w:fill="FFFFFF"/>
+        </w:rPr>
+        <w:t xml:space="preserve">Clive Norris, Michael </w:t>
+      </w:r>
+      <w:proofErr w:type="spellStart"/>
+      <w:r>
+        <w:rPr>
+          <w:rFonts w:cstheme="minorHAnsi"/>
+          <w:shd w:val="clear" w:color="auto" w:fill="FFFFFF"/>
+        </w:rPr>
+        <w:t>McCahill</w:t>
+      </w:r>
+      <w:proofErr w:type="spellEnd"/>
+      <w:r>
+        <w:rPr>
+          <w:rFonts w:cstheme="minorHAnsi"/>
+          <w:shd w:val="clear" w:color="auto" w:fill="FFFFFF"/>
+        </w:rPr>
+        <w:t>; CCTV: Beyond Penal Modernism</w:t>
+      </w:r>
+      <w:proofErr w:type="gramStart"/>
+      <w:r>
+        <w:rPr>
+          <w:rFonts w:cstheme="minorHAnsi"/>
+          <w:shd w:val="clear" w:color="auto" w:fill="FFFFFF"/>
+        </w:rPr>
+        <w:t>?,</w:t>
+      </w:r>
+      <w:proofErr w:type="gramEnd"/>
+      <w:r>
+        <w:rPr>
+          <w:rFonts w:cstheme="minorHAnsi"/>
+          <w:shd w:val="clear" w:color="auto" w:fill="FFFFFF"/>
+        </w:rPr>
+        <w:t> </w:t>
       </w:r>
       <w:r>
         <w:rPr>
           <w:rStyle w:val="Emphasis"/>
           <w:rFonts w:cstheme="minorHAnsi"/>
-          <w:color w:val="2A2A2A"/>
           <w:bdr w:val="none" w:sz="0" w:space="0" w:color="auto" w:frame="1"/>
           <w:shd w:val="clear" w:color="auto" w:fill="FFFFFF"/>
         </w:rPr>
@@ -1797,6 +2292,7 @@
       </w:r>
       <w:r>
         <w:rPr>
+          <w:rFonts w:cstheme="minorHAnsi"/>
           <w:shd w:val="clear" w:color="auto" w:fill="FFFFFF"/>
         </w:rPr>
         <w:t>, Volume 46, Issue 1, 1 January 2006, Pages 97–118.</w:t>
@@ -1806,9 +2302,14 @@
       <w:pPr>
         <w:pStyle w:val="NoSpacing"/>
         <w:ind w:firstLine="720"/>
-      </w:pPr>
-      <w:r>
-        <w:rPr>
+        <w:jc w:val="both"/>
+        <w:rPr>
+          <w:rFonts w:cstheme="minorHAnsi"/>
+        </w:rPr>
+      </w:pPr>
+      <w:r>
+        <w:rPr>
+          <w:rFonts w:cstheme="minorHAnsi"/>
           <w:shd w:val="clear" w:color="auto" w:fill="FFFFFF"/>
         </w:rPr>
         <w:t>Retrieved from </w:t>
@@ -1818,7 +2319,7 @@
           <w:rPr>
             <w:rStyle w:val="Hyperlink"/>
             <w:rFonts w:cstheme="minorHAnsi"/>
-            <w:color w:val="006FB7"/>
+            <w:color w:val="auto"/>
             <w:bdr w:val="none" w:sz="0" w:space="0" w:color="auto" w:frame="1"/>
             <w:shd w:val="clear" w:color="auto" w:fill="FFFFFF"/>
           </w:rPr>
@@ -1829,22 +2330,25 @@
     <w:p>
       <w:pPr>
         <w:pStyle w:val="NoSpacing"/>
-      </w:pPr>
-    </w:p>
-    <w:p>
-      <w:pPr>
-        <w:pStyle w:val="NoSpacing"/>
+        <w:jc w:val="both"/>
+        <w:rPr>
+          <w:rFonts w:cstheme="minorHAnsi"/>
+        </w:rPr>
+      </w:pPr>
+    </w:p>
+    <w:p>
+      <w:pPr>
+        <w:pStyle w:val="NoSpacing"/>
+        <w:jc w:val="both"/>
         <w:rPr>
           <w:rFonts w:cstheme="minorHAnsi"/>
           <w:iCs/>
-          <w:color w:val="000000"/>
-          <w:shd w:val="clear" w:color="auto" w:fill="FFFFFF"/>
-        </w:rPr>
-      </w:pPr>
-      <w:r>
-        <w:rPr>
-          <w:rFonts w:cstheme="minorHAnsi"/>
-          <w:color w:val="000000"/>
+          <w:shd w:val="clear" w:color="auto" w:fill="FFFFFF"/>
+        </w:rPr>
+      </w:pPr>
+      <w:r>
+        <w:rPr>
+          <w:rFonts w:cstheme="minorHAnsi"/>
           <w:shd w:val="clear" w:color="auto" w:fill="FFFFFF"/>
         </w:rPr>
         <w:t>Scotland Yard (2010) </w:t>
@@ -1853,7 +2357,6 @@
         <w:rPr>
           <w:rFonts w:cstheme="minorHAnsi"/>
           <w:iCs/>
-          <w:color w:val="000000"/>
           <w:shd w:val="clear" w:color="auto" w:fill="FFFFFF"/>
         </w:rPr>
         <w:t>CCTV in Homicide investigations.</w:t>
@@ -1863,9 +2366,9 @@
       <w:pPr>
         <w:pStyle w:val="NoSpacing"/>
         <w:ind w:firstLine="720"/>
-        <w:rPr>
-          <w:rFonts w:cstheme="minorHAnsi"/>
-          <w:color w:val="000000"/>
+        <w:jc w:val="both"/>
+        <w:rPr>
+          <w:rFonts w:cstheme="minorHAnsi"/>
           <w:shd w:val="clear" w:color="auto" w:fill="FFFFFF"/>
         </w:rPr>
       </w:pPr>
@@ -1873,7 +2376,6 @@
         <w:rPr>
           <w:rFonts w:cstheme="minorHAnsi"/>
           <w:iCs/>
-          <w:color w:val="000000"/>
           <w:shd w:val="clear" w:color="auto" w:fill="FFFFFF"/>
         </w:rPr>
         <w:t>Retrieved</w:t>
@@ -1882,7 +2384,6 @@
         <w:rPr>
           <w:rFonts w:cstheme="minorHAnsi"/>
           <w:iCs/>
-          <w:color w:val="000000"/>
           <w:shd w:val="clear" w:color="auto" w:fill="FFFFFF"/>
         </w:rPr>
         <w:t xml:space="preserve"> from: </w:t>
@@ -1892,6 +2393,7 @@
           <w:rPr>
             <w:rStyle w:val="Hyperlink"/>
             <w:rFonts w:cstheme="minorHAnsi"/>
+            <w:color w:val="auto"/>
           </w:rPr>
           <w:t>https://goo.gl/oS5Tgn</w:t>
         </w:r>
@@ -1899,14 +2401,12 @@
       <w:r>
         <w:rPr>
           <w:rFonts w:cstheme="minorHAnsi"/>
-          <w:color w:val="444444"/>
         </w:rPr>
         <w:t xml:space="preserve"> </w:t>
       </w:r>
       <w:r>
         <w:rPr>
           <w:rFonts w:cstheme="minorHAnsi"/>
-          <w:color w:val="000000"/>
           <w:shd w:val="clear" w:color="auto" w:fill="FFFFFF"/>
         </w:rPr>
         <w:t>(Accessed: 15</w:t>
@@ -1914,7 +2414,6 @@
       <w:r>
         <w:rPr>
           <w:rFonts w:cstheme="minorHAnsi"/>
-          <w:color w:val="000000"/>
           <w:shd w:val="clear" w:color="auto" w:fill="FFFFFF"/>
           <w:vertAlign w:val="superscript"/>
         </w:rPr>
@@ -1923,7 +2422,6 @@
       <w:r>
         <w:rPr>
           <w:rFonts w:cstheme="minorHAnsi"/>
-          <w:color w:val="000000"/>
           <w:shd w:val="clear" w:color="auto" w:fill="FFFFFF"/>
         </w:rPr>
         <w:t xml:space="preserve"> </w:t>
@@ -1931,7 +2429,6 @@
       <w:r>
         <w:rPr>
           <w:rFonts w:cstheme="minorHAnsi"/>
-          <w:color w:val="000000"/>
           <w:shd w:val="clear" w:color="auto" w:fill="FFFFFF"/>
         </w:rPr>
         <w:t>November 2017).</w:t>
@@ -1940,26 +2437,25 @@
     <w:p>
       <w:pPr>
         <w:pStyle w:val="NoSpacing"/>
-        <w:rPr>
-          <w:rFonts w:cstheme="minorHAnsi"/>
-          <w:color w:val="000000"/>
-          <w:shd w:val="clear" w:color="auto" w:fill="FFFFFF"/>
-        </w:rPr>
-      </w:pPr>
-    </w:p>
-    <w:p>
-      <w:pPr>
-        <w:pStyle w:val="NoSpacing"/>
-        <w:rPr>
-          <w:rFonts w:cstheme="minorHAnsi"/>
-          <w:color w:val="000000"/>
-          <w:shd w:val="clear" w:color="auto" w:fill="FFFFFF"/>
-        </w:rPr>
-      </w:pPr>
-      <w:r>
-        <w:rPr>
-          <w:rFonts w:cstheme="minorHAnsi"/>
-          <w:color w:val="000000"/>
+        <w:jc w:val="both"/>
+        <w:rPr>
+          <w:rFonts w:cstheme="minorHAnsi"/>
+          <w:shd w:val="clear" w:color="auto" w:fill="FFFFFF"/>
+        </w:rPr>
+      </w:pPr>
+    </w:p>
+    <w:p>
+      <w:pPr>
+        <w:pStyle w:val="NoSpacing"/>
+        <w:jc w:val="both"/>
+        <w:rPr>
+          <w:rFonts w:cstheme="minorHAnsi"/>
+          <w:shd w:val="clear" w:color="auto" w:fill="FFFFFF"/>
+        </w:rPr>
+      </w:pPr>
+      <w:r>
+        <w:rPr>
+          <w:rFonts w:cstheme="minorHAnsi"/>
           <w:shd w:val="clear" w:color="auto" w:fill="FFFFFF"/>
         </w:rPr>
         <w:t>Press Association (2009) 'CCTV cameras help to solve one in every 1000 crimes', </w:t>
@@ -1968,7 +2464,6 @@
         <w:rPr>
           <w:rFonts w:cstheme="minorHAnsi"/>
           <w:iCs/>
-          <w:color w:val="000000"/>
           <w:shd w:val="clear" w:color="auto" w:fill="FFFFFF"/>
         </w:rPr>
         <w:t>The Independent, </w:t>
@@ -1976,7 +2471,6 @@
       <w:r>
         <w:rPr>
           <w:rFonts w:cstheme="minorHAnsi"/>
-          <w:color w:val="000000"/>
           <w:shd w:val="clear" w:color="auto" w:fill="FFFFFF"/>
         </w:rPr>
         <w:t>24 August</w:t>
@@ -1984,7 +2478,6 @@
       <w:r>
         <w:rPr>
           <w:rFonts w:cstheme="minorHAnsi"/>
-          <w:color w:val="000000"/>
           <w:shd w:val="clear" w:color="auto" w:fill="FFFFFF"/>
         </w:rPr>
         <w:t xml:space="preserve"> 2009</w:t>
@@ -1993,15 +2486,14 @@
     <w:p>
       <w:pPr>
         <w:pStyle w:val="NoSpacing"/>
-        <w:rPr>
-          <w:rFonts w:cstheme="minorHAnsi"/>
-          <w:color w:val="444444"/>
-        </w:rPr>
-      </w:pPr>
-      <w:r>
-        <w:rPr>
-          <w:rFonts w:cstheme="minorHAnsi"/>
-          <w:color w:val="000000"/>
+        <w:jc w:val="both"/>
+        <w:rPr>
+          <w:rFonts w:cstheme="minorHAnsi"/>
+        </w:rPr>
+      </w:pPr>
+      <w:r>
+        <w:rPr>
+          <w:rFonts w:cstheme="minorHAnsi"/>
           <w:shd w:val="clear" w:color="auto" w:fill="FFFFFF"/>
         </w:rPr>
         <w:tab/>
@@ -2012,6 +2504,7 @@
           <w:rPr>
             <w:rStyle w:val="Hyperlink"/>
             <w:rFonts w:cstheme="minorHAnsi"/>
+            <w:color w:val="auto"/>
           </w:rPr>
           <w:t>https://goo.gl/cRnpaE</w:t>
         </w:r>
@@ -2019,14 +2512,12 @@
       <w:r>
         <w:rPr>
           <w:rFonts w:cstheme="minorHAnsi"/>
-          <w:color w:val="444444"/>
         </w:rPr>
         <w:t xml:space="preserve"> (Accessed: 15</w:t>
       </w:r>
       <w:r>
         <w:rPr>
           <w:rFonts w:cstheme="minorHAnsi"/>
-          <w:color w:val="444444"/>
           <w:vertAlign w:val="superscript"/>
         </w:rPr>
         <w:t>th</w:t>
@@ -2034,7 +2525,6 @@
       <w:r>
         <w:rPr>
           <w:rFonts w:cstheme="minorHAnsi"/>
-          <w:color w:val="444444"/>
         </w:rPr>
         <w:t xml:space="preserve"> November 2017) </w:t>
       </w:r>
@@ -2042,9 +2532,9 @@
     <w:p>
       <w:pPr>
         <w:pStyle w:val="NoSpacing"/>
-        <w:rPr>
-          <w:rFonts w:ascii="Arial" w:eastAsia="Times New Roman" w:hAnsi="Arial" w:cs="Arial"/>
-          <w:color w:val="000000"/>
+        <w:jc w:val="both"/>
+        <w:rPr>
+          <w:rFonts w:eastAsia="Times New Roman" w:cstheme="minorHAnsi"/>
           <w:sz w:val="19"/>
           <w:szCs w:val="19"/>
           <w:shd w:val="clear" w:color="auto" w:fill="FFFFFF"/>
@@ -2055,15 +2545,15 @@
     <w:p>
       <w:pPr>
         <w:pStyle w:val="NoSpacing"/>
-        <w:rPr>
-          <w:rFonts w:eastAsia="Times New Roman" w:cs="Times New Roman"/>
+        <w:jc w:val="both"/>
+        <w:rPr>
+          <w:rFonts w:eastAsia="Times New Roman" w:cstheme="minorHAnsi"/>
           <w:lang w:eastAsia="en-GB"/>
         </w:rPr>
       </w:pPr>
       <w:r>
         <w:rPr>
-          <w:rFonts w:eastAsia="Times New Roman" w:cs="Arial"/>
-          <w:color w:val="000000"/>
+          <w:rFonts w:eastAsia="Times New Roman" w:cstheme="minorHAnsi"/>
           <w:shd w:val="clear" w:color="auto" w:fill="FFFFFF"/>
           <w:lang w:eastAsia="en-GB"/>
         </w:rPr>
@@ -2071,10 +2561,9 @@
       </w:r>
       <w:r>
         <w:rPr>
-          <w:rFonts w:eastAsia="Times New Roman" w:cs="Arial"/>
+          <w:rFonts w:eastAsia="Times New Roman" w:cstheme="minorHAnsi"/>
           <w:i/>
           <w:iCs/>
-          <w:color w:val="000000"/>
           <w:shd w:val="clear" w:color="auto" w:fill="FFFFFF"/>
           <w:lang w:eastAsia="en-GB"/>
         </w:rPr>
@@ -2082,30 +2571,38 @@
       </w:r>
       <w:r>
         <w:rPr>
-          <w:rFonts w:eastAsia="Times New Roman" w:cs="Arial"/>
-          <w:color w:val="000000"/>
+          <w:rFonts w:eastAsia="Times New Roman" w:cstheme="minorHAnsi"/>
           <w:shd w:val="clear" w:color="auto" w:fill="FFFFFF"/>
           <w:lang w:eastAsia="en-GB"/>
         </w:rPr>
-        <w:t>, 4th edition</w:t>
-      </w:r>
-      <w:r>
-        <w:rPr>
-          <w:rFonts w:eastAsia="Times New Roman" w:cs="Arial"/>
-          <w:color w:val="000000"/>
+        <w:t xml:space="preserve">, 4th </w:t>
+      </w:r>
+      <w:proofErr w:type="gramStart"/>
+      <w:r>
+        <w:rPr>
+          <w:rFonts w:eastAsia="Times New Roman" w:cstheme="minorHAnsi"/>
           <w:shd w:val="clear" w:color="auto" w:fill="FFFFFF"/>
           <w:lang w:eastAsia="en-GB"/>
         </w:rPr>
-        <w:t>., Leeds, United Kingdom: BJSS Limited.</w:t>
-      </w:r>
-    </w:p>
-    <w:p>
-      <w:pPr>
-        <w:pStyle w:val="NoSpacing"/>
+        <w:t>edition.,</w:t>
+      </w:r>
+      <w:proofErr w:type="gramEnd"/>
+      <w:r>
+        <w:rPr>
+          <w:rFonts w:eastAsia="Times New Roman" w:cstheme="minorHAnsi"/>
+          <w:shd w:val="clear" w:color="auto" w:fill="FFFFFF"/>
+          <w:lang w:eastAsia="en-GB"/>
+        </w:rPr>
+        <w:t xml:space="preserve"> Leeds, United Kingdom: BJSS Limited.</w:t>
+      </w:r>
+    </w:p>
+    <w:p>
+      <w:pPr>
+        <w:pStyle w:val="NoSpacing"/>
+        <w:jc w:val="both"/>
         <w:rPr>
           <w:rFonts w:cstheme="minorHAnsi"/>
           <w:iCs/>
-          <w:color w:val="000000"/>
           <w:shd w:val="clear" w:color="auto" w:fill="FFFFFF"/>
         </w:rPr>
       </w:pPr>
@@ -2113,7 +2610,6 @@
         <w:rPr>
           <w:rFonts w:cstheme="minorHAnsi"/>
           <w:iCs/>
-          <w:color w:val="000000"/>
           <w:shd w:val="clear" w:color="auto" w:fill="FFFFFF"/>
         </w:rPr>
         <w:tab/>
@@ -2123,222 +2619,144 @@
     <w:p>
       <w:pPr>
         <w:pStyle w:val="NoSpacing"/>
-        <w:rPr>
-          <w:shd w:val="clear" w:color="auto" w:fill="FFFFFF"/>
-        </w:rPr>
-      </w:pPr>
-    </w:p>
-    <w:p>
-      <w:pPr>
-        <w:pStyle w:val="NoSpacing"/>
-        <w:rPr>
-          <w:rFonts w:cstheme="minorHAnsi"/>
-          <w:color w:val="222222"/>
-          <w:shd w:val="clear" w:color="auto" w:fill="FFFFFF"/>
-        </w:rPr>
-      </w:pPr>
-      <w:r>
-        <w:rPr>
-          <w:rFonts w:cstheme="minorHAnsi"/>
-          <w:color w:val="222222"/>
-          <w:shd w:val="clear" w:color="auto" w:fill="FFFFFF"/>
-        </w:rPr>
-        <w:t>Ko, T., 2008, October. A survey on behavior analysis in video surveillance for homeland security applications. In </w:t>
+        <w:jc w:val="both"/>
+        <w:rPr>
+          <w:rFonts w:cstheme="minorHAnsi"/>
+          <w:shd w:val="clear" w:color="auto" w:fill="FFFFFF"/>
+        </w:rPr>
+      </w:pPr>
+    </w:p>
+    <w:p>
+      <w:pPr>
+        <w:pStyle w:val="NoSpacing"/>
+        <w:jc w:val="both"/>
+        <w:rPr>
+          <w:rFonts w:cstheme="minorHAnsi"/>
+          <w:shd w:val="clear" w:color="auto" w:fill="FFFFFF"/>
+        </w:rPr>
+      </w:pPr>
+      <w:proofErr w:type="spellStart"/>
+      <w:proofErr w:type="gramStart"/>
+      <w:r>
+        <w:rPr>
+          <w:rFonts w:cstheme="minorHAnsi"/>
+          <w:shd w:val="clear" w:color="auto" w:fill="FFFFFF"/>
+        </w:rPr>
+        <w:t>Ko</w:t>
+      </w:r>
+      <w:proofErr w:type="spellEnd"/>
+      <w:proofErr w:type="gramEnd"/>
+      <w:r>
+        <w:rPr>
+          <w:rFonts w:cstheme="minorHAnsi"/>
+          <w:shd w:val="clear" w:color="auto" w:fill="FFFFFF"/>
+        </w:rPr>
+        <w:t xml:space="preserve">, T., 2008, October. A survey on </w:t>
+      </w:r>
+      <w:proofErr w:type="spellStart"/>
+      <w:r>
+        <w:rPr>
+          <w:rFonts w:cstheme="minorHAnsi"/>
+          <w:shd w:val="clear" w:color="auto" w:fill="FFFFFF"/>
+        </w:rPr>
+        <w:t>behavior</w:t>
+      </w:r>
+      <w:proofErr w:type="spellEnd"/>
+      <w:r>
+        <w:rPr>
+          <w:rFonts w:cstheme="minorHAnsi"/>
+          <w:shd w:val="clear" w:color="auto" w:fill="FFFFFF"/>
+        </w:rPr>
+        <w:t xml:space="preserve"> analysis in video surveillance for homeland security applications. In </w:t>
       </w:r>
       <w:r>
         <w:rPr>
           <w:rFonts w:cstheme="minorHAnsi"/>
           <w:i/>
           <w:iCs/>
-          <w:color w:val="222222"/>
-          <w:shd w:val="clear" w:color="auto" w:fill="FFFFFF"/>
-        </w:rPr>
-        <w:t>Applied Imagery Pattern Recognition Workshop, 2008. AIPR'08. 37th IEEE</w:t>
-      </w:r>
-      <w:r>
-        <w:rPr>
-          <w:rFonts w:cstheme="minorHAnsi"/>
-          <w:color w:val="222222"/>
-          <w:shd w:val="clear" w:color="auto" w:fill="FFFFFF"/>
-        </w:rPr>
-        <w:t> (pp. 1-8). IEEE.</w:t>
-      </w:r>
-    </w:p>
-    <w:p>
-      <w:pPr>
-        <w:pStyle w:val="NoSpacing"/>
-        <w:rPr>
-          <w:rFonts w:cstheme="minorHAnsi"/>
-        </w:rPr>
-      </w:pPr>
-    </w:p>
-    <w:p>
-      <w:pPr>
-        <w:pStyle w:val="NoSpacing"/>
-        <w:rPr>
-          <w:rFonts w:cstheme="minorHAnsi"/>
-          <w:color w:val="222222"/>
-          <w:shd w:val="clear" w:color="auto" w:fill="FFFFFF"/>
-        </w:rPr>
-      </w:pPr>
-      <w:r>
-        <w:rPr>
-          <w:rFonts w:cstheme="minorHAnsi"/>
-          <w:color w:val="222222"/>
-          <w:shd w:val="clear" w:color="auto" w:fill="FFFFFF"/>
-        </w:rPr>
-        <w:t>Goldstein, M. and Uchida, S., 2016. A comparative evaluation of unsupervised anomaly detection algorithms for multivariate data. </w:t>
-      </w:r>
+          <w:shd w:val="clear" w:color="auto" w:fill="FFFFFF"/>
+        </w:rPr>
+        <w:t xml:space="preserve">Applied Imagery Pattern Recognition Workshop, 2008. AIPR'08. </w:t>
+      </w:r>
+      <w:proofErr w:type="gramStart"/>
       <w:r>
         <w:rPr>
           <w:rFonts w:cstheme="minorHAnsi"/>
           <w:i/>
           <w:iCs/>
-          <w:color w:val="222222"/>
-          <w:shd w:val="clear" w:color="auto" w:fill="FFFFFF"/>
-        </w:rPr>
-        <w:t>PloS one</w:t>
-      </w:r>
-      <w:r>
-        <w:rPr>
-          <w:rFonts w:cstheme="minorHAnsi"/>
-          <w:color w:val="222222"/>
-          <w:shd w:val="clear" w:color="auto" w:fill="FFFFFF"/>
-        </w:rPr>
-        <w:t>, </w:t>
-      </w:r>
+          <w:shd w:val="clear" w:color="auto" w:fill="FFFFFF"/>
+        </w:rPr>
+        <w:t>37th</w:t>
+      </w:r>
+      <w:proofErr w:type="gramEnd"/>
       <w:r>
         <w:rPr>
           <w:rFonts w:cstheme="minorHAnsi"/>
           <w:i/>
           <w:iCs/>
-          <w:color w:val="222222"/>
-          <w:shd w:val="clear" w:color="auto" w:fill="FFFFFF"/>
-        </w:rPr>
-        <w:t>11</w:t>
-      </w:r>
-      <w:r>
-        <w:rPr>
-          <w:rFonts w:cstheme="minorHAnsi"/>
-          <w:color w:val="222222"/>
-          <w:shd w:val="clear" w:color="auto" w:fill="FFFFFF"/>
-        </w:rPr>
-        <w:t>(4), p.e0152173.</w:t>
-      </w:r>
-    </w:p>
-    <w:p>
-      <w:pPr>
-        <w:pStyle w:val="NoSpacing"/>
-        <w:rPr>
-          <w:rFonts w:cstheme="minorHAnsi"/>
-          <w:color w:val="222222"/>
-          <w:shd w:val="clear" w:color="auto" w:fill="FFFFFF"/>
-        </w:rPr>
-      </w:pPr>
-    </w:p>
-    <w:p>
-      <w:pPr>
-        <w:spacing w:after="0" w:line="240" w:lineRule="auto"/>
-        <w:rPr>
-          <w:rFonts w:eastAsia="Times New Roman" w:cs="Times New Roman"/>
-          <w:lang w:eastAsia="en-GB"/>
-        </w:rPr>
-      </w:pPr>
-      <w:r>
-        <w:rPr>
-          <w:rFonts w:eastAsia="Times New Roman" w:cs="Arial"/>
-          <w:color w:val="222222"/>
-          <w:shd w:val="clear" w:color="auto" w:fill="FFFFFF"/>
-          <w:lang w:eastAsia="en-GB"/>
-        </w:rPr>
-        <w:t>Zanero, S. and Savaresi, S.M., 2004, March. Unsupervised learning techniques for an intrusion detection system. In </w:t>
-      </w:r>
-      <w:r>
-        <w:rPr>
-          <w:rFonts w:eastAsia="Times New Roman" w:cs="Arial"/>
+          <w:shd w:val="clear" w:color="auto" w:fill="FFFFFF"/>
+        </w:rPr>
+        <w:t xml:space="preserve"> IEEE</w:t>
+      </w:r>
+      <w:r>
+        <w:rPr>
+          <w:rFonts w:cstheme="minorHAnsi"/>
+          <w:shd w:val="clear" w:color="auto" w:fill="FFFFFF"/>
+        </w:rPr>
+        <w:t> (pp. 1-8). IEEE.</w:t>
+      </w:r>
+    </w:p>
+    <w:p>
+      <w:pPr>
+        <w:pStyle w:val="NoSpacing"/>
+        <w:jc w:val="both"/>
+        <w:rPr>
+          <w:rFonts w:cstheme="minorHAnsi"/>
+        </w:rPr>
+      </w:pPr>
+    </w:p>
+    <w:p>
+      <w:pPr>
+        <w:pStyle w:val="NoSpacing"/>
+        <w:jc w:val="both"/>
+        <w:rPr>
+          <w:rFonts w:cstheme="minorHAnsi"/>
+          <w:shd w:val="clear" w:color="auto" w:fill="FFFFFF"/>
+        </w:rPr>
+      </w:pPr>
+      <w:r>
+        <w:rPr>
+          <w:rFonts w:cstheme="minorHAnsi"/>
+          <w:shd w:val="clear" w:color="auto" w:fill="FFFFFF"/>
+        </w:rPr>
+        <w:t>Goldstein, M. and Uchida, S., 2016. A comparative evaluation of unsupervised anomaly detection algorithms for multivariate data. </w:t>
+      </w:r>
+      <w:proofErr w:type="spellStart"/>
+      <w:r>
+        <w:rPr>
+          <w:rFonts w:cstheme="minorHAnsi"/>
           <w:i/>
           <w:iCs/>
-          <w:color w:val="222222"/>
-          <w:shd w:val="clear" w:color="auto" w:fill="FFFFFF"/>
-          <w:lang w:eastAsia="en-GB"/>
-        </w:rPr>
-        <w:t>Proceedings of the 2004 ACM symposium on Applied computing</w:t>
-      </w:r>
-      <w:r>
-        <w:rPr>
-          <w:rFonts w:eastAsia="Times New Roman" w:cs="Arial"/>
-          <w:color w:val="222222"/>
-          <w:shd w:val="clear" w:color="auto" w:fill="FFFFFF"/>
-          <w:lang w:eastAsia="en-GB"/>
-        </w:rPr>
-        <w:t> (pp. 412-419). ACM.</w:t>
-      </w:r>
-    </w:p>
-    <w:p>
-      <w:pPr>
-        <w:pStyle w:val="NoSpacing"/>
-        <w:rPr>
-          <w:rFonts w:cstheme="minorHAnsi"/>
-          <w:color w:val="222222"/>
-          <w:shd w:val="clear" w:color="auto" w:fill="FFFFFF"/>
-        </w:rPr>
-      </w:pPr>
-    </w:p>
-    <w:p>
-      <w:pPr>
-        <w:pStyle w:val="NoSpacing"/>
-        <w:rPr>
-          <w:rFonts w:cstheme="minorHAnsi"/>
-          <w:color w:val="222222"/>
-          <w:shd w:val="clear" w:color="auto" w:fill="FFFFFF"/>
-        </w:rPr>
-      </w:pPr>
-      <w:r>
-        <w:rPr>
-          <w:rFonts w:cstheme="minorHAnsi"/>
-          <w:color w:val="222222"/>
-          <w:shd w:val="clear" w:color="auto" w:fill="FFFFFF"/>
-        </w:rPr>
-        <w:t>Zhao, S., Chandrashekar, M., Lee, Y. and Medhi, D., 2015, March. Real-time network anomaly detection system using machine learning. In </w:t>
-      </w:r>
+          <w:shd w:val="clear" w:color="auto" w:fill="FFFFFF"/>
+        </w:rPr>
+        <w:t>PloS</w:t>
+      </w:r>
+      <w:proofErr w:type="spellEnd"/>
       <w:r>
         <w:rPr>
           <w:rFonts w:cstheme="minorHAnsi"/>
           <w:i/>
           <w:iCs/>
-          <w:color w:val="222222"/>
-          <w:shd w:val="clear" w:color="auto" w:fill="FFFFFF"/>
-        </w:rPr>
-        <w:t>Design of Reliable Communication Networks (DRCN), 2015 11th International Conference on the</w:t>
-      </w:r>
-      <w:r>
-        <w:rPr>
-          <w:rFonts w:cstheme="minorHAnsi"/>
-          <w:color w:val="222222"/>
-          <w:shd w:val="clear" w:color="auto" w:fill="FFFFFF"/>
-        </w:rPr>
-        <w:t>(pp. 267-270). IEEE.</w:t>
-      </w:r>
-    </w:p>
-    <w:p>
-      <w:pPr>
-        <w:pStyle w:val="NoSpacing"/>
-      </w:pPr>
-    </w:p>
-    <w:p>
-      <w:pPr>
-        <w:pStyle w:val="NoSpacing"/>
-        <w:rPr>
-          <w:rFonts w:cstheme="minorHAnsi"/>
-          <w:shd w:val="clear" w:color="auto" w:fill="FFFFFF"/>
-        </w:rPr>
-      </w:pPr>
-      <w:r>
-        <w:rPr>
-          <w:rFonts w:cstheme="minorHAnsi"/>
-          <w:shd w:val="clear" w:color="auto" w:fill="FFFFFF"/>
-        </w:rPr>
-        <w:t>Hasselbring, W. and Steinacker, G., 2017, April. Microservice Architectures for Scalability, Agility and Reliability in E-Commerce. In </w:t>
+          <w:shd w:val="clear" w:color="auto" w:fill="FFFFFF"/>
+        </w:rPr>
+        <w:t xml:space="preserve"> one</w:t>
+      </w:r>
+      <w:r>
+        <w:rPr>
+          <w:rFonts w:cstheme="minorHAnsi"/>
+          <w:shd w:val="clear" w:color="auto" w:fill="FFFFFF"/>
+        </w:rPr>
+        <w:t>, </w:t>
       </w:r>
       <w:r>
         <w:rPr>
@@ -2347,56 +2765,326 @@
           <w:iCs/>
           <w:shd w:val="clear" w:color="auto" w:fill="FFFFFF"/>
         </w:rPr>
-        <w:t>Software Architecture Workshops (ICSAW), 2017 IEEE International Conference on</w:t>
-      </w:r>
-      <w:r>
-        <w:rPr>
-          <w:rFonts w:cstheme="minorHAnsi"/>
-          <w:shd w:val="clear" w:color="auto" w:fill="FFFFFF"/>
-        </w:rPr>
-        <w:t> (pp. 243-246). IEEE.</w:t>
-      </w:r>
-    </w:p>
-    <w:p>
-      <w:pPr>
-        <w:pStyle w:val="NoSpacing"/>
-        <w:rPr>
-          <w:rFonts w:cstheme="minorHAnsi"/>
-          <w:shd w:val="clear" w:color="auto" w:fill="FFFFFF"/>
-        </w:rPr>
-      </w:pPr>
-    </w:p>
-    <w:p>
-      <w:pPr>
-        <w:pStyle w:val="NoSpacing"/>
-        <w:rPr>
-          <w:rFonts w:cstheme="minorHAnsi"/>
-          <w:color w:val="222222"/>
-          <w:shd w:val="clear" w:color="auto" w:fill="FFFFFF"/>
-        </w:rPr>
-      </w:pPr>
-      <w:r>
-        <w:rPr>
-          <w:rFonts w:cstheme="minorHAnsi"/>
-          <w:color w:val="222222"/>
-          <w:shd w:val="clear" w:color="auto" w:fill="FFFFFF"/>
-        </w:rPr>
-        <w:t>Kratzke, N., 2017. About microservices, containers and their underestimated impact on network performance. </w:t>
-      </w:r>
-      <w:r>
-        <w:rPr>
-          <w:rFonts w:cstheme="minorHAnsi"/>
+        <w:t>11</w:t>
+      </w:r>
+      <w:r>
+        <w:rPr>
+          <w:rFonts w:cstheme="minorHAnsi"/>
+          <w:shd w:val="clear" w:color="auto" w:fill="FFFFFF"/>
+        </w:rPr>
+        <w:t>(4), p.e0152173.</w:t>
+      </w:r>
+    </w:p>
+    <w:p>
+      <w:pPr>
+        <w:pStyle w:val="NoSpacing"/>
+        <w:jc w:val="both"/>
+        <w:rPr>
+          <w:rFonts w:cstheme="minorHAnsi"/>
+          <w:shd w:val="clear" w:color="auto" w:fill="FFFFFF"/>
+        </w:rPr>
+      </w:pPr>
+    </w:p>
+    <w:p>
+      <w:pPr>
+        <w:spacing w:after="0" w:line="240" w:lineRule="auto"/>
+        <w:jc w:val="both"/>
+        <w:rPr>
+          <w:rFonts w:eastAsia="Times New Roman" w:cstheme="minorHAnsi"/>
+          <w:lang w:eastAsia="en-GB"/>
+        </w:rPr>
+      </w:pPr>
+      <w:proofErr w:type="spellStart"/>
+      <w:r>
+        <w:rPr>
+          <w:rFonts w:eastAsia="Times New Roman" w:cstheme="minorHAnsi"/>
+          <w:shd w:val="clear" w:color="auto" w:fill="FFFFFF"/>
+          <w:lang w:eastAsia="en-GB"/>
+        </w:rPr>
+        <w:t>Zanero</w:t>
+      </w:r>
+      <w:proofErr w:type="spellEnd"/>
+      <w:r>
+        <w:rPr>
+          <w:rFonts w:eastAsia="Times New Roman" w:cstheme="minorHAnsi"/>
+          <w:shd w:val="clear" w:color="auto" w:fill="FFFFFF"/>
+          <w:lang w:eastAsia="en-GB"/>
+        </w:rPr>
+        <w:t xml:space="preserve">, S. and </w:t>
+      </w:r>
+      <w:proofErr w:type="spellStart"/>
+      <w:r>
+        <w:rPr>
+          <w:rFonts w:eastAsia="Times New Roman" w:cstheme="minorHAnsi"/>
+          <w:shd w:val="clear" w:color="auto" w:fill="FFFFFF"/>
+          <w:lang w:eastAsia="en-GB"/>
+        </w:rPr>
+        <w:t>Savaresi</w:t>
+      </w:r>
+      <w:proofErr w:type="spellEnd"/>
+      <w:r>
+        <w:rPr>
+          <w:rFonts w:eastAsia="Times New Roman" w:cstheme="minorHAnsi"/>
+          <w:shd w:val="clear" w:color="auto" w:fill="FFFFFF"/>
+          <w:lang w:eastAsia="en-GB"/>
+        </w:rPr>
+        <w:t>, S.M., 2004, March. Unsupervised learning techniques for an intrusion detection system. In </w:t>
+      </w:r>
+      <w:r>
+        <w:rPr>
+          <w:rFonts w:eastAsia="Times New Roman" w:cstheme="minorHAnsi"/>
           <w:i/>
           <w:iCs/>
-          <w:color w:val="222222"/>
-          <w:shd w:val="clear" w:color="auto" w:fill="FFFFFF"/>
-        </w:rPr>
-        <w:t>arXiv preprint arXiv:1710.04049</w:t>
-      </w:r>
-      <w:r>
-        <w:rPr>
-          <w:rFonts w:cstheme="minorHAnsi"/>
-          <w:color w:val="222222"/>
+          <w:shd w:val="clear" w:color="auto" w:fill="FFFFFF"/>
+          <w:lang w:eastAsia="en-GB"/>
+        </w:rPr>
+        <w:t>Proceedings of the 2004 ACM symposium on Applied computing</w:t>
+      </w:r>
+      <w:r>
+        <w:rPr>
+          <w:rFonts w:eastAsia="Times New Roman" w:cstheme="minorHAnsi"/>
+          <w:shd w:val="clear" w:color="auto" w:fill="FFFFFF"/>
+          <w:lang w:eastAsia="en-GB"/>
+        </w:rPr>
+        <w:t> (pp. 412-419). ACM.</w:t>
+      </w:r>
+    </w:p>
+    <w:p>
+      <w:pPr>
+        <w:pStyle w:val="NoSpacing"/>
+        <w:jc w:val="both"/>
+        <w:rPr>
+          <w:rFonts w:cstheme="minorHAnsi"/>
+          <w:shd w:val="clear" w:color="auto" w:fill="FFFFFF"/>
+        </w:rPr>
+      </w:pPr>
+    </w:p>
+    <w:p>
+      <w:pPr>
+        <w:pStyle w:val="NoSpacing"/>
+        <w:jc w:val="both"/>
+        <w:rPr>
+          <w:rFonts w:cstheme="minorHAnsi"/>
+          <w:shd w:val="clear" w:color="auto" w:fill="FFFFFF"/>
+        </w:rPr>
+      </w:pPr>
+      <w:r>
+        <w:rPr>
+          <w:rFonts w:cstheme="minorHAnsi"/>
+          <w:shd w:val="clear" w:color="auto" w:fill="FFFFFF"/>
+        </w:rPr>
+        <w:t xml:space="preserve">Zhao, S., </w:t>
+      </w:r>
+      <w:proofErr w:type="spellStart"/>
+      <w:r>
+        <w:rPr>
+          <w:rFonts w:cstheme="minorHAnsi"/>
+          <w:shd w:val="clear" w:color="auto" w:fill="FFFFFF"/>
+        </w:rPr>
+        <w:t>Chandrashekar</w:t>
+      </w:r>
+      <w:proofErr w:type="spellEnd"/>
+      <w:r>
+        <w:rPr>
+          <w:rFonts w:cstheme="minorHAnsi"/>
+          <w:shd w:val="clear" w:color="auto" w:fill="FFFFFF"/>
+        </w:rPr>
+        <w:t xml:space="preserve">, M., Lee, Y. and </w:t>
+      </w:r>
+      <w:proofErr w:type="spellStart"/>
+      <w:r>
+        <w:rPr>
+          <w:rFonts w:cstheme="minorHAnsi"/>
+          <w:shd w:val="clear" w:color="auto" w:fill="FFFFFF"/>
+        </w:rPr>
+        <w:t>Medhi</w:t>
+      </w:r>
+      <w:proofErr w:type="spellEnd"/>
+      <w:r>
+        <w:rPr>
+          <w:rFonts w:cstheme="minorHAnsi"/>
+          <w:shd w:val="clear" w:color="auto" w:fill="FFFFFF"/>
+        </w:rPr>
+        <w:t xml:space="preserve">, D., 2015, March. Real-time </w:t>
+      </w:r>
+      <w:proofErr w:type="gramStart"/>
+      <w:r>
+        <w:rPr>
+          <w:rFonts w:cstheme="minorHAnsi"/>
+          <w:shd w:val="clear" w:color="auto" w:fill="FFFFFF"/>
+        </w:rPr>
+        <w:t>network anomaly detection system</w:t>
+      </w:r>
+      <w:proofErr w:type="gramEnd"/>
+      <w:r>
+        <w:rPr>
+          <w:rFonts w:cstheme="minorHAnsi"/>
+          <w:shd w:val="clear" w:color="auto" w:fill="FFFFFF"/>
+        </w:rPr>
+        <w:t xml:space="preserve"> using machine learning. In </w:t>
+      </w:r>
+      <w:r>
+        <w:rPr>
+          <w:rFonts w:cstheme="minorHAnsi"/>
+          <w:i/>
+          <w:iCs/>
+          <w:shd w:val="clear" w:color="auto" w:fill="FFFFFF"/>
+        </w:rPr>
+        <w:t xml:space="preserve">Design of Reliable Communication Networks (DRCN), 2015 11th International Conference on </w:t>
+      </w:r>
+      <w:proofErr w:type="gramStart"/>
+      <w:r>
+        <w:rPr>
+          <w:rFonts w:cstheme="minorHAnsi"/>
+          <w:i/>
+          <w:iCs/>
+          <w:shd w:val="clear" w:color="auto" w:fill="FFFFFF"/>
+        </w:rPr>
+        <w:t>the</w:t>
+      </w:r>
+      <w:r>
+        <w:rPr>
+          <w:rFonts w:cstheme="minorHAnsi"/>
+          <w:shd w:val="clear" w:color="auto" w:fill="FFFFFF"/>
+        </w:rPr>
+        <w:t>(</w:t>
+      </w:r>
+      <w:proofErr w:type="gramEnd"/>
+      <w:r>
+        <w:rPr>
+          <w:rFonts w:cstheme="minorHAnsi"/>
+          <w:shd w:val="clear" w:color="auto" w:fill="FFFFFF"/>
+        </w:rPr>
+        <w:t>pp. 267-270). IEEE.</w:t>
+      </w:r>
+    </w:p>
+    <w:p>
+      <w:pPr>
+        <w:pStyle w:val="NoSpacing"/>
+        <w:jc w:val="both"/>
+        <w:rPr>
+          <w:rFonts w:cstheme="minorHAnsi"/>
+        </w:rPr>
+      </w:pPr>
+    </w:p>
+    <w:p>
+      <w:pPr>
+        <w:pStyle w:val="NoSpacing"/>
+        <w:jc w:val="both"/>
+        <w:rPr>
+          <w:rFonts w:cstheme="minorHAnsi"/>
+          <w:shd w:val="clear" w:color="auto" w:fill="FFFFFF"/>
+        </w:rPr>
+      </w:pPr>
+      <w:proofErr w:type="spellStart"/>
+      <w:r>
+        <w:rPr>
+          <w:rFonts w:cstheme="minorHAnsi"/>
+          <w:shd w:val="clear" w:color="auto" w:fill="FFFFFF"/>
+        </w:rPr>
+        <w:t>Hasselbring</w:t>
+      </w:r>
+      <w:proofErr w:type="spellEnd"/>
+      <w:r>
+        <w:rPr>
+          <w:rFonts w:cstheme="minorHAnsi"/>
+          <w:shd w:val="clear" w:color="auto" w:fill="FFFFFF"/>
+        </w:rPr>
+        <w:t xml:space="preserve">, W. and </w:t>
+      </w:r>
+      <w:proofErr w:type="spellStart"/>
+      <w:r>
+        <w:rPr>
+          <w:rFonts w:cstheme="minorHAnsi"/>
+          <w:shd w:val="clear" w:color="auto" w:fill="FFFFFF"/>
+        </w:rPr>
+        <w:t>Steinacker</w:t>
+      </w:r>
+      <w:proofErr w:type="spellEnd"/>
+      <w:r>
+        <w:rPr>
+          <w:rFonts w:cstheme="minorHAnsi"/>
+          <w:shd w:val="clear" w:color="auto" w:fill="FFFFFF"/>
+        </w:rPr>
+        <w:t>, G., 2017, April. Microservice Architectures for Scalability, Agility and Reliability in E-Commerce. In </w:t>
+      </w:r>
+      <w:r>
+        <w:rPr>
+          <w:rFonts w:cstheme="minorHAnsi"/>
+          <w:i/>
+          <w:iCs/>
+          <w:shd w:val="clear" w:color="auto" w:fill="FFFFFF"/>
+        </w:rPr>
+        <w:t>Software Architecture Workshops (ICSAW), 2017 IEEE International Conference on</w:t>
+      </w:r>
+      <w:r>
+        <w:rPr>
+          <w:rFonts w:cstheme="minorHAnsi"/>
+          <w:shd w:val="clear" w:color="auto" w:fill="FFFFFF"/>
+        </w:rPr>
+        <w:t> (pp. 243-246). IEEE.</w:t>
+      </w:r>
+    </w:p>
+    <w:p>
+      <w:pPr>
+        <w:pStyle w:val="NoSpacing"/>
+        <w:jc w:val="both"/>
+        <w:rPr>
+          <w:rFonts w:cstheme="minorHAnsi"/>
+          <w:shd w:val="clear" w:color="auto" w:fill="FFFFFF"/>
+        </w:rPr>
+      </w:pPr>
+    </w:p>
+    <w:p>
+      <w:pPr>
+        <w:pStyle w:val="NoSpacing"/>
+        <w:jc w:val="both"/>
+        <w:rPr>
+          <w:rFonts w:cstheme="minorHAnsi"/>
+          <w:shd w:val="clear" w:color="auto" w:fill="FFFFFF"/>
+        </w:rPr>
+      </w:pPr>
+      <w:proofErr w:type="spellStart"/>
+      <w:r>
+        <w:rPr>
+          <w:rFonts w:cstheme="minorHAnsi"/>
+          <w:shd w:val="clear" w:color="auto" w:fill="FFFFFF"/>
+        </w:rPr>
+        <w:t>Kratzke</w:t>
+      </w:r>
+      <w:proofErr w:type="spellEnd"/>
+      <w:r>
+        <w:rPr>
+          <w:rFonts w:cstheme="minorHAnsi"/>
+          <w:shd w:val="clear" w:color="auto" w:fill="FFFFFF"/>
+        </w:rPr>
+        <w:t>, N., 2017. About microservices, containers and their underestimated impact on network performance. </w:t>
+      </w:r>
+      <w:proofErr w:type="spellStart"/>
+      <w:proofErr w:type="gramStart"/>
+      <w:r>
+        <w:rPr>
+          <w:rFonts w:cstheme="minorHAnsi"/>
+          <w:i/>
+          <w:iCs/>
+          <w:shd w:val="clear" w:color="auto" w:fill="FFFFFF"/>
+        </w:rPr>
+        <w:t>arXiv</w:t>
+      </w:r>
+      <w:proofErr w:type="spellEnd"/>
+      <w:proofErr w:type="gramEnd"/>
+      <w:r>
+        <w:rPr>
+          <w:rFonts w:cstheme="minorHAnsi"/>
+          <w:i/>
+          <w:iCs/>
+          <w:shd w:val="clear" w:color="auto" w:fill="FFFFFF"/>
+        </w:rPr>
+        <w:t xml:space="preserve"> preprint arXiv:1710.04049</w:t>
+      </w:r>
+      <w:r>
+        <w:rPr>
+          <w:rFonts w:cstheme="minorHAnsi"/>
           <w:shd w:val="clear" w:color="auto" w:fill="FFFFFF"/>
         </w:rPr>
         <w:t>.</w:t>
@@ -2422,7 +3110,7 @@
 </file>
 
 <file path=word/endnotes.xml><?xml version="1.0" encoding="utf-8"?>
-<w:endnotes xmlns:wpc="http://schemas.microsoft.com/office/word/2010/wordprocessingCanvas" xmlns:mo="http://schemas.microsoft.com/office/mac/office/2008/main" xmlns:mc="http://schemas.openxmlformats.org/markup-compatibility/2006" xmlns:mv="urn:schemas-microsoft-com:mac:vml" xmlns:o="urn:schemas-microsoft-com:office:office" xmlns:r="http://schemas.openxmlformats.org/officeDocument/2006/relationships" xmlns:m="http://schemas.openxmlformats.org/officeDocument/2006/math" xmlns:v="urn:schemas-microsoft-com:vml" xmlns:wp14="http://schemas.microsoft.com/office/word/2010/wordprocessingDrawing" xmlns:wp="http://schemas.openxmlformats.org/drawingml/2006/wordprocessingDrawing" xmlns:w10="urn:schemas-microsoft-com:office:word" xmlns:w="http://schemas.openxmlformats.org/wordprocessingml/2006/main" xmlns:w14="http://schemas.microsoft.com/office/word/2010/wordml" xmlns:w15="http://schemas.microsoft.com/office/word/2012/wordml" xmlns:wpg="http://schemas.microsoft.com/office/word/2010/wordprocessingGroup" xmlns:wpi="http://schemas.microsoft.com/office/word/2010/wordprocessingInk" xmlns:wne="http://schemas.microsoft.com/office/word/2006/wordml" xmlns:wps="http://schemas.microsoft.com/office/word/2010/wordprocessingShape" mc:Ignorable="w14 w15 wp14">
+<w:endnotes xmlns:wpc="http://schemas.microsoft.com/office/word/2010/wordprocessingCanvas" xmlns:cx="http://schemas.microsoft.com/office/drawing/2014/chartex" xmlns:cx1="http://schemas.microsoft.com/office/drawing/2015/9/8/chartex" xmlns:mc="http://schemas.openxmlformats.org/markup-compatibility/2006" xmlns:o="urn:schemas-microsoft-com:office:office" xmlns:r="http://schemas.openxmlformats.org/officeDocument/2006/relationships" xmlns:m="http://schemas.openxmlformats.org/officeDocument/2006/math" xmlns:v="urn:schemas-microsoft-com:vml" xmlns:wp14="http://schemas.microsoft.com/office/word/2010/wordprocessingDrawing" xmlns:wp="http://schemas.openxmlformats.org/drawingml/2006/wordprocessingDrawing" xmlns:w10="urn:schemas-microsoft-com:office:word" xmlns:w="http://schemas.openxmlformats.org/wordprocessingml/2006/main" xmlns:w14="http://schemas.microsoft.com/office/word/2010/wordml" xmlns:w15="http://schemas.microsoft.com/office/word/2012/wordml" xmlns:w16se="http://schemas.microsoft.com/office/word/2015/wordml/symex" xmlns:wpg="http://schemas.microsoft.com/office/word/2010/wordprocessingGroup" xmlns:wpi="http://schemas.microsoft.com/office/word/2010/wordprocessingInk" xmlns:wne="http://schemas.microsoft.com/office/word/2006/wordml" xmlns:wps="http://schemas.microsoft.com/office/word/2010/wordprocessingShape" mc:Ignorable="w14 w15 w16se wp14">
   <w:endnote w:type="separator" w:id="-1">
     <w:p>
       <w:pPr>
@@ -2447,7 +3135,7 @@
 </file>
 
 <file path=word/footnotes.xml><?xml version="1.0" encoding="utf-8"?>
-<w:footnotes xmlns:wpc="http://schemas.microsoft.com/office/word/2010/wordprocessingCanvas" xmlns:mo="http://schemas.microsoft.com/office/mac/office/2008/main" xmlns:mc="http://schemas.openxmlformats.org/markup-compatibility/2006" xmlns:mv="urn:schemas-microsoft-com:mac:vml" xmlns:o="urn:schemas-microsoft-com:office:office" xmlns:r="http://schemas.openxmlformats.org/officeDocument/2006/relationships" xmlns:m="http://schemas.openxmlformats.org/officeDocument/2006/math" xmlns:v="urn:schemas-microsoft-com:vml" xmlns:wp14="http://schemas.microsoft.com/office/word/2010/wordprocessingDrawing" xmlns:wp="http://schemas.openxmlformats.org/drawingml/2006/wordprocessingDrawing" xmlns:w10="urn:schemas-microsoft-com:office:word" xmlns:w="http://schemas.openxmlformats.org/wordprocessingml/2006/main" xmlns:w14="http://schemas.microsoft.com/office/word/2010/wordml" xmlns:w15="http://schemas.microsoft.com/office/word/2012/wordml" xmlns:wpg="http://schemas.microsoft.com/office/word/2010/wordprocessingGroup" xmlns:wpi="http://schemas.microsoft.com/office/word/2010/wordprocessingInk" xmlns:wne="http://schemas.microsoft.com/office/word/2006/wordml" xmlns:wps="http://schemas.microsoft.com/office/word/2010/wordprocessingShape" mc:Ignorable="w14 w15 wp14">
+<w:footnotes xmlns:wpc="http://schemas.microsoft.com/office/word/2010/wordprocessingCanvas" xmlns:cx="http://schemas.microsoft.com/office/drawing/2014/chartex" xmlns:cx1="http://schemas.microsoft.com/office/drawing/2015/9/8/chartex" xmlns:mc="http://schemas.openxmlformats.org/markup-compatibility/2006" xmlns:o="urn:schemas-microsoft-com:office:office" xmlns:r="http://schemas.openxmlformats.org/officeDocument/2006/relationships" xmlns:m="http://schemas.openxmlformats.org/officeDocument/2006/math" xmlns:v="urn:schemas-microsoft-com:vml" xmlns:wp14="http://schemas.microsoft.com/office/word/2010/wordprocessingDrawing" xmlns:wp="http://schemas.openxmlformats.org/drawingml/2006/wordprocessingDrawing" xmlns:w10="urn:schemas-microsoft-com:office:word" xmlns:w="http://schemas.openxmlformats.org/wordprocessingml/2006/main" xmlns:w14="http://schemas.microsoft.com/office/word/2010/wordml" xmlns:w15="http://schemas.microsoft.com/office/word/2012/wordml" xmlns:w16se="http://schemas.microsoft.com/office/word/2015/wordml/symex" xmlns:wpg="http://schemas.microsoft.com/office/word/2010/wordprocessingGroup" xmlns:wpi="http://schemas.microsoft.com/office/word/2010/wordprocessingInk" xmlns:wne="http://schemas.microsoft.com/office/word/2006/wordml" xmlns:wps="http://schemas.microsoft.com/office/word/2010/wordprocessingShape" mc:Ignorable="w14 w15 w16se wp14">
   <w:footnote w:type="separator" w:id="-1">
     <w:p>
       <w:pPr>
@@ -2472,7 +3160,7 @@
 </file>
 
 <file path=word/header1.xml><?xml version="1.0" encoding="utf-8"?>
-<w:hdr xmlns:wpc="http://schemas.microsoft.com/office/word/2010/wordprocessingCanvas" xmlns:mo="http://schemas.microsoft.com/office/mac/office/2008/main" xmlns:mc="http://schemas.openxmlformats.org/markup-compatibility/2006" xmlns:mv="urn:schemas-microsoft-com:mac:vml" xmlns:o="urn:schemas-microsoft-com:office:office" xmlns:r="http://schemas.openxmlformats.org/officeDocument/2006/relationships" xmlns:m="http://schemas.openxmlformats.org/officeDocument/2006/math" xmlns:v="urn:schemas-microsoft-com:vml" xmlns:wp14="http://schemas.microsoft.com/office/word/2010/wordprocessingDrawing" xmlns:wp="http://schemas.openxmlformats.org/drawingml/2006/wordprocessingDrawing" xmlns:w10="urn:schemas-microsoft-com:office:word" xmlns:w="http://schemas.openxmlformats.org/wordprocessingml/2006/main" xmlns:w14="http://schemas.microsoft.com/office/word/2010/wordml" xmlns:w15="http://schemas.microsoft.com/office/word/2012/wordml" xmlns:wpg="http://schemas.microsoft.com/office/word/2010/wordprocessingGroup" xmlns:wpi="http://schemas.microsoft.com/office/word/2010/wordprocessingInk" xmlns:wne="http://schemas.microsoft.com/office/word/2006/wordml" xmlns:wps="http://schemas.microsoft.com/office/word/2010/wordprocessingShape" mc:Ignorable="w14 w15 wp14">
+<w:hdr xmlns:wpc="http://schemas.microsoft.com/office/word/2010/wordprocessingCanvas" xmlns:cx="http://schemas.microsoft.com/office/drawing/2014/chartex" xmlns:cx1="http://schemas.microsoft.com/office/drawing/2015/9/8/chartex" xmlns:mc="http://schemas.openxmlformats.org/markup-compatibility/2006" xmlns:o="urn:schemas-microsoft-com:office:office" xmlns:r="http://schemas.openxmlformats.org/officeDocument/2006/relationships" xmlns:m="http://schemas.openxmlformats.org/officeDocument/2006/math" xmlns:v="urn:schemas-microsoft-com:vml" xmlns:wp14="http://schemas.microsoft.com/office/word/2010/wordprocessingDrawing" xmlns:wp="http://schemas.openxmlformats.org/drawingml/2006/wordprocessingDrawing" xmlns:w10="urn:schemas-microsoft-com:office:word" xmlns:w="http://schemas.openxmlformats.org/wordprocessingml/2006/main" xmlns:w14="http://schemas.microsoft.com/office/word/2010/wordml" xmlns:w15="http://schemas.microsoft.com/office/word/2012/wordml" xmlns:w16se="http://schemas.microsoft.com/office/word/2015/wordml/symex" xmlns:wpg="http://schemas.microsoft.com/office/word/2010/wordprocessingGroup" xmlns:wpi="http://schemas.microsoft.com/office/word/2010/wordprocessingInk" xmlns:wne="http://schemas.microsoft.com/office/word/2006/wordml" xmlns:wps="http://schemas.microsoft.com/office/word/2010/wordprocessingShape" mc:Ignorable="w14 w15 w16se wp14">
   <w:p>
     <w:pPr>
       <w:pStyle w:val="Header"/>
@@ -2493,8 +3181,8 @@
 </file>
 
 <file path=word/numbering.xml><?xml version="1.0" encoding="utf-8"?>
-<w:numbering xmlns:wpc="http://schemas.microsoft.com/office/word/2010/wordprocessingCanvas" xmlns:mo="http://schemas.microsoft.com/office/mac/office/2008/main" xmlns:mc="http://schemas.openxmlformats.org/markup-compatibility/2006" xmlns:mv="urn:schemas-microsoft-com:mac:vml" xmlns:o="urn:schemas-microsoft-com:office:office" xmlns:r="http://schemas.openxmlformats.org/officeDocument/2006/relationships" xmlns:m="http://schemas.openxmlformats.org/officeDocument/2006/math" xmlns:v="urn:schemas-microsoft-com:vml" xmlns:wp14="http://schemas.microsoft.com/office/word/2010/wordprocessingDrawing" xmlns:wp="http://schemas.openxmlformats.org/drawingml/2006/wordprocessingDrawing" xmlns:w10="urn:schemas-microsoft-com:office:word" xmlns:w="http://schemas.openxmlformats.org/wordprocessingml/2006/main" xmlns:w14="http://schemas.microsoft.com/office/word/2010/wordml" xmlns:w15="http://schemas.microsoft.com/office/word/2012/wordml" xmlns:wpg="http://schemas.microsoft.com/office/word/2010/wordprocessingGroup" xmlns:wpi="http://schemas.microsoft.com/office/word/2010/wordprocessingInk" xmlns:wne="http://schemas.microsoft.com/office/word/2006/wordml" xmlns:wps="http://schemas.microsoft.com/office/word/2010/wordprocessingShape" mc:Ignorable="w14 w15 wp14">
-  <w:abstractNum w:abstractNumId="0">
+<w:numbering xmlns:wpc="http://schemas.microsoft.com/office/word/2010/wordprocessingCanvas" xmlns:cx="http://schemas.microsoft.com/office/drawing/2014/chartex" xmlns:cx1="http://schemas.microsoft.com/office/drawing/2015/9/8/chartex" xmlns:mc="http://schemas.openxmlformats.org/markup-compatibility/2006" xmlns:o="urn:schemas-microsoft-com:office:office" xmlns:r="http://schemas.openxmlformats.org/officeDocument/2006/relationships" xmlns:m="http://schemas.openxmlformats.org/officeDocument/2006/math" xmlns:v="urn:schemas-microsoft-com:vml" xmlns:wp14="http://schemas.microsoft.com/office/word/2010/wordprocessingDrawing" xmlns:wp="http://schemas.openxmlformats.org/drawingml/2006/wordprocessingDrawing" xmlns:w10="urn:schemas-microsoft-com:office:word" xmlns:w="http://schemas.openxmlformats.org/wordprocessingml/2006/main" xmlns:w14="http://schemas.microsoft.com/office/word/2010/wordml" xmlns:w15="http://schemas.microsoft.com/office/word/2012/wordml" xmlns:w16se="http://schemas.microsoft.com/office/word/2015/wordml/symex" xmlns:wpg="http://schemas.microsoft.com/office/word/2010/wordprocessingGroup" xmlns:wpi="http://schemas.microsoft.com/office/word/2010/wordprocessingInk" xmlns:wne="http://schemas.microsoft.com/office/word/2006/wordml" xmlns:wps="http://schemas.microsoft.com/office/word/2010/wordprocessingShape" mc:Ignorable="w14 w15 w16se wp14">
+  <w:abstractNum w:abstractNumId="0" w15:restartNumberingAfterBreak="0">
     <w:nsid w:val="245102DF"/>
     <w:multiLevelType w:val="hybridMultilevel"/>
     <w:tmpl w:val="8F80891E"/>
@@ -2606,7 +3294,7 @@
       </w:rPr>
     </w:lvl>
   </w:abstractNum>
-  <w:abstractNum w:abstractNumId="1">
+  <w:abstractNum w:abstractNumId="1" w15:restartNumberingAfterBreak="0">
     <w:nsid w:val="3993745E"/>
     <w:multiLevelType w:val="hybridMultilevel"/>
     <w:tmpl w:val="8858227C"/>
@@ -2705,7 +3393,7 @@
 </file>
 
 <file path=word/styles.xml><?xml version="1.0" encoding="utf-8"?>
-<w:styles xmlns:mc="http://schemas.openxmlformats.org/markup-compatibility/2006" xmlns:r="http://schemas.openxmlformats.org/officeDocument/2006/relationships" xmlns:w="http://schemas.openxmlformats.org/wordprocessingml/2006/main" xmlns:w14="http://schemas.microsoft.com/office/word/2010/wordml" xmlns:w15="http://schemas.microsoft.com/office/word/2012/wordml" mc:Ignorable="w14 w15">
+<w:styles xmlns:mc="http://schemas.openxmlformats.org/markup-compatibility/2006" xmlns:r="http://schemas.openxmlformats.org/officeDocument/2006/relationships" xmlns:w="http://schemas.openxmlformats.org/wordprocessingml/2006/main" xmlns:w14="http://schemas.microsoft.com/office/word/2010/wordml" xmlns:w15="http://schemas.microsoft.com/office/word/2012/wordml" xmlns:w16se="http://schemas.microsoft.com/office/word/2015/wordml/symex" mc:Ignorable="w14 w15 w16se">
   <w:docDefaults>
     <w:rPrDefault>
       <w:rPr>
@@ -2721,7 +3409,7 @@
       </w:pPr>
     </w:pPrDefault>
   </w:docDefaults>
-  <w:latentStyles w:defLockedState="0" w:defUIPriority="99" w:defSemiHidden="0" w:defUnhideWhenUsed="0" w:defQFormat="0" w:count="382">
+  <w:latentStyles w:defLockedState="0" w:defUIPriority="99" w:defSemiHidden="0" w:defUnhideWhenUsed="0" w:defQFormat="0" w:count="371">
     <w:lsdException w:name="Normal" w:uiPriority="0" w:qFormat="1"/>
     <w:lsdException w:name="heading 1" w:uiPriority="9" w:qFormat="1"/>
     <w:lsdException w:name="heading 2" w:semiHidden="1" w:uiPriority="9" w:unhideWhenUsed="1" w:qFormat="1"/>
@@ -3093,8 +3781,6 @@
     <w:lsdException w:name="List Table 5 Dark Accent 6" w:uiPriority="50"/>
     <w:lsdException w:name="List Table 6 Colorful Accent 6" w:uiPriority="51"/>
     <w:lsdException w:name="List Table 7 Colorful Accent 6" w:uiPriority="52"/>
-    <w:lsdException w:name="Mention" w:semiHidden="1" w:unhideWhenUsed="1"/>
-    <w:lsdException w:name="Smart Hyperlink" w:semiHidden="1" w:unhideWhenUsed="1"/>
   </w:latentStyles>
   <w:style w:type="paragraph" w:default="1" w:styleId="Normal">
     <w:name w:val="Normal"/>

</xml_diff>

<commit_message>
proposal changes based off feedback from supervisor
</commit_message>
<xml_diff>
--- a/Deliverables/DissertationProposal.docx
+++ b/Deliverables/DissertationProposal.docx
@@ -46,21 +46,25 @@
         <w:t xml:space="preserve"> </w:t>
       </w:r>
       <w:r>
-        <w:t xml:space="preserve">an estimated 4.2 million surveillance cameras watch us every day (Clive Norris &amp; Michael </w:t>
-      </w:r>
-      <w:proofErr w:type="spellStart"/>
-      <w:r>
-        <w:t>McCahill</w:t>
-      </w:r>
-      <w:proofErr w:type="spellEnd"/>
-      <w:r>
-        <w:t>, 2006)</w:t>
+        <w:t>an estimated 4.2 million surveillance cameras watch us every day (Clive Norris &amp; Michael McCahill, 2006)</w:t>
       </w:r>
       <w:r>
         <w:t>.</w:t>
       </w:r>
       <w:r>
-        <w:t xml:space="preserve"> Found in businesses, homes, shops and on high streets we are one of the most watched nations in the world. </w:t>
+        <w:t xml:space="preserve"> </w:t>
+      </w:r>
+      <w:r>
+        <w:t>CCTV is deployed to</w:t>
+      </w:r>
+      <w:r>
+        <w:t xml:space="preserve"> businesses, homes, shops and on high streets </w:t>
+      </w:r>
+      <w:r>
+        <w:t>making us</w:t>
+      </w:r>
+      <w:r>
+        <w:t xml:space="preserve"> one of the most watched nations in the world. </w:t>
       </w:r>
       <w:r>
         <w:t>CCTV is actively available in 96% of homicide investigations, where it added value to the case 80% of the time (</w:t>
@@ -82,13 +86,19 @@
         <w:t>with reports showing</w:t>
       </w:r>
       <w:r>
-        <w:t xml:space="preserve"> that CCTV only solves one in every </w:t>
+        <w:t xml:space="preserve"> that one in every </w:t>
       </w:r>
       <w:r>
         <w:t xml:space="preserve">1000 </w:t>
       </w:r>
       <w:r>
-        <w:t xml:space="preserve">crimes </w:t>
+        <w:t>crimes</w:t>
+      </w:r>
+      <w:r>
+        <w:t xml:space="preserve"> involves CCTV usage</w:t>
+      </w:r>
+      <w:r>
+        <w:t xml:space="preserve"> </w:t>
       </w:r>
       <w:r>
         <w:t>(</w:t>
@@ -119,7 +129,28 @@
           <w:color w:val="000000"/>
           <w:shd w:val="clear" w:color="auto" w:fill="FFFFFF"/>
         </w:rPr>
-        <w:t xml:space="preserve"> It is fair to say that the </w:t>
+        <w:t xml:space="preserve"> Albeit CCTV may not be required in every crime, i</w:t>
+      </w:r>
+      <w:r>
+        <w:rPr>
+          <w:color w:val="000000"/>
+          <w:shd w:val="clear" w:color="auto" w:fill="FFFFFF"/>
+        </w:rPr>
+        <w:t>t is</w:t>
+      </w:r>
+      <w:r>
+        <w:rPr>
+          <w:color w:val="000000"/>
+          <w:shd w:val="clear" w:color="auto" w:fill="FFFFFF"/>
+        </w:rPr>
+        <w:t xml:space="preserve"> still</w:t>
+      </w:r>
+      <w:r>
+        <w:rPr>
+          <w:color w:val="000000"/>
+          <w:shd w:val="clear" w:color="auto" w:fill="FFFFFF"/>
+        </w:rPr>
+        <w:t xml:space="preserve"> fair to say that the </w:t>
       </w:r>
       <w:r>
         <w:rPr>
@@ -161,24 +192,95 @@
           <w:color w:val="000000"/>
           <w:shd w:val="clear" w:color="auto" w:fill="FFFFFF"/>
         </w:rPr>
-        <w:t xml:space="preserve">ideo footage for evidence. This illuminates the problem at hand; CCTV </w:t>
-      </w:r>
-      <w:proofErr w:type="gramStart"/>
-      <w:r>
-        <w:rPr>
-          <w:color w:val="000000"/>
-          <w:shd w:val="clear" w:color="auto" w:fill="FFFFFF"/>
-        </w:rPr>
-        <w:t xml:space="preserve">is solely </w:t>
-      </w:r>
-      <w:r>
-        <w:rPr>
-          <w:color w:val="000000"/>
-          <w:shd w:val="clear" w:color="auto" w:fill="FFFFFF"/>
-        </w:rPr>
-        <w:t>deployed</w:t>
-      </w:r>
-      <w:proofErr w:type="gramEnd"/>
+        <w:t xml:space="preserve">ideo footage for evidence. This illuminates the </w:t>
+      </w:r>
+      <w:r>
+        <w:rPr>
+          <w:color w:val="000000"/>
+          <w:shd w:val="clear" w:color="auto" w:fill="FFFFFF"/>
+        </w:rPr>
+        <w:t>problem at hand; CCTV is called upon when it is often too late to be proactive in stopping a crime, or the physical consequences of a crime have already been felt by the vict</w:t>
+      </w:r>
+      <w:r>
+        <w:rPr>
+          <w:color w:val="000000"/>
+          <w:shd w:val="clear" w:color="auto" w:fill="FFFFFF"/>
+        </w:rPr>
+        <w:t>ims, whether this be an individual or business. In response to this problem, we need to begin to ingest video footage in a smarter capacity. If we can understand the events occurring in a</w:t>
+      </w:r>
+      <w:r>
+        <w:rPr>
+          <w:color w:val="000000"/>
+          <w:shd w:val="clear" w:color="auto" w:fill="FFFFFF"/>
+        </w:rPr>
+        <w:t xml:space="preserve"> video;</w:t>
+      </w:r>
+      <w:r>
+        <w:rPr>
+          <w:color w:val="000000"/>
+          <w:shd w:val="clear" w:color="auto" w:fill="FFFFFF"/>
+        </w:rPr>
+        <w:t xml:space="preserve"> who is present and how they are acting, then we would be able notify a relative party in a much shorter space of time, and even be able to stop certain crimes before they occur. </w:t>
+      </w:r>
+    </w:p>
+    <w:p>
+      <w:pPr>
+        <w:pStyle w:val="NoSpacing"/>
+        <w:jc w:val="both"/>
+        <w:rPr>
+          <w:color w:val="000000"/>
+          <w:shd w:val="clear" w:color="auto" w:fill="FFFFFF"/>
+        </w:rPr>
+      </w:pPr>
+      <w:r>
+        <w:rPr>
+          <w:color w:val="000000"/>
+          <w:shd w:val="clear" w:color="auto" w:fill="FFFFFF"/>
+        </w:rPr>
+        <w:tab/>
+      </w:r>
+      <w:r>
+        <w:rPr>
+          <w:color w:val="000000"/>
+          <w:shd w:val="clear" w:color="auto" w:fill="FFFFFF"/>
+        </w:rPr>
+        <w:t>To</w:t>
+      </w:r>
+      <w:r>
+        <w:rPr>
+          <w:color w:val="000000"/>
+          <w:shd w:val="clear" w:color="auto" w:fill="FFFFFF"/>
+        </w:rPr>
+        <w:t xml:space="preserve"> achieve this</w:t>
+      </w:r>
+      <w:r>
+        <w:rPr>
+          <w:color w:val="000000"/>
+          <w:shd w:val="clear" w:color="auto" w:fill="FFFFFF"/>
+        </w:rPr>
+        <w:t xml:space="preserve">, once presented with a set of data points representing the events that have occurred in a video frame, we </w:t>
+      </w:r>
+      <w:r>
+        <w:rPr>
+          <w:color w:val="000000"/>
+          <w:shd w:val="clear" w:color="auto" w:fill="FFFFFF"/>
+        </w:rPr>
+        <w:t xml:space="preserve">need to be able to classify </w:t>
+      </w:r>
+      <w:r>
+        <w:rPr>
+          <w:color w:val="000000"/>
+          <w:shd w:val="clear" w:color="auto" w:fill="FFFFFF"/>
+        </w:rPr>
+        <w:t xml:space="preserve">whether what we are shown is anomalous </w:t>
+      </w:r>
+      <w:r>
+        <w:rPr>
+          <w:color w:val="000000"/>
+          <w:shd w:val="clear" w:color="auto" w:fill="FFFFFF"/>
+        </w:rPr>
+        <w:t>in nature or within the norm.</w:t>
+      </w:r>
       <w:r>
         <w:rPr>
           <w:color w:val="000000"/>
@@ -191,42 +293,220 @@
           <w:color w:val="000000"/>
           <w:shd w:val="clear" w:color="auto" w:fill="FFFFFF"/>
         </w:rPr>
-        <w:t>in a traceability capacity whe</w:t>
-      </w:r>
-      <w:r>
-        <w:rPr>
-          <w:color w:val="000000"/>
-          <w:shd w:val="clear" w:color="auto" w:fill="FFFFFF"/>
-        </w:rPr>
-        <w:t>n</w:t>
-      </w:r>
-      <w:r>
-        <w:rPr>
-          <w:color w:val="000000"/>
-          <w:shd w:val="clear" w:color="auto" w:fill="FFFFFF"/>
-        </w:rPr>
-        <w:t xml:space="preserve"> it has the potential to </w:t>
-      </w:r>
-      <w:r>
-        <w:rPr>
-          <w:color w:val="000000"/>
-          <w:shd w:val="clear" w:color="auto" w:fill="FFFFFF"/>
-        </w:rPr>
-        <w:t xml:space="preserve">provide </w:t>
-      </w:r>
-      <w:r>
-        <w:rPr>
-          <w:color w:val="000000"/>
-          <w:shd w:val="clear" w:color="auto" w:fill="FFFFFF"/>
-        </w:rPr>
-        <w:t>a much richer source of in</w:t>
-      </w:r>
-      <w:r>
-        <w:rPr>
-          <w:color w:val="000000"/>
-          <w:shd w:val="clear" w:color="auto" w:fill="FFFFFF"/>
-        </w:rPr>
-        <w:t>formation</w:t>
+        <w:t xml:space="preserve">Furthermore, we </w:t>
+      </w:r>
+      <w:r>
+        <w:rPr>
+          <w:color w:val="000000"/>
+          <w:shd w:val="clear" w:color="auto" w:fill="FFFFFF"/>
+        </w:rPr>
+        <w:t xml:space="preserve">need to </w:t>
+      </w:r>
+      <w:r>
+        <w:rPr>
+          <w:color w:val="000000"/>
+          <w:shd w:val="clear" w:color="auto" w:fill="FFFFFF"/>
+        </w:rPr>
+        <w:t>apply this on an individual basis and detect when a single person on vide</w:t>
+      </w:r>
+      <w:r>
+        <w:rPr>
+          <w:color w:val="000000"/>
+          <w:shd w:val="clear" w:color="auto" w:fill="FFFFFF"/>
+        </w:rPr>
+        <w:t>o is acting out of the ordinary.</w:t>
+      </w:r>
+      <w:r>
+        <w:rPr>
+          <w:color w:val="000000"/>
+          <w:shd w:val="clear" w:color="auto" w:fill="FFFFFF"/>
+        </w:rPr>
+        <w:t xml:space="preserve"> If we can </w:t>
+      </w:r>
+      <w:r>
+        <w:rPr>
+          <w:color w:val="000000"/>
+          <w:shd w:val="clear" w:color="auto" w:fill="FFFFFF"/>
+        </w:rPr>
+        <w:t>achieve</w:t>
+      </w:r>
+      <w:r>
+        <w:rPr>
+          <w:color w:val="000000"/>
+          <w:shd w:val="clear" w:color="auto" w:fill="FFFFFF"/>
+        </w:rPr>
+        <w:t xml:space="preserve"> this, we are </w:t>
+      </w:r>
+      <w:r>
+        <w:rPr>
+          <w:color w:val="000000"/>
+          <w:shd w:val="clear" w:color="auto" w:fill="FFFFFF"/>
+        </w:rPr>
+        <w:t>in a capacity to create</w:t>
+      </w:r>
+      <w:r>
+        <w:rPr>
+          <w:color w:val="000000"/>
+          <w:shd w:val="clear" w:color="auto" w:fill="FFFFFF"/>
+        </w:rPr>
+        <w:t xml:space="preserve"> a system that c</w:t>
+      </w:r>
+      <w:r>
+        <w:rPr>
+          <w:color w:val="000000"/>
+          <w:shd w:val="clear" w:color="auto" w:fill="FFFFFF"/>
+        </w:rPr>
+        <w:t xml:space="preserve">ould alert the appropriate authority </w:t>
+      </w:r>
+      <w:r>
+        <w:rPr>
+          <w:color w:val="000000"/>
+          <w:shd w:val="clear" w:color="auto" w:fill="FFFFFF"/>
+        </w:rPr>
+        <w:t>of an</w:t>
+      </w:r>
+      <w:r>
+        <w:rPr>
+          <w:color w:val="000000"/>
+          <w:shd w:val="clear" w:color="auto" w:fill="FFFFFF"/>
+        </w:rPr>
+        <w:t xml:space="preserve"> anomaly in real-time, allowing event </w:t>
+      </w:r>
+      <w:r>
+        <w:rPr>
+          <w:color w:val="000000"/>
+          <w:shd w:val="clear" w:color="auto" w:fill="FFFFFF"/>
+        </w:rPr>
+        <w:t>investigation</w:t>
+      </w:r>
+      <w:r>
+        <w:rPr>
+          <w:color w:val="000000"/>
+          <w:shd w:val="clear" w:color="auto" w:fill="FFFFFF"/>
+        </w:rPr>
+        <w:t xml:space="preserve"> and necessary a</w:t>
+      </w:r>
+      <w:r>
+        <w:rPr>
+          <w:color w:val="000000"/>
+          <w:shd w:val="clear" w:color="auto" w:fill="FFFFFF"/>
+        </w:rPr>
+        <w:t xml:space="preserve">ction to be taken. This creates a much more proactive approach to </w:t>
+      </w:r>
+      <w:r>
+        <w:rPr>
+          <w:color w:val="000000"/>
+          <w:shd w:val="clear" w:color="auto" w:fill="FFFFFF"/>
+        </w:rPr>
+        <w:t xml:space="preserve">detecting </w:t>
+      </w:r>
+      <w:r>
+        <w:rPr>
+          <w:color w:val="000000"/>
+          <w:shd w:val="clear" w:color="auto" w:fill="FFFFFF"/>
+        </w:rPr>
+        <w:t>crime along with removing</w:t>
+      </w:r>
+      <w:r>
+        <w:rPr>
+          <w:color w:val="000000"/>
+          <w:shd w:val="clear" w:color="auto" w:fill="FFFFFF"/>
+        </w:rPr>
+        <w:t xml:space="preserve"> the need for archival of video footage.</w:t>
+      </w:r>
+    </w:p>
+    <w:p>
+      <w:pPr>
+        <w:pStyle w:val="Heading2"/>
+        <w:rPr>
+          <w:shd w:val="clear" w:color="auto" w:fill="FFFFFF"/>
+        </w:rPr>
+      </w:pPr>
+      <w:r>
+        <w:rPr>
+          <w:shd w:val="clear" w:color="auto" w:fill="FFFFFF"/>
+        </w:rPr>
+        <w:t>Approach</w:t>
+      </w:r>
+    </w:p>
+    <w:p>
+      <w:pPr>
+        <w:pStyle w:val="NoSpacing"/>
+        <w:jc w:val="both"/>
+        <w:rPr>
+          <w:color w:val="000000"/>
+          <w:shd w:val="clear" w:color="auto" w:fill="FFFFFF"/>
+        </w:rPr>
+      </w:pPr>
+      <w:r>
+        <w:rPr>
+          <w:color w:val="000000"/>
+          <w:shd w:val="clear" w:color="auto" w:fill="FFFFFF"/>
+        </w:rPr>
+        <w:tab/>
+      </w:r>
+      <w:r>
+        <w:rPr>
+          <w:color w:val="000000"/>
+          <w:shd w:val="clear" w:color="auto" w:fill="FFFFFF"/>
+        </w:rPr>
+        <w:t xml:space="preserve">My approach will be to develop a system that can detect users in a video stream, extrapolate data points about them, and then apply </w:t>
+      </w:r>
+      <w:r>
+        <w:rPr>
+          <w:color w:val="000000"/>
+          <w:shd w:val="clear" w:color="auto" w:fill="FFFFFF"/>
+        </w:rPr>
+        <w:t xml:space="preserve">a variety of </w:t>
+      </w:r>
+      <w:r>
+        <w:rPr>
+          <w:color w:val="000000"/>
+          <w:shd w:val="clear" w:color="auto" w:fill="FFFFFF"/>
+        </w:rPr>
+        <w:t>machine learning models to classify their behaviour as anomalous or normal.</w:t>
+      </w:r>
+      <w:r>
+        <w:rPr>
+          <w:color w:val="000000"/>
+          <w:shd w:val="clear" w:color="auto" w:fill="FFFFFF"/>
+        </w:rPr>
+        <w:t xml:space="preserve"> </w:t>
+      </w:r>
+      <w:r>
+        <w:rPr>
+          <w:color w:val="000000"/>
+          <w:shd w:val="clear" w:color="auto" w:fill="FFFFFF"/>
+        </w:rPr>
+        <w:t xml:space="preserve">I will be focusing on unsupervised learning methodologies, </w:t>
+      </w:r>
+      <w:r>
+        <w:rPr>
+          <w:color w:val="000000"/>
+          <w:shd w:val="clear" w:color="auto" w:fill="FFFFFF"/>
+        </w:rPr>
+        <w:t>evaluating which models provide the highest level of accuracy</w:t>
+      </w:r>
+      <w:r>
+        <w:rPr>
+          <w:color w:val="000000"/>
+          <w:shd w:val="clear" w:color="auto" w:fill="FFFFFF"/>
+        </w:rPr>
+        <w:t xml:space="preserve"> while being as high </w:t>
+      </w:r>
+      <w:r>
+        <w:rPr>
+          <w:color w:val="000000"/>
+          <w:shd w:val="clear" w:color="auto" w:fill="FFFFFF"/>
+        </w:rPr>
+        <w:t>performant</w:t>
+      </w:r>
+      <w:r>
+        <w:rPr>
+          <w:color w:val="000000"/>
+          <w:shd w:val="clear" w:color="auto" w:fill="FFFFFF"/>
+        </w:rPr>
+        <w:t xml:space="preserve"> as possible</w:t>
       </w:r>
       <w:r>
         <w:rPr>
@@ -240,21 +520,35 @@
           <w:color w:val="000000"/>
           <w:shd w:val="clear" w:color="auto" w:fill="FFFFFF"/>
         </w:rPr>
-        <w:t>If we were able to understand video footage as it occurred</w:t>
-      </w:r>
-      <w:r>
-        <w:rPr>
-          <w:color w:val="000000"/>
-          <w:shd w:val="clear" w:color="auto" w:fill="FFFFFF"/>
-        </w:rPr>
-        <w:t>,</w:t>
-      </w:r>
-      <w:r>
-        <w:rPr>
-          <w:color w:val="000000"/>
-          <w:shd w:val="clear" w:color="auto" w:fill="FFFFFF"/>
-        </w:rPr>
-        <w:t xml:space="preserve"> then we can start making smarter decisions that</w:t>
+        <w:t xml:space="preserve">The system will use a </w:t>
+      </w:r>
+      <w:r>
+        <w:rPr>
+          <w:color w:val="000000"/>
+          <w:shd w:val="clear" w:color="auto" w:fill="FFFFFF"/>
+        </w:rPr>
+        <w:t>distributed</w:t>
+      </w:r>
+      <w:r>
+        <w:rPr>
+          <w:color w:val="000000"/>
+          <w:shd w:val="clear" w:color="auto" w:fill="FFFFFF"/>
+        </w:rPr>
+        <w:t xml:space="preserve"> architecture in order to provide scalability and high-performance data throughput, </w:t>
+      </w:r>
+      <w:r>
+        <w:rPr>
+          <w:color w:val="000000"/>
+          <w:shd w:val="clear" w:color="auto" w:fill="FFFFFF"/>
+        </w:rPr>
+        <w:t>a key success criterion</w:t>
+      </w:r>
+      <w:r>
+        <w:rPr>
+          <w:color w:val="000000"/>
+          <w:shd w:val="clear" w:color="auto" w:fill="FFFFFF"/>
+        </w:rPr>
+        <w:t xml:space="preserve"> for a real-time system.</w:t>
       </w:r>
       <w:r>
         <w:rPr>
@@ -263,207 +557,23 @@
         </w:rPr>
         <w:t xml:space="preserve"> </w:t>
       </w:r>
-      <w:r>
-        <w:rPr>
-          <w:color w:val="000000"/>
-          <w:shd w:val="clear" w:color="auto" w:fill="FFFFFF"/>
-        </w:rPr>
-        <w:t>can</w:t>
-      </w:r>
-      <w:r>
-        <w:rPr>
-          <w:color w:val="000000"/>
-          <w:shd w:val="clear" w:color="auto" w:fill="FFFFFF"/>
-        </w:rPr>
-        <w:t xml:space="preserve"> lead to earlier crime detection and reduce the need to store such vast amounts of video footage</w:t>
-      </w:r>
-      <w:r>
-        <w:rPr>
-          <w:color w:val="000000"/>
-          <w:shd w:val="clear" w:color="auto" w:fill="FFFFFF"/>
-        </w:rPr>
-        <w:t xml:space="preserve"> on file</w:t>
-      </w:r>
-      <w:r>
-        <w:rPr>
-          <w:color w:val="000000"/>
-          <w:shd w:val="clear" w:color="auto" w:fill="FFFFFF"/>
-        </w:rPr>
-        <w:t xml:space="preserve">. </w:t>
-      </w:r>
-    </w:p>
-    <w:p>
-      <w:pPr>
-        <w:pStyle w:val="NoSpacing"/>
-        <w:jc w:val="both"/>
-        <w:rPr>
-          <w:color w:val="000000"/>
-          <w:shd w:val="clear" w:color="auto" w:fill="FFFFFF"/>
-        </w:rPr>
-      </w:pPr>
-      <w:r>
-        <w:rPr>
-          <w:color w:val="000000"/>
-          <w:shd w:val="clear" w:color="auto" w:fill="FFFFFF"/>
-        </w:rPr>
-        <w:tab/>
-        <w:t xml:space="preserve">The problem we need to solve </w:t>
-      </w:r>
-      <w:r>
-        <w:rPr>
-          <w:color w:val="000000"/>
-          <w:shd w:val="clear" w:color="auto" w:fill="FFFFFF"/>
-        </w:rPr>
-        <w:t>to achieve this is</w:t>
-      </w:r>
-      <w:r>
-        <w:rPr>
-          <w:color w:val="000000"/>
-          <w:shd w:val="clear" w:color="auto" w:fill="FFFFFF"/>
-        </w:rPr>
-        <w:t xml:space="preserve">, once presented with a set of data points representing the events that have occurred in a video frame, how can we detect whether what we </w:t>
-      </w:r>
-      <w:proofErr w:type="gramStart"/>
-      <w:r>
-        <w:rPr>
-          <w:color w:val="000000"/>
-          <w:shd w:val="clear" w:color="auto" w:fill="FFFFFF"/>
-        </w:rPr>
-        <w:t>are shown</w:t>
-      </w:r>
-      <w:proofErr w:type="gramEnd"/>
-      <w:r>
-        <w:rPr>
-          <w:color w:val="000000"/>
-          <w:shd w:val="clear" w:color="auto" w:fill="FFFFFF"/>
-        </w:rPr>
-        <w:t xml:space="preserve"> is anomalous </w:t>
-      </w:r>
-      <w:r>
-        <w:rPr>
-          <w:color w:val="000000"/>
-          <w:shd w:val="clear" w:color="auto" w:fill="FFFFFF"/>
-        </w:rPr>
-        <w:t xml:space="preserve">in nature? </w:t>
-      </w:r>
-      <w:r>
-        <w:rPr>
-          <w:color w:val="000000"/>
-          <w:shd w:val="clear" w:color="auto" w:fill="FFFFFF"/>
-        </w:rPr>
-        <w:t xml:space="preserve">Furthermore, can we apply this on an individual basis and detect when a single person on video is acting out of the ordinary? If we can solve this, we are </w:t>
-      </w:r>
-      <w:r>
-        <w:rPr>
-          <w:color w:val="000000"/>
-          <w:shd w:val="clear" w:color="auto" w:fill="FFFFFF"/>
-        </w:rPr>
-        <w:t>in a capacity to create</w:t>
-      </w:r>
-      <w:r>
-        <w:rPr>
-          <w:color w:val="000000"/>
-          <w:shd w:val="clear" w:color="auto" w:fill="FFFFFF"/>
-        </w:rPr>
-        <w:t xml:space="preserve"> a system that c</w:t>
-      </w:r>
-      <w:r>
-        <w:rPr>
-          <w:color w:val="000000"/>
-          <w:shd w:val="clear" w:color="auto" w:fill="FFFFFF"/>
-        </w:rPr>
-        <w:t>ould alert a vested party of an</w:t>
-      </w:r>
-      <w:r>
-        <w:rPr>
-          <w:color w:val="000000"/>
-          <w:shd w:val="clear" w:color="auto" w:fill="FFFFFF"/>
-        </w:rPr>
-        <w:t xml:space="preserve"> anomaly in real-time, allowing </w:t>
-      </w:r>
-      <w:proofErr w:type="gramStart"/>
-      <w:r>
-        <w:rPr>
-          <w:color w:val="000000"/>
-          <w:shd w:val="clear" w:color="auto" w:fill="FFFFFF"/>
-        </w:rPr>
-        <w:t>for the</w:t>
-      </w:r>
-      <w:proofErr w:type="gramEnd"/>
-      <w:r>
-        <w:rPr>
-          <w:color w:val="000000"/>
-          <w:shd w:val="clear" w:color="auto" w:fill="FFFFFF"/>
-        </w:rPr>
-        <w:t xml:space="preserve"> event to be investigated and any necessary a</w:t>
-      </w:r>
-      <w:r>
-        <w:rPr>
-          <w:color w:val="000000"/>
-          <w:shd w:val="clear" w:color="auto" w:fill="FFFFFF"/>
-        </w:rPr>
-        <w:t xml:space="preserve">ction to be taken. This creates a much more proactive approach to </w:t>
-      </w:r>
-      <w:r>
-        <w:rPr>
-          <w:color w:val="000000"/>
-          <w:shd w:val="clear" w:color="auto" w:fill="FFFFFF"/>
-        </w:rPr>
-        <w:t xml:space="preserve">detecting </w:t>
-      </w:r>
-      <w:r>
-        <w:rPr>
-          <w:color w:val="000000"/>
-          <w:shd w:val="clear" w:color="auto" w:fill="FFFFFF"/>
-        </w:rPr>
-        <w:t>crime along with removing</w:t>
-      </w:r>
-      <w:r>
-        <w:rPr>
-          <w:color w:val="000000"/>
-          <w:shd w:val="clear" w:color="auto" w:fill="FFFFFF"/>
-        </w:rPr>
-        <w:t xml:space="preserve"> the need for archival of video footage.</w:t>
-      </w:r>
-    </w:p>
-    <w:p>
-      <w:pPr>
-        <w:pStyle w:val="NoSpacing"/>
-        <w:jc w:val="both"/>
-        <w:rPr>
-          <w:color w:val="000000"/>
-          <w:shd w:val="clear" w:color="auto" w:fill="FFFFFF"/>
-        </w:rPr>
-      </w:pPr>
-      <w:r>
-        <w:rPr>
-          <w:color w:val="000000"/>
-          <w:shd w:val="clear" w:color="auto" w:fill="FFFFFF"/>
-        </w:rPr>
-        <w:tab/>
-      </w:r>
-      <w:r>
-        <w:rPr>
-          <w:color w:val="000000"/>
-          <w:shd w:val="clear" w:color="auto" w:fill="FFFFFF"/>
-        </w:rPr>
-        <w:t xml:space="preserve">My approach will be to develop a system that can detect users in a video stream, extrapolate data points about them, and then apply </w:t>
-      </w:r>
-      <w:proofErr w:type="gramStart"/>
-      <w:r>
-        <w:rPr>
-          <w:color w:val="000000"/>
-          <w:shd w:val="clear" w:color="auto" w:fill="FFFFFF"/>
-        </w:rPr>
-        <w:t>machine learning</w:t>
-      </w:r>
-      <w:proofErr w:type="gramEnd"/>
-      <w:r>
-        <w:rPr>
-          <w:color w:val="000000"/>
-          <w:shd w:val="clear" w:color="auto" w:fill="FFFFFF"/>
-        </w:rPr>
-        <w:t xml:space="preserve"> models to classify their behaviour as anomalous or normal.</w:t>
+    </w:p>
+    <w:p>
+      <w:pPr>
+        <w:pStyle w:val="NoSpacing"/>
+        <w:ind w:firstLine="720"/>
+        <w:jc w:val="both"/>
+        <w:rPr>
+          <w:color w:val="000000"/>
+          <w:shd w:val="clear" w:color="auto" w:fill="FFFFFF"/>
+        </w:rPr>
+      </w:pPr>
+      <w:r>
+        <w:rPr>
+          <w:color w:val="000000"/>
+          <w:shd w:val="clear" w:color="auto" w:fill="FFFFFF"/>
+        </w:rPr>
+        <w:t>The solution will not require storage of any video footage, as the video processing happens at the video source.</w:t>
       </w:r>
       <w:r>
         <w:rPr>
@@ -477,109 +587,21 @@
           <w:color w:val="000000"/>
           <w:shd w:val="clear" w:color="auto" w:fill="FFFFFF"/>
         </w:rPr>
-        <w:t xml:space="preserve">I will be focusing on unsupervised learning methodologies, </w:t>
-      </w:r>
-      <w:r>
-        <w:rPr>
-          <w:color w:val="000000"/>
-          <w:shd w:val="clear" w:color="auto" w:fill="FFFFFF"/>
-        </w:rPr>
-        <w:t>evaluating which models provide the highest level of accuracy</w:t>
-      </w:r>
-      <w:r>
-        <w:rPr>
-          <w:color w:val="000000"/>
-          <w:shd w:val="clear" w:color="auto" w:fill="FFFFFF"/>
-        </w:rPr>
-        <w:t xml:space="preserve"> while being as high </w:t>
-      </w:r>
-      <w:r>
-        <w:rPr>
-          <w:color w:val="000000"/>
-          <w:shd w:val="clear" w:color="auto" w:fill="FFFFFF"/>
-        </w:rPr>
-        <w:t>performant</w:t>
-      </w:r>
-      <w:r>
-        <w:rPr>
-          <w:color w:val="000000"/>
-          <w:shd w:val="clear" w:color="auto" w:fill="FFFFFF"/>
-        </w:rPr>
-        <w:t xml:space="preserve"> as possible</w:t>
-      </w:r>
-      <w:r>
-        <w:rPr>
-          <w:color w:val="000000"/>
-          <w:shd w:val="clear" w:color="auto" w:fill="FFFFFF"/>
-        </w:rPr>
-        <w:t xml:space="preserve">. </w:t>
-      </w:r>
-      <w:r>
-        <w:rPr>
-          <w:color w:val="000000"/>
-          <w:shd w:val="clear" w:color="auto" w:fill="FFFFFF"/>
-        </w:rPr>
-        <w:t>The system will use a microservice-based</w:t>
-      </w:r>
-      <w:r>
-        <w:rPr>
-          <w:color w:val="000000"/>
-          <w:shd w:val="clear" w:color="auto" w:fill="FFFFFF"/>
-        </w:rPr>
-        <w:t xml:space="preserve"> architecture in order to provide scalability and high-performance data throughput, </w:t>
-      </w:r>
-      <w:r>
-        <w:rPr>
-          <w:color w:val="000000"/>
-          <w:shd w:val="clear" w:color="auto" w:fill="FFFFFF"/>
-        </w:rPr>
-        <w:t>a key success criterion</w:t>
-      </w:r>
-      <w:r>
-        <w:rPr>
-          <w:color w:val="000000"/>
-          <w:shd w:val="clear" w:color="auto" w:fill="FFFFFF"/>
-        </w:rPr>
-        <w:t xml:space="preserve"> for a real-time system.</w:t>
-      </w:r>
-      <w:r>
-        <w:rPr>
-          <w:color w:val="000000"/>
-          <w:shd w:val="clear" w:color="auto" w:fill="FFFFFF"/>
-        </w:rPr>
-        <w:t xml:space="preserve"> </w:t>
-      </w:r>
-    </w:p>
-    <w:p>
-      <w:pPr>
-        <w:pStyle w:val="NoSpacing"/>
-        <w:ind w:firstLine="720"/>
-        <w:jc w:val="both"/>
-        <w:rPr>
-          <w:color w:val="000000"/>
-          <w:shd w:val="clear" w:color="auto" w:fill="FFFFFF"/>
-        </w:rPr>
-      </w:pPr>
-      <w:r>
-        <w:rPr>
-          <w:color w:val="000000"/>
-          <w:shd w:val="clear" w:color="auto" w:fill="FFFFFF"/>
-        </w:rPr>
-        <w:t>The solution will not require storage of any video footage, as the video processing happens at the video source.</w:t>
-      </w:r>
-      <w:r>
-        <w:rPr>
-          <w:color w:val="000000"/>
-          <w:shd w:val="clear" w:color="auto" w:fill="FFFFFF"/>
-        </w:rPr>
-        <w:t xml:space="preserve"> </w:t>
-      </w:r>
-      <w:r>
-        <w:rPr>
-          <w:color w:val="000000"/>
-          <w:shd w:val="clear" w:color="auto" w:fill="FFFFFF"/>
-        </w:rPr>
-        <w:t xml:space="preserve">I am aiming to show that this proposed approach will enable higher performance than existing alternatives while being accurate in its ability to detect anomalous user behaviour. </w:t>
+        <w:t xml:space="preserve">I am aiming to show that this proposed approach will enable higher performance than existing alternatives while being accurate in its ability to detect </w:t>
+      </w:r>
+      <w:r>
+        <w:rPr>
+          <w:color w:val="000000"/>
+          <w:shd w:val="clear" w:color="auto" w:fill="FFFFFF"/>
+        </w:rPr>
+        <w:t>anomalies is</w:t>
+      </w:r>
+      <w:r>
+        <w:rPr>
+          <w:color w:val="000000"/>
+          <w:shd w:val="clear" w:color="auto" w:fill="FFFFFF"/>
+        </w:rPr>
+        <w:t xml:space="preserve"> user behaviour. </w:t>
       </w:r>
       <w:r>
         <w:rPr>
@@ -668,15 +690,13 @@
         <w:jc w:val="both"/>
       </w:pPr>
       <w:r>
-        <w:t xml:space="preserve">To research </w:t>
-      </w:r>
-      <w:proofErr w:type="gramStart"/>
-      <w:r>
-        <w:t>machine learning</w:t>
-      </w:r>
-      <w:proofErr w:type="gramEnd"/>
-      <w:r>
-        <w:t xml:space="preserve"> techniques for detecting anomalies in time series data that can be applied to data sets produced from objective 1. </w:t>
+        <w:t xml:space="preserve">To research machine learning techniques for detecting anomalies in time series data that can be applied to data sets produced from objective </w:t>
+      </w:r>
+      <w:r>
+        <w:t>one</w:t>
+      </w:r>
+      <w:r>
+        <w:t xml:space="preserve">. </w:t>
       </w:r>
     </w:p>
     <w:p>
@@ -702,19 +722,44 @@
         <w:jc w:val="both"/>
       </w:pPr>
       <w:r>
-        <w:t>Develop a micro-service based solution</w:t>
-      </w:r>
-      <w:r>
-        <w:t xml:space="preserve"> that allows interaction of services encapsulating video processing, machine learning models</w:t>
+        <w:lastRenderedPageBreak/>
+        <w:t>Develop a solution</w:t>
+      </w:r>
+      <w:r>
+        <w:t xml:space="preserve"> that </w:t>
+      </w:r>
+      <w:r>
+        <w:t xml:space="preserve">provides </w:t>
+      </w:r>
+      <w:r>
+        <w:t>a Minimum Viable Product of</w:t>
+      </w:r>
+      <w:r>
+        <w:t xml:space="preserve"> video processing, </w:t>
+      </w:r>
+      <w:r>
+        <w:t>anomaly classification models</w:t>
       </w:r>
       <w:r>
         <w:t xml:space="preserve">, </w:t>
       </w:r>
       <w:r>
-        <w:t>an interactive web service</w:t>
-      </w:r>
-      <w:r>
-        <w:t xml:space="preserve"> and an anomaly notification service.</w:t>
+        <w:t xml:space="preserve">an interactive web </w:t>
+      </w:r>
+      <w:r>
+        <w:t>interface</w:t>
+      </w:r>
+      <w:r>
+        <w:t xml:space="preserve"> and an anomaly notification </w:t>
+      </w:r>
+      <w:r>
+        <w:t>capability</w:t>
+      </w:r>
+      <w:r>
+        <w:t>.</w:t>
+      </w:r>
+      <w:r>
+        <w:t xml:space="preserve"> This must be scalable and provide anomaly detection in real-time.</w:t>
       </w:r>
     </w:p>
     <w:p>
@@ -729,11 +774,9 @@
       <w:r>
         <w:t xml:space="preserve">Using the test scenarios defined in objective </w:t>
       </w:r>
-      <w:proofErr w:type="gramStart"/>
-      <w:r>
-        <w:t>3</w:t>
-      </w:r>
-      <w:proofErr w:type="gramEnd"/>
+      <w:r>
+        <w:t>three</w:t>
+      </w:r>
       <w:r>
         <w:t xml:space="preserve">, evaluate the applications ability to detect anomalies and alert users in real-time. </w:t>
       </w:r>
@@ -748,7 +791,6 @@
         <w:jc w:val="both"/>
       </w:pPr>
       <w:r>
-        <w:lastRenderedPageBreak/>
         <w:t>Compare and contrast</w:t>
       </w:r>
       <w:r>
@@ -761,10 +803,7 @@
         <w:t xml:space="preserve"> and storage requirements of</w:t>
       </w:r>
       <w:r>
-        <w:t xml:space="preserve"> the final system against existing CCTV systems</w:t>
-      </w:r>
-      <w:r>
-        <w:t xml:space="preserve"> and </w:t>
+        <w:t xml:space="preserve"> the final system against existing CCTV </w:t>
       </w:r>
       <w:r>
         <w:t>methodologies</w:t>
@@ -780,107 +819,16 @@
         <w:jc w:val="both"/>
       </w:pPr>
       <w:r>
-        <w:t xml:space="preserve">We are aiming to </w:t>
-      </w:r>
-      <w:r>
-        <w:t>accomplish</w:t>
-      </w:r>
-      <w:r>
-        <w:t xml:space="preserve"> </w:t>
-      </w:r>
-      <w:r>
-        <w:t>the development of a real world applicable system</w:t>
-      </w:r>
-      <w:r>
-        <w:t xml:space="preserve"> that will outperform existing solutions and methodologies when it comes to video processing and anomaly detection</w:t>
-      </w:r>
-      <w:r>
-        <w:t xml:space="preserve">. To achieve </w:t>
-      </w:r>
-      <w:r>
-        <w:t>this,</w:t>
-      </w:r>
-      <w:r>
-        <w:t xml:space="preserve"> we </w:t>
-      </w:r>
-      <w:r>
-        <w:t>need to focus on</w:t>
-      </w:r>
-      <w:r>
-        <w:t xml:space="preserve"> objective</w:t>
-      </w:r>
-      <w:r>
-        <w:t xml:space="preserve">s; </w:t>
-      </w:r>
-      <w:proofErr w:type="gramStart"/>
-      <w:r>
-        <w:t>3</w:t>
-      </w:r>
-      <w:proofErr w:type="gramEnd"/>
-      <w:r>
-        <w:t>, 4</w:t>
-      </w:r>
-      <w:r>
-        <w:t xml:space="preserve">, </w:t>
-      </w:r>
-      <w:r>
-        <w:t>5</w:t>
-      </w:r>
-      <w:r>
-        <w:t xml:space="preserve"> and 6</w:t>
-      </w:r>
-      <w:r>
-        <w:t xml:space="preserve"> as a minimum</w:t>
-      </w:r>
-      <w:r>
-        <w:t>,</w:t>
-      </w:r>
-      <w:r>
-        <w:t xml:space="preserve"> as they are concerned with producing the final product and evaluating its success </w:t>
-      </w:r>
-      <w:r>
-        <w:t>in regard to</w:t>
-      </w:r>
-      <w:r>
-        <w:t xml:space="preserve"> the aim of this dissertation. The objectives </w:t>
-      </w:r>
-      <w:r>
-        <w:t>preceding</w:t>
-      </w:r>
-      <w:r>
-        <w:t xml:space="preserve"> them provide support and </w:t>
-      </w:r>
-      <w:r>
-        <w:t xml:space="preserve">increase the </w:t>
-      </w:r>
-      <w:r>
-        <w:t>solutions</w:t>
-      </w:r>
-      <w:r>
-        <w:t xml:space="preserve"> chance of success, </w:t>
-      </w:r>
-      <w:r>
-        <w:t xml:space="preserve">but time </w:t>
-      </w:r>
-      <w:proofErr w:type="gramStart"/>
-      <w:r>
-        <w:t>could be withdrawn</w:t>
-      </w:r>
-      <w:proofErr w:type="gramEnd"/>
-      <w:r>
-        <w:t xml:space="preserve"> from </w:t>
-      </w:r>
-      <w:r>
-        <w:t xml:space="preserve">them once a single </w:t>
-      </w:r>
-      <w:r>
-        <w:t>viable methodology has been found.</w:t>
-      </w:r>
-    </w:p>
-    <w:p>
-      <w:pPr>
-        <w:pStyle w:val="NoSpacing"/>
-        <w:ind w:firstLine="720"/>
+        <w:t xml:space="preserve">To be considered successful, the proposed solution will </w:t>
+      </w:r>
+      <w:r>
+        <w:t xml:space="preserve">need to be able to make accurate anomaly predictions in the shortest space of time feasible. Therefore, evaluation of speed is equally as important as accuracy when considering a machine learning models success within this solution and the success of the solution as a whole. </w:t>
+      </w:r>
+    </w:p>
+    <w:p>
+      <w:pPr>
+        <w:pStyle w:val="NoSpacing"/>
+        <w:ind w:firstLine="360"/>
         <w:jc w:val="both"/>
       </w:pPr>
       <w:r>
@@ -889,18 +837,18 @@
           <w:lang w:eastAsia="en-GB"/>
         </w:rPr>
         <w:drawing>
-          <wp:anchor distT="0" distB="0" distL="114300" distR="114300" simplePos="0" relativeHeight="251658240" behindDoc="0" locked="0" layoutInCell="1" allowOverlap="1" wp14:anchorId="70F527AA" wp14:editId="4AF54D1B">
+          <wp:anchor distT="0" distB="0" distL="114300" distR="114300" simplePos="0" relativeHeight="251658240" behindDoc="0" locked="0" layoutInCell="1" allowOverlap="1" wp14:anchorId="73CA9828" wp14:editId="58FE80B2">
             <wp:simplePos x="0" y="0"/>
-            <wp:positionH relativeFrom="column">
-              <wp:posOffset>1247775</wp:posOffset>
+            <wp:positionH relativeFrom="margin">
+              <wp:posOffset>-704850</wp:posOffset>
             </wp:positionH>
-            <wp:positionV relativeFrom="paragraph">
-              <wp:posOffset>755015</wp:posOffset>
+            <wp:positionV relativeFrom="margin">
+              <wp:posOffset>3181350</wp:posOffset>
             </wp:positionV>
-            <wp:extent cx="3076575" cy="2059305"/>
-            <wp:effectExtent l="0" t="0" r="9525" b="0"/>
+            <wp:extent cx="7134225" cy="4791075"/>
+            <wp:effectExtent l="0" t="0" r="0" b="0"/>
             <wp:wrapTopAndBottom/>
-            <wp:docPr id="2" name="Picture 2" descr="C:\Users\B3029153\AppData\Local\Microsoft\Windows\INetCache\Content.Word\ServiceArchitecture.png"/>
+            <wp:docPr id="4" name="Picture 4"/>
             <wp:cNvGraphicFramePr>
               <a:graphicFrameLocks xmlns:a="http://schemas.openxmlformats.org/drawingml/2006/main" noChangeAspect="1"/>
             </wp:cNvGraphicFramePr>
@@ -908,12 +856,10 @@
               <a:graphicData uri="http://schemas.openxmlformats.org/drawingml/2006/picture">
                 <pic:pic xmlns:pic="http://schemas.openxmlformats.org/drawingml/2006/picture">
                   <pic:nvPicPr>
-                    <pic:cNvPr id="0" name="Picture 27" descr="C:\Users\B3029153\AppData\Local\Microsoft\Windows\INetCache\Content.Word\ServiceArchitecture.png"/>
-                    <pic:cNvPicPr>
-                      <a:picLocks noChangeAspect="1" noChangeArrowheads="1"/>
-                    </pic:cNvPicPr>
+                    <pic:cNvPr id="4" name="InfrastructureDiagram.png"/>
+                    <pic:cNvPicPr/>
                   </pic:nvPicPr>
-                  <pic:blipFill rotWithShape="1">
+                  <pic:blipFill>
                     <a:blip r:embed="rId7">
                       <a:extLst>
                         <a:ext uri="{28A0092B-C50C-407E-A947-70E740481C1C}">
@@ -921,26 +867,18 @@
                         </a:ext>
                       </a:extLst>
                     </a:blip>
-                    <a:srcRect r="1233" b="31009"/>
-                    <a:stretch/>
+                    <a:stretch>
+                      <a:fillRect/>
+                    </a:stretch>
                   </pic:blipFill>
-                  <pic:spPr bwMode="auto">
+                  <pic:spPr>
                     <a:xfrm>
                       <a:off x="0" y="0"/>
-                      <a:ext cx="3076575" cy="2059305"/>
+                      <a:ext cx="7134225" cy="4791075"/>
                     </a:xfrm>
                     <a:prstGeom prst="rect">
                       <a:avLst/>
                     </a:prstGeom>
-                    <a:noFill/>
-                    <a:ln>
-                      <a:noFill/>
-                    </a:ln>
-                    <a:extLst>
-                      <a:ext uri="{53640926-AAD7-44D8-BBD7-CCE9431645EC}">
-                        <a14:shadowObscured xmlns:a14="http://schemas.microsoft.com/office/drawing/2010/main"/>
-                      </a:ext>
-                    </a:extLst>
                   </pic:spPr>
                 </pic:pic>
               </a:graphicData>
@@ -961,123 +899,84 @@
         <w:t>produce</w:t>
       </w:r>
       <w:r>
-        <w:t xml:space="preserve"> first architectural diagram of my proposed solution based off the papers described in the background section of this document. This sh</w:t>
+        <w:t xml:space="preserve"> a</w:t>
+      </w:r>
+      <w:r>
+        <w:t xml:space="preserve"> fi</w:t>
+      </w:r>
+      <w:r>
+        <w:t xml:space="preserve">rst architectural diagram of the </w:t>
+      </w:r>
+      <w:r>
+        <w:t>proposed solution</w:t>
+      </w:r>
+      <w:r>
+        <w:t>,</w:t>
+      </w:r>
+      <w:r>
+        <w:t xml:space="preserve"> based off the papers described in the background section of this document</w:t>
+      </w:r>
+      <w:r>
+        <w:t xml:space="preserve"> (Figure 1)</w:t>
+      </w:r>
+      <w:r>
+        <w:t>. This sh</w:t>
       </w:r>
       <w:r>
         <w:t>ould aid in the description of what a</w:t>
       </w:r>
       <w:r>
-        <w:t xml:space="preserve"> microservice based architecture</w:t>
+        <w:t xml:space="preserve"> </w:t>
+      </w:r>
+      <w:r>
+        <w:t>distributed</w:t>
+      </w:r>
+      <w:r>
+        <w:t xml:space="preserve"> based architecture</w:t>
       </w:r>
       <w:r>
         <w:t xml:space="preserve"> looks like</w:t>
       </w:r>
       <w:r>
-        <w:t xml:space="preserve"> and show initial direction towards the final solutions shape. </w:t>
-      </w:r>
-    </w:p>
-    <w:p>
-      <w:pPr>
-        <w:pStyle w:val="NoSpacing"/>
-        <w:jc w:val="both"/>
-      </w:pPr>
-    </w:p>
-    <w:p>
-      <w:pPr>
-        <w:pStyle w:val="NoSpacing"/>
-        <w:jc w:val="both"/>
-      </w:pPr>
-      <w:r>
-        <w:tab/>
-        <w:t xml:space="preserve">In the diagram above, you can see how we can utilise microservices by running the different components of our application independently of each other, solely relying on the common event bus provided by Apache Kafka </w:t>
-      </w:r>
-      <w:r>
-        <w:t>for communication</w:t>
-      </w:r>
-      <w:r>
-        <w:t xml:space="preserve">. This means, during the Delivery phase of my project, I will be unrestricted when considering tools to implement features </w:t>
-      </w:r>
-      <w:r>
-        <w:t xml:space="preserve">required </w:t>
-      </w:r>
-      <w:r>
-        <w:t xml:space="preserve">of my final solution.  </w:t>
-      </w:r>
-    </w:p>
-    <w:p>
-      <w:pPr>
-        <w:pStyle w:val="NoSpacing"/>
-        <w:ind w:firstLine="720"/>
-        <w:jc w:val="both"/>
-      </w:pPr>
-      <w:r>
-        <w:t>In the diagram below, you can see how we can leverage the cloud to perform the task</w:t>
-      </w:r>
-      <w:r>
-        <w:t>s</w:t>
-      </w:r>
-      <w:r>
-        <w:t xml:space="preserve"> of</w:t>
-      </w:r>
-      <w:r>
-        <w:t>;</w:t>
-      </w:r>
-      <w:r>
-        <w:t xml:space="preserve"> providing an interface to the solution</w:t>
-      </w:r>
-      <w:r>
-        <w:t>;</w:t>
-      </w:r>
-      <w:r>
-        <w:t xml:space="preserve"> and </w:t>
-      </w:r>
-      <w:r>
-        <w:t xml:space="preserve">running </w:t>
-      </w:r>
-      <w:r>
-        <w:t>machine learning models</w:t>
-      </w:r>
-      <w:r>
-        <w:t xml:space="preserve"> over received data</w:t>
-      </w:r>
-      <w:r>
-        <w:t>. You can further see how we defer the video processing complexity to the video source, meaning we only transmit the event data to the cloud, reducing the storage and network traffic required to supply this solution.</w:t>
-      </w:r>
-    </w:p>
-    <w:p>
-      <w:pPr>
-        <w:pStyle w:val="NoSpacing"/>
-        <w:jc w:val="both"/>
-      </w:pPr>
-      <w:r>
-        <w:tab/>
-      </w:r>
-      <w:r>
-        <w:pict w14:anchorId="3F8372F0">
-          <v:shapetype id="_x0000_t75" coordsize="21600,21600" o:spt="75" o:preferrelative="t" path="m@4@5l@4@11@9@11@9@5xe" filled="f" stroked="f">
-            <v:stroke joinstyle="miter"/>
-            <v:formulas>
-              <v:f eqn="if lineDrawn pixelLineWidth 0"/>
-              <v:f eqn="sum @0 1 0"/>
-              <v:f eqn="sum 0 0 @1"/>
-              <v:f eqn="prod @2 1 2"/>
-              <v:f eqn="prod @3 21600 pixelWidth"/>
-              <v:f eqn="prod @3 21600 pixelHeight"/>
-              <v:f eqn="sum @0 0 1"/>
-              <v:f eqn="prod @6 1 2"/>
-              <v:f eqn="prod @7 21600 pixelWidth"/>
-              <v:f eqn="sum @8 21600 0"/>
-              <v:f eqn="prod @7 21600 pixelHeight"/>
-              <v:f eqn="sum @10 21600 0"/>
-            </v:formulas>
-            <v:path o:extrusionok="f" gradientshapeok="t" o:connecttype="rect"/>
-            <o:lock v:ext="edit" aspectratio="t"/>
-          </v:shapetype>
-          <v:shape id="_x0000_i1029" type="#_x0000_t75" style="width:375.75pt;height:219.75pt">
-            <v:imagedata r:id="rId8" o:title="InfrastructureDiagram" cropbottom="15381f" cropright="306f"/>
-          </v:shape>
-        </w:pict>
-      </w:r>
+        <w:t xml:space="preserve"> and show initial direction towards the </w:t>
+      </w:r>
+      <w:r>
+        <w:t>shape of my final solution.</w:t>
+      </w:r>
+      <w:r>
+        <w:t xml:space="preserve"> </w:t>
+      </w:r>
+      <w:r>
+        <w:t>You can see we make use of Apache Storms topology to allow distributed processing of incoming data, and then allow a web interface to display anomalies and provide a visual representation of the data.</w:t>
+      </w:r>
+    </w:p>
+    <w:p>
+      <w:pPr>
+        <w:pStyle w:val="NoSpacing"/>
+        <w:ind w:firstLine="360"/>
+        <w:jc w:val="center"/>
+      </w:pPr>
+      <w:r>
+        <w:t>Figure 1: Proposed architecture for real-time analytics and anomaly detection</w:t>
+      </w:r>
+    </w:p>
+    <w:p>
+      <w:pPr>
+        <w:pStyle w:val="NoSpacing"/>
+        <w:jc w:val="both"/>
+      </w:pPr>
+    </w:p>
+    <w:p>
+      <w:pPr>
+        <w:pStyle w:val="NoSpacing"/>
+        <w:jc w:val="both"/>
+      </w:pPr>
+    </w:p>
+    <w:p>
+      <w:pPr>
+        <w:pStyle w:val="NoSpacing"/>
+        <w:jc w:val="both"/>
+      </w:pPr>
     </w:p>
     <w:p>
       <w:pPr>
@@ -1121,23 +1020,12 @@
       <w:r>
         <w:t xml:space="preserve"> (</w:t>
       </w:r>
-      <w:proofErr w:type="spellStart"/>
-      <w:proofErr w:type="gramStart"/>
-      <w:r>
-        <w:rPr>
-          <w:rFonts w:cstheme="minorHAnsi"/>
-          <w:shd w:val="clear" w:color="auto" w:fill="FFFFFF"/>
-        </w:rPr>
-        <w:t>Ko</w:t>
-      </w:r>
-      <w:proofErr w:type="spellEnd"/>
-      <w:proofErr w:type="gramEnd"/>
-      <w:r>
-        <w:rPr>
-          <w:rFonts w:cstheme="minorHAnsi"/>
-          <w:shd w:val="clear" w:color="auto" w:fill="FFFFFF"/>
-        </w:rPr>
-        <w:t>, T., 2008</w:t>
+      <w:r>
+        <w:rPr>
+          <w:rFonts w:cstheme="minorHAnsi"/>
+          <w:shd w:val="clear" w:color="auto" w:fill="FFFFFF"/>
+        </w:rPr>
+        <w:t>Ko, T., 2008</w:t>
       </w:r>
       <w:r>
         <w:rPr>
@@ -1177,7 +1065,7 @@
         <w:t>The paper proposes a general architectural design from the initi</w:t>
       </w:r>
       <w:r>
-        <w:t>al capture of video, making sense of what is in the feed to then making smart decisions based off this information.</w:t>
+        <w:t>al capture of video, making sense of what is in the feed to making smart decisions based off this information.</w:t>
       </w:r>
       <w:r>
         <w:t xml:space="preserve"> The paper, with its insights into computer vision, give me a general basis of the requirements found in processing real-time video. </w:t>
@@ -1250,6 +1138,9 @@
       <w:r>
         <w:t>.</w:t>
       </w:r>
+      <w:r>
+        <w:t xml:space="preserve"> It provides benchmarks in accuracy and performance of these models allowing ranking of models against each other. </w:t>
+      </w:r>
     </w:p>
     <w:p>
       <w:pPr>
@@ -1286,6 +1177,9 @@
       <w:r>
         <w:t xml:space="preserve"> It compares and contrasts unsupervised learning mechanisms on a variety of datasets allowing me a good foothold when choosing what models to adopt for my own data set.</w:t>
       </w:r>
+      <w:r>
+        <w:t xml:space="preserve"> I will be using this paper to influence which models are worth considering, and which may not be appropriate for my classification problem, either due to accuracy issues or performance lags when adopting them.</w:t>
+      </w:r>
     </w:p>
     <w:p>
       <w:pPr>
@@ -1313,48 +1207,20 @@
       <w:r>
         <w:t xml:space="preserve"> (</w:t>
       </w:r>
-      <w:proofErr w:type="spellStart"/>
       <w:r>
         <w:rPr>
           <w:rFonts w:eastAsia="Times New Roman" w:cstheme="minorHAnsi"/>
           <w:shd w:val="clear" w:color="auto" w:fill="FFFFFF"/>
           <w:lang w:eastAsia="en-GB"/>
         </w:rPr>
-        <w:t>Zanero</w:t>
-      </w:r>
-      <w:proofErr w:type="spellEnd"/>
+        <w:t>Zanero, S. and Savaresi, S.M., 2004</w:t>
+      </w:r>
       <w:r>
         <w:rPr>
           <w:rFonts w:eastAsia="Times New Roman" w:cstheme="minorHAnsi"/>
           <w:shd w:val="clear" w:color="auto" w:fill="FFFFFF"/>
           <w:lang w:eastAsia="en-GB"/>
         </w:rPr>
-        <w:t xml:space="preserve">, S. and </w:t>
-      </w:r>
-      <w:proofErr w:type="spellStart"/>
-      <w:r>
-        <w:rPr>
-          <w:rFonts w:eastAsia="Times New Roman" w:cstheme="minorHAnsi"/>
-          <w:shd w:val="clear" w:color="auto" w:fill="FFFFFF"/>
-          <w:lang w:eastAsia="en-GB"/>
-        </w:rPr>
-        <w:t>Savaresi</w:t>
-      </w:r>
-      <w:proofErr w:type="spellEnd"/>
-      <w:r>
-        <w:rPr>
-          <w:rFonts w:eastAsia="Times New Roman" w:cstheme="minorHAnsi"/>
-          <w:shd w:val="clear" w:color="auto" w:fill="FFFFFF"/>
-          <w:lang w:eastAsia="en-GB"/>
-        </w:rPr>
-        <w:t>, S.M., 2004</w:t>
-      </w:r>
-      <w:r>
-        <w:rPr>
-          <w:rFonts w:eastAsia="Times New Roman" w:cstheme="minorHAnsi"/>
-          <w:shd w:val="clear" w:color="auto" w:fill="FFFFFF"/>
-          <w:lang w:eastAsia="en-GB"/>
-        </w:rPr>
         <w:t>)</w:t>
       </w:r>
     </w:p>
@@ -1373,7 +1239,13 @@
         <w:t xml:space="preserve">The paper proposes a two-tier architecture for detecting anomalies in network traffic using solely unsupervised learning methodologies. </w:t>
       </w:r>
       <w:r>
-        <w:t xml:space="preserve">It looks at how you can initially perform clustering of data to reduce dimensionality and then enable more sophisticated anomaly detection algorithms to categorise. </w:t>
+        <w:t>It looks at how you can initially perform clustering of data to reduce dimensionality and then enable more sophisticated anomaly detection algorithms to categorise</w:t>
+      </w:r>
+      <w:r>
+        <w:t xml:space="preserve"> data into anomalous and normal groups</w:t>
+      </w:r>
+      <w:r>
+        <w:t xml:space="preserve">. </w:t>
       </w:r>
     </w:p>
     <w:p>
@@ -1388,31 +1260,13 @@
         <w:t xml:space="preserve">Relevance: </w:t>
       </w:r>
       <w:r>
-        <w:t>The mentioned paper investigates the use of unsupervised machine learning models</w:t>
-      </w:r>
-      <w:proofErr w:type="gramStart"/>
-      <w:r>
-        <w:t>;</w:t>
-      </w:r>
-      <w:proofErr w:type="gramEnd"/>
-      <w:r>
-        <w:t xml:space="preserve"> K-means algorithm, Principle Direction Partitioning and Self Organising Maps, in order to provide anomaly detection on network traffic. The investigation of these models is extremely useful for my work, when evaluating which methodologies to adopt when detecting anomalous human behaviour. It further proposes an architectural approach that adopts an initial filtering of data using clustering algorithms </w:t>
-      </w:r>
-      <w:proofErr w:type="gramStart"/>
-      <w:r>
-        <w:t>to then enable</w:t>
-      </w:r>
-      <w:proofErr w:type="gramEnd"/>
-      <w:r>
-        <w:t xml:space="preserve"> more traditional anomaly detection methods. This approach is relevant to my work as I will be looking at how best to gain real-time analysis of video streams, which may require data transformations to make possible, and this approach </w:t>
-      </w:r>
-      <w:proofErr w:type="gramStart"/>
-      <w:r>
-        <w:t>could be adopted</w:t>
-      </w:r>
-      <w:proofErr w:type="gramEnd"/>
-      <w:r>
-        <w:t xml:space="preserve"> to my work.</w:t>
+        <w:t xml:space="preserve">The mentioned paper investigates the use of unsupervised machine learning models; K-means algorithm, Principle Direction Partitioning and Self Organising Maps, in order to provide anomaly detection on network traffic. The investigation of these models is extremely useful for my work, when evaluating which methodologies to adopt </w:t>
+      </w:r>
+      <w:r>
+        <w:t>in</w:t>
+      </w:r>
+      <w:r>
+        <w:t xml:space="preserve"> detecting anomalous human behaviour. It further proposes an architectural approach that adopts an initial filtering of data using clustering algorithms to then enable more traditional anomaly detection methods. This approach is relevant to my work as I will be looking at how best to gain real-time analysis of video streams, which may require data transformations to make possible, and this approach could be adopted to my work.</w:t>
       </w:r>
     </w:p>
     <w:p>
@@ -1479,15 +1333,7 @@
         <w:t xml:space="preserve">Description: </w:t>
       </w:r>
       <w:r>
-        <w:t xml:space="preserve">The paper proposes a novel framework for real-time network traffic anomaly detection using </w:t>
-      </w:r>
-      <w:proofErr w:type="gramStart"/>
-      <w:r>
-        <w:t>machine learning</w:t>
-      </w:r>
-      <w:proofErr w:type="gramEnd"/>
-      <w:r>
-        <w:t xml:space="preserve"> algorithms. </w:t>
+        <w:t xml:space="preserve">The paper proposes a novel framework for real-time network traffic anomaly detection using machine learning algorithms. </w:t>
       </w:r>
     </w:p>
     <w:p>
@@ -1517,7 +1363,13 @@
         <w:t>Hadoop, which</w:t>
       </w:r>
       <w:r>
-        <w:t xml:space="preserve"> will greatly influence my </w:t>
+        <w:t xml:space="preserve"> will greatly influence </w:t>
+      </w:r>
+      <w:r>
+        <w:t>the</w:t>
+      </w:r>
+      <w:r>
+        <w:t xml:space="preserve"> </w:t>
       </w:r>
       <w:r>
         <w:t>final design of my</w:t>
@@ -1544,6 +1396,7 @@
         <w:rPr>
           <w:b/>
         </w:rPr>
+        <w:lastRenderedPageBreak/>
         <w:t xml:space="preserve">Paper: </w:t>
       </w:r>
       <w:r>
@@ -1552,37 +1405,12 @@
       <w:r>
         <w:t xml:space="preserve"> (</w:t>
       </w:r>
-      <w:proofErr w:type="spellStart"/>
-      <w:r>
-        <w:rPr>
-          <w:rFonts w:cstheme="minorHAnsi"/>
-          <w:shd w:val="clear" w:color="auto" w:fill="FFFFFF"/>
-        </w:rPr>
-        <w:t>Hasselbring</w:t>
-      </w:r>
-      <w:proofErr w:type="spellEnd"/>
-      <w:r>
-        <w:rPr>
-          <w:rFonts w:cstheme="minorHAnsi"/>
-          <w:shd w:val="clear" w:color="auto" w:fill="FFFFFF"/>
-        </w:rPr>
-        <w:t xml:space="preserve">, W. and </w:t>
-      </w:r>
-      <w:proofErr w:type="spellStart"/>
-      <w:r>
-        <w:rPr>
-          <w:rFonts w:cstheme="minorHAnsi"/>
-          <w:shd w:val="clear" w:color="auto" w:fill="FFFFFF"/>
-        </w:rPr>
-        <w:t>Steinacker</w:t>
-      </w:r>
-      <w:proofErr w:type="spellEnd"/>
-      <w:r>
-        <w:rPr>
-          <w:rFonts w:cstheme="minorHAnsi"/>
-          <w:shd w:val="clear" w:color="auto" w:fill="FFFFFF"/>
-        </w:rPr>
-        <w:t>, G., 2017</w:t>
+      <w:r>
+        <w:rPr>
+          <w:rFonts w:cstheme="minorHAnsi"/>
+          <w:shd w:val="clear" w:color="auto" w:fill="FFFFFF"/>
+        </w:rPr>
+        <w:t>Hasselbring, W. and Steinacker, G., 2017</w:t>
       </w:r>
       <w:r>
         <w:rPr>
@@ -1616,7 +1444,6 @@
         <w:rPr>
           <w:b/>
         </w:rPr>
-        <w:lastRenderedPageBreak/>
         <w:t xml:space="preserve">Relevance: </w:t>
       </w:r>
       <w:r>
@@ -1670,21 +1497,12 @@
       <w:r>
         <w:t xml:space="preserve"> (</w:t>
       </w:r>
-      <w:proofErr w:type="spellStart"/>
-      <w:r>
-        <w:rPr>
-          <w:rFonts w:cstheme="minorHAnsi"/>
-          <w:shd w:val="clear" w:color="auto" w:fill="FFFFFF"/>
-        </w:rPr>
-        <w:t>Kratzke</w:t>
-      </w:r>
-      <w:proofErr w:type="spellEnd"/>
-      <w:r>
-        <w:rPr>
-          <w:rFonts w:cstheme="minorHAnsi"/>
-          <w:shd w:val="clear" w:color="auto" w:fill="FFFFFF"/>
-        </w:rPr>
-        <w:t>, N., 2017</w:t>
+      <w:r>
+        <w:rPr>
+          <w:rFonts w:cstheme="minorHAnsi"/>
+          <w:shd w:val="clear" w:color="auto" w:fill="FFFFFF"/>
+        </w:rPr>
+        <w:t>Kratzke, N., 2017</w:t>
       </w:r>
       <w:r>
         <w:rPr>
@@ -1777,6 +1595,12 @@
       <w:r>
         <w:t>horizontal scalability.</w:t>
       </w:r>
+    </w:p>
+    <w:p>
+      <w:pPr>
+        <w:pStyle w:val="NoSpacing"/>
+        <w:jc w:val="both"/>
+      </w:pPr>
     </w:p>
     <w:p>
       <w:pPr>
@@ -1800,9 +1624,9 @@
           <w:lang w:eastAsia="en-GB"/>
         </w:rPr>
         <w:drawing>
-          <wp:inline distT="0" distB="0" distL="0" distR="0" wp14:anchorId="08A20752" wp14:editId="7D478A54">
-            <wp:extent cx="6499770" cy="6991350"/>
-            <wp:effectExtent l="0" t="0" r="0" b="0"/>
+          <wp:inline distT="0" distB="0" distL="0" distR="0" wp14:anchorId="08A20752" wp14:editId="19EB361E">
+            <wp:extent cx="6000750" cy="6454591"/>
+            <wp:effectExtent l="0" t="0" r="0" b="3810"/>
             <wp:docPr id="1" name="Picture 1"/>
             <wp:cNvGraphicFramePr>
               <a:graphicFrameLocks xmlns:a="http://schemas.openxmlformats.org/drawingml/2006/main" noChangeAspect="1"/>
@@ -1815,14 +1639,14 @@
                     <pic:cNvPicPr/>
                   </pic:nvPicPr>
                   <pic:blipFill rotWithShape="1">
-                    <a:blip r:embed="rId9"/>
+                    <a:blip r:embed="rId8"/>
                     <a:srcRect l="13461" t="13000" r="46986" b="11365"/>
                     <a:stretch/>
                   </pic:blipFill>
                   <pic:spPr bwMode="auto">
                     <a:xfrm>
                       <a:off x="0" y="0"/>
-                      <a:ext cx="6524886" cy="7018366"/>
+                      <a:ext cx="6091522" cy="6552228"/>
                     </a:xfrm>
                     <a:prstGeom prst="rect">
                       <a:avLst/>
@@ -1845,6 +1669,14 @@
     </w:p>
     <w:p>
       <w:pPr>
+        <w:jc w:val="center"/>
+      </w:pPr>
+      <w:r>
+        <w:t>Figure 2: The project plan to completing the dissertation</w:t>
+      </w:r>
+    </w:p>
+    <w:p>
+      <w:pPr>
         <w:pStyle w:val="NoSpacing"/>
         <w:jc w:val="both"/>
       </w:pPr>
@@ -1911,13 +1743,8 @@
         </w:numPr>
         <w:jc w:val="both"/>
       </w:pPr>
-      <w:proofErr w:type="spellStart"/>
-      <w:r>
-        <w:t>PoC</w:t>
-      </w:r>
-      <w:proofErr w:type="spellEnd"/>
-      <w:r>
-        <w:t xml:space="preserve"> = Proof of Concept</w:t>
+      <w:r>
+        <w:t>PoC = Proof of Concept</w:t>
       </w:r>
     </w:p>
     <w:p>
@@ -1932,16 +1759,20 @@
         <w:ind w:firstLine="360"/>
         <w:jc w:val="both"/>
       </w:pPr>
-      <w:bookmarkStart w:id="0" w:name="_GoBack"/>
-      <w:bookmarkEnd w:id="0"/>
       <w:r>
         <w:t>I am currently working through the feasibility phase of the project lifecycle.</w:t>
       </w:r>
       <w:r>
-        <w:t xml:space="preserve"> You can see from the above </w:t>
-      </w:r>
-      <w:r>
-        <w:t xml:space="preserve">diagram, based on the Enterprise Agile model (BJSS, </w:t>
+        <w:t xml:space="preserve"> You can see from</w:t>
+      </w:r>
+      <w:r>
+        <w:t xml:space="preserve"> </w:t>
+      </w:r>
+      <w:r>
+        <w:t>Figure 2</w:t>
+      </w:r>
+      <w:r>
+        <w:t xml:space="preserve">, based on the Enterprise Agile model (BJSS, </w:t>
       </w:r>
       <w:r>
         <w:t>2008), that I have completed tasks within the feasibility stage of the project and will be moving onto the discover</w:t>
@@ -1978,16 +1809,11 @@
       <w:r>
         <w:t xml:space="preserve"> I am able to pivot quickly to replace them. This development style </w:t>
       </w:r>
-      <w:proofErr w:type="gramStart"/>
       <w:r>
         <w:t xml:space="preserve">is </w:t>
       </w:r>
       <w:r>
-        <w:t>known</w:t>
-      </w:r>
-      <w:proofErr w:type="gramEnd"/>
-      <w:r>
-        <w:t xml:space="preserve"> as a fail fast approach. </w:t>
+        <w:t xml:space="preserve">known as a fail fast approach. </w:t>
       </w:r>
     </w:p>
     <w:p>
@@ -2029,207 +1855,20 @@
     </w:p>
     <w:p>
       <w:pPr>
-        <w:pStyle w:val="NoSpacing"/>
-        <w:jc w:val="both"/>
-      </w:pPr>
-    </w:p>
-    <w:p>
-      <w:pPr>
-        <w:pStyle w:val="NoSpacing"/>
-        <w:jc w:val="both"/>
-      </w:pPr>
-    </w:p>
-    <w:p>
-      <w:pPr>
-        <w:pStyle w:val="NoSpacing"/>
-      </w:pPr>
-    </w:p>
-    <w:p>
-      <w:pPr>
-        <w:pStyle w:val="NoSpacing"/>
-      </w:pPr>
-    </w:p>
-    <w:p>
-      <w:pPr>
-        <w:pStyle w:val="NoSpacing"/>
-      </w:pPr>
-    </w:p>
-    <w:p>
-      <w:pPr>
-        <w:pStyle w:val="NoSpacing"/>
-      </w:pPr>
-    </w:p>
-    <w:p>
-      <w:pPr>
-        <w:pStyle w:val="NoSpacing"/>
-      </w:pPr>
-    </w:p>
-    <w:p>
-      <w:pPr>
-        <w:pStyle w:val="NoSpacing"/>
-      </w:pPr>
-    </w:p>
-    <w:p>
-      <w:pPr>
-        <w:pStyle w:val="NoSpacing"/>
-      </w:pPr>
-    </w:p>
-    <w:p>
-      <w:pPr>
-        <w:pStyle w:val="NoSpacing"/>
-      </w:pPr>
-    </w:p>
-    <w:p>
-      <w:pPr>
-        <w:pStyle w:val="NoSpacing"/>
-      </w:pPr>
-    </w:p>
-    <w:p>
-      <w:pPr>
-        <w:pStyle w:val="NoSpacing"/>
-      </w:pPr>
-    </w:p>
-    <w:p>
-      <w:pPr>
-        <w:pStyle w:val="NoSpacing"/>
-      </w:pPr>
-    </w:p>
-    <w:p>
-      <w:pPr>
-        <w:pStyle w:val="NoSpacing"/>
-      </w:pPr>
-    </w:p>
-    <w:p>
-      <w:pPr>
-        <w:pStyle w:val="NoSpacing"/>
-      </w:pPr>
-    </w:p>
-    <w:p>
-      <w:pPr>
-        <w:pStyle w:val="NoSpacing"/>
-      </w:pPr>
-    </w:p>
-    <w:p>
-      <w:pPr>
-        <w:pStyle w:val="NoSpacing"/>
-      </w:pPr>
-    </w:p>
-    <w:p>
-      <w:pPr>
-        <w:pStyle w:val="NoSpacing"/>
-      </w:pPr>
-    </w:p>
-    <w:p>
-      <w:pPr>
-        <w:pStyle w:val="NoSpacing"/>
-      </w:pPr>
-    </w:p>
-    <w:p>
-      <w:pPr>
-        <w:pStyle w:val="NoSpacing"/>
-      </w:pPr>
-    </w:p>
-    <w:p>
-      <w:pPr>
-        <w:pStyle w:val="NoSpacing"/>
-      </w:pPr>
-    </w:p>
-    <w:p>
-      <w:pPr>
-        <w:pStyle w:val="NoSpacing"/>
-      </w:pPr>
-    </w:p>
-    <w:p>
-      <w:pPr>
-        <w:pStyle w:val="NoSpacing"/>
-      </w:pPr>
-    </w:p>
-    <w:p>
-      <w:pPr>
-        <w:pStyle w:val="NoSpacing"/>
-      </w:pPr>
-    </w:p>
-    <w:p>
-      <w:pPr>
-        <w:pStyle w:val="NoSpacing"/>
-      </w:pPr>
-    </w:p>
-    <w:p>
-      <w:pPr>
-        <w:pStyle w:val="NoSpacing"/>
-      </w:pPr>
-    </w:p>
-    <w:p>
-      <w:pPr>
-        <w:pStyle w:val="NoSpacing"/>
-      </w:pPr>
-    </w:p>
-    <w:p>
-      <w:pPr>
-        <w:pStyle w:val="NoSpacing"/>
-      </w:pPr>
-    </w:p>
-    <w:p>
-      <w:pPr>
-        <w:pStyle w:val="NoSpacing"/>
-      </w:pPr>
-    </w:p>
-    <w:p>
-      <w:pPr>
-        <w:pStyle w:val="NoSpacing"/>
-      </w:pPr>
-    </w:p>
-    <w:p>
-      <w:pPr>
-        <w:pStyle w:val="NoSpacing"/>
-      </w:pPr>
-    </w:p>
-    <w:p>
-      <w:pPr>
-        <w:pStyle w:val="NoSpacing"/>
-      </w:pPr>
-    </w:p>
-    <w:p>
-      <w:pPr>
-        <w:pStyle w:val="NoSpacing"/>
-      </w:pPr>
-    </w:p>
-    <w:p>
-      <w:pPr>
-        <w:pStyle w:val="NoSpacing"/>
-      </w:pPr>
-    </w:p>
-    <w:p>
-      <w:pPr>
-        <w:pStyle w:val="NoSpacing"/>
-      </w:pPr>
-    </w:p>
-    <w:p>
-      <w:pPr>
-        <w:pStyle w:val="NoSpacing"/>
-      </w:pPr>
-    </w:p>
-    <w:p>
-      <w:pPr>
-        <w:pStyle w:val="NoSpacing"/>
-      </w:pPr>
-    </w:p>
-    <w:p>
-      <w:pPr>
-        <w:pStyle w:val="NoSpacing"/>
-      </w:pPr>
-    </w:p>
-    <w:p>
-      <w:pPr>
-        <w:pStyle w:val="NoSpacing"/>
-      </w:pPr>
-    </w:p>
-    <w:p>
-      <w:pPr>
         <w:pStyle w:val="Heading2"/>
-      </w:pPr>
-      <w:r>
-        <w:lastRenderedPageBreak/>
+        <w:rPr>
+          <w:rFonts w:asciiTheme="minorHAnsi" w:eastAsiaTheme="minorHAnsi" w:hAnsiTheme="minorHAnsi" w:cstheme="minorBidi"/>
+          <w:color w:val="auto"/>
+          <w:sz w:val="22"/>
+          <w:szCs w:val="22"/>
+        </w:rPr>
+      </w:pPr>
+    </w:p>
+    <w:p>
+      <w:pPr>
+        <w:pStyle w:val="Heading2"/>
+      </w:pPr>
+      <w:r>
         <w:t>References</w:t>
       </w:r>
     </w:p>
@@ -2247,39 +1886,7 @@
           <w:rFonts w:cstheme="minorHAnsi"/>
           <w:shd w:val="clear" w:color="auto" w:fill="FFFFFF"/>
         </w:rPr>
-        <w:t xml:space="preserve">Clive Norris, Michael </w:t>
-      </w:r>
-      <w:proofErr w:type="spellStart"/>
-      <w:r>
-        <w:rPr>
-          <w:rFonts w:cstheme="minorHAnsi"/>
-          <w:shd w:val="clear" w:color="auto" w:fill="FFFFFF"/>
-        </w:rPr>
-        <w:t>McCahill</w:t>
-      </w:r>
-      <w:proofErr w:type="spellEnd"/>
-      <w:r>
-        <w:rPr>
-          <w:rFonts w:cstheme="minorHAnsi"/>
-          <w:shd w:val="clear" w:color="auto" w:fill="FFFFFF"/>
-        </w:rPr>
-        <w:t>; CCTV: Beyond Penal Modernism</w:t>
-      </w:r>
-      <w:proofErr w:type="gramStart"/>
-      <w:r>
-        <w:rPr>
-          <w:rFonts w:cstheme="minorHAnsi"/>
-          <w:shd w:val="clear" w:color="auto" w:fill="FFFFFF"/>
-        </w:rPr>
-        <w:t>?,</w:t>
-      </w:r>
-      <w:proofErr w:type="gramEnd"/>
-      <w:r>
-        <w:rPr>
-          <w:rFonts w:cstheme="minorHAnsi"/>
-          <w:shd w:val="clear" w:color="auto" w:fill="FFFFFF"/>
-        </w:rPr>
-        <w:t> </w:t>
+        <w:t>Clive Norris, Michael McCahill; CCTV: Beyond Penal Modernism?, </w:t>
       </w:r>
       <w:r>
         <w:rPr>
@@ -2314,7 +1921,7 @@
         </w:rPr>
         <w:t>Retrieved from </w:t>
       </w:r>
-      <w:hyperlink r:id="rId10" w:history="1">
+      <w:hyperlink r:id="rId9" w:history="1">
         <w:r>
           <w:rPr>
             <w:rStyle w:val="Hyperlink"/>
@@ -2388,7 +1995,7 @@
         </w:rPr>
         <w:t xml:space="preserve"> from: </w:t>
       </w:r>
-      <w:hyperlink r:id="rId11" w:history="1">
+      <w:hyperlink r:id="rId10" w:history="1">
         <w:r>
           <w:rPr>
             <w:rStyle w:val="Hyperlink"/>
@@ -2499,7 +2106,7 @@
         <w:tab/>
         <w:t xml:space="preserve">Retrieved from: </w:t>
       </w:r>
-      <w:hyperlink r:id="rId12" w:history="1">
+      <w:hyperlink r:id="rId11" w:history="1">
         <w:r>
           <w:rPr>
             <w:rStyle w:val="Hyperlink"/>
@@ -2575,25 +2182,7 @@
           <w:shd w:val="clear" w:color="auto" w:fill="FFFFFF"/>
           <w:lang w:eastAsia="en-GB"/>
         </w:rPr>
-        <w:t xml:space="preserve">, 4th </w:t>
-      </w:r>
-      <w:proofErr w:type="gramStart"/>
-      <w:r>
-        <w:rPr>
-          <w:rFonts w:eastAsia="Times New Roman" w:cstheme="minorHAnsi"/>
-          <w:shd w:val="clear" w:color="auto" w:fill="FFFFFF"/>
-          <w:lang w:eastAsia="en-GB"/>
-        </w:rPr>
-        <w:t>edition.,</w:t>
-      </w:r>
-      <w:proofErr w:type="gramEnd"/>
-      <w:r>
-        <w:rPr>
-          <w:rFonts w:eastAsia="Times New Roman" w:cstheme="minorHAnsi"/>
-          <w:shd w:val="clear" w:color="auto" w:fill="FFFFFF"/>
-          <w:lang w:eastAsia="en-GB"/>
-        </w:rPr>
-        <w:t xml:space="preserve"> Leeds, United Kingdom: BJSS Limited.</w:t>
+        <w:t>, 4th edition., Leeds, United Kingdom: BJSS Limited.</w:t>
       </w:r>
     </w:p>
     <w:p>
@@ -2635,39 +2224,12 @@
           <w:shd w:val="clear" w:color="auto" w:fill="FFFFFF"/>
         </w:rPr>
       </w:pPr>
-      <w:proofErr w:type="spellStart"/>
-      <w:proofErr w:type="gramStart"/>
-      <w:r>
-        <w:rPr>
-          <w:rFonts w:cstheme="minorHAnsi"/>
-          <w:shd w:val="clear" w:color="auto" w:fill="FFFFFF"/>
-        </w:rPr>
-        <w:t>Ko</w:t>
-      </w:r>
-      <w:proofErr w:type="spellEnd"/>
-      <w:proofErr w:type="gramEnd"/>
-      <w:r>
-        <w:rPr>
-          <w:rFonts w:cstheme="minorHAnsi"/>
-          <w:shd w:val="clear" w:color="auto" w:fill="FFFFFF"/>
-        </w:rPr>
-        <w:t xml:space="preserve">, T., 2008, October. A survey on </w:t>
-      </w:r>
-      <w:proofErr w:type="spellStart"/>
-      <w:r>
-        <w:rPr>
-          <w:rFonts w:cstheme="minorHAnsi"/>
-          <w:shd w:val="clear" w:color="auto" w:fill="FFFFFF"/>
-        </w:rPr>
-        <w:t>behavior</w:t>
-      </w:r>
-      <w:proofErr w:type="spellEnd"/>
-      <w:r>
-        <w:rPr>
-          <w:rFonts w:cstheme="minorHAnsi"/>
-          <w:shd w:val="clear" w:color="auto" w:fill="FFFFFF"/>
-        </w:rPr>
-        <w:t xml:space="preserve"> analysis in video surveillance for homeland security applications. In </w:t>
+      <w:r>
+        <w:rPr>
+          <w:rFonts w:cstheme="minorHAnsi"/>
+          <w:shd w:val="clear" w:color="auto" w:fill="FFFFFF"/>
+        </w:rPr>
+        <w:t>Ko, T., 2008, October. A survey on behavior analysis in video surveillance for homeland security applications. In </w:t>
       </w:r>
       <w:r>
         <w:rPr>
@@ -2676,9 +2238,41 @@
           <w:iCs/>
           <w:shd w:val="clear" w:color="auto" w:fill="FFFFFF"/>
         </w:rPr>
-        <w:t xml:space="preserve">Applied Imagery Pattern Recognition Workshop, 2008. AIPR'08. </w:t>
-      </w:r>
-      <w:proofErr w:type="gramStart"/>
+        <w:t>Applied Imagery Pattern Recognition Workshop, 2008. AIPR'08. 37th IEEE</w:t>
+      </w:r>
+      <w:r>
+        <w:rPr>
+          <w:rFonts w:cstheme="minorHAnsi"/>
+          <w:shd w:val="clear" w:color="auto" w:fill="FFFFFF"/>
+        </w:rPr>
+        <w:t> (pp. 1-8). IEEE.</w:t>
+      </w:r>
+    </w:p>
+    <w:p>
+      <w:pPr>
+        <w:pStyle w:val="NoSpacing"/>
+        <w:jc w:val="both"/>
+        <w:rPr>
+          <w:rFonts w:cstheme="minorHAnsi"/>
+        </w:rPr>
+      </w:pPr>
+    </w:p>
+    <w:p>
+      <w:pPr>
+        <w:pStyle w:val="NoSpacing"/>
+        <w:jc w:val="both"/>
+        <w:rPr>
+          <w:rFonts w:cstheme="minorHAnsi"/>
+          <w:shd w:val="clear" w:color="auto" w:fill="FFFFFF"/>
+        </w:rPr>
+      </w:pPr>
+      <w:r>
+        <w:rPr>
+          <w:rFonts w:cstheme="minorHAnsi"/>
+          <w:shd w:val="clear" w:color="auto" w:fill="FFFFFF"/>
+        </w:rPr>
+        <w:t>Goldstein, M. and Uchida, S., 2016. A comparative evaluation of unsupervised anomaly detection algorithms for multivariate data. </w:t>
+      </w:r>
       <w:r>
         <w:rPr>
           <w:rFonts w:cstheme="minorHAnsi"/>
@@ -2686,9 +2280,15 @@
           <w:iCs/>
           <w:shd w:val="clear" w:color="auto" w:fill="FFFFFF"/>
         </w:rPr>
-        <w:t>37th</w:t>
-      </w:r>
-      <w:proofErr w:type="gramEnd"/>
+        <w:t>PloS one</w:t>
+      </w:r>
+      <w:r>
+        <w:rPr>
+          <w:rFonts w:cstheme="minorHAnsi"/>
+          <w:shd w:val="clear" w:color="auto" w:fill="FFFFFF"/>
+        </w:rPr>
+        <w:t>, </w:t>
+      </w:r>
       <w:r>
         <w:rPr>
           <w:rFonts w:cstheme="minorHAnsi"/>
@@ -2696,75 +2296,6 @@
           <w:iCs/>
           <w:shd w:val="clear" w:color="auto" w:fill="FFFFFF"/>
         </w:rPr>
-        <w:t xml:space="preserve"> IEEE</w:t>
-      </w:r>
-      <w:r>
-        <w:rPr>
-          <w:rFonts w:cstheme="minorHAnsi"/>
-          <w:shd w:val="clear" w:color="auto" w:fill="FFFFFF"/>
-        </w:rPr>
-        <w:t> (pp. 1-8). IEEE.</w:t>
-      </w:r>
-    </w:p>
-    <w:p>
-      <w:pPr>
-        <w:pStyle w:val="NoSpacing"/>
-        <w:jc w:val="both"/>
-        <w:rPr>
-          <w:rFonts w:cstheme="minorHAnsi"/>
-        </w:rPr>
-      </w:pPr>
-    </w:p>
-    <w:p>
-      <w:pPr>
-        <w:pStyle w:val="NoSpacing"/>
-        <w:jc w:val="both"/>
-        <w:rPr>
-          <w:rFonts w:cstheme="minorHAnsi"/>
-          <w:shd w:val="clear" w:color="auto" w:fill="FFFFFF"/>
-        </w:rPr>
-      </w:pPr>
-      <w:r>
-        <w:rPr>
-          <w:rFonts w:cstheme="minorHAnsi"/>
-          <w:shd w:val="clear" w:color="auto" w:fill="FFFFFF"/>
-        </w:rPr>
-        <w:t>Goldstein, M. and Uchida, S., 2016. A comparative evaluation of unsupervised anomaly detection algorithms for multivariate data. </w:t>
-      </w:r>
-      <w:proofErr w:type="spellStart"/>
-      <w:r>
-        <w:rPr>
-          <w:rFonts w:cstheme="minorHAnsi"/>
-          <w:i/>
-          <w:iCs/>
-          <w:shd w:val="clear" w:color="auto" w:fill="FFFFFF"/>
-        </w:rPr>
-        <w:t>PloS</w:t>
-      </w:r>
-      <w:proofErr w:type="spellEnd"/>
-      <w:r>
-        <w:rPr>
-          <w:rFonts w:cstheme="minorHAnsi"/>
-          <w:i/>
-          <w:iCs/>
-          <w:shd w:val="clear" w:color="auto" w:fill="FFFFFF"/>
-        </w:rPr>
-        <w:t xml:space="preserve"> one</w:t>
-      </w:r>
-      <w:r>
-        <w:rPr>
-          <w:rFonts w:cstheme="minorHAnsi"/>
-          <w:shd w:val="clear" w:color="auto" w:fill="FFFFFF"/>
-        </w:rPr>
-        <w:t>, </w:t>
-      </w:r>
-      <w:r>
-        <w:rPr>
-          <w:rFonts w:cstheme="minorHAnsi"/>
-          <w:i/>
-          <w:iCs/>
-          <w:shd w:val="clear" w:color="auto" w:fill="FFFFFF"/>
-        </w:rPr>
         <w:t>11</w:t>
       </w:r>
       <w:r>
@@ -2794,41 +2325,13 @@
           <w:lang w:eastAsia="en-GB"/>
         </w:rPr>
       </w:pPr>
-      <w:proofErr w:type="spellStart"/>
       <w:r>
         <w:rPr>
           <w:rFonts w:eastAsia="Times New Roman" w:cstheme="minorHAnsi"/>
           <w:shd w:val="clear" w:color="auto" w:fill="FFFFFF"/>
           <w:lang w:eastAsia="en-GB"/>
         </w:rPr>
-        <w:t>Zanero</w:t>
-      </w:r>
-      <w:proofErr w:type="spellEnd"/>
-      <w:r>
-        <w:rPr>
-          <w:rFonts w:eastAsia="Times New Roman" w:cstheme="minorHAnsi"/>
-          <w:shd w:val="clear" w:color="auto" w:fill="FFFFFF"/>
-          <w:lang w:eastAsia="en-GB"/>
-        </w:rPr>
-        <w:t xml:space="preserve">, S. and </w:t>
-      </w:r>
-      <w:proofErr w:type="spellStart"/>
-      <w:r>
-        <w:rPr>
-          <w:rFonts w:eastAsia="Times New Roman" w:cstheme="minorHAnsi"/>
-          <w:shd w:val="clear" w:color="auto" w:fill="FFFFFF"/>
-          <w:lang w:eastAsia="en-GB"/>
-        </w:rPr>
-        <w:t>Savaresi</w:t>
-      </w:r>
-      <w:proofErr w:type="spellEnd"/>
-      <w:r>
-        <w:rPr>
-          <w:rFonts w:eastAsia="Times New Roman" w:cstheme="minorHAnsi"/>
-          <w:shd w:val="clear" w:color="auto" w:fill="FFFFFF"/>
-          <w:lang w:eastAsia="en-GB"/>
-        </w:rPr>
-        <w:t>, S.M., 2004, March. Unsupervised learning techniques for an intrusion detection system. In </w:t>
+        <w:t>Zanero, S. and Savaresi, S.M., 2004, March. Unsupervised learning techniques for an intrusion detection system. In </w:t>
       </w:r>
       <w:r>
         <w:rPr>
@@ -2873,55 +2376,7 @@
           <w:rFonts w:cstheme="minorHAnsi"/>
           <w:shd w:val="clear" w:color="auto" w:fill="FFFFFF"/>
         </w:rPr>
-        <w:t xml:space="preserve">Zhao, S., </w:t>
-      </w:r>
-      <w:proofErr w:type="spellStart"/>
-      <w:r>
-        <w:rPr>
-          <w:rFonts w:cstheme="minorHAnsi"/>
-          <w:shd w:val="clear" w:color="auto" w:fill="FFFFFF"/>
-        </w:rPr>
-        <w:t>Chandrashekar</w:t>
-      </w:r>
-      <w:proofErr w:type="spellEnd"/>
-      <w:r>
-        <w:rPr>
-          <w:rFonts w:cstheme="minorHAnsi"/>
-          <w:shd w:val="clear" w:color="auto" w:fill="FFFFFF"/>
-        </w:rPr>
-        <w:t xml:space="preserve">, M., Lee, Y. and </w:t>
-      </w:r>
-      <w:proofErr w:type="spellStart"/>
-      <w:r>
-        <w:rPr>
-          <w:rFonts w:cstheme="minorHAnsi"/>
-          <w:shd w:val="clear" w:color="auto" w:fill="FFFFFF"/>
-        </w:rPr>
-        <w:t>Medhi</w:t>
-      </w:r>
-      <w:proofErr w:type="spellEnd"/>
-      <w:r>
-        <w:rPr>
-          <w:rFonts w:cstheme="minorHAnsi"/>
-          <w:shd w:val="clear" w:color="auto" w:fill="FFFFFF"/>
-        </w:rPr>
-        <w:t xml:space="preserve">, D., 2015, March. Real-time </w:t>
-      </w:r>
-      <w:proofErr w:type="gramStart"/>
-      <w:r>
-        <w:rPr>
-          <w:rFonts w:cstheme="minorHAnsi"/>
-          <w:shd w:val="clear" w:color="auto" w:fill="FFFFFF"/>
-        </w:rPr>
-        <w:t>network anomaly detection system</w:t>
-      </w:r>
-      <w:proofErr w:type="gramEnd"/>
-      <w:r>
-        <w:rPr>
-          <w:rFonts w:cstheme="minorHAnsi"/>
-          <w:shd w:val="clear" w:color="auto" w:fill="FFFFFF"/>
-        </w:rPr>
-        <w:t xml:space="preserve"> using machine learning. In </w:t>
+        <w:t>Zhao, S., Chandrashekar, M., Lee, Y. and Medhi, D., 2015, March. Real-time network anomaly detection system using machine learning. In </w:t>
       </w:r>
       <w:r>
         <w:rPr>
@@ -2930,9 +2385,41 @@
           <w:iCs/>
           <w:shd w:val="clear" w:color="auto" w:fill="FFFFFF"/>
         </w:rPr>
-        <w:t xml:space="preserve">Design of Reliable Communication Networks (DRCN), 2015 11th International Conference on </w:t>
-      </w:r>
-      <w:proofErr w:type="gramStart"/>
+        <w:t>Design of Reliable Communication Networks (DRCN), 2015 11th International Conference on the</w:t>
+      </w:r>
+      <w:r>
+        <w:rPr>
+          <w:rFonts w:cstheme="minorHAnsi"/>
+          <w:shd w:val="clear" w:color="auto" w:fill="FFFFFF"/>
+        </w:rPr>
+        <w:t>(pp. 267-270). IEEE.</w:t>
+      </w:r>
+    </w:p>
+    <w:p>
+      <w:pPr>
+        <w:pStyle w:val="NoSpacing"/>
+        <w:jc w:val="both"/>
+        <w:rPr>
+          <w:rFonts w:cstheme="minorHAnsi"/>
+        </w:rPr>
+      </w:pPr>
+    </w:p>
+    <w:p>
+      <w:pPr>
+        <w:pStyle w:val="NoSpacing"/>
+        <w:jc w:val="both"/>
+        <w:rPr>
+          <w:rFonts w:cstheme="minorHAnsi"/>
+          <w:shd w:val="clear" w:color="auto" w:fill="FFFFFF"/>
+        </w:rPr>
+      </w:pPr>
+      <w:r>
+        <w:rPr>
+          <w:rFonts w:cstheme="minorHAnsi"/>
+          <w:shd w:val="clear" w:color="auto" w:fill="FFFFFF"/>
+        </w:rPr>
+        <w:t>Hasselbring, W. and Steinacker, G., 2017, April. Microservice Architectures for Scalability, Agility and Reliability in E-Commerce. In </w:t>
+      </w:r>
       <w:r>
         <w:rPr>
           <w:rFonts w:cstheme="minorHAnsi"/>
@@ -2940,73 +2427,41 @@
           <w:iCs/>
           <w:shd w:val="clear" w:color="auto" w:fill="FFFFFF"/>
         </w:rPr>
-        <w:t>the</w:t>
-      </w:r>
-      <w:r>
-        <w:rPr>
-          <w:rFonts w:cstheme="minorHAnsi"/>
-          <w:shd w:val="clear" w:color="auto" w:fill="FFFFFF"/>
-        </w:rPr>
-        <w:t>(</w:t>
-      </w:r>
-      <w:proofErr w:type="gramEnd"/>
-      <w:r>
-        <w:rPr>
-          <w:rFonts w:cstheme="minorHAnsi"/>
-          <w:shd w:val="clear" w:color="auto" w:fill="FFFFFF"/>
-        </w:rPr>
-        <w:t>pp. 267-270). IEEE.</w:t>
-      </w:r>
-    </w:p>
-    <w:p>
-      <w:pPr>
-        <w:pStyle w:val="NoSpacing"/>
-        <w:jc w:val="both"/>
-        <w:rPr>
-          <w:rFonts w:cstheme="minorHAnsi"/>
-        </w:rPr>
-      </w:pPr>
-    </w:p>
-    <w:p>
-      <w:pPr>
-        <w:pStyle w:val="NoSpacing"/>
-        <w:jc w:val="both"/>
-        <w:rPr>
-          <w:rFonts w:cstheme="minorHAnsi"/>
-          <w:shd w:val="clear" w:color="auto" w:fill="FFFFFF"/>
-        </w:rPr>
-      </w:pPr>
-      <w:proofErr w:type="spellStart"/>
-      <w:r>
-        <w:rPr>
-          <w:rFonts w:cstheme="minorHAnsi"/>
-          <w:shd w:val="clear" w:color="auto" w:fill="FFFFFF"/>
-        </w:rPr>
-        <w:t>Hasselbring</w:t>
-      </w:r>
-      <w:proofErr w:type="spellEnd"/>
-      <w:r>
-        <w:rPr>
-          <w:rFonts w:cstheme="minorHAnsi"/>
-          <w:shd w:val="clear" w:color="auto" w:fill="FFFFFF"/>
-        </w:rPr>
-        <w:t xml:space="preserve">, W. and </w:t>
-      </w:r>
-      <w:proofErr w:type="spellStart"/>
-      <w:r>
-        <w:rPr>
-          <w:rFonts w:cstheme="minorHAnsi"/>
-          <w:shd w:val="clear" w:color="auto" w:fill="FFFFFF"/>
-        </w:rPr>
-        <w:t>Steinacker</w:t>
-      </w:r>
-      <w:proofErr w:type="spellEnd"/>
-      <w:r>
-        <w:rPr>
-          <w:rFonts w:cstheme="minorHAnsi"/>
-          <w:shd w:val="clear" w:color="auto" w:fill="FFFFFF"/>
-        </w:rPr>
-        <w:t>, G., 2017, April. Microservice Architectures for Scalability, Agility and Reliability in E-Commerce. In </w:t>
+        <w:t>Software Architecture Workshops (ICSAW), 2017 IEEE International Conference on</w:t>
+      </w:r>
+      <w:r>
+        <w:rPr>
+          <w:rFonts w:cstheme="minorHAnsi"/>
+          <w:shd w:val="clear" w:color="auto" w:fill="FFFFFF"/>
+        </w:rPr>
+        <w:t> (pp. 243-246). IEEE.</w:t>
+      </w:r>
+    </w:p>
+    <w:p>
+      <w:pPr>
+        <w:pStyle w:val="NoSpacing"/>
+        <w:jc w:val="both"/>
+        <w:rPr>
+          <w:rFonts w:cstheme="minorHAnsi"/>
+          <w:shd w:val="clear" w:color="auto" w:fill="FFFFFF"/>
+        </w:rPr>
+      </w:pPr>
+    </w:p>
+    <w:p>
+      <w:pPr>
+        <w:pStyle w:val="NoSpacing"/>
+        <w:jc w:val="both"/>
+        <w:rPr>
+          <w:rFonts w:cstheme="minorHAnsi"/>
+          <w:shd w:val="clear" w:color="auto" w:fill="FFFFFF"/>
+        </w:rPr>
+      </w:pPr>
+      <w:r>
+        <w:rPr>
+          <w:rFonts w:cstheme="minorHAnsi"/>
+          <w:shd w:val="clear" w:color="auto" w:fill="FFFFFF"/>
+        </w:rPr>
+        <w:t>Kratzke, N., 2017. About microservices, containers and their underestimated impact on network performance. </w:t>
       </w:r>
       <w:r>
         <w:rPr>
@@ -3015,72 +2470,7 @@
           <w:iCs/>
           <w:shd w:val="clear" w:color="auto" w:fill="FFFFFF"/>
         </w:rPr>
-        <w:t>Software Architecture Workshops (ICSAW), 2017 IEEE International Conference on</w:t>
-      </w:r>
-      <w:r>
-        <w:rPr>
-          <w:rFonts w:cstheme="minorHAnsi"/>
-          <w:shd w:val="clear" w:color="auto" w:fill="FFFFFF"/>
-        </w:rPr>
-        <w:t> (pp. 243-246). IEEE.</w:t>
-      </w:r>
-    </w:p>
-    <w:p>
-      <w:pPr>
-        <w:pStyle w:val="NoSpacing"/>
-        <w:jc w:val="both"/>
-        <w:rPr>
-          <w:rFonts w:cstheme="minorHAnsi"/>
-          <w:shd w:val="clear" w:color="auto" w:fill="FFFFFF"/>
-        </w:rPr>
-      </w:pPr>
-    </w:p>
-    <w:p>
-      <w:pPr>
-        <w:pStyle w:val="NoSpacing"/>
-        <w:jc w:val="both"/>
-        <w:rPr>
-          <w:rFonts w:cstheme="minorHAnsi"/>
-          <w:shd w:val="clear" w:color="auto" w:fill="FFFFFF"/>
-        </w:rPr>
-      </w:pPr>
-      <w:proofErr w:type="spellStart"/>
-      <w:r>
-        <w:rPr>
-          <w:rFonts w:cstheme="minorHAnsi"/>
-          <w:shd w:val="clear" w:color="auto" w:fill="FFFFFF"/>
-        </w:rPr>
-        <w:t>Kratzke</w:t>
-      </w:r>
-      <w:proofErr w:type="spellEnd"/>
-      <w:r>
-        <w:rPr>
-          <w:rFonts w:cstheme="minorHAnsi"/>
-          <w:shd w:val="clear" w:color="auto" w:fill="FFFFFF"/>
-        </w:rPr>
-        <w:t>, N., 2017. About microservices, containers and their underestimated impact on network performance. </w:t>
-      </w:r>
-      <w:proofErr w:type="spellStart"/>
-      <w:proofErr w:type="gramStart"/>
-      <w:r>
-        <w:rPr>
-          <w:rFonts w:cstheme="minorHAnsi"/>
-          <w:i/>
-          <w:iCs/>
-          <w:shd w:val="clear" w:color="auto" w:fill="FFFFFF"/>
-        </w:rPr>
-        <w:t>arXiv</w:t>
-      </w:r>
-      <w:proofErr w:type="spellEnd"/>
-      <w:proofErr w:type="gramEnd"/>
-      <w:r>
-        <w:rPr>
-          <w:rFonts w:cstheme="minorHAnsi"/>
-          <w:i/>
-          <w:iCs/>
-          <w:shd w:val="clear" w:color="auto" w:fill="FFFFFF"/>
-        </w:rPr>
-        <w:t xml:space="preserve"> preprint arXiv:1710.04049</w:t>
+        <w:t>arXiv preprint arXiv:1710.04049</w:t>
       </w:r>
       <w:r>
         <w:rPr>
@@ -3089,17 +2479,11 @@
         </w:rPr>
         <w:t>.</w:t>
       </w:r>
-    </w:p>
-    <w:p>
-      <w:pPr>
-        <w:pStyle w:val="NoSpacing"/>
-        <w:rPr>
-          <w:rFonts w:cstheme="minorHAnsi"/>
-        </w:rPr>
-      </w:pPr>
+      <w:bookmarkStart w:id="0" w:name="_GoBack"/>
+      <w:bookmarkEnd w:id="0"/>
     </w:p>
     <w:sectPr>
-      <w:headerReference w:type="default" r:id="rId13"/>
+      <w:headerReference w:type="default" r:id="rId12"/>
       <w:pgSz w:w="11906" w:h="16838"/>
       <w:pgMar w:top="1440" w:right="1440" w:bottom="1440" w:left="1440" w:header="708" w:footer="708" w:gutter="0"/>
       <w:cols w:space="708"/>

</xml_diff>

<commit_message>
adding proper referencing and cleanup
</commit_message>
<xml_diff>
--- a/Deliverables/DissertationProposal.docx
+++ b/Deliverables/DissertationProposal.docx
@@ -1,6 +1,6 @@
 
 <file path=word/document.xml><?xml version="1.0" encoding="utf-8"?>
-<w:document xmlns:wpc="http://schemas.microsoft.com/office/word/2010/wordprocessingCanvas" xmlns:cx="http://schemas.microsoft.com/office/drawing/2014/chartex" xmlns:cx1="http://schemas.microsoft.com/office/drawing/2015/9/8/chartex" xmlns:mc="http://schemas.openxmlformats.org/markup-compatibility/2006" xmlns:o="urn:schemas-microsoft-com:office:office" xmlns:r="http://schemas.openxmlformats.org/officeDocument/2006/relationships" xmlns:m="http://schemas.openxmlformats.org/officeDocument/2006/math" xmlns:v="urn:schemas-microsoft-com:vml" xmlns:wp14="http://schemas.microsoft.com/office/word/2010/wordprocessingDrawing" xmlns:wp="http://schemas.openxmlformats.org/drawingml/2006/wordprocessingDrawing" xmlns:w10="urn:schemas-microsoft-com:office:word" xmlns:w="http://schemas.openxmlformats.org/wordprocessingml/2006/main" xmlns:w14="http://schemas.microsoft.com/office/word/2010/wordml" xmlns:w15="http://schemas.microsoft.com/office/word/2012/wordml" xmlns:w16se="http://schemas.microsoft.com/office/word/2015/wordml/symex" xmlns:wpg="http://schemas.microsoft.com/office/word/2010/wordprocessingGroup" xmlns:wpi="http://schemas.microsoft.com/office/word/2010/wordprocessingInk" xmlns:wne="http://schemas.microsoft.com/office/word/2006/wordml" xmlns:wps="http://schemas.microsoft.com/office/word/2010/wordprocessingShape" mc:Ignorable="w14 w15 w16se wp14">
+<w:document xmlns:wpc="http://schemas.microsoft.com/office/word/2010/wordprocessingCanvas" xmlns:mo="http://schemas.microsoft.com/office/mac/office/2008/main" xmlns:mc="http://schemas.openxmlformats.org/markup-compatibility/2006" xmlns:mv="urn:schemas-microsoft-com:mac:vml" xmlns:o="urn:schemas-microsoft-com:office:office" xmlns:r="http://schemas.openxmlformats.org/officeDocument/2006/relationships" xmlns:m="http://schemas.openxmlformats.org/officeDocument/2006/math" xmlns:v="urn:schemas-microsoft-com:vml" xmlns:wp14="http://schemas.microsoft.com/office/word/2010/wordprocessingDrawing" xmlns:wp="http://schemas.openxmlformats.org/drawingml/2006/wordprocessingDrawing" xmlns:w10="urn:schemas-microsoft-com:office:word" xmlns:w="http://schemas.openxmlformats.org/wordprocessingml/2006/main" xmlns:w14="http://schemas.microsoft.com/office/word/2010/wordml" xmlns:w15="http://schemas.microsoft.com/office/word/2012/wordml" xmlns:wpg="http://schemas.microsoft.com/office/word/2010/wordprocessingGroup" xmlns:wpi="http://schemas.microsoft.com/office/word/2010/wordprocessingInk" xmlns:wne="http://schemas.microsoft.com/office/word/2006/wordml" xmlns:wps="http://schemas.microsoft.com/office/word/2010/wordprocessingShape" mc:Ignorable="w14 w15 wp14">
   <w:body>
     <w:p>
       <w:pPr>
@@ -46,13 +46,10 @@
         <w:t xml:space="preserve"> </w:t>
       </w:r>
       <w:r>
-        <w:t>an estimated 4.2 million surveillance cameras watch us every day (Clive Norris &amp; Michael McCahill, 2006)</w:t>
-      </w:r>
-      <w:r>
-        <w:t>.</w:t>
-      </w:r>
-      <w:r>
-        <w:t xml:space="preserve"> </w:t>
+        <w:t xml:space="preserve">an estimated 4.2 million surveillance cameras watch us every day </w:t>
+      </w:r>
+      <w:r>
+        <w:t xml:space="preserve">[1]. </w:t>
       </w:r>
       <w:r>
         <w:t>CCTV is deployed to</w:t>
@@ -67,17 +64,10 @@
         <w:t xml:space="preserve"> one of the most watched nations in the world. </w:t>
       </w:r>
       <w:r>
-        <w:t>CCTV is actively available in 96% of homicide investigations, where it added value to the case 80% of the time (</w:t>
-      </w:r>
-      <w:r>
-        <w:rPr>
-          <w:color w:val="000000"/>
-          <w:shd w:val="clear" w:color="auto" w:fill="FFFFFF"/>
-        </w:rPr>
-        <w:t>Scotland Yard, 2010)</w:t>
-      </w:r>
-      <w:r>
-        <w:t xml:space="preserve">. </w:t>
+        <w:t xml:space="preserve">CCTV is actively available in 96% of homicide investigations, where it added value to the case 80% of the time </w:t>
+      </w:r>
+      <w:r>
+        <w:t xml:space="preserve">[2]. </w:t>
       </w:r>
       <w:r>
         <w:t xml:space="preserve">However, this statistic does not hold true for all crimes within the UK, </w:t>
@@ -98,24 +88,7 @@
         <w:t xml:space="preserve"> involves CCTV usage</w:t>
       </w:r>
       <w:r>
-        <w:t xml:space="preserve"> </w:t>
-      </w:r>
-      <w:r>
-        <w:t>(</w:t>
-      </w:r>
-      <w:r>
-        <w:rPr>
-          <w:color w:val="000000"/>
-          <w:shd w:val="clear" w:color="auto" w:fill="FFFFFF"/>
-        </w:rPr>
-        <w:t xml:space="preserve">Press Association, </w:t>
-      </w:r>
-      <w:r>
-        <w:rPr>
-          <w:color w:val="000000"/>
-          <w:shd w:val="clear" w:color="auto" w:fill="FFFFFF"/>
-        </w:rPr>
-        <w:t>2009)</w:t>
+        <w:t xml:space="preserve"> [3]</w:t>
       </w:r>
       <w:r>
         <w:rPr>
@@ -722,7 +695,6 @@
         <w:jc w:val="both"/>
       </w:pPr>
       <w:r>
-        <w:lastRenderedPageBreak/>
         <w:t>Develop a solution</w:t>
       </w:r>
       <w:r>
@@ -772,6 +744,7 @@
         <w:jc w:val="both"/>
       </w:pPr>
       <w:r>
+        <w:lastRenderedPageBreak/>
         <w:t xml:space="preserve">Using the test scenarios defined in objective </w:t>
       </w:r>
       <w:r>
@@ -837,16 +810,16 @@
           <w:lang w:eastAsia="en-GB"/>
         </w:rPr>
         <w:drawing>
-          <wp:anchor distT="0" distB="0" distL="114300" distR="114300" simplePos="0" relativeHeight="251658240" behindDoc="0" locked="0" layoutInCell="1" allowOverlap="1" wp14:anchorId="73CA9828" wp14:editId="58FE80B2">
+          <wp:anchor distT="0" distB="0" distL="114300" distR="114300" simplePos="0" relativeHeight="251658240" behindDoc="0" locked="0" layoutInCell="1" allowOverlap="1" wp14:anchorId="73CA9828" wp14:editId="097C9641">
             <wp:simplePos x="0" y="0"/>
             <wp:positionH relativeFrom="margin">
-              <wp:posOffset>-704850</wp:posOffset>
+              <wp:posOffset>-291465</wp:posOffset>
             </wp:positionH>
             <wp:positionV relativeFrom="margin">
-              <wp:posOffset>3181350</wp:posOffset>
+              <wp:posOffset>2631440</wp:posOffset>
             </wp:positionV>
-            <wp:extent cx="7134225" cy="4791075"/>
-            <wp:effectExtent l="0" t="0" r="0" b="0"/>
+            <wp:extent cx="6300470" cy="4231640"/>
+            <wp:effectExtent l="0" t="0" r="0" b="10160"/>
             <wp:wrapTopAndBottom/>
             <wp:docPr id="4" name="Picture 4"/>
             <wp:cNvGraphicFramePr>
@@ -874,7 +847,7 @@
                   <pic:spPr>
                     <a:xfrm>
                       <a:off x="0" y="0"/>
-                      <a:ext cx="7134225" cy="4791075"/>
+                      <a:ext cx="6300470" cy="4231640"/>
                     </a:xfrm>
                     <a:prstGeom prst="rect">
                       <a:avLst/>
@@ -962,29 +935,10 @@
     </w:p>
     <w:p>
       <w:pPr>
-        <w:pStyle w:val="NoSpacing"/>
-        <w:jc w:val="both"/>
-      </w:pPr>
-    </w:p>
-    <w:p>
-      <w:pPr>
-        <w:pStyle w:val="NoSpacing"/>
-        <w:jc w:val="both"/>
-      </w:pPr>
-    </w:p>
-    <w:p>
-      <w:pPr>
-        <w:pStyle w:val="NoSpacing"/>
-        <w:jc w:val="both"/>
-      </w:pPr>
-    </w:p>
-    <w:p>
-      <w:pPr>
         <w:pStyle w:val="Heading2"/>
         <w:jc w:val="both"/>
       </w:pPr>
       <w:r>
-        <w:lastRenderedPageBreak/>
         <w:t>Background</w:t>
       </w:r>
     </w:p>
@@ -1018,21 +972,10 @@
         <w:t>urvey on Behaviour Analysis in Video Surveillance for Homeland Security Applications</w:t>
       </w:r>
       <w:r>
-        <w:t xml:space="preserve"> (</w:t>
-      </w:r>
-      <w:r>
-        <w:rPr>
-          <w:rFonts w:cstheme="minorHAnsi"/>
-          <w:shd w:val="clear" w:color="auto" w:fill="FFFFFF"/>
-        </w:rPr>
-        <w:t>Ko, T., 2008</w:t>
-      </w:r>
-      <w:r>
-        <w:rPr>
-          <w:rFonts w:cstheme="minorHAnsi"/>
-          <w:shd w:val="clear" w:color="auto" w:fill="FFFFFF"/>
-        </w:rPr>
-        <w:t>)</w:t>
+        <w:t xml:space="preserve"> </w:t>
+      </w:r>
+      <w:r>
+        <w:t>[5]</w:t>
       </w:r>
     </w:p>
     <w:p>
@@ -1073,319 +1016,6 @@
       <w:r>
         <w:t>I will be using this paper for its capacity in behaviour analysis, giving me a high-level overview of some of the most effective models in behaviour classification.</w:t>
       </w:r>
-    </w:p>
-    <w:p>
-      <w:pPr>
-        <w:pStyle w:val="NoSpacing"/>
-        <w:jc w:val="both"/>
-      </w:pPr>
-    </w:p>
-    <w:p>
-      <w:pPr>
-        <w:pStyle w:val="NoSpacing"/>
-        <w:jc w:val="both"/>
-      </w:pPr>
-      <w:r>
-        <w:rPr>
-          <w:b/>
-        </w:rPr>
-        <w:t xml:space="preserve">Paper: </w:t>
-      </w:r>
-      <w:r>
-        <w:t>A Comparative Evaluation of Unsupervised Anomaly Detection Algorithms for Multivariate Data</w:t>
-      </w:r>
-      <w:r>
-        <w:t xml:space="preserve"> (</w:t>
-      </w:r>
-      <w:r>
-        <w:rPr>
-          <w:rFonts w:cstheme="minorHAnsi"/>
-          <w:shd w:val="clear" w:color="auto" w:fill="FFFFFF"/>
-        </w:rPr>
-        <w:t>Goldstein, M. and Uchida, S., 2016</w:t>
-      </w:r>
-      <w:r>
-        <w:rPr>
-          <w:rFonts w:cstheme="minorHAnsi"/>
-          <w:shd w:val="clear" w:color="auto" w:fill="FFFFFF"/>
-        </w:rPr>
-        <w:t>)</w:t>
-      </w:r>
-    </w:p>
-    <w:p>
-      <w:pPr>
-        <w:pStyle w:val="NoSpacing"/>
-        <w:jc w:val="both"/>
-      </w:pPr>
-      <w:r>
-        <w:rPr>
-          <w:b/>
-        </w:rPr>
-        <w:t xml:space="preserve">Description: </w:t>
-      </w:r>
-      <w:r>
-        <w:t xml:space="preserve">The paper aims to achieve a comparative universal evaluation between the most common unsupervised learning models </w:t>
-      </w:r>
-      <w:r>
-        <w:t>using</w:t>
-      </w:r>
-      <w:r>
-        <w:t xml:space="preserve"> public domain datasets</w:t>
-      </w:r>
-      <w:r>
-        <w:t xml:space="preserve"> for comparative evaluations in performance and accuracy</w:t>
-      </w:r>
-      <w:r>
-        <w:t>.</w:t>
-      </w:r>
-      <w:r>
-        <w:t xml:space="preserve"> It provides benchmarks in accuracy and performance of these models allowing ranking of models against each other. </w:t>
-      </w:r>
-    </w:p>
-    <w:p>
-      <w:pPr>
-        <w:pStyle w:val="NoSpacing"/>
-        <w:jc w:val="both"/>
-      </w:pPr>
-      <w:r>
-        <w:rPr>
-          <w:b/>
-        </w:rPr>
-        <w:t xml:space="preserve">Relevance: </w:t>
-      </w:r>
-      <w:r>
-        <w:t xml:space="preserve">During my work, I will be required to detect anomalies in human behaviour within video feeds. This paper gives a good basis for selecting and exploring known </w:t>
-      </w:r>
-      <w:r>
-        <w:t xml:space="preserve">machine learning </w:t>
-      </w:r>
-      <w:r>
-        <w:t>models within this space</w:t>
-      </w:r>
-      <w:r>
-        <w:t xml:space="preserve">, looking </w:t>
-      </w:r>
-      <w:r>
-        <w:t>at not only accuracy and success</w:t>
-      </w:r>
-      <w:r>
-        <w:t xml:space="preserve"> of the models but also on their performance</w:t>
-      </w:r>
-      <w:r>
-        <w:t>.</w:t>
-      </w:r>
-      <w:r>
-        <w:t xml:space="preserve"> It compares and contrasts unsupervised learning mechanisms on a variety of datasets allowing me a good foothold when choosing what models to adopt for my own data set.</w:t>
-      </w:r>
-      <w:r>
-        <w:t xml:space="preserve"> I will be using this paper to influence which models are worth considering, and which may not be appropriate for my classification problem, either due to accuracy issues or performance lags when adopting them.</w:t>
-      </w:r>
-    </w:p>
-    <w:p>
-      <w:pPr>
-        <w:pStyle w:val="NoSpacing"/>
-        <w:jc w:val="both"/>
-      </w:pPr>
-    </w:p>
-    <w:p>
-      <w:pPr>
-        <w:pStyle w:val="NoSpacing"/>
-        <w:jc w:val="both"/>
-      </w:pPr>
-      <w:r>
-        <w:rPr>
-          <w:b/>
-        </w:rPr>
-        <w:t xml:space="preserve">Paper: </w:t>
-      </w:r>
-      <w:r>
-        <w:t>Unsupervised Learning Techniques for an Intrusion Detection S</w:t>
-      </w:r>
-      <w:r>
-        <w:t>ystem</w:t>
-      </w:r>
-      <w:r>
-        <w:t xml:space="preserve"> (</w:t>
-      </w:r>
-      <w:r>
-        <w:rPr>
-          <w:rFonts w:eastAsia="Times New Roman" w:cstheme="minorHAnsi"/>
-          <w:shd w:val="clear" w:color="auto" w:fill="FFFFFF"/>
-          <w:lang w:eastAsia="en-GB"/>
-        </w:rPr>
-        <w:t>Zanero, S. and Savaresi, S.M., 2004</w:t>
-      </w:r>
-      <w:r>
-        <w:rPr>
-          <w:rFonts w:eastAsia="Times New Roman" w:cstheme="minorHAnsi"/>
-          <w:shd w:val="clear" w:color="auto" w:fill="FFFFFF"/>
-          <w:lang w:eastAsia="en-GB"/>
-        </w:rPr>
-        <w:t>)</w:t>
-      </w:r>
-    </w:p>
-    <w:p>
-      <w:pPr>
-        <w:pStyle w:val="NoSpacing"/>
-        <w:jc w:val="both"/>
-      </w:pPr>
-      <w:r>
-        <w:rPr>
-          <w:b/>
-        </w:rPr>
-        <w:t xml:space="preserve">Description: </w:t>
-      </w:r>
-      <w:r>
-        <w:t xml:space="preserve">The paper proposes a two-tier architecture for detecting anomalies in network traffic using solely unsupervised learning methodologies. </w:t>
-      </w:r>
-      <w:r>
-        <w:t>It looks at how you can initially perform clustering of data to reduce dimensionality and then enable more sophisticated anomaly detection algorithms to categorise</w:t>
-      </w:r>
-      <w:r>
-        <w:t xml:space="preserve"> data into anomalous and normal groups</w:t>
-      </w:r>
-      <w:r>
-        <w:t xml:space="preserve">. </w:t>
-      </w:r>
-    </w:p>
-    <w:p>
-      <w:pPr>
-        <w:pStyle w:val="NoSpacing"/>
-        <w:jc w:val="both"/>
-      </w:pPr>
-      <w:r>
-        <w:rPr>
-          <w:b/>
-        </w:rPr>
-        <w:t xml:space="preserve">Relevance: </w:t>
-      </w:r>
-      <w:r>
-        <w:t xml:space="preserve">The mentioned paper investigates the use of unsupervised machine learning models; K-means algorithm, Principle Direction Partitioning and Self Organising Maps, in order to provide anomaly detection on network traffic. The investigation of these models is extremely useful for my work, when evaluating which methodologies to adopt </w:t>
-      </w:r>
-      <w:r>
-        <w:t>in</w:t>
-      </w:r>
-      <w:r>
-        <w:t xml:space="preserve"> detecting anomalous human behaviour. It further proposes an architectural approach that adopts an initial filtering of data using clustering algorithms to then enable more traditional anomaly detection methods. This approach is relevant to my work as I will be looking at how best to gain real-time analysis of video streams, which may require data transformations to make possible, and this approach could be adopted to my work.</w:t>
-      </w:r>
-    </w:p>
-    <w:p>
-      <w:pPr>
-        <w:pStyle w:val="NoSpacing"/>
-        <w:jc w:val="both"/>
-      </w:pPr>
-    </w:p>
-    <w:p>
-      <w:pPr>
-        <w:pStyle w:val="NoSpacing"/>
-        <w:jc w:val="both"/>
-      </w:pPr>
-      <w:r>
-        <w:rPr>
-          <w:b/>
-        </w:rPr>
-        <w:t xml:space="preserve">Paper: </w:t>
-      </w:r>
-      <w:r>
-        <w:t xml:space="preserve">Real-Time Network Anomaly Detection System Using Machine Learning </w:t>
-      </w:r>
-      <w:r>
-        <w:t>(</w:t>
-      </w:r>
-      <w:r>
-        <w:rPr>
-          <w:rFonts w:cstheme="minorHAnsi"/>
-          <w:shd w:val="clear" w:color="auto" w:fill="FFFFFF"/>
-        </w:rPr>
-        <w:t>Zhao, S</w:t>
-      </w:r>
-      <w:r>
-        <w:rPr>
-          <w:rFonts w:cstheme="minorHAnsi"/>
-          <w:shd w:val="clear" w:color="auto" w:fill="FFFFFF"/>
-        </w:rPr>
-        <w:t>. et al</w:t>
-      </w:r>
-      <w:r>
-        <w:rPr>
-          <w:rFonts w:cstheme="minorHAnsi"/>
-          <w:shd w:val="clear" w:color="auto" w:fill="FFFFFF"/>
-        </w:rPr>
-        <w:t>., 2015</w:t>
-      </w:r>
-      <w:r>
-        <w:rPr>
-          <w:rFonts w:cstheme="minorHAnsi"/>
-          <w:shd w:val="clear" w:color="auto" w:fill="FFFFFF"/>
-        </w:rPr>
-        <w:t>)</w:t>
-      </w:r>
-    </w:p>
-    <w:p>
-      <w:pPr>
-        <w:pStyle w:val="NoSpacing"/>
-        <w:jc w:val="both"/>
-      </w:pPr>
-      <w:r>
-        <w:rPr>
-          <w:b/>
-        </w:rPr>
-        <w:t xml:space="preserve">Description: </w:t>
-      </w:r>
-      <w:r>
-        <w:t xml:space="preserve">The paper proposes a novel framework for real-time network traffic anomaly detection using machine learning algorithms. </w:t>
-      </w:r>
-    </w:p>
-    <w:p>
-      <w:pPr>
-        <w:pStyle w:val="NoSpacing"/>
-        <w:jc w:val="both"/>
-      </w:pPr>
-      <w:r>
-        <w:rPr>
-          <w:b/>
-        </w:rPr>
-        <w:t xml:space="preserve">Relevance: </w:t>
-      </w:r>
-      <w:r>
-        <w:t>The paper proposes a suitable architecture for my dissertation project, though with a slightly different aim and data source. It will allow me a basis</w:t>
-      </w:r>
-      <w:r>
-        <w:t xml:space="preserve"> to work from</w:t>
-      </w:r>
-      <w:r>
-        <w:t xml:space="preserve"> and insight into problems to overcome when attempting to provide real-time processing of data streams. </w:t>
-      </w:r>
-      <w:r>
-        <w:t xml:space="preserve">They adopt real-time technologies including Apache Kafka, Apache Storm and Apache </w:t>
-      </w:r>
-      <w:r>
-        <w:t>Hadoop, which</w:t>
-      </w:r>
-      <w:r>
-        <w:t xml:space="preserve"> will greatly influence </w:t>
-      </w:r>
-      <w:r>
-        <w:t>the</w:t>
-      </w:r>
-      <w:r>
-        <w:t xml:space="preserve"> </w:t>
-      </w:r>
-      <w:r>
-        <w:t>final design of my</w:t>
-      </w:r>
-      <w:r>
-        <w:t xml:space="preserve"> dissertation </w:t>
-      </w:r>
-      <w:r>
-        <w:t>project.</w:t>
-      </w:r>
-    </w:p>
-    <w:p>
-      <w:pPr>
-        <w:pStyle w:val="NoSpacing"/>
-        <w:jc w:val="both"/>
-      </w:pPr>
     </w:p>
     <w:p>
       <w:pPr>
@@ -1400,24 +1030,265 @@
         <w:t xml:space="preserve">Paper: </w:t>
       </w:r>
       <w:r>
+        <w:t>A Comparative Evaluation of Unsupervised Anomaly Detection Algorithms for Multivariate Data</w:t>
+      </w:r>
+      <w:r>
+        <w:t xml:space="preserve"> [6]</w:t>
+      </w:r>
+    </w:p>
+    <w:p>
+      <w:pPr>
+        <w:pStyle w:val="NoSpacing"/>
+        <w:jc w:val="both"/>
+      </w:pPr>
+      <w:r>
+        <w:rPr>
+          <w:b/>
+        </w:rPr>
+        <w:t xml:space="preserve">Description: </w:t>
+      </w:r>
+      <w:r>
+        <w:t xml:space="preserve">The paper aims to achieve a comparative universal evaluation between the most common unsupervised learning models </w:t>
+      </w:r>
+      <w:r>
+        <w:t>using</w:t>
+      </w:r>
+      <w:r>
+        <w:t xml:space="preserve"> public domain datasets</w:t>
+      </w:r>
+      <w:r>
+        <w:t xml:space="preserve"> for comparative evaluations in performance and accuracy</w:t>
+      </w:r>
+      <w:r>
+        <w:t>.</w:t>
+      </w:r>
+      <w:r>
+        <w:t xml:space="preserve"> It provides benchmarks in accuracy and performance of these models allowing ranking of models against each other. </w:t>
+      </w:r>
+    </w:p>
+    <w:p>
+      <w:pPr>
+        <w:pStyle w:val="NoSpacing"/>
+        <w:jc w:val="both"/>
+      </w:pPr>
+      <w:r>
+        <w:rPr>
+          <w:b/>
+        </w:rPr>
+        <w:t xml:space="preserve">Relevance: </w:t>
+      </w:r>
+      <w:r>
+        <w:t xml:space="preserve">During my work, I will be required to detect anomalies in human behaviour within video feeds. This paper gives a good basis for selecting and exploring known </w:t>
+      </w:r>
+      <w:r>
+        <w:t xml:space="preserve">machine learning </w:t>
+      </w:r>
+      <w:r>
+        <w:t>models within this space</w:t>
+      </w:r>
+      <w:r>
+        <w:t xml:space="preserve">, looking </w:t>
+      </w:r>
+      <w:r>
+        <w:t>at not only accuracy and success</w:t>
+      </w:r>
+      <w:r>
+        <w:t xml:space="preserve"> of the models but also on their performance</w:t>
+      </w:r>
+      <w:r>
+        <w:t>.</w:t>
+      </w:r>
+      <w:r>
+        <w:t xml:space="preserve"> It compares and contrasts unsupervised learning mechanisms on a variety of datasets allowing me a good foothold when choosing what models to adopt for my own data set.</w:t>
+      </w:r>
+      <w:r>
+        <w:t xml:space="preserve"> I will be using this paper to influence which models are worth considering, and which may not be appropriate for my classification problem, either due to accuracy issues or performance lags when adopting them.</w:t>
+      </w:r>
+    </w:p>
+    <w:p>
+      <w:pPr>
+        <w:pStyle w:val="NoSpacing"/>
+        <w:jc w:val="both"/>
+      </w:pPr>
+    </w:p>
+    <w:p>
+      <w:pPr>
+        <w:pStyle w:val="NoSpacing"/>
+        <w:jc w:val="both"/>
+      </w:pPr>
+      <w:r>
+        <w:rPr>
+          <w:b/>
+        </w:rPr>
+        <w:t xml:space="preserve">Paper: </w:t>
+      </w:r>
+      <w:r>
+        <w:t>Unsupervised Learning Techniques for an Intrusion Detection S</w:t>
+      </w:r>
+      <w:r>
+        <w:t>ystem</w:t>
+      </w:r>
+      <w:r>
+        <w:t xml:space="preserve"> </w:t>
+      </w:r>
+      <w:r>
+        <w:t>[7]</w:t>
+      </w:r>
+    </w:p>
+    <w:p>
+      <w:pPr>
+        <w:pStyle w:val="NoSpacing"/>
+        <w:jc w:val="both"/>
+      </w:pPr>
+      <w:r>
+        <w:rPr>
+          <w:b/>
+        </w:rPr>
+        <w:t xml:space="preserve">Description: </w:t>
+      </w:r>
+      <w:r>
+        <w:t xml:space="preserve">The paper proposes a two-tier architecture for detecting anomalies in network traffic using solely unsupervised learning methodologies. </w:t>
+      </w:r>
+      <w:r>
+        <w:t>It looks at how you can initially perform clustering of data to reduce dimensionality and then enable more sophisticated anomaly detection algorithms to categorise</w:t>
+      </w:r>
+      <w:r>
+        <w:t xml:space="preserve"> data into anomalous and normal groups</w:t>
+      </w:r>
+      <w:r>
+        <w:t xml:space="preserve">. </w:t>
+      </w:r>
+    </w:p>
+    <w:p>
+      <w:pPr>
+        <w:pStyle w:val="NoSpacing"/>
+        <w:jc w:val="both"/>
+      </w:pPr>
+      <w:r>
+        <w:rPr>
+          <w:b/>
+        </w:rPr>
+        <w:t xml:space="preserve">Relevance: </w:t>
+      </w:r>
+      <w:r>
+        <w:t xml:space="preserve">The mentioned paper investigates the use of unsupervised machine learning models; K-means algorithm, Principle Direction Partitioning and Self Organising Maps, in order to provide anomaly detection on network traffic. The investigation of these models is extremely useful for my work, when evaluating which methodologies to adopt </w:t>
+      </w:r>
+      <w:r>
+        <w:t>in</w:t>
+      </w:r>
+      <w:r>
+        <w:t xml:space="preserve"> detecting anomalous human behaviour. It further proposes an architectural approach that adopts an initial filtering of data using clustering algorithms to then enable more traditional anomaly detection methods. This approach is relevant to my work as I will be looking at how best to gain real-time analysis of video streams, which may require data transformations to make possible, and this approach could be adopted to my work.</w:t>
+      </w:r>
+    </w:p>
+    <w:p>
+      <w:pPr>
+        <w:pStyle w:val="NoSpacing"/>
+        <w:jc w:val="both"/>
+      </w:pPr>
+    </w:p>
+    <w:p>
+      <w:pPr>
+        <w:pStyle w:val="NoSpacing"/>
+        <w:jc w:val="both"/>
+      </w:pPr>
+      <w:r>
+        <w:rPr>
+          <w:b/>
+        </w:rPr>
+        <w:t xml:space="preserve">Paper: </w:t>
+      </w:r>
+      <w:r>
+        <w:t xml:space="preserve">Real-Time Network Anomaly Detection System Using Machine Learning </w:t>
+      </w:r>
+      <w:r>
+        <w:t>[8]</w:t>
+      </w:r>
+    </w:p>
+    <w:p>
+      <w:pPr>
+        <w:pStyle w:val="NoSpacing"/>
+        <w:jc w:val="both"/>
+      </w:pPr>
+      <w:r>
+        <w:rPr>
+          <w:b/>
+        </w:rPr>
+        <w:t xml:space="preserve">Description: </w:t>
+      </w:r>
+      <w:r>
+        <w:t xml:space="preserve">The paper proposes a novel framework for real-time network traffic anomaly detection using machine learning algorithms. </w:t>
+      </w:r>
+    </w:p>
+    <w:p>
+      <w:pPr>
+        <w:pStyle w:val="NoSpacing"/>
+        <w:jc w:val="both"/>
+      </w:pPr>
+      <w:r>
+        <w:rPr>
+          <w:b/>
+        </w:rPr>
+        <w:t xml:space="preserve">Relevance: </w:t>
+      </w:r>
+      <w:r>
+        <w:t>The paper proposes a suitable architecture for my dissertation project, though with a slightly different aim and data source. It will allow me a basis</w:t>
+      </w:r>
+      <w:r>
+        <w:t xml:space="preserve"> to work from</w:t>
+      </w:r>
+      <w:r>
+        <w:t xml:space="preserve"> and insight into problems to overcome when attempting to provide real-time processing of data streams. </w:t>
+      </w:r>
+      <w:r>
+        <w:t xml:space="preserve">They adopt real-time technologies including Apache Kafka, Apache Storm and Apache </w:t>
+      </w:r>
+      <w:r>
+        <w:t>Hadoop, which</w:t>
+      </w:r>
+      <w:r>
+        <w:t xml:space="preserve"> will greatly influence </w:t>
+      </w:r>
+      <w:r>
+        <w:t>the</w:t>
+      </w:r>
+      <w:r>
+        <w:t xml:space="preserve"> </w:t>
+      </w:r>
+      <w:r>
+        <w:t>final design of my</w:t>
+      </w:r>
+      <w:r>
+        <w:t xml:space="preserve"> dissertation </w:t>
+      </w:r>
+      <w:r>
+        <w:t>project.</w:t>
+      </w:r>
+    </w:p>
+    <w:p>
+      <w:pPr>
+        <w:pStyle w:val="NoSpacing"/>
+        <w:jc w:val="both"/>
+      </w:pPr>
+    </w:p>
+    <w:p>
+      <w:pPr>
+        <w:pStyle w:val="NoSpacing"/>
+        <w:jc w:val="both"/>
+      </w:pPr>
+      <w:r>
+        <w:rPr>
+          <w:b/>
+        </w:rPr>
+        <w:t xml:space="preserve">Paper: </w:t>
+      </w:r>
+      <w:r>
         <w:t>Microservice Architectures for Scalability, Agility and Reliability in E-Commerce</w:t>
       </w:r>
       <w:r>
-        <w:t xml:space="preserve"> (</w:t>
-      </w:r>
-      <w:r>
-        <w:rPr>
-          <w:rFonts w:cstheme="minorHAnsi"/>
-          <w:shd w:val="clear" w:color="auto" w:fill="FFFFFF"/>
-        </w:rPr>
-        <w:t>Hasselbring, W. and Steinacker, G., 2017</w:t>
-      </w:r>
-      <w:r>
-        <w:rPr>
-          <w:rFonts w:cstheme="minorHAnsi"/>
-          <w:shd w:val="clear" w:color="auto" w:fill="FFFFFF"/>
-        </w:rPr>
-        <w:t>)</w:t>
+        <w:t xml:space="preserve"> </w:t>
+      </w:r>
+      <w:r>
+        <w:t>[9]</w:t>
       </w:r>
     </w:p>
     <w:p>
@@ -1495,21 +1366,10 @@
         <w:t>About Microservices, Containers and their Underestimated Impact on Network Performance</w:t>
       </w:r>
       <w:r>
-        <w:t xml:space="preserve"> (</w:t>
-      </w:r>
-      <w:r>
-        <w:rPr>
-          <w:rFonts w:cstheme="minorHAnsi"/>
-          <w:shd w:val="clear" w:color="auto" w:fill="FFFFFF"/>
-        </w:rPr>
-        <w:t>Kratzke, N., 2017</w:t>
-      </w:r>
-      <w:r>
-        <w:rPr>
-          <w:rFonts w:cstheme="minorHAnsi"/>
-          <w:shd w:val="clear" w:color="auto" w:fill="FFFFFF"/>
-        </w:rPr>
-        <w:t>)</w:t>
+        <w:t xml:space="preserve"> </w:t>
+      </w:r>
+      <w:r>
+        <w:t>[10]</w:t>
       </w:r>
     </w:p>
     <w:p>
@@ -1542,6 +1402,7 @@
         <w:rPr>
           <w:b/>
         </w:rPr>
+        <w:lastRenderedPageBreak/>
         <w:t xml:space="preserve">Relevance: </w:t>
       </w:r>
       <w:r>
@@ -1598,22 +1459,9 @@
     </w:p>
     <w:p>
       <w:pPr>
-        <w:pStyle w:val="NoSpacing"/>
-        <w:jc w:val="both"/>
-      </w:pPr>
-    </w:p>
-    <w:p>
-      <w:pPr>
-        <w:pStyle w:val="NoSpacing"/>
-        <w:jc w:val="both"/>
-      </w:pPr>
-    </w:p>
-    <w:p>
-      <w:pPr>
         <w:pStyle w:val="Heading2"/>
       </w:pPr>
       <w:r>
-        <w:lastRenderedPageBreak/>
         <w:t>Project Plan</w:t>
       </w:r>
     </w:p>
@@ -1772,10 +1620,13 @@
         <w:t>Figure 2</w:t>
       </w:r>
       <w:r>
-        <w:t xml:space="preserve">, based on the Enterprise Agile model (BJSS, </w:t>
-      </w:r>
-      <w:r>
-        <w:t>2008), that I have completed tasks within the feasibility stage of the project and will be moving onto the discover</w:t>
+        <w:t>, based</w:t>
+      </w:r>
+      <w:r>
+        <w:t xml:space="preserve"> on the Enterprise Agile model [4], </w:t>
+      </w:r>
+      <w:r>
+        <w:t>that I have completed tasks within the feasibility stage of the project and will be moving onto the discover</w:t>
       </w:r>
       <w:r>
         <w:t xml:space="preserve">y phase after the January exam period. </w:t>
@@ -1790,7 +1641,6 @@
         <w:jc w:val="both"/>
       </w:pPr>
       <w:r>
-        <w:lastRenderedPageBreak/>
         <w:tab/>
         <w:t xml:space="preserve">I have chosen this </w:t>
       </w:r>
@@ -1855,18 +1705,16 @@
     </w:p>
     <w:p>
       <w:pPr>
+        <w:pStyle w:val="NoSpacing"/>
+        <w:ind w:firstLine="720"/>
+        <w:jc w:val="both"/>
+      </w:pPr>
+      <w:bookmarkStart w:id="0" w:name="_GoBack"/>
+      <w:bookmarkEnd w:id="0"/>
+    </w:p>
+    <w:p>
+      <w:pPr>
         <w:pStyle w:val="Heading2"/>
-        <w:rPr>
-          <w:rFonts w:asciiTheme="minorHAnsi" w:eastAsiaTheme="minorHAnsi" w:hAnsiTheme="minorHAnsi" w:cstheme="minorBidi"/>
-          <w:color w:val="auto"/>
-          <w:sz w:val="22"/>
-          <w:szCs w:val="22"/>
-        </w:rPr>
-      </w:pPr>
-    </w:p>
-    <w:p>
-      <w:pPr>
-        <w:pStyle w:val="Heading2"/>
       </w:pPr>
       <w:r>
         <w:t>References</w:t>
@@ -1881,6 +1729,13 @@
           <w:shd w:val="clear" w:color="auto" w:fill="FFFFFF"/>
         </w:rPr>
       </w:pPr>
+      <w:r>
+        <w:rPr>
+          <w:rFonts w:cstheme="minorHAnsi"/>
+          <w:shd w:val="clear" w:color="auto" w:fill="FFFFFF"/>
+        </w:rPr>
+        <w:t>[1]-</w:t>
+      </w:r>
       <w:r>
         <w:rPr>
           <w:rFonts w:cstheme="minorHAnsi"/>
@@ -1958,6 +1813,13 @@
           <w:rFonts w:cstheme="minorHAnsi"/>
           <w:shd w:val="clear" w:color="auto" w:fill="FFFFFF"/>
         </w:rPr>
+        <w:t>[2]-</w:t>
+      </w:r>
+      <w:r>
+        <w:rPr>
+          <w:rFonts w:cstheme="minorHAnsi"/>
+          <w:shd w:val="clear" w:color="auto" w:fill="FFFFFF"/>
+        </w:rPr>
         <w:t>Scotland Yard (2010) </w:t>
       </w:r>
       <w:r>
@@ -2065,7 +1927,14 @@
           <w:rFonts w:cstheme="minorHAnsi"/>
           <w:shd w:val="clear" w:color="auto" w:fill="FFFFFF"/>
         </w:rPr>
-        <w:t>Press Association (2009) 'CCTV cameras help to solve one in every 1000 crimes', </w:t>
+        <w:t xml:space="preserve">[3]-Press </w:t>
+      </w:r>
+      <w:r>
+        <w:rPr>
+          <w:rFonts w:cstheme="minorHAnsi"/>
+          <w:shd w:val="clear" w:color="auto" w:fill="FFFFFF"/>
+        </w:rPr>
+        <w:t>Association (2009) 'CCTV cameras help to solve one in every 1000 crimes', </w:t>
       </w:r>
       <w:r>
         <w:rPr>
@@ -2164,6 +2033,14 @@
           <w:shd w:val="clear" w:color="auto" w:fill="FFFFFF"/>
           <w:lang w:eastAsia="en-GB"/>
         </w:rPr>
+        <w:t>[4]-</w:t>
+      </w:r>
+      <w:r>
+        <w:rPr>
+          <w:rFonts w:eastAsia="Times New Roman" w:cstheme="minorHAnsi"/>
+          <w:shd w:val="clear" w:color="auto" w:fill="FFFFFF"/>
+          <w:lang w:eastAsia="en-GB"/>
+        </w:rPr>
         <w:t>Wilson, N. (2016) </w:t>
       </w:r>
       <w:r>
@@ -2229,6 +2106,13 @@
           <w:rFonts w:cstheme="minorHAnsi"/>
           <w:shd w:val="clear" w:color="auto" w:fill="FFFFFF"/>
         </w:rPr>
+        <w:t>[5]-</w:t>
+      </w:r>
+      <w:r>
+        <w:rPr>
+          <w:rFonts w:cstheme="minorHAnsi"/>
+          <w:shd w:val="clear" w:color="auto" w:fill="FFFFFF"/>
+        </w:rPr>
         <w:t>Ko, T., 2008, October. A survey on behavior analysis in video surveillance for homeland security applications. In </w:t>
       </w:r>
       <w:r>
@@ -2271,6 +2155,13 @@
           <w:rFonts w:cstheme="minorHAnsi"/>
           <w:shd w:val="clear" w:color="auto" w:fill="FFFFFF"/>
         </w:rPr>
+        <w:t>[6]-</w:t>
+      </w:r>
+      <w:r>
+        <w:rPr>
+          <w:rFonts w:cstheme="minorHAnsi"/>
+          <w:shd w:val="clear" w:color="auto" w:fill="FFFFFF"/>
+        </w:rPr>
         <w:t>Goldstein, M. and Uchida, S., 2016. A comparative evaluation of unsupervised anomaly detection algorithms for multivariate data. </w:t>
       </w:r>
       <w:r>
@@ -2325,6 +2216,14 @@
           <w:lang w:eastAsia="en-GB"/>
         </w:rPr>
       </w:pPr>
+      <w:r>
+        <w:rPr>
+          <w:rFonts w:eastAsia="Times New Roman" w:cstheme="minorHAnsi"/>
+          <w:shd w:val="clear" w:color="auto" w:fill="FFFFFF"/>
+          <w:lang w:eastAsia="en-GB"/>
+        </w:rPr>
+        <w:t>[7]-</w:t>
+      </w:r>
       <w:r>
         <w:rPr>
           <w:rFonts w:eastAsia="Times New Roman" w:cstheme="minorHAnsi"/>
@@ -2376,6 +2275,13 @@
           <w:rFonts w:cstheme="minorHAnsi"/>
           <w:shd w:val="clear" w:color="auto" w:fill="FFFFFF"/>
         </w:rPr>
+        <w:t>[8]-</w:t>
+      </w:r>
+      <w:r>
+        <w:rPr>
+          <w:rFonts w:cstheme="minorHAnsi"/>
+          <w:shd w:val="clear" w:color="auto" w:fill="FFFFFF"/>
+        </w:rPr>
         <w:t>Zhao, S., Chandrashekar, M., Lee, Y. and Medhi, D., 2015, March. Real-time network anomaly detection system using machine learning. In </w:t>
       </w:r>
       <w:r>
@@ -2418,6 +2324,13 @@
           <w:rFonts w:cstheme="minorHAnsi"/>
           <w:shd w:val="clear" w:color="auto" w:fill="FFFFFF"/>
         </w:rPr>
+        <w:t>[9]-</w:t>
+      </w:r>
+      <w:r>
+        <w:rPr>
+          <w:rFonts w:cstheme="minorHAnsi"/>
+          <w:shd w:val="clear" w:color="auto" w:fill="FFFFFF"/>
+        </w:rPr>
         <w:t>Hasselbring, W. and Steinacker, G., 2017, April. Microservice Architectures for Scalability, Agility and Reliability in E-Commerce. In </w:t>
       </w:r>
       <w:r>
@@ -2461,6 +2374,13 @@
           <w:rFonts w:cstheme="minorHAnsi"/>
           <w:shd w:val="clear" w:color="auto" w:fill="FFFFFF"/>
         </w:rPr>
+        <w:t>[10]-</w:t>
+      </w:r>
+      <w:r>
+        <w:rPr>
+          <w:rFonts w:cstheme="minorHAnsi"/>
+          <w:shd w:val="clear" w:color="auto" w:fill="FFFFFF"/>
+        </w:rPr>
         <w:t>Kratzke, N., 2017. About microservices, containers and their underestimated impact on network performance. </w:t>
       </w:r>
       <w:r>
@@ -2479,8 +2399,6 @@
         </w:rPr>
         <w:t>.</w:t>
       </w:r>
-      <w:bookmarkStart w:id="0" w:name="_GoBack"/>
-      <w:bookmarkEnd w:id="0"/>
     </w:p>
     <w:sectPr>
       <w:headerReference w:type="default" r:id="rId12"/>
@@ -2494,7 +2412,7 @@
 </file>
 
 <file path=word/endnotes.xml><?xml version="1.0" encoding="utf-8"?>
-<w:endnotes xmlns:wpc="http://schemas.microsoft.com/office/word/2010/wordprocessingCanvas" xmlns:cx="http://schemas.microsoft.com/office/drawing/2014/chartex" xmlns:cx1="http://schemas.microsoft.com/office/drawing/2015/9/8/chartex" xmlns:mc="http://schemas.openxmlformats.org/markup-compatibility/2006" xmlns:o="urn:schemas-microsoft-com:office:office" xmlns:r="http://schemas.openxmlformats.org/officeDocument/2006/relationships" xmlns:m="http://schemas.openxmlformats.org/officeDocument/2006/math" xmlns:v="urn:schemas-microsoft-com:vml" xmlns:wp14="http://schemas.microsoft.com/office/word/2010/wordprocessingDrawing" xmlns:wp="http://schemas.openxmlformats.org/drawingml/2006/wordprocessingDrawing" xmlns:w10="urn:schemas-microsoft-com:office:word" xmlns:w="http://schemas.openxmlformats.org/wordprocessingml/2006/main" xmlns:w14="http://schemas.microsoft.com/office/word/2010/wordml" xmlns:w15="http://schemas.microsoft.com/office/word/2012/wordml" xmlns:w16se="http://schemas.microsoft.com/office/word/2015/wordml/symex" xmlns:wpg="http://schemas.microsoft.com/office/word/2010/wordprocessingGroup" xmlns:wpi="http://schemas.microsoft.com/office/word/2010/wordprocessingInk" xmlns:wne="http://schemas.microsoft.com/office/word/2006/wordml" xmlns:wps="http://schemas.microsoft.com/office/word/2010/wordprocessingShape" mc:Ignorable="w14 w15 w16se wp14">
+<w:endnotes xmlns:wpc="http://schemas.microsoft.com/office/word/2010/wordprocessingCanvas" xmlns:mo="http://schemas.microsoft.com/office/mac/office/2008/main" xmlns:mc="http://schemas.openxmlformats.org/markup-compatibility/2006" xmlns:mv="urn:schemas-microsoft-com:mac:vml" xmlns:o="urn:schemas-microsoft-com:office:office" xmlns:r="http://schemas.openxmlformats.org/officeDocument/2006/relationships" xmlns:m="http://schemas.openxmlformats.org/officeDocument/2006/math" xmlns:v="urn:schemas-microsoft-com:vml" xmlns:wp14="http://schemas.microsoft.com/office/word/2010/wordprocessingDrawing" xmlns:wp="http://schemas.openxmlformats.org/drawingml/2006/wordprocessingDrawing" xmlns:w10="urn:schemas-microsoft-com:office:word" xmlns:w="http://schemas.openxmlformats.org/wordprocessingml/2006/main" xmlns:w14="http://schemas.microsoft.com/office/word/2010/wordml" xmlns:w15="http://schemas.microsoft.com/office/word/2012/wordml" xmlns:wpg="http://schemas.microsoft.com/office/word/2010/wordprocessingGroup" xmlns:wpi="http://schemas.microsoft.com/office/word/2010/wordprocessingInk" xmlns:wne="http://schemas.microsoft.com/office/word/2006/wordml" xmlns:wps="http://schemas.microsoft.com/office/word/2010/wordprocessingShape" mc:Ignorable="w14 w15 wp14">
   <w:endnote w:type="separator" w:id="-1">
     <w:p>
       <w:pPr>
@@ -2519,7 +2437,7 @@
 </file>
 
 <file path=word/footnotes.xml><?xml version="1.0" encoding="utf-8"?>
-<w:footnotes xmlns:wpc="http://schemas.microsoft.com/office/word/2010/wordprocessingCanvas" xmlns:cx="http://schemas.microsoft.com/office/drawing/2014/chartex" xmlns:cx1="http://schemas.microsoft.com/office/drawing/2015/9/8/chartex" xmlns:mc="http://schemas.openxmlformats.org/markup-compatibility/2006" xmlns:o="urn:schemas-microsoft-com:office:office" xmlns:r="http://schemas.openxmlformats.org/officeDocument/2006/relationships" xmlns:m="http://schemas.openxmlformats.org/officeDocument/2006/math" xmlns:v="urn:schemas-microsoft-com:vml" xmlns:wp14="http://schemas.microsoft.com/office/word/2010/wordprocessingDrawing" xmlns:wp="http://schemas.openxmlformats.org/drawingml/2006/wordprocessingDrawing" xmlns:w10="urn:schemas-microsoft-com:office:word" xmlns:w="http://schemas.openxmlformats.org/wordprocessingml/2006/main" xmlns:w14="http://schemas.microsoft.com/office/word/2010/wordml" xmlns:w15="http://schemas.microsoft.com/office/word/2012/wordml" xmlns:w16se="http://schemas.microsoft.com/office/word/2015/wordml/symex" xmlns:wpg="http://schemas.microsoft.com/office/word/2010/wordprocessingGroup" xmlns:wpi="http://schemas.microsoft.com/office/word/2010/wordprocessingInk" xmlns:wne="http://schemas.microsoft.com/office/word/2006/wordml" xmlns:wps="http://schemas.microsoft.com/office/word/2010/wordprocessingShape" mc:Ignorable="w14 w15 w16se wp14">
+<w:footnotes xmlns:wpc="http://schemas.microsoft.com/office/word/2010/wordprocessingCanvas" xmlns:mo="http://schemas.microsoft.com/office/mac/office/2008/main" xmlns:mc="http://schemas.openxmlformats.org/markup-compatibility/2006" xmlns:mv="urn:schemas-microsoft-com:mac:vml" xmlns:o="urn:schemas-microsoft-com:office:office" xmlns:r="http://schemas.openxmlformats.org/officeDocument/2006/relationships" xmlns:m="http://schemas.openxmlformats.org/officeDocument/2006/math" xmlns:v="urn:schemas-microsoft-com:vml" xmlns:wp14="http://schemas.microsoft.com/office/word/2010/wordprocessingDrawing" xmlns:wp="http://schemas.openxmlformats.org/drawingml/2006/wordprocessingDrawing" xmlns:w10="urn:schemas-microsoft-com:office:word" xmlns:w="http://schemas.openxmlformats.org/wordprocessingml/2006/main" xmlns:w14="http://schemas.microsoft.com/office/word/2010/wordml" xmlns:w15="http://schemas.microsoft.com/office/word/2012/wordml" xmlns:wpg="http://schemas.microsoft.com/office/word/2010/wordprocessingGroup" xmlns:wpi="http://schemas.microsoft.com/office/word/2010/wordprocessingInk" xmlns:wne="http://schemas.microsoft.com/office/word/2006/wordml" xmlns:wps="http://schemas.microsoft.com/office/word/2010/wordprocessingShape" mc:Ignorable="w14 w15 wp14">
   <w:footnote w:type="separator" w:id="-1">
     <w:p>
       <w:pPr>
@@ -2544,7 +2462,7 @@
 </file>
 
 <file path=word/header1.xml><?xml version="1.0" encoding="utf-8"?>
-<w:hdr xmlns:wpc="http://schemas.microsoft.com/office/word/2010/wordprocessingCanvas" xmlns:cx="http://schemas.microsoft.com/office/drawing/2014/chartex" xmlns:cx1="http://schemas.microsoft.com/office/drawing/2015/9/8/chartex" xmlns:mc="http://schemas.openxmlformats.org/markup-compatibility/2006" xmlns:o="urn:schemas-microsoft-com:office:office" xmlns:r="http://schemas.openxmlformats.org/officeDocument/2006/relationships" xmlns:m="http://schemas.openxmlformats.org/officeDocument/2006/math" xmlns:v="urn:schemas-microsoft-com:vml" xmlns:wp14="http://schemas.microsoft.com/office/word/2010/wordprocessingDrawing" xmlns:wp="http://schemas.openxmlformats.org/drawingml/2006/wordprocessingDrawing" xmlns:w10="urn:schemas-microsoft-com:office:word" xmlns:w="http://schemas.openxmlformats.org/wordprocessingml/2006/main" xmlns:w14="http://schemas.microsoft.com/office/word/2010/wordml" xmlns:w15="http://schemas.microsoft.com/office/word/2012/wordml" xmlns:w16se="http://schemas.microsoft.com/office/word/2015/wordml/symex" xmlns:wpg="http://schemas.microsoft.com/office/word/2010/wordprocessingGroup" xmlns:wpi="http://schemas.microsoft.com/office/word/2010/wordprocessingInk" xmlns:wne="http://schemas.microsoft.com/office/word/2006/wordml" xmlns:wps="http://schemas.microsoft.com/office/word/2010/wordprocessingShape" mc:Ignorable="w14 w15 w16se wp14">
+<w:hdr xmlns:wpc="http://schemas.microsoft.com/office/word/2010/wordprocessingCanvas" xmlns:mo="http://schemas.microsoft.com/office/mac/office/2008/main" xmlns:mc="http://schemas.openxmlformats.org/markup-compatibility/2006" xmlns:mv="urn:schemas-microsoft-com:mac:vml" xmlns:o="urn:schemas-microsoft-com:office:office" xmlns:r="http://schemas.openxmlformats.org/officeDocument/2006/relationships" xmlns:m="http://schemas.openxmlformats.org/officeDocument/2006/math" xmlns:v="urn:schemas-microsoft-com:vml" xmlns:wp14="http://schemas.microsoft.com/office/word/2010/wordprocessingDrawing" xmlns:wp="http://schemas.openxmlformats.org/drawingml/2006/wordprocessingDrawing" xmlns:w10="urn:schemas-microsoft-com:office:word" xmlns:w="http://schemas.openxmlformats.org/wordprocessingml/2006/main" xmlns:w14="http://schemas.microsoft.com/office/word/2010/wordml" xmlns:w15="http://schemas.microsoft.com/office/word/2012/wordml" xmlns:wpg="http://schemas.microsoft.com/office/word/2010/wordprocessingGroup" xmlns:wpi="http://schemas.microsoft.com/office/word/2010/wordprocessingInk" xmlns:wne="http://schemas.microsoft.com/office/word/2006/wordml" xmlns:wps="http://schemas.microsoft.com/office/word/2010/wordprocessingShape" mc:Ignorable="w14 w15 wp14">
   <w:p>
     <w:pPr>
       <w:pStyle w:val="Header"/>
@@ -2565,8 +2483,8 @@
 </file>
 
 <file path=word/numbering.xml><?xml version="1.0" encoding="utf-8"?>
-<w:numbering xmlns:wpc="http://schemas.microsoft.com/office/word/2010/wordprocessingCanvas" xmlns:cx="http://schemas.microsoft.com/office/drawing/2014/chartex" xmlns:cx1="http://schemas.microsoft.com/office/drawing/2015/9/8/chartex" xmlns:mc="http://schemas.openxmlformats.org/markup-compatibility/2006" xmlns:o="urn:schemas-microsoft-com:office:office" xmlns:r="http://schemas.openxmlformats.org/officeDocument/2006/relationships" xmlns:m="http://schemas.openxmlformats.org/officeDocument/2006/math" xmlns:v="urn:schemas-microsoft-com:vml" xmlns:wp14="http://schemas.microsoft.com/office/word/2010/wordprocessingDrawing" xmlns:wp="http://schemas.openxmlformats.org/drawingml/2006/wordprocessingDrawing" xmlns:w10="urn:schemas-microsoft-com:office:word" xmlns:w="http://schemas.openxmlformats.org/wordprocessingml/2006/main" xmlns:w14="http://schemas.microsoft.com/office/word/2010/wordml" xmlns:w15="http://schemas.microsoft.com/office/word/2012/wordml" xmlns:w16se="http://schemas.microsoft.com/office/word/2015/wordml/symex" xmlns:wpg="http://schemas.microsoft.com/office/word/2010/wordprocessingGroup" xmlns:wpi="http://schemas.microsoft.com/office/word/2010/wordprocessingInk" xmlns:wne="http://schemas.microsoft.com/office/word/2006/wordml" xmlns:wps="http://schemas.microsoft.com/office/word/2010/wordprocessingShape" mc:Ignorable="w14 w15 w16se wp14">
-  <w:abstractNum w:abstractNumId="0" w15:restartNumberingAfterBreak="0">
+<w:numbering xmlns:wpc="http://schemas.microsoft.com/office/word/2010/wordprocessingCanvas" xmlns:mo="http://schemas.microsoft.com/office/mac/office/2008/main" xmlns:mc="http://schemas.openxmlformats.org/markup-compatibility/2006" xmlns:mv="urn:schemas-microsoft-com:mac:vml" xmlns:o="urn:schemas-microsoft-com:office:office" xmlns:r="http://schemas.openxmlformats.org/officeDocument/2006/relationships" xmlns:m="http://schemas.openxmlformats.org/officeDocument/2006/math" xmlns:v="urn:schemas-microsoft-com:vml" xmlns:wp14="http://schemas.microsoft.com/office/word/2010/wordprocessingDrawing" xmlns:wp="http://schemas.openxmlformats.org/drawingml/2006/wordprocessingDrawing" xmlns:w10="urn:schemas-microsoft-com:office:word" xmlns:w="http://schemas.openxmlformats.org/wordprocessingml/2006/main" xmlns:w14="http://schemas.microsoft.com/office/word/2010/wordml" xmlns:w15="http://schemas.microsoft.com/office/word/2012/wordml" xmlns:wpg="http://schemas.microsoft.com/office/word/2010/wordprocessingGroup" xmlns:wpi="http://schemas.microsoft.com/office/word/2010/wordprocessingInk" xmlns:wne="http://schemas.microsoft.com/office/word/2006/wordml" xmlns:wps="http://schemas.microsoft.com/office/word/2010/wordprocessingShape" mc:Ignorable="w14 w15 wp14">
+  <w:abstractNum w:abstractNumId="0">
     <w:nsid w:val="245102DF"/>
     <w:multiLevelType w:val="hybridMultilevel"/>
     <w:tmpl w:val="8F80891E"/>
@@ -2678,7 +2596,7 @@
       </w:rPr>
     </w:lvl>
   </w:abstractNum>
-  <w:abstractNum w:abstractNumId="1" w15:restartNumberingAfterBreak="0">
+  <w:abstractNum w:abstractNumId="1">
     <w:nsid w:val="3993745E"/>
     <w:multiLevelType w:val="hybridMultilevel"/>
     <w:tmpl w:val="8858227C"/>
@@ -2777,7 +2695,7 @@
 </file>
 
 <file path=word/styles.xml><?xml version="1.0" encoding="utf-8"?>
-<w:styles xmlns:mc="http://schemas.openxmlformats.org/markup-compatibility/2006" xmlns:r="http://schemas.openxmlformats.org/officeDocument/2006/relationships" xmlns:w="http://schemas.openxmlformats.org/wordprocessingml/2006/main" xmlns:w14="http://schemas.microsoft.com/office/word/2010/wordml" xmlns:w15="http://schemas.microsoft.com/office/word/2012/wordml" xmlns:w16se="http://schemas.microsoft.com/office/word/2015/wordml/symex" mc:Ignorable="w14 w15 w16se">
+<w:styles xmlns:mc="http://schemas.openxmlformats.org/markup-compatibility/2006" xmlns:r="http://schemas.openxmlformats.org/officeDocument/2006/relationships" xmlns:w="http://schemas.openxmlformats.org/wordprocessingml/2006/main" xmlns:w14="http://schemas.microsoft.com/office/word/2010/wordml" xmlns:w15="http://schemas.microsoft.com/office/word/2012/wordml" mc:Ignorable="w14 w15">
   <w:docDefaults>
     <w:rPrDefault>
       <w:rPr>
@@ -2793,7 +2711,7 @@
       </w:pPr>
     </w:pPrDefault>
   </w:docDefaults>
-  <w:latentStyles w:defLockedState="0" w:defUIPriority="99" w:defSemiHidden="0" w:defUnhideWhenUsed="0" w:defQFormat="0" w:count="371">
+  <w:latentStyles w:defLockedState="0" w:defUIPriority="99" w:defSemiHidden="0" w:defUnhideWhenUsed="0" w:defQFormat="0" w:count="382">
     <w:lsdException w:name="Normal" w:uiPriority="0" w:qFormat="1"/>
     <w:lsdException w:name="heading 1" w:uiPriority="9" w:qFormat="1"/>
     <w:lsdException w:name="heading 2" w:semiHidden="1" w:uiPriority="9" w:unhideWhenUsed="1" w:qFormat="1"/>
@@ -2899,7 +2817,6 @@
     <w:lsdException w:name="HTML Sample" w:semiHidden="1" w:unhideWhenUsed="1"/>
     <w:lsdException w:name="HTML Typewriter" w:semiHidden="1" w:unhideWhenUsed="1"/>
     <w:lsdException w:name="HTML Variable" w:semiHidden="1" w:unhideWhenUsed="1"/>
-    <w:lsdException w:name="Normal Table" w:semiHidden="1" w:unhideWhenUsed="1"/>
     <w:lsdException w:name="annotation subject" w:semiHidden="1" w:unhideWhenUsed="1"/>
     <w:lsdException w:name="No List" w:semiHidden="1" w:unhideWhenUsed="1"/>
     <w:lsdException w:name="Outline List 1" w:semiHidden="1" w:unhideWhenUsed="1"/>
@@ -2945,11 +2862,9 @@
     <w:lsdException w:name="Table Subtle 1" w:semiHidden="1" w:unhideWhenUsed="1"/>
     <w:lsdException w:name="Table Subtle 2" w:semiHidden="1" w:unhideWhenUsed="1"/>
     <w:lsdException w:name="Table Web 1" w:semiHidden="1" w:unhideWhenUsed="1"/>
-    <w:lsdException w:name="Table Web 2" w:semiHidden="1" w:unhideWhenUsed="1"/>
     <w:lsdException w:name="Table Web 3" w:semiHidden="1" w:unhideWhenUsed="1"/>
     <w:lsdException w:name="Balloon Text" w:semiHidden="1" w:unhideWhenUsed="1"/>
     <w:lsdException w:name="Table Grid" w:uiPriority="39"/>
-    <w:lsdException w:name="Table Theme" w:semiHidden="1" w:unhideWhenUsed="1"/>
     <w:lsdException w:name="Placeholder Text" w:semiHidden="1"/>
     <w:lsdException w:name="No Spacing" w:uiPriority="1" w:qFormat="1"/>
     <w:lsdException w:name="Light Shading" w:uiPriority="60"/>
@@ -3165,6 +3080,8 @@
     <w:lsdException w:name="List Table 5 Dark Accent 6" w:uiPriority="50"/>
     <w:lsdException w:name="List Table 6 Colorful Accent 6" w:uiPriority="51"/>
     <w:lsdException w:name="List Table 7 Colorful Accent 6" w:uiPriority="52"/>
+    <w:lsdException w:name="Mention" w:semiHidden="1" w:unhideWhenUsed="1"/>
+    <w:lsdException w:name="Smart Hyperlink" w:semiHidden="1" w:unhideWhenUsed="1"/>
   </w:latentStyles>
   <w:style w:type="paragraph" w:default="1" w:styleId="Normal">
     <w:name w:val="Normal"/>

</xml_diff>

<commit_message>
adding final touches to proposal
</commit_message>
<xml_diff>
--- a/Deliverables/DissertationProposal.docx
+++ b/Deliverables/DissertationProposal.docx
@@ -1,6 +1,6 @@
 
 <file path=word/document.xml><?xml version="1.0" encoding="utf-8"?>
-<w:document xmlns:wpc="http://schemas.microsoft.com/office/word/2010/wordprocessingCanvas" xmlns:mo="http://schemas.microsoft.com/office/mac/office/2008/main" xmlns:mc="http://schemas.openxmlformats.org/markup-compatibility/2006" xmlns:mv="urn:schemas-microsoft-com:mac:vml" xmlns:o="urn:schemas-microsoft-com:office:office" xmlns:r="http://schemas.openxmlformats.org/officeDocument/2006/relationships" xmlns:m="http://schemas.openxmlformats.org/officeDocument/2006/math" xmlns:v="urn:schemas-microsoft-com:vml" xmlns:wp14="http://schemas.microsoft.com/office/word/2010/wordprocessingDrawing" xmlns:wp="http://schemas.openxmlformats.org/drawingml/2006/wordprocessingDrawing" xmlns:w10="urn:schemas-microsoft-com:office:word" xmlns:w="http://schemas.openxmlformats.org/wordprocessingml/2006/main" xmlns:w14="http://schemas.microsoft.com/office/word/2010/wordml" xmlns:w15="http://schemas.microsoft.com/office/word/2012/wordml" xmlns:wpg="http://schemas.microsoft.com/office/word/2010/wordprocessingGroup" xmlns:wpi="http://schemas.microsoft.com/office/word/2010/wordprocessingInk" xmlns:wne="http://schemas.microsoft.com/office/word/2006/wordml" xmlns:wps="http://schemas.microsoft.com/office/word/2010/wordprocessingShape" mc:Ignorable="w14 w15 wp14">
+<w:document xmlns:wpc="http://schemas.microsoft.com/office/word/2010/wordprocessingCanvas" xmlns:cx="http://schemas.microsoft.com/office/drawing/2014/chartex" xmlns:cx1="http://schemas.microsoft.com/office/drawing/2015/9/8/chartex" xmlns:mc="http://schemas.openxmlformats.org/markup-compatibility/2006" xmlns:o="urn:schemas-microsoft-com:office:office" xmlns:r="http://schemas.openxmlformats.org/officeDocument/2006/relationships" xmlns:m="http://schemas.openxmlformats.org/officeDocument/2006/math" xmlns:v="urn:schemas-microsoft-com:vml" xmlns:wp14="http://schemas.microsoft.com/office/word/2010/wordprocessingDrawing" xmlns:wp="http://schemas.openxmlformats.org/drawingml/2006/wordprocessingDrawing" xmlns:w10="urn:schemas-microsoft-com:office:word" xmlns:w="http://schemas.openxmlformats.org/wordprocessingml/2006/main" xmlns:w14="http://schemas.microsoft.com/office/word/2010/wordml" xmlns:w15="http://schemas.microsoft.com/office/word/2012/wordml" xmlns:w16se="http://schemas.microsoft.com/office/word/2015/wordml/symex" xmlns:wpg="http://schemas.microsoft.com/office/word/2010/wordprocessingGroup" xmlns:wpi="http://schemas.microsoft.com/office/word/2010/wordprocessingInk" xmlns:wne="http://schemas.microsoft.com/office/word/2006/wordml" xmlns:wps="http://schemas.microsoft.com/office/word/2010/wordprocessingShape" mc:Ignorable="w14 w15 w16se wp14">
   <w:body>
     <w:p>
       <w:pPr>
@@ -73,7 +73,15 @@
         <w:t xml:space="preserve">. </w:t>
       </w:r>
       <w:r>
-        <w:t>CCTV is deployed to</w:t>
+        <w:t xml:space="preserve">CCTV </w:t>
+      </w:r>
+      <w:proofErr w:type="gramStart"/>
+      <w:r>
+        <w:t>is deployed</w:t>
+      </w:r>
+      <w:proofErr w:type="gramEnd"/>
+      <w:r>
+        <w:t xml:space="preserve"> to</w:t>
       </w:r>
       <w:r>
         <w:t xml:space="preserve"> businesses, homes, shops and on high streets </w:t>
@@ -215,7 +223,16 @@
           <w:color w:val="000000"/>
           <w:shd w:val="clear" w:color="auto" w:fill="FFFFFF"/>
         </w:rPr>
-        <w:t xml:space="preserve"> makes it possible to find, collect and search all the archived v</w:t>
+        <w:t xml:space="preserve"> ma</w:t>
+      </w:r>
+      <w:bookmarkStart w:id="0" w:name="_GoBack"/>
+      <w:bookmarkEnd w:id="0"/>
+      <w:r>
+        <w:rPr>
+          <w:color w:val="000000"/>
+          <w:shd w:val="clear" w:color="auto" w:fill="FFFFFF"/>
+        </w:rPr>
+        <w:t>kes it possible to find, collect and search all the archived v</w:t>
       </w:r>
       <w:r>
         <w:rPr>
@@ -484,7 +501,23 @@
           <w:color w:val="000000"/>
           <w:shd w:val="clear" w:color="auto" w:fill="FFFFFF"/>
         </w:rPr>
-        <w:t xml:space="preserve">ction to be taken. This creates a much more proactive approach to </w:t>
+        <w:t xml:space="preserve">ction to </w:t>
+      </w:r>
+      <w:proofErr w:type="gramStart"/>
+      <w:r>
+        <w:rPr>
+          <w:color w:val="000000"/>
+          <w:shd w:val="clear" w:color="auto" w:fill="FFFFFF"/>
+        </w:rPr>
+        <w:t>be taken</w:t>
+      </w:r>
+      <w:proofErr w:type="gramEnd"/>
+      <w:r>
+        <w:rPr>
+          <w:color w:val="000000"/>
+          <w:shd w:val="clear" w:color="auto" w:fill="FFFFFF"/>
+        </w:rPr>
+        <w:t xml:space="preserve">. This creates a much more proactive approach to </w:t>
       </w:r>
       <w:r>
         <w:rPr>
@@ -523,7 +556,23 @@
           <w:shd w:val="clear" w:color="auto" w:fill="FFFFFF"/>
         </w:rPr>
         <w:tab/>
-        <w:t>Furthermore, a proposed solution could build upon existing CCTV infrastructure, meaning a benefit is felt without a need to purchase or invest in new hardware. This is an improvement over existing smart CCTV systems that often require specialised equipment to operate.</w:t>
+        <w:t xml:space="preserve">Furthermore, a proposed solution could build upon existing CCTV infrastructure, meaning a benefit </w:t>
+      </w:r>
+      <w:proofErr w:type="gramStart"/>
+      <w:r>
+        <w:rPr>
+          <w:color w:val="000000"/>
+          <w:shd w:val="clear" w:color="auto" w:fill="FFFFFF"/>
+        </w:rPr>
+        <w:t>is felt</w:t>
+      </w:r>
+      <w:proofErr w:type="gramEnd"/>
+      <w:r>
+        <w:rPr>
+          <w:color w:val="000000"/>
+          <w:shd w:val="clear" w:color="auto" w:fill="FFFFFF"/>
+        </w:rPr>
+        <w:t xml:space="preserve"> without a need to purchase or invest in new hardware. This is an improvement over existing smart CCTV systems that often require specialised equipment to operate.</w:t>
       </w:r>
       <w:r>
         <w:rPr>
@@ -844,7 +893,15 @@
         <w:jc w:val="both"/>
       </w:pPr>
       <w:r>
-        <w:t xml:space="preserve">To research machine learning techniques for detecting anomalies in time series data that can be applied to data sets produced from objective </w:t>
+        <w:t xml:space="preserve">To research </w:t>
+      </w:r>
+      <w:proofErr w:type="gramStart"/>
+      <w:r>
+        <w:t>machine learning</w:t>
+      </w:r>
+      <w:proofErr w:type="gramEnd"/>
+      <w:r>
+        <w:t xml:space="preserve"> techniques for detecting anomalies in time series data that can be applied to data sets produced from objective </w:t>
       </w:r>
       <w:r>
         <w:t>one</w:t>
@@ -973,7 +1030,15 @@
       </w:pPr>
       <w:r>
         <w:lastRenderedPageBreak/>
-        <w:t xml:space="preserve">To be considered successful, the proposed solution will </w:t>
+        <w:t xml:space="preserve">To </w:t>
+      </w:r>
+      <w:proofErr w:type="gramStart"/>
+      <w:r>
+        <w:t>be considered</w:t>
+      </w:r>
+      <w:proofErr w:type="gramEnd"/>
+      <w:r>
+        <w:t xml:space="preserve"> successful, the proposed solution will </w:t>
       </w:r>
       <w:r>
         <w:t xml:space="preserve">need to be able to make accurate anomaly predictions in the shortest space of time feasible. Therefore, evaluation of speed is equally as important as accuracy when considering a machine learning models success within this solution and the success of the solution as a whole. </w:t>
@@ -1218,8 +1283,6 @@
         <w:pStyle w:val="NoSpacing"/>
         <w:jc w:val="both"/>
       </w:pPr>
-      <w:bookmarkStart w:id="0" w:name="_GoBack"/>
-      <w:bookmarkEnd w:id="0"/>
     </w:p>
     <w:p>
       <w:pPr>
@@ -1327,7 +1390,15 @@
         <w:t>data set.</w:t>
       </w:r>
       <w:r>
-        <w:t xml:space="preserve"> I will be using this paper to influence which models are worth considering, and which may not be appropriate for my classification problem, either due to accuracy issues or performance lags when adopting them.</w:t>
+        <w:t xml:space="preserve"> I will be using this paper to influence which models are worth considering, and which may not be appropriate for my classification problem, </w:t>
+      </w:r>
+      <w:proofErr w:type="gramStart"/>
+      <w:r>
+        <w:t>either due to accuracy issues or performance</w:t>
+      </w:r>
+      <w:proofErr w:type="gramEnd"/>
+      <w:r>
+        <w:t xml:space="preserve"> lags when adopting them.</w:t>
       </w:r>
     </w:p>
     <w:p>
@@ -1411,13 +1482,37 @@
         <w:t xml:space="preserve">Relevance: </w:t>
       </w:r>
       <w:r>
-        <w:t xml:space="preserve">The mentioned paper investigates the use of unsupervised machine learning models; K-means algorithm, Principle Direction Partitioning and Self Organising Maps, in order to provide anomaly detection on network traffic. The investigation of these models is extremely useful for my work, when evaluating which methodologies to adopt </w:t>
+        <w:t>The mentioned paper investigates the use of unsupervised machine learning models</w:t>
+      </w:r>
+      <w:proofErr w:type="gramStart"/>
+      <w:r>
+        <w:t>;</w:t>
+      </w:r>
+      <w:proofErr w:type="gramEnd"/>
+      <w:r>
+        <w:t xml:space="preserve"> K-means algorithm, Principle Direction Partitioning and Self Organising Maps, in order to provide anomaly detection on network traffic. The investigation of these models is extremely useful for my work, when evaluating which methodologies to adopt </w:t>
       </w:r>
       <w:r>
         <w:t>in</w:t>
       </w:r>
       <w:r>
-        <w:t xml:space="preserve"> detecting anomalous human behaviour. It further proposes an architectural approach that adopts an initial filtering of data using clustering algorithms to then enable more traditional anomaly detection methods. This approach is relevant to my work as I will be looking at how best to gain real-time analysis of video streams, which may require data transformations to make possible, and this approach could be adopted to my work.</w:t>
+        <w:t xml:space="preserve"> detecting anomalous human behaviour. It further proposes an architectural approach that adopts an initial filtering of data using clustering algorithms </w:t>
+      </w:r>
+      <w:proofErr w:type="gramStart"/>
+      <w:r>
+        <w:t>to then enable</w:t>
+      </w:r>
+      <w:proofErr w:type="gramEnd"/>
+      <w:r>
+        <w:t xml:space="preserve"> more traditional anomaly detection methods. This approach is relevant to my work as I will be looking at how best to gain real-time analysis of video streams, which may require data transformations to make possible, and this approach </w:t>
+      </w:r>
+      <w:proofErr w:type="gramStart"/>
+      <w:r>
+        <w:t>could be adopted</w:t>
+      </w:r>
+      <w:proofErr w:type="gramEnd"/>
+      <w:r>
+        <w:t xml:space="preserve"> to my work.</w:t>
       </w:r>
     </w:p>
     <w:p>
@@ -1484,7 +1579,15 @@
         <w:t xml:space="preserve">Description: </w:t>
       </w:r>
       <w:r>
-        <w:t xml:space="preserve">The paper proposes a novel framework for real-time network traffic anomaly detection using machine learning algorithms. </w:t>
+        <w:t xml:space="preserve">The paper proposes a novel framework for real-time network traffic anomaly detection using </w:t>
+      </w:r>
+      <w:proofErr w:type="gramStart"/>
+      <w:r>
+        <w:t>machine learning</w:t>
+      </w:r>
+      <w:proofErr w:type="gramEnd"/>
+      <w:r>
+        <w:t xml:space="preserve"> algorithms. </w:t>
       </w:r>
     </w:p>
     <w:p>
@@ -1912,8 +2015,13 @@
         </w:numPr>
         <w:jc w:val="both"/>
       </w:pPr>
-      <w:r>
-        <w:t>PoC = Proof of Concept</w:t>
+      <w:proofErr w:type="spellStart"/>
+      <w:r>
+        <w:t>PoC</w:t>
+      </w:r>
+      <w:proofErr w:type="spellEnd"/>
+      <w:r>
+        <w:t xml:space="preserve"> = Proof of Concept</w:t>
       </w:r>
     </w:p>
     <w:p>
@@ -2004,11 +2112,16 @@
       <w:r>
         <w:t xml:space="preserve"> I am able to pivot quickly to replace them. This development style </w:t>
       </w:r>
+      <w:proofErr w:type="gramStart"/>
       <w:r>
         <w:t xml:space="preserve">is </w:t>
       </w:r>
       <w:r>
-        <w:t xml:space="preserve">known as a fail fast approach. </w:t>
+        <w:t>known</w:t>
+      </w:r>
+      <w:proofErr w:type="gramEnd"/>
+      <w:r>
+        <w:t xml:space="preserve"> as a fail fast approach. </w:t>
       </w:r>
     </w:p>
     <w:p>
@@ -2693,7 +2806,7 @@
 </file>
 
 <file path=word/endnotes.xml><?xml version="1.0" encoding="utf-8"?>
-<w:endnotes xmlns:wpc="http://schemas.microsoft.com/office/word/2010/wordprocessingCanvas" xmlns:mo="http://schemas.microsoft.com/office/mac/office/2008/main" xmlns:mc="http://schemas.openxmlformats.org/markup-compatibility/2006" xmlns:mv="urn:schemas-microsoft-com:mac:vml" xmlns:o="urn:schemas-microsoft-com:office:office" xmlns:r="http://schemas.openxmlformats.org/officeDocument/2006/relationships" xmlns:m="http://schemas.openxmlformats.org/officeDocument/2006/math" xmlns:v="urn:schemas-microsoft-com:vml" xmlns:wp14="http://schemas.microsoft.com/office/word/2010/wordprocessingDrawing" xmlns:wp="http://schemas.openxmlformats.org/drawingml/2006/wordprocessingDrawing" xmlns:w10="urn:schemas-microsoft-com:office:word" xmlns:w="http://schemas.openxmlformats.org/wordprocessingml/2006/main" xmlns:w14="http://schemas.microsoft.com/office/word/2010/wordml" xmlns:w15="http://schemas.microsoft.com/office/word/2012/wordml" xmlns:wpg="http://schemas.microsoft.com/office/word/2010/wordprocessingGroup" xmlns:wpi="http://schemas.microsoft.com/office/word/2010/wordprocessingInk" xmlns:wne="http://schemas.microsoft.com/office/word/2006/wordml" xmlns:wps="http://schemas.microsoft.com/office/word/2010/wordprocessingShape" mc:Ignorable="w14 w15 wp14">
+<w:endnotes xmlns:wpc="http://schemas.microsoft.com/office/word/2010/wordprocessingCanvas" xmlns:cx="http://schemas.microsoft.com/office/drawing/2014/chartex" xmlns:cx1="http://schemas.microsoft.com/office/drawing/2015/9/8/chartex" xmlns:mc="http://schemas.openxmlformats.org/markup-compatibility/2006" xmlns:o="urn:schemas-microsoft-com:office:office" xmlns:r="http://schemas.openxmlformats.org/officeDocument/2006/relationships" xmlns:m="http://schemas.openxmlformats.org/officeDocument/2006/math" xmlns:v="urn:schemas-microsoft-com:vml" xmlns:wp14="http://schemas.microsoft.com/office/word/2010/wordprocessingDrawing" xmlns:wp="http://schemas.openxmlformats.org/drawingml/2006/wordprocessingDrawing" xmlns:w10="urn:schemas-microsoft-com:office:word" xmlns:w="http://schemas.openxmlformats.org/wordprocessingml/2006/main" xmlns:w14="http://schemas.microsoft.com/office/word/2010/wordml" xmlns:w15="http://schemas.microsoft.com/office/word/2012/wordml" xmlns:w16se="http://schemas.microsoft.com/office/word/2015/wordml/symex" xmlns:wpg="http://schemas.microsoft.com/office/word/2010/wordprocessingGroup" xmlns:wpi="http://schemas.microsoft.com/office/word/2010/wordprocessingInk" xmlns:wne="http://schemas.microsoft.com/office/word/2006/wordml" xmlns:wps="http://schemas.microsoft.com/office/word/2010/wordprocessingShape" mc:Ignorable="w14 w15 w16se wp14">
   <w:endnote w:type="separator" w:id="-1">
     <w:p>
       <w:pPr>
@@ -2718,7 +2831,7 @@
 </file>
 
 <file path=word/footnotes.xml><?xml version="1.0" encoding="utf-8"?>
-<w:footnotes xmlns:wpc="http://schemas.microsoft.com/office/word/2010/wordprocessingCanvas" xmlns:mo="http://schemas.microsoft.com/office/mac/office/2008/main" xmlns:mc="http://schemas.openxmlformats.org/markup-compatibility/2006" xmlns:mv="urn:schemas-microsoft-com:mac:vml" xmlns:o="urn:schemas-microsoft-com:office:office" xmlns:r="http://schemas.openxmlformats.org/officeDocument/2006/relationships" xmlns:m="http://schemas.openxmlformats.org/officeDocument/2006/math" xmlns:v="urn:schemas-microsoft-com:vml" xmlns:wp14="http://schemas.microsoft.com/office/word/2010/wordprocessingDrawing" xmlns:wp="http://schemas.openxmlformats.org/drawingml/2006/wordprocessingDrawing" xmlns:w10="urn:schemas-microsoft-com:office:word" xmlns:w="http://schemas.openxmlformats.org/wordprocessingml/2006/main" xmlns:w14="http://schemas.microsoft.com/office/word/2010/wordml" xmlns:w15="http://schemas.microsoft.com/office/word/2012/wordml" xmlns:wpg="http://schemas.microsoft.com/office/word/2010/wordprocessingGroup" xmlns:wpi="http://schemas.microsoft.com/office/word/2010/wordprocessingInk" xmlns:wne="http://schemas.microsoft.com/office/word/2006/wordml" xmlns:wps="http://schemas.microsoft.com/office/word/2010/wordprocessingShape" mc:Ignorable="w14 w15 wp14">
+<w:footnotes xmlns:wpc="http://schemas.microsoft.com/office/word/2010/wordprocessingCanvas" xmlns:cx="http://schemas.microsoft.com/office/drawing/2014/chartex" xmlns:cx1="http://schemas.microsoft.com/office/drawing/2015/9/8/chartex" xmlns:mc="http://schemas.openxmlformats.org/markup-compatibility/2006" xmlns:o="urn:schemas-microsoft-com:office:office" xmlns:r="http://schemas.openxmlformats.org/officeDocument/2006/relationships" xmlns:m="http://schemas.openxmlformats.org/officeDocument/2006/math" xmlns:v="urn:schemas-microsoft-com:vml" xmlns:wp14="http://schemas.microsoft.com/office/word/2010/wordprocessingDrawing" xmlns:wp="http://schemas.openxmlformats.org/drawingml/2006/wordprocessingDrawing" xmlns:w10="urn:schemas-microsoft-com:office:word" xmlns:w="http://schemas.openxmlformats.org/wordprocessingml/2006/main" xmlns:w14="http://schemas.microsoft.com/office/word/2010/wordml" xmlns:w15="http://schemas.microsoft.com/office/word/2012/wordml" xmlns:w16se="http://schemas.microsoft.com/office/word/2015/wordml/symex" xmlns:wpg="http://schemas.microsoft.com/office/word/2010/wordprocessingGroup" xmlns:wpi="http://schemas.microsoft.com/office/word/2010/wordprocessingInk" xmlns:wne="http://schemas.microsoft.com/office/word/2006/wordml" xmlns:wps="http://schemas.microsoft.com/office/word/2010/wordprocessingShape" mc:Ignorable="w14 w15 w16se wp14">
   <w:footnote w:type="separator" w:id="-1">
     <w:p>
       <w:pPr>
@@ -2743,7 +2856,7 @@
 </file>
 
 <file path=word/header1.xml><?xml version="1.0" encoding="utf-8"?>
-<w:hdr xmlns:wpc="http://schemas.microsoft.com/office/word/2010/wordprocessingCanvas" xmlns:mo="http://schemas.microsoft.com/office/mac/office/2008/main" xmlns:mc="http://schemas.openxmlformats.org/markup-compatibility/2006" xmlns:mv="urn:schemas-microsoft-com:mac:vml" xmlns:o="urn:schemas-microsoft-com:office:office" xmlns:r="http://schemas.openxmlformats.org/officeDocument/2006/relationships" xmlns:m="http://schemas.openxmlformats.org/officeDocument/2006/math" xmlns:v="urn:schemas-microsoft-com:vml" xmlns:wp14="http://schemas.microsoft.com/office/word/2010/wordprocessingDrawing" xmlns:wp="http://schemas.openxmlformats.org/drawingml/2006/wordprocessingDrawing" xmlns:w10="urn:schemas-microsoft-com:office:word" xmlns:w="http://schemas.openxmlformats.org/wordprocessingml/2006/main" xmlns:w14="http://schemas.microsoft.com/office/word/2010/wordml" xmlns:w15="http://schemas.microsoft.com/office/word/2012/wordml" xmlns:wpg="http://schemas.microsoft.com/office/word/2010/wordprocessingGroup" xmlns:wpi="http://schemas.microsoft.com/office/word/2010/wordprocessingInk" xmlns:wne="http://schemas.microsoft.com/office/word/2006/wordml" xmlns:wps="http://schemas.microsoft.com/office/word/2010/wordprocessingShape" mc:Ignorable="w14 w15 wp14">
+<w:hdr xmlns:wpc="http://schemas.microsoft.com/office/word/2010/wordprocessingCanvas" xmlns:cx="http://schemas.microsoft.com/office/drawing/2014/chartex" xmlns:cx1="http://schemas.microsoft.com/office/drawing/2015/9/8/chartex" xmlns:mc="http://schemas.openxmlformats.org/markup-compatibility/2006" xmlns:o="urn:schemas-microsoft-com:office:office" xmlns:r="http://schemas.openxmlformats.org/officeDocument/2006/relationships" xmlns:m="http://schemas.openxmlformats.org/officeDocument/2006/math" xmlns:v="urn:schemas-microsoft-com:vml" xmlns:wp14="http://schemas.microsoft.com/office/word/2010/wordprocessingDrawing" xmlns:wp="http://schemas.openxmlformats.org/drawingml/2006/wordprocessingDrawing" xmlns:w10="urn:schemas-microsoft-com:office:word" xmlns:w="http://schemas.openxmlformats.org/wordprocessingml/2006/main" xmlns:w14="http://schemas.microsoft.com/office/word/2010/wordml" xmlns:w15="http://schemas.microsoft.com/office/word/2012/wordml" xmlns:w16se="http://schemas.microsoft.com/office/word/2015/wordml/symex" xmlns:wpg="http://schemas.microsoft.com/office/word/2010/wordprocessingGroup" xmlns:wpi="http://schemas.microsoft.com/office/word/2010/wordprocessingInk" xmlns:wne="http://schemas.microsoft.com/office/word/2006/wordml" xmlns:wps="http://schemas.microsoft.com/office/word/2010/wordprocessingShape" mc:Ignorable="w14 w15 w16se wp14">
   <w:p>
     <w:pPr>
       <w:pStyle w:val="Header"/>
@@ -2752,11 +2865,15 @@
       <w:t>Joe Honour</w:t>
     </w:r>
     <w:r>
-      <w:tab/>
-      <w:t>B3029153</w:t>
+      <w:ptab w:relativeTo="margin" w:alignment="center" w:leader="none"/>
     </w:r>
     <w:r>
-      <w:tab/>
+      <w:t>130291538</w:t>
+    </w:r>
+    <w:r>
+      <w:ptab w:relativeTo="margin" w:alignment="right" w:leader="none"/>
+    </w:r>
+    <w:r>
       <w:t>Newcastle University</w:t>
     </w:r>
   </w:p>
@@ -2764,8 +2881,8 @@
 </file>
 
 <file path=word/numbering.xml><?xml version="1.0" encoding="utf-8"?>
-<w:numbering xmlns:wpc="http://schemas.microsoft.com/office/word/2010/wordprocessingCanvas" xmlns:mo="http://schemas.microsoft.com/office/mac/office/2008/main" xmlns:mc="http://schemas.openxmlformats.org/markup-compatibility/2006" xmlns:mv="urn:schemas-microsoft-com:mac:vml" xmlns:o="urn:schemas-microsoft-com:office:office" xmlns:r="http://schemas.openxmlformats.org/officeDocument/2006/relationships" xmlns:m="http://schemas.openxmlformats.org/officeDocument/2006/math" xmlns:v="urn:schemas-microsoft-com:vml" xmlns:wp14="http://schemas.microsoft.com/office/word/2010/wordprocessingDrawing" xmlns:wp="http://schemas.openxmlformats.org/drawingml/2006/wordprocessingDrawing" xmlns:w10="urn:schemas-microsoft-com:office:word" xmlns:w="http://schemas.openxmlformats.org/wordprocessingml/2006/main" xmlns:w14="http://schemas.microsoft.com/office/word/2010/wordml" xmlns:w15="http://schemas.microsoft.com/office/word/2012/wordml" xmlns:wpg="http://schemas.microsoft.com/office/word/2010/wordprocessingGroup" xmlns:wpi="http://schemas.microsoft.com/office/word/2010/wordprocessingInk" xmlns:wne="http://schemas.microsoft.com/office/word/2006/wordml" xmlns:wps="http://schemas.microsoft.com/office/word/2010/wordprocessingShape" mc:Ignorable="w14 w15 wp14">
-  <w:abstractNum w:abstractNumId="0">
+<w:numbering xmlns:wpc="http://schemas.microsoft.com/office/word/2010/wordprocessingCanvas" xmlns:cx="http://schemas.microsoft.com/office/drawing/2014/chartex" xmlns:cx1="http://schemas.microsoft.com/office/drawing/2015/9/8/chartex" xmlns:mc="http://schemas.openxmlformats.org/markup-compatibility/2006" xmlns:o="urn:schemas-microsoft-com:office:office" xmlns:r="http://schemas.openxmlformats.org/officeDocument/2006/relationships" xmlns:m="http://schemas.openxmlformats.org/officeDocument/2006/math" xmlns:v="urn:schemas-microsoft-com:vml" xmlns:wp14="http://schemas.microsoft.com/office/word/2010/wordprocessingDrawing" xmlns:wp="http://schemas.openxmlformats.org/drawingml/2006/wordprocessingDrawing" xmlns:w10="urn:schemas-microsoft-com:office:word" xmlns:w="http://schemas.openxmlformats.org/wordprocessingml/2006/main" xmlns:w14="http://schemas.microsoft.com/office/word/2010/wordml" xmlns:w15="http://schemas.microsoft.com/office/word/2012/wordml" xmlns:w16se="http://schemas.microsoft.com/office/word/2015/wordml/symex" xmlns:wpg="http://schemas.microsoft.com/office/word/2010/wordprocessingGroup" xmlns:wpi="http://schemas.microsoft.com/office/word/2010/wordprocessingInk" xmlns:wne="http://schemas.microsoft.com/office/word/2006/wordml" xmlns:wps="http://schemas.microsoft.com/office/word/2010/wordprocessingShape" mc:Ignorable="w14 w15 w16se wp14">
+  <w:abstractNum w:abstractNumId="0" w15:restartNumberingAfterBreak="0">
     <w:nsid w:val="245102DF"/>
     <w:multiLevelType w:val="hybridMultilevel"/>
     <w:tmpl w:val="8F80891E"/>
@@ -2877,7 +2994,7 @@
       </w:rPr>
     </w:lvl>
   </w:abstractNum>
-  <w:abstractNum w:abstractNumId="1">
+  <w:abstractNum w:abstractNumId="1" w15:restartNumberingAfterBreak="0">
     <w:nsid w:val="3993745E"/>
     <w:multiLevelType w:val="hybridMultilevel"/>
     <w:tmpl w:val="8858227C"/>
@@ -2976,7 +3093,7 @@
 </file>
 
 <file path=word/styles.xml><?xml version="1.0" encoding="utf-8"?>
-<w:styles xmlns:mc="http://schemas.openxmlformats.org/markup-compatibility/2006" xmlns:r="http://schemas.openxmlformats.org/officeDocument/2006/relationships" xmlns:w="http://schemas.openxmlformats.org/wordprocessingml/2006/main" xmlns:w14="http://schemas.microsoft.com/office/word/2010/wordml" xmlns:w15="http://schemas.microsoft.com/office/word/2012/wordml" mc:Ignorable="w14 w15">
+<w:styles xmlns:mc="http://schemas.openxmlformats.org/markup-compatibility/2006" xmlns:r="http://schemas.openxmlformats.org/officeDocument/2006/relationships" xmlns:w="http://schemas.openxmlformats.org/wordprocessingml/2006/main" xmlns:w14="http://schemas.microsoft.com/office/word/2010/wordml" xmlns:w15="http://schemas.microsoft.com/office/word/2012/wordml" xmlns:w16se="http://schemas.microsoft.com/office/word/2015/wordml/symex" mc:Ignorable="w14 w15 w16se">
   <w:docDefaults>
     <w:rPrDefault>
       <w:rPr>
@@ -2992,7 +3109,7 @@
       </w:pPr>
     </w:pPrDefault>
   </w:docDefaults>
-  <w:latentStyles w:defLockedState="0" w:defUIPriority="99" w:defSemiHidden="0" w:defUnhideWhenUsed="0" w:defQFormat="0" w:count="382">
+  <w:latentStyles w:defLockedState="0" w:defUIPriority="99" w:defSemiHidden="0" w:defUnhideWhenUsed="0" w:defQFormat="0" w:count="371">
     <w:lsdException w:name="Normal" w:uiPriority="0" w:qFormat="1"/>
     <w:lsdException w:name="heading 1" w:uiPriority="9" w:qFormat="1"/>
     <w:lsdException w:name="heading 2" w:semiHidden="1" w:uiPriority="9" w:unhideWhenUsed="1" w:qFormat="1"/>
@@ -3364,8 +3481,6 @@
     <w:lsdException w:name="List Table 5 Dark Accent 6" w:uiPriority="50"/>
     <w:lsdException w:name="List Table 6 Colorful Accent 6" w:uiPriority="51"/>
     <w:lsdException w:name="List Table 7 Colorful Accent 6" w:uiPriority="52"/>
-    <w:lsdException w:name="Mention" w:semiHidden="1" w:unhideWhenUsed="1"/>
-    <w:lsdException w:name="Smart Hyperlink" w:semiHidden="1" w:unhideWhenUsed="1"/>
   </w:latentStyles>
   <w:style w:type="paragraph" w:default="1" w:styleId="Normal">
     <w:name w:val="Normal"/>
@@ -3858,7 +3973,7 @@
 </file>
 
 <file path=customXml/itemProps1.xml><?xml version="1.0" encoding="utf-8"?>
-<ds:datastoreItem xmlns:ds="http://schemas.openxmlformats.org/officeDocument/2006/customXml" ds:itemID="{14E0C14F-2F40-4C4D-ADB2-957A41DE81B9}">
+<ds:datastoreItem xmlns:ds="http://schemas.openxmlformats.org/officeDocument/2006/customXml" ds:itemID="{2EFB3B82-33C6-40C6-B252-D22BFEDD5DCD}">
   <ds:schemaRefs>
     <ds:schemaRef ds:uri="http://schemas.openxmlformats.org/officeDocument/2006/bibliography"/>
   </ds:schemaRefs>

</xml_diff>